<commit_message>
camibos del 21 de nov
</commit_message>
<xml_diff>
--- a/Reporte de estadia - Humberto Zapata León.docx
+++ b/Reporte de estadia - Humberto Zapata León.docx
@@ -204,39 +204,7 @@
                                 <w:sz w:val="28"/>
                                 <w:lang w:eastAsia="es-MX"/>
                               </w:rPr>
-                              <w:t xml:space="preserve">MANTENIMIENTO </w:t>
-                            </w:r>
-                            <w:r>
-                              <w:rPr>
-                                <w:rFonts w:ascii="Arial" w:hAnsi="Arial" w:cs="Arial"/>
-                                <w:sz w:val="28"/>
-                                <w:lang w:eastAsia="es-MX"/>
-                              </w:rPr>
-                              <w:t>PERFECTIVO</w:t>
-                            </w:r>
-                            <w:r>
-                              <w:rPr>
-                                <w:rFonts w:ascii="Arial" w:hAnsi="Arial" w:cs="Arial"/>
-                                <w:sz w:val="28"/>
-                                <w:lang w:eastAsia="es-MX"/>
-                              </w:rPr>
-                              <w:t xml:space="preserve"> </w:t>
-                            </w:r>
-                            <w:r>
-                              <w:rPr>
-                                <w:rFonts w:ascii="Arial" w:hAnsi="Arial" w:cs="Arial"/>
-                                <w:sz w:val="28"/>
-                                <w:lang w:eastAsia="es-MX"/>
-                              </w:rPr>
-                              <w:t xml:space="preserve">DEL SISTEMA </w:t>
-                            </w:r>
-                            <w:r>
-                              <w:rPr>
-                                <w:rFonts w:ascii="Arial" w:hAnsi="Arial" w:cs="Arial"/>
-                                <w:sz w:val="28"/>
-                                <w:lang w:eastAsia="es-MX"/>
-                              </w:rPr>
-                              <w:t xml:space="preserve">SICORP </w:t>
+                              <w:t xml:space="preserve">MANTENIMIENTO PERFECTIVO DEL SISTEMA SICORP </w:t>
                             </w:r>
                           </w:p>
                           <w:p>
@@ -534,15 +502,7 @@
                                 <w:lang w:eastAsia="es-MX"/>
                               </w:rPr>
                               <w:tab/>
-                              <w:t>noviembre</w:t>
-                            </w:r>
-                            <w:r>
-                              <w:rPr>
-                                <w:rFonts w:ascii="Arial" w:hAnsi="Arial" w:cs="Arial"/>
-                                <w:sz w:val="24"/>
-                                <w:lang w:eastAsia="es-MX"/>
-                              </w:rPr>
-                              <w:t xml:space="preserve"> 2017</w:t>
+                              <w:t>noviembre 2017</w:t>
                             </w:r>
                           </w:p>
                           <w:p>
@@ -669,39 +629,7 @@
                           <w:sz w:val="28"/>
                           <w:lang w:eastAsia="es-MX"/>
                         </w:rPr>
-                        <w:t xml:space="preserve">MANTENIMIENTO </w:t>
-                      </w:r>
-                      <w:r>
-                        <w:rPr>
-                          <w:rFonts w:ascii="Arial" w:hAnsi="Arial" w:cs="Arial"/>
-                          <w:sz w:val="28"/>
-                          <w:lang w:eastAsia="es-MX"/>
-                        </w:rPr>
-                        <w:t>PERFECTIVO</w:t>
-                      </w:r>
-                      <w:r>
-                        <w:rPr>
-                          <w:rFonts w:ascii="Arial" w:hAnsi="Arial" w:cs="Arial"/>
-                          <w:sz w:val="28"/>
-                          <w:lang w:eastAsia="es-MX"/>
-                        </w:rPr>
-                        <w:t xml:space="preserve"> </w:t>
-                      </w:r>
-                      <w:r>
-                        <w:rPr>
-                          <w:rFonts w:ascii="Arial" w:hAnsi="Arial" w:cs="Arial"/>
-                          <w:sz w:val="28"/>
-                          <w:lang w:eastAsia="es-MX"/>
-                        </w:rPr>
-                        <w:t xml:space="preserve">DEL SISTEMA </w:t>
-                      </w:r>
-                      <w:r>
-                        <w:rPr>
-                          <w:rFonts w:ascii="Arial" w:hAnsi="Arial" w:cs="Arial"/>
-                          <w:sz w:val="28"/>
-                          <w:lang w:eastAsia="es-MX"/>
-                        </w:rPr>
-                        <w:t xml:space="preserve">SICORP </w:t>
+                        <w:t xml:space="preserve">MANTENIMIENTO PERFECTIVO DEL SISTEMA SICORP </w:t>
                       </w:r>
                     </w:p>
                     <w:p>
@@ -999,15 +927,7 @@
                           <w:lang w:eastAsia="es-MX"/>
                         </w:rPr>
                         <w:tab/>
-                        <w:t>noviembre</w:t>
-                      </w:r>
-                      <w:r>
-                        <w:rPr>
-                          <w:rFonts w:ascii="Arial" w:hAnsi="Arial" w:cs="Arial"/>
-                          <w:sz w:val="24"/>
-                          <w:lang w:eastAsia="es-MX"/>
-                        </w:rPr>
-                        <w:t xml:space="preserve"> 2017</w:t>
+                        <w:t>noviembre 2017</w:t>
                       </w:r>
                     </w:p>
                     <w:p>
@@ -4265,7 +4185,56 @@
           <w:rFonts w:ascii="Arial" w:hAnsi="Arial" w:cs="Arial"/>
           <w:sz w:val="24"/>
         </w:rPr>
-        <w:t xml:space="preserve">El proyecto SICORP es un sistema completo que implementa múltiples áreas relacionadas con el programa académico Ingeniería de Software. Es por ello que </w:t>
+        <w:t>El proyecto SICORP es un sistema completo</w:t>
+      </w:r>
+      <w:r>
+        <w:rPr>
+          <w:rFonts w:ascii="Arial" w:hAnsi="Arial" w:cs="Arial"/>
+          <w:sz w:val="24"/>
+        </w:rPr>
+        <w:t>,</w:t>
+      </w:r>
+      <w:r>
+        <w:rPr>
+          <w:rFonts w:ascii="Arial" w:hAnsi="Arial" w:cs="Arial"/>
+          <w:sz w:val="24"/>
+        </w:rPr>
+        <w:t xml:space="preserve"> que implementa </w:t>
+      </w:r>
+      <w:r>
+        <w:rPr>
+          <w:rFonts w:ascii="Arial" w:hAnsi="Arial" w:cs="Arial"/>
+          <w:sz w:val="24"/>
+        </w:rPr>
+        <w:t xml:space="preserve">conocimientos de </w:t>
+      </w:r>
+      <w:r>
+        <w:rPr>
+          <w:rFonts w:ascii="Arial" w:hAnsi="Arial" w:cs="Arial"/>
+          <w:sz w:val="24"/>
+        </w:rPr>
+        <w:t>múltiples áreas relacionadas con el programa académico Ingenier</w:t>
+      </w:r>
+      <w:r>
+        <w:rPr>
+          <w:rFonts w:ascii="Arial" w:hAnsi="Arial" w:cs="Arial"/>
+          <w:sz w:val="24"/>
+        </w:rPr>
+        <w:t>ía de Software</w:t>
+      </w:r>
+      <w:r>
+        <w:rPr>
+          <w:rFonts w:ascii="Arial" w:hAnsi="Arial" w:cs="Arial"/>
+          <w:sz w:val="24"/>
+        </w:rPr>
+        <w:t>, ya que es un sistema web realizado en java empresarial</w:t>
+      </w:r>
+      <w:r>
+        <w:rPr>
+          <w:rFonts w:ascii="Arial" w:hAnsi="Arial" w:cs="Arial"/>
+          <w:sz w:val="24"/>
+        </w:rPr>
+        <w:t xml:space="preserve">. </w:t>
       </w:r>
     </w:p>
     <w:p>
@@ -4281,10 +4250,309 @@
           <w:rFonts w:ascii="Arial" w:hAnsi="Arial" w:cs="Arial"/>
           <w:sz w:val="24"/>
         </w:rPr>
-        <w:t>//TODO</w:t>
-      </w:r>
-      <w:bookmarkStart w:id="7" w:name="_GoBack"/>
-      <w:bookmarkEnd w:id="7"/>
+        <w:t>Entre las técnicas y conocimientos que se aplican, se destacan:</w:t>
+      </w:r>
+    </w:p>
+    <w:p>
+      <w:pPr>
+        <w:pStyle w:val="Prrafodelista"/>
+        <w:numPr>
+          <w:ilvl w:val="0"/>
+          <w:numId w:val="3"/>
+        </w:numPr>
+        <w:jc w:val="both"/>
+        <w:rPr>
+          <w:rFonts w:ascii="Arial" w:hAnsi="Arial" w:cs="Arial"/>
+          <w:sz w:val="24"/>
+        </w:rPr>
+      </w:pPr>
+      <w:r>
+        <w:rPr>
+          <w:rFonts w:ascii="Arial" w:hAnsi="Arial" w:cs="Arial"/>
+          <w:sz w:val="24"/>
+        </w:rPr>
+        <w:t>Desarrollo de aplicaciones web.</w:t>
+      </w:r>
+    </w:p>
+    <w:p>
+      <w:pPr>
+        <w:pStyle w:val="Prrafodelista"/>
+        <w:numPr>
+          <w:ilvl w:val="0"/>
+          <w:numId w:val="3"/>
+        </w:numPr>
+        <w:jc w:val="both"/>
+        <w:rPr>
+          <w:rFonts w:ascii="Arial" w:hAnsi="Arial" w:cs="Arial"/>
+          <w:sz w:val="24"/>
+        </w:rPr>
+      </w:pPr>
+      <w:r>
+        <w:rPr>
+          <w:rFonts w:ascii="Arial" w:hAnsi="Arial" w:cs="Arial"/>
+          <w:sz w:val="24"/>
+        </w:rPr>
+        <w:t>Programación orientada a objetos.</w:t>
+      </w:r>
+    </w:p>
+    <w:p>
+      <w:pPr>
+        <w:pStyle w:val="Prrafodelista"/>
+        <w:numPr>
+          <w:ilvl w:val="0"/>
+          <w:numId w:val="3"/>
+        </w:numPr>
+        <w:jc w:val="both"/>
+        <w:rPr>
+          <w:rFonts w:ascii="Arial" w:hAnsi="Arial" w:cs="Arial"/>
+          <w:sz w:val="24"/>
+        </w:rPr>
+      </w:pPr>
+      <w:r>
+        <w:rPr>
+          <w:rFonts w:ascii="Arial" w:hAnsi="Arial" w:cs="Arial"/>
+          <w:sz w:val="24"/>
+        </w:rPr>
+        <w:t>Patrones de diseño.</w:t>
+      </w:r>
+    </w:p>
+    <w:p>
+      <w:pPr>
+        <w:pStyle w:val="Prrafodelista"/>
+        <w:numPr>
+          <w:ilvl w:val="0"/>
+          <w:numId w:val="3"/>
+        </w:numPr>
+        <w:jc w:val="both"/>
+        <w:rPr>
+          <w:rFonts w:ascii="Arial" w:hAnsi="Arial" w:cs="Arial"/>
+          <w:sz w:val="24"/>
+        </w:rPr>
+      </w:pPr>
+      <w:r>
+        <w:rPr>
+          <w:rFonts w:ascii="Arial" w:hAnsi="Arial" w:cs="Arial"/>
+          <w:sz w:val="24"/>
+        </w:rPr>
+        <w:t>Desarrollo multiplataforma.</w:t>
+      </w:r>
+    </w:p>
+    <w:p>
+      <w:pPr>
+        <w:pStyle w:val="Prrafodelista"/>
+        <w:numPr>
+          <w:ilvl w:val="0"/>
+          <w:numId w:val="3"/>
+        </w:numPr>
+        <w:jc w:val="both"/>
+        <w:rPr>
+          <w:rFonts w:ascii="Arial" w:hAnsi="Arial" w:cs="Arial"/>
+          <w:sz w:val="24"/>
+        </w:rPr>
+      </w:pPr>
+      <w:r>
+        <w:rPr>
+          <w:rFonts w:ascii="Arial" w:hAnsi="Arial" w:cs="Arial"/>
+          <w:sz w:val="24"/>
+        </w:rPr>
+        <w:t>Algoritmos</w:t>
+      </w:r>
+    </w:p>
+    <w:p>
+      <w:pPr>
+        <w:pStyle w:val="Prrafodelista"/>
+        <w:numPr>
+          <w:ilvl w:val="0"/>
+          <w:numId w:val="3"/>
+        </w:numPr>
+        <w:jc w:val="both"/>
+        <w:rPr>
+          <w:rFonts w:ascii="Arial" w:hAnsi="Arial" w:cs="Arial"/>
+          <w:sz w:val="24"/>
+        </w:rPr>
+      </w:pPr>
+      <w:r>
+        <w:rPr>
+          <w:rFonts w:ascii="Arial" w:hAnsi="Arial" w:cs="Arial"/>
+          <w:sz w:val="24"/>
+        </w:rPr>
+        <w:t>Proceso de Ingeniería de software (ciclo de vida)</w:t>
+      </w:r>
+    </w:p>
+    <w:p>
+      <w:pPr>
+        <w:pStyle w:val="Prrafodelista"/>
+        <w:numPr>
+          <w:ilvl w:val="0"/>
+          <w:numId w:val="3"/>
+        </w:numPr>
+        <w:jc w:val="both"/>
+        <w:rPr>
+          <w:rFonts w:ascii="Arial" w:hAnsi="Arial" w:cs="Arial"/>
+          <w:sz w:val="24"/>
+        </w:rPr>
+      </w:pPr>
+      <w:r>
+        <w:rPr>
+          <w:rFonts w:ascii="Arial" w:hAnsi="Arial" w:cs="Arial"/>
+          <w:sz w:val="24"/>
+        </w:rPr>
+        <w:t>Diseño e implementación bases de datos</w:t>
+      </w:r>
+    </w:p>
+    <w:p>
+      <w:pPr>
+        <w:pStyle w:val="Prrafodelista"/>
+        <w:numPr>
+          <w:ilvl w:val="0"/>
+          <w:numId w:val="3"/>
+        </w:numPr>
+        <w:jc w:val="both"/>
+        <w:rPr>
+          <w:rFonts w:ascii="Arial" w:hAnsi="Arial" w:cs="Arial"/>
+          <w:sz w:val="24"/>
+        </w:rPr>
+      </w:pPr>
+      <w:r>
+        <w:rPr>
+          <w:rFonts w:ascii="Arial" w:hAnsi="Arial" w:cs="Arial"/>
+          <w:sz w:val="24"/>
+        </w:rPr>
+        <w:t>Programación concurrente.</w:t>
+      </w:r>
+    </w:p>
+    <w:p>
+      <w:pPr>
+        <w:pStyle w:val="Prrafodelista"/>
+        <w:numPr>
+          <w:ilvl w:val="0"/>
+          <w:numId w:val="3"/>
+        </w:numPr>
+        <w:jc w:val="both"/>
+        <w:rPr>
+          <w:rFonts w:ascii="Arial" w:hAnsi="Arial" w:cs="Arial"/>
+          <w:sz w:val="24"/>
+        </w:rPr>
+      </w:pPr>
+      <w:r>
+        <w:rPr>
+          <w:rFonts w:ascii="Arial" w:hAnsi="Arial" w:cs="Arial"/>
+          <w:sz w:val="24"/>
+        </w:rPr>
+        <w:t>Interfaces visuales e interacción con el usuario (</w:t>
+      </w:r>
+      <w:proofErr w:type="spellStart"/>
+      <w:r>
+        <w:rPr>
+          <w:rFonts w:ascii="Arial" w:hAnsi="Arial" w:cs="Arial"/>
+          <w:sz w:val="24"/>
+        </w:rPr>
+        <w:t>Frontend</w:t>
+      </w:r>
+      <w:proofErr w:type="spellEnd"/>
+      <w:r>
+        <w:rPr>
+          <w:rFonts w:ascii="Arial" w:hAnsi="Arial" w:cs="Arial"/>
+          <w:sz w:val="24"/>
+        </w:rPr>
+        <w:t>)</w:t>
+      </w:r>
+    </w:p>
+    <w:p>
+      <w:pPr>
+        <w:pStyle w:val="Prrafodelista"/>
+        <w:numPr>
+          <w:ilvl w:val="0"/>
+          <w:numId w:val="3"/>
+        </w:numPr>
+        <w:jc w:val="both"/>
+        <w:rPr>
+          <w:rFonts w:ascii="Arial" w:hAnsi="Arial" w:cs="Arial"/>
+          <w:sz w:val="24"/>
+        </w:rPr>
+      </w:pPr>
+      <w:r>
+        <w:rPr>
+          <w:rFonts w:ascii="Arial" w:hAnsi="Arial" w:cs="Arial"/>
+          <w:sz w:val="24"/>
+        </w:rPr>
+        <w:lastRenderedPageBreak/>
+        <w:t>Redes (comunicación entre cliente y servidor en intranet)</w:t>
+      </w:r>
+    </w:p>
+    <w:p>
+      <w:pPr>
+        <w:pStyle w:val="Prrafodelista"/>
+        <w:numPr>
+          <w:ilvl w:val="0"/>
+          <w:numId w:val="3"/>
+        </w:numPr>
+        <w:jc w:val="both"/>
+        <w:rPr>
+          <w:rFonts w:ascii="Arial" w:hAnsi="Arial" w:cs="Arial"/>
+          <w:sz w:val="24"/>
+        </w:rPr>
+      </w:pPr>
+      <w:r>
+        <w:rPr>
+          <w:rFonts w:ascii="Arial" w:hAnsi="Arial" w:cs="Arial"/>
+          <w:sz w:val="24"/>
+        </w:rPr>
+        <w:t>Calidad de software</w:t>
+      </w:r>
+    </w:p>
+    <w:p>
+      <w:pPr>
+        <w:pStyle w:val="Prrafodelista"/>
+        <w:numPr>
+          <w:ilvl w:val="0"/>
+          <w:numId w:val="3"/>
+        </w:numPr>
+        <w:jc w:val="both"/>
+        <w:rPr>
+          <w:rFonts w:ascii="Arial" w:hAnsi="Arial" w:cs="Arial"/>
+          <w:sz w:val="24"/>
+        </w:rPr>
+      </w:pPr>
+      <w:r>
+        <w:rPr>
+          <w:rFonts w:ascii="Arial" w:hAnsi="Arial" w:cs="Arial"/>
+          <w:sz w:val="24"/>
+        </w:rPr>
+        <w:t>Documentación</w:t>
+      </w:r>
+    </w:p>
+    <w:p>
+      <w:pPr>
+        <w:jc w:val="both"/>
+        <w:rPr>
+          <w:rFonts w:ascii="Arial" w:hAnsi="Arial" w:cs="Arial"/>
+          <w:sz w:val="24"/>
+        </w:rPr>
+      </w:pPr>
+      <w:r>
+        <w:rPr>
+          <w:rFonts w:ascii="Arial" w:hAnsi="Arial" w:cs="Arial"/>
+          <w:sz w:val="24"/>
+        </w:rPr>
+        <w:t>Las modificaciones realizadas durante el periodo de estadía son las bases para la automatización completa del sistema a corto plazo. Gracias a la implementación de los nuevos algoritmos será posible adelantarse a los repentinos cambios que puedan surgir a futuro.</w:t>
+      </w:r>
+    </w:p>
+    <w:p>
+      <w:pPr>
+        <w:jc w:val="both"/>
+        <w:rPr>
+          <w:rFonts w:ascii="Arial" w:hAnsi="Arial" w:cs="Arial"/>
+          <w:sz w:val="24"/>
+        </w:rPr>
+      </w:pPr>
+      <w:r>
+        <w:rPr>
+          <w:rFonts w:ascii="Arial" w:hAnsi="Arial" w:cs="Arial"/>
+          <w:sz w:val="24"/>
+        </w:rPr>
+        <w:t>De esta manera, tanto la UPTAP con la Unión de crédito, estarán satisfechos del resultado al poder observar los datos perfectamente organizados y actualizados, sin la necesidad de nuevas adaptaciones a los reportes actuales.</w:t>
+      </w:r>
     </w:p>
     <w:p>
       <w:pPr>
@@ -4298,7 +4566,7 @@
           <w:szCs w:val="24"/>
         </w:rPr>
       </w:pPr>
-      <w:bookmarkStart w:id="8" w:name="_Toc498605712"/>
+      <w:bookmarkStart w:id="7" w:name="_Toc498605712"/>
       <w:r>
         <w:rPr>
           <w:rFonts w:ascii="Arial" w:hAnsi="Arial" w:cs="Arial"/>
@@ -4309,12 +4577,55 @@
         </w:rPr>
         <w:t>Marco teórico</w:t>
       </w:r>
-      <w:bookmarkEnd w:id="8"/>
+      <w:bookmarkEnd w:id="7"/>
     </w:p>
     <w:p>
       <w:pPr>
         <w:jc w:val="both"/>
-      </w:pPr>
+        <w:rPr>
+          <w:rFonts w:ascii="Arial" w:hAnsi="Arial" w:cs="Arial"/>
+          <w:sz w:val="24"/>
+        </w:rPr>
+      </w:pPr>
+      <w:r>
+        <w:rPr>
+          <w:rFonts w:ascii="Arial" w:hAnsi="Arial" w:cs="Arial"/>
+          <w:sz w:val="24"/>
+        </w:rPr>
+        <w:t>El desarrollo de una aplicación profesional siempre encuentra complicaciones en su camino, incluso estas forman parte del ciclo del propio ciclo de vida en el apartado de mantenimiento.</w:t>
+      </w:r>
+    </w:p>
+    <w:p>
+      <w:pPr>
+        <w:jc w:val="both"/>
+        <w:rPr>
+          <w:rFonts w:ascii="Arial" w:hAnsi="Arial" w:cs="Arial"/>
+          <w:sz w:val="24"/>
+        </w:rPr>
+      </w:pPr>
+      <w:r>
+        <w:rPr>
+          <w:rFonts w:ascii="Arial" w:hAnsi="Arial" w:cs="Arial"/>
+          <w:sz w:val="24"/>
+        </w:rPr>
+        <w:t>La tarea de los programadores es interpretar el error y diseñar un método optimizado para generar una respuesta, la cual cumplirá las necesidades del cliente. Estos procesos pueden variar su dificultad dependiendo del ajuste requerido, y aunque normalmente se aplican pequeños cambios, existen circunstancias específicas que fuerzan al equipo de trabajo a realizar hasta una reingeniería en el peor de los casos.</w:t>
+      </w:r>
+    </w:p>
+    <w:p>
+      <w:pPr>
+        <w:jc w:val="both"/>
+        <w:rPr>
+          <w:rFonts w:ascii="Arial" w:hAnsi="Arial" w:cs="Arial"/>
+          <w:sz w:val="24"/>
+        </w:rPr>
+      </w:pPr>
+      <w:r>
+        <w:rPr>
+          <w:rFonts w:ascii="Arial" w:hAnsi="Arial" w:cs="Arial"/>
+          <w:sz w:val="24"/>
+        </w:rPr>
+        <w:t>Es por esto que el trabajo realizado durante el periodo de estadía demuestra la continua mejora del sistema SICROP acorde a los cambios internos y externos a la metodología de trabajo en UCS.</w:t>
+      </w:r>
     </w:p>
     <w:p>
       <w:pPr>
@@ -4328,7 +4639,7 @@
           <w:szCs w:val="24"/>
         </w:rPr>
       </w:pPr>
-      <w:bookmarkStart w:id="9" w:name="_Toc498605713"/>
+      <w:bookmarkStart w:id="8" w:name="_Toc498605713"/>
       <w:r>
         <w:rPr>
           <w:rFonts w:ascii="Arial" w:hAnsi="Arial" w:cs="Arial"/>
@@ -4339,7 +4650,58 @@
         </w:rPr>
         <w:t>Antecedentes</w:t>
       </w:r>
+      <w:bookmarkEnd w:id="8"/>
+    </w:p>
+    <w:p>
+      <w:pPr>
+        <w:jc w:val="both"/>
+        <w:rPr>
+          <w:rFonts w:ascii="Arial" w:hAnsi="Arial" w:cs="Arial"/>
+          <w:color w:val="000000" w:themeColor="text1"/>
+          <w:sz w:val="24"/>
+          <w:szCs w:val="26"/>
+        </w:rPr>
+      </w:pPr>
+      <w:r>
+        <w:rPr>
+          <w:rFonts w:ascii="Arial" w:hAnsi="Arial" w:cs="Arial"/>
+          <w:color w:val="000000" w:themeColor="text1"/>
+          <w:sz w:val="24"/>
+          <w:szCs w:val="26"/>
+        </w:rPr>
+        <w:t>A principios del año 2017 se implementó de manera correcta el sistema SICROP por medio de un servidor configurado y su interacción con las computadoras actuales de la UCS. Se ofició la entrega formal del sistema por parte de la universidad y junto a este la documentación necesaria para su uso, aclarando que existiría un periodo de pruebas con contemplaba un trimestre.</w:t>
+      </w:r>
+    </w:p>
+    <w:p>
+      <w:pPr>
+        <w:jc w:val="both"/>
+        <w:rPr>
+          <w:rFonts w:ascii="Arial" w:hAnsi="Arial" w:cs="Arial"/>
+          <w:color w:val="000000" w:themeColor="text1"/>
+          <w:sz w:val="24"/>
+          <w:szCs w:val="26"/>
+        </w:rPr>
+      </w:pPr>
+      <w:r>
+        <w:rPr>
+          <w:rFonts w:ascii="Arial" w:hAnsi="Arial" w:cs="Arial"/>
+          <w:color w:val="000000" w:themeColor="text1"/>
+          <w:sz w:val="24"/>
+          <w:szCs w:val="26"/>
+        </w:rPr>
+        <w:t>Posteriormente, durante la segunda mitad del año, después de obtener el conteo de inconvenientes durante el pri</w:t>
+      </w:r>
+      <w:bookmarkStart w:id="9" w:name="_GoBack"/>
       <w:bookmarkEnd w:id="9"/>
+      <w:r>
+        <w:rPr>
+          <w:rFonts w:ascii="Arial" w:hAnsi="Arial" w:cs="Arial"/>
+          <w:color w:val="000000" w:themeColor="text1"/>
+          <w:sz w:val="24"/>
+          <w:szCs w:val="26"/>
+        </w:rPr>
+        <w:t>mer trimestre de pruebas, el sistema terminó un ciclo de mantenimiento y se implementaron los cambios por medio de la nueva versión dentro del servidor.</w:t>
+      </w:r>
     </w:p>
     <w:p>
       <w:pPr>
@@ -4358,7 +4720,7 @@
           <w:sz w:val="24"/>
           <w:szCs w:val="26"/>
         </w:rPr>
-        <w:t>A principios del año 2017 se implementó de manera correcta el sistema SICROP por medio de un servidor configurado y su interacción con las computadoras actuales de la UCS. Se ofició la entrega formal del sistema por parte de la universidad y junto a este la documentación necesaria para su uso, aclarando que existiría un periodo de pruebas con contemplaba un trimestre.</w:t>
+        <w:t>Sin embargo para inicios del último trimestre, los cambios realizados anteriormente durante los últimos meses, no funcionaron adecuadamente como en su momento lo hicieron. Es por ello que se convocó a una reunión especial para aclarar la situación y realizar un plan de acción.</w:t>
       </w:r>
     </w:p>
     <w:p>
@@ -4379,46 +4741,6 @@
           <w:szCs w:val="26"/>
         </w:rPr>
         <w:lastRenderedPageBreak/>
-        <w:t>Posteriormente, durante la segunda mitad del año, después de obtener el conteo de inconvenientes durante el primer trimestre de pruebas, el sistema terminó un ciclo de mantenimiento y se implementaron los cambios por medio de la nueva versión dentro del servidor.</w:t>
-      </w:r>
-    </w:p>
-    <w:p>
-      <w:pPr>
-        <w:jc w:val="both"/>
-        <w:rPr>
-          <w:rFonts w:ascii="Arial" w:hAnsi="Arial" w:cs="Arial"/>
-          <w:color w:val="000000" w:themeColor="text1"/>
-          <w:sz w:val="24"/>
-          <w:szCs w:val="26"/>
-        </w:rPr>
-      </w:pPr>
-      <w:r>
-        <w:rPr>
-          <w:rFonts w:ascii="Arial" w:hAnsi="Arial" w:cs="Arial"/>
-          <w:color w:val="000000" w:themeColor="text1"/>
-          <w:sz w:val="24"/>
-          <w:szCs w:val="26"/>
-        </w:rPr>
-        <w:t>Sin embargo para inicios del último trimestre, los cambios realizados anteriormente durante los últimos meses, no funcionaron adecuadamente como en su momento lo hicieron. Es por ello que se convocó a una reunión especial para aclarar la situación y realizar un plan de acción.</w:t>
-      </w:r>
-    </w:p>
-    <w:p>
-      <w:pPr>
-        <w:jc w:val="both"/>
-        <w:rPr>
-          <w:rFonts w:ascii="Arial" w:hAnsi="Arial" w:cs="Arial"/>
-          <w:color w:val="000000" w:themeColor="text1"/>
-          <w:sz w:val="24"/>
-          <w:szCs w:val="26"/>
-        </w:rPr>
-      </w:pPr>
-      <w:r>
-        <w:rPr>
-          <w:rFonts w:ascii="Arial" w:hAnsi="Arial" w:cs="Arial"/>
-          <w:color w:val="000000" w:themeColor="text1"/>
-          <w:sz w:val="24"/>
-          <w:szCs w:val="26"/>
-        </w:rPr>
         <w:t>Al finalizar la reunión se acordó aplicar una estrategia de adaptación para el sistema SICORP, la cual consiste en un algoritmo de automatización de procesos para la creación automática de reportes, por medio de la clasificación de las cuentas por medio de su nivel.</w:t>
       </w:r>
     </w:p>
@@ -4447,6 +4769,7 @@
       </w:r>
       <w:bookmarkEnd w:id="10"/>
     </w:p>
+    <w:p/>
     <w:p>
       <w:pPr>
         <w:pStyle w:val="Ttulo1"/>
@@ -5095,7 +5418,7 @@
                               <w:szCs w:val="28"/>
                               <w:lang w:val="es-ES"/>
                             </w:rPr>
-                            <w:t>5</w:t>
+                            <w:t>6</w:t>
                           </w:r>
                           <w:r>
                             <w:rPr>
@@ -5172,7 +5495,7 @@
                         <w:szCs w:val="28"/>
                         <w:lang w:val="es-ES"/>
                       </w:rPr>
-                      <w:t>5</w:t>
+                      <w:t>6</w:t>
                     </w:r>
                     <w:r>
                       <w:rPr>
@@ -5336,9 +5659,9 @@
     </w:lvl>
   </w:abstractNum>
   <w:abstractNum w:abstractNumId="1">
-    <w:nsid w:val="64EE4965"/>
+    <w:nsid w:val="50593F84"/>
     <w:multiLevelType w:val="hybridMultilevel"/>
-    <w:tmpl w:val="D1B0C7EC"/>
+    <w:tmpl w:val="E51E5D0A"/>
     <w:lvl w:ilvl="0" w:tplc="080A0001">
       <w:start w:val="1"/>
       <w:numFmt w:val="bullet"/>
@@ -5448,11 +5771,127 @@
       </w:rPr>
     </w:lvl>
   </w:abstractNum>
+  <w:abstractNum w:abstractNumId="2">
+    <w:nsid w:val="64EE4965"/>
+    <w:multiLevelType w:val="hybridMultilevel"/>
+    <w:tmpl w:val="D1B0C7EC"/>
+    <w:lvl w:ilvl="0" w:tplc="080A0001">
+      <w:start w:val="1"/>
+      <w:numFmt w:val="bullet"/>
+      <w:lvlText w:val=""/>
+      <w:lvlJc w:val="left"/>
+      <w:pPr>
+        <w:ind w:left="720" w:hanging="360"/>
+      </w:pPr>
+      <w:rPr>
+        <w:rFonts w:ascii="Symbol" w:hAnsi="Symbol" w:hint="default"/>
+      </w:rPr>
+    </w:lvl>
+    <w:lvl w:ilvl="1" w:tplc="080A0003" w:tentative="1">
+      <w:start w:val="1"/>
+      <w:numFmt w:val="bullet"/>
+      <w:lvlText w:val="o"/>
+      <w:lvlJc w:val="left"/>
+      <w:pPr>
+        <w:ind w:left="1440" w:hanging="360"/>
+      </w:pPr>
+      <w:rPr>
+        <w:rFonts w:ascii="Courier New" w:hAnsi="Courier New" w:cs="Courier New" w:hint="default"/>
+      </w:rPr>
+    </w:lvl>
+    <w:lvl w:ilvl="2" w:tplc="080A0005" w:tentative="1">
+      <w:start w:val="1"/>
+      <w:numFmt w:val="bullet"/>
+      <w:lvlText w:val=""/>
+      <w:lvlJc w:val="left"/>
+      <w:pPr>
+        <w:ind w:left="2160" w:hanging="360"/>
+      </w:pPr>
+      <w:rPr>
+        <w:rFonts w:ascii="Wingdings" w:hAnsi="Wingdings" w:hint="default"/>
+      </w:rPr>
+    </w:lvl>
+    <w:lvl w:ilvl="3" w:tplc="080A0001" w:tentative="1">
+      <w:start w:val="1"/>
+      <w:numFmt w:val="bullet"/>
+      <w:lvlText w:val=""/>
+      <w:lvlJc w:val="left"/>
+      <w:pPr>
+        <w:ind w:left="2880" w:hanging="360"/>
+      </w:pPr>
+      <w:rPr>
+        <w:rFonts w:ascii="Symbol" w:hAnsi="Symbol" w:hint="default"/>
+      </w:rPr>
+    </w:lvl>
+    <w:lvl w:ilvl="4" w:tplc="080A0003" w:tentative="1">
+      <w:start w:val="1"/>
+      <w:numFmt w:val="bullet"/>
+      <w:lvlText w:val="o"/>
+      <w:lvlJc w:val="left"/>
+      <w:pPr>
+        <w:ind w:left="3600" w:hanging="360"/>
+      </w:pPr>
+      <w:rPr>
+        <w:rFonts w:ascii="Courier New" w:hAnsi="Courier New" w:cs="Courier New" w:hint="default"/>
+      </w:rPr>
+    </w:lvl>
+    <w:lvl w:ilvl="5" w:tplc="080A0005" w:tentative="1">
+      <w:start w:val="1"/>
+      <w:numFmt w:val="bullet"/>
+      <w:lvlText w:val=""/>
+      <w:lvlJc w:val="left"/>
+      <w:pPr>
+        <w:ind w:left="4320" w:hanging="360"/>
+      </w:pPr>
+      <w:rPr>
+        <w:rFonts w:ascii="Wingdings" w:hAnsi="Wingdings" w:hint="default"/>
+      </w:rPr>
+    </w:lvl>
+    <w:lvl w:ilvl="6" w:tplc="080A0001" w:tentative="1">
+      <w:start w:val="1"/>
+      <w:numFmt w:val="bullet"/>
+      <w:lvlText w:val=""/>
+      <w:lvlJc w:val="left"/>
+      <w:pPr>
+        <w:ind w:left="5040" w:hanging="360"/>
+      </w:pPr>
+      <w:rPr>
+        <w:rFonts w:ascii="Symbol" w:hAnsi="Symbol" w:hint="default"/>
+      </w:rPr>
+    </w:lvl>
+    <w:lvl w:ilvl="7" w:tplc="080A0003" w:tentative="1">
+      <w:start w:val="1"/>
+      <w:numFmt w:val="bullet"/>
+      <w:lvlText w:val="o"/>
+      <w:lvlJc w:val="left"/>
+      <w:pPr>
+        <w:ind w:left="5760" w:hanging="360"/>
+      </w:pPr>
+      <w:rPr>
+        <w:rFonts w:ascii="Courier New" w:hAnsi="Courier New" w:cs="Courier New" w:hint="default"/>
+      </w:rPr>
+    </w:lvl>
+    <w:lvl w:ilvl="8" w:tplc="080A0005" w:tentative="1">
+      <w:start w:val="1"/>
+      <w:numFmt w:val="bullet"/>
+      <w:lvlText w:val=""/>
+      <w:lvlJc w:val="left"/>
+      <w:pPr>
+        <w:ind w:left="6480" w:hanging="360"/>
+      </w:pPr>
+      <w:rPr>
+        <w:rFonts w:ascii="Wingdings" w:hAnsi="Wingdings" w:hint="default"/>
+      </w:rPr>
+    </w:lvl>
+  </w:abstractNum>
   <w:num w:numId="1">
-    <w:abstractNumId w:val="1"/>
+    <w:abstractNumId w:val="2"/>
   </w:num>
   <w:num w:numId="2">
     <w:abstractNumId w:val="0"/>
+  </w:num>
+  <w:num w:numId="3">
+    <w:abstractNumId w:val="1"/>
   </w:num>
 </w:numbering>
 </file>
@@ -6484,7 +6923,7 @@
 </file>
 
 <file path=customXml/itemProps1.xml><?xml version="1.0" encoding="utf-8"?>
-<ds:datastoreItem xmlns:ds="http://schemas.openxmlformats.org/officeDocument/2006/customXml" ds:itemID="{7FCE7038-83D1-4F3C-AE39-3E087902ED30}">
+<ds:datastoreItem xmlns:ds="http://schemas.openxmlformats.org/officeDocument/2006/customXml" ds:itemID="{FE27C0D9-FCF4-44C5-B349-7DAE4B8FB5A8}">
   <ds:schemaRefs>
     <ds:schemaRef ds:uri="http://schemas.openxmlformats.org/officeDocument/2006/bibliography"/>
   </ds:schemaRefs>

</xml_diff>

<commit_message>
Cambios del 23 de noviembre
</commit_message>
<xml_diff>
--- a/Reporte de estadia - Humberto Zapata León.docx
+++ b/Reporte de estadia - Humberto Zapata León.docx
@@ -4833,7 +4833,69 @@
           <w:rFonts w:ascii="Arial" w:hAnsi="Arial" w:cs="Arial"/>
           <w:sz w:val="24"/>
         </w:rPr>
-        <w:t>fue más que necesario replantear el funcionamiento de los algoritmos principales para la generación de información, ya que cada pequeño cambio que la UCS aplicaba significaba una gran parte del sistema que dejaba de funcionar.</w:t>
+        <w:t>fue más que necesario replantear el funcionamiento de los algoritmos principales para la generación de información, ya que cada pequeño cambio que la UCS aplicaba</w:t>
+      </w:r>
+      <w:r>
+        <w:rPr>
+          <w:rFonts w:ascii="Arial" w:hAnsi="Arial" w:cs="Arial"/>
+          <w:sz w:val="24"/>
+        </w:rPr>
+        <w:t xml:space="preserve"> a su esquema de trabajo,</w:t>
+      </w:r>
+      <w:r>
+        <w:rPr>
+          <w:rFonts w:ascii="Arial" w:hAnsi="Arial" w:cs="Arial"/>
+          <w:sz w:val="24"/>
+        </w:rPr>
+        <w:t xml:space="preserve"> significaba </w:t>
+      </w:r>
+      <w:r>
+        <w:rPr>
+          <w:rFonts w:ascii="Arial" w:hAnsi="Arial" w:cs="Arial"/>
+          <w:sz w:val="24"/>
+        </w:rPr>
+        <w:t>un apartado del sistema que quedaba en desuso.</w:t>
+      </w:r>
+    </w:p>
+    <w:p>
+      <w:pPr>
+        <w:jc w:val="both"/>
+        <w:rPr>
+          <w:rFonts w:ascii="Arial" w:hAnsi="Arial" w:cs="Arial"/>
+          <w:sz w:val="24"/>
+        </w:rPr>
+      </w:pPr>
+      <w:r>
+        <w:rPr>
+          <w:rFonts w:ascii="Arial" w:hAnsi="Arial" w:cs="Arial"/>
+          <w:sz w:val="24"/>
+        </w:rPr>
+        <w:t>Fue así como se planteó una estrategia para automatización del sistema, de modo que cada cambio necesario a futuro sería tomado en cuenta con está gran modificación.</w:t>
+      </w:r>
+    </w:p>
+    <w:p>
+      <w:pPr>
+        <w:jc w:val="both"/>
+        <w:rPr>
+          <w:rFonts w:ascii="Arial" w:hAnsi="Arial" w:cs="Arial"/>
+          <w:sz w:val="24"/>
+        </w:rPr>
+      </w:pPr>
+      <w:r>
+        <w:rPr>
+          <w:rFonts w:ascii="Arial" w:hAnsi="Arial" w:cs="Arial"/>
+          <w:sz w:val="24"/>
+        </w:rPr>
+        <w:t>//</w:t>
+      </w:r>
+      <w:bookmarkStart w:id="10" w:name="_GoBack"/>
+      <w:bookmarkEnd w:id="10"/>
+      <w:r>
+        <w:rPr>
+          <w:rFonts w:ascii="Arial" w:hAnsi="Arial" w:cs="Arial"/>
+          <w:sz w:val="24"/>
+        </w:rPr>
+        <w:t>TODO</w:t>
       </w:r>
     </w:p>
     <w:p>
@@ -4848,7 +4910,7 @@
           <w:szCs w:val="24"/>
         </w:rPr>
       </w:pPr>
-      <w:bookmarkStart w:id="10" w:name="_Toc499195866"/>
+      <w:bookmarkStart w:id="11" w:name="_Toc499195866"/>
       <w:r>
         <w:rPr>
           <w:rFonts w:ascii="Arial" w:hAnsi="Arial" w:cs="Arial"/>
@@ -4859,17 +4921,15 @@
         </w:rPr>
         <w:t>Justificación</w:t>
       </w:r>
-      <w:bookmarkEnd w:id="10"/>
-    </w:p>
-    <w:p>
-      <w:pPr>
-        <w:rPr>
-          <w:rFonts w:ascii="Arial" w:hAnsi="Arial" w:cs="Arial"/>
-          <w:sz w:val="24"/>
-        </w:rPr>
-      </w:pPr>
-      <w:bookmarkStart w:id="11" w:name="_GoBack"/>
       <w:bookmarkEnd w:id="11"/>
+    </w:p>
+    <w:p>
+      <w:pPr>
+        <w:rPr>
+          <w:rFonts w:ascii="Arial" w:hAnsi="Arial" w:cs="Arial"/>
+          <w:sz w:val="24"/>
+        </w:rPr>
+      </w:pPr>
     </w:p>
     <w:p>
       <w:pPr>
@@ -4892,6 +4952,7 @@
           <w:sz w:val="26"/>
           <w:szCs w:val="26"/>
         </w:rPr>
+        <w:lastRenderedPageBreak/>
         <w:t>Objetivos</w:t>
       </w:r>
       <w:bookmarkEnd w:id="12"/>
@@ -5494,7 +5555,7 @@
                               <w:szCs w:val="28"/>
                               <w:lang w:val="es-ES"/>
                             </w:rPr>
-                            <w:t>5</w:t>
+                            <w:t>7</w:t>
                           </w:r>
                           <w:r>
                             <w:rPr>
@@ -5571,7 +5632,7 @@
                         <w:szCs w:val="28"/>
                         <w:lang w:val="es-ES"/>
                       </w:rPr>
-                      <w:t>5</w:t>
+                      <w:t>7</w:t>
                     </w:r>
                     <w:r>
                       <w:rPr>
@@ -6999,7 +7060,7 @@
 </file>
 
 <file path=customXml/itemProps1.xml><?xml version="1.0" encoding="utf-8"?>
-<ds:datastoreItem xmlns:ds="http://schemas.openxmlformats.org/officeDocument/2006/customXml" ds:itemID="{8EEF53B6-3CBA-4F4C-8824-0082F5F0B39A}">
+<ds:datastoreItem xmlns:ds="http://schemas.openxmlformats.org/officeDocument/2006/customXml" ds:itemID="{7441F1F2-382F-4FE2-9A00-0E13AF116EF5}">
   <ds:schemaRefs>
     <ds:schemaRef ds:uri="http://schemas.openxmlformats.org/officeDocument/2006/bibliography"/>
   </ds:schemaRefs>

</xml_diff>

<commit_message>
avances de domingo 26
</commit_message>
<xml_diff>
--- a/Reporte de estadia - Humberto Zapata León.docx
+++ b/Reporte de estadia - Humberto Zapata León.docx
@@ -6,7 +6,7 @@
       <w:r>
         <w:rPr>
           <w:noProof/>
-          <w:lang w:eastAsia="es-MX"/>
+          <w:lang w:val="en-US"/>
         </w:rPr>
         <w:drawing>
           <wp:anchor distT="0" distB="0" distL="114300" distR="114300" simplePos="0" relativeHeight="251660288" behindDoc="1" locked="0" layoutInCell="1" allowOverlap="1" wp14:anchorId="7477F931" wp14:editId="399FC489">
@@ -67,7 +67,7 @@
       <w:r>
         <w:rPr>
           <w:noProof/>
-          <w:lang w:eastAsia="es-MX"/>
+          <w:lang w:val="en-US"/>
         </w:rPr>
         <mc:AlternateContent>
           <mc:Choice Requires="wps">
@@ -194,6 +194,7 @@
                               <w:jc w:val="center"/>
                               <w:rPr>
                                 <w:rFonts w:ascii="Arial" w:hAnsi="Arial" w:cs="Arial"/>
+                                <w:color w:val="FF0000"/>
                                 <w:sz w:val="28"/>
                                 <w:lang w:eastAsia="es-MX"/>
                               </w:rPr>
@@ -201,6 +202,16 @@
                             <w:r>
                               <w:rPr>
                                 <w:rFonts w:ascii="Arial" w:hAnsi="Arial" w:cs="Arial"/>
+                                <w:color w:val="FF0000"/>
+                                <w:sz w:val="28"/>
+                                <w:lang w:eastAsia="es-MX"/>
+                              </w:rPr>
+                              <w:t>(Nombre pendiente)</w:t>
+                            </w:r>
+                            <w:r>
+                              <w:rPr>
+                                <w:rFonts w:ascii="Arial" w:hAnsi="Arial" w:cs="Arial"/>
+                                <w:color w:val="FF0000"/>
                                 <w:sz w:val="28"/>
                                 <w:lang w:eastAsia="es-MX"/>
                               </w:rPr>
@@ -619,6 +630,7 @@
                         <w:jc w:val="center"/>
                         <w:rPr>
                           <w:rFonts w:ascii="Arial" w:hAnsi="Arial" w:cs="Arial"/>
+                          <w:color w:val="FF0000"/>
                           <w:sz w:val="28"/>
                           <w:lang w:eastAsia="es-MX"/>
                         </w:rPr>
@@ -626,6 +638,16 @@
                       <w:r>
                         <w:rPr>
                           <w:rFonts w:ascii="Arial" w:hAnsi="Arial" w:cs="Arial"/>
+                          <w:color w:val="FF0000"/>
+                          <w:sz w:val="28"/>
+                          <w:lang w:eastAsia="es-MX"/>
+                        </w:rPr>
+                        <w:t>(Nombre pendiente)</w:t>
+                      </w:r>
+                      <w:r>
+                        <w:rPr>
+                          <w:rFonts w:ascii="Arial" w:hAnsi="Arial" w:cs="Arial"/>
+                          <w:color w:val="FF0000"/>
                           <w:sz w:val="28"/>
                           <w:lang w:eastAsia="es-MX"/>
                         </w:rPr>
@@ -951,7 +973,7 @@
       <w:r>
         <w:rPr>
           <w:noProof/>
-          <w:lang w:eastAsia="es-MX"/>
+          <w:lang w:val="en-US"/>
         </w:rPr>
         <mc:AlternateContent>
           <mc:Choice Requires="wpg">
@@ -1145,7 +1167,7 @@
       <w:r>
         <w:rPr>
           <w:noProof/>
-          <w:lang w:eastAsia="es-MX"/>
+          <w:lang w:val="en-US"/>
         </w:rPr>
         <w:drawing>
           <wp:anchor distT="0" distB="0" distL="114300" distR="114300" simplePos="0" relativeHeight="251663360" behindDoc="0" locked="0" layoutInCell="1" allowOverlap="1" wp14:anchorId="6BBC06D5" wp14:editId="275F0CC5">
@@ -2387,7 +2409,23 @@
                 <w:rFonts w:ascii="Arial" w:hAnsi="Arial" w:cs="Arial"/>
                 <w:noProof/>
               </w:rPr>
-              <w:t>Justificación</w:t>
+              <w:t>Justific</w:t>
+            </w:r>
+            <w:r>
+              <w:rPr>
+                <w:rStyle w:val="Hipervnculo"/>
+                <w:rFonts w:ascii="Arial" w:hAnsi="Arial" w:cs="Arial"/>
+                <w:noProof/>
+              </w:rPr>
+              <w:t>a</w:t>
+            </w:r>
+            <w:r>
+              <w:rPr>
+                <w:rStyle w:val="Hipervnculo"/>
+                <w:rFonts w:ascii="Arial" w:hAnsi="Arial" w:cs="Arial"/>
+                <w:noProof/>
+              </w:rPr>
+              <w:t>ción</w:t>
             </w:r>
             <w:r>
               <w:rPr>
@@ -3553,6 +3591,37 @@
           <w:sz w:val="24"/>
         </w:rPr>
       </w:pPr>
+      <w:r>
+        <w:rPr>
+          <w:rFonts w:ascii="Arial" w:hAnsi="Arial" w:cs="Arial"/>
+          <w:sz w:val="24"/>
+        </w:rPr>
+        <w:t>KEPLER</w:t>
+      </w:r>
+      <w:r>
+        <w:rPr>
+          <w:rFonts w:ascii="Arial" w:hAnsi="Arial" w:cs="Arial"/>
+          <w:sz w:val="24"/>
+        </w:rPr>
+        <w:tab/>
+        <w:t>=</w:t>
+      </w:r>
+      <w:r>
+        <w:rPr>
+          <w:rFonts w:ascii="Arial" w:hAnsi="Arial" w:cs="Arial"/>
+          <w:sz w:val="24"/>
+        </w:rPr>
+        <w:tab/>
+        <w:t>Sistema contable que actualmente maneja la Unión de Crédito</w:t>
+      </w:r>
+    </w:p>
+    <w:p>
+      <w:pPr>
+        <w:rPr>
+          <w:rFonts w:ascii="Arial" w:hAnsi="Arial" w:cs="Arial"/>
+          <w:sz w:val="24"/>
+        </w:rPr>
+      </w:pPr>
     </w:p>
     <w:p>
       <w:pPr>
@@ -3594,6 +3663,32 @@
           <w:sz w:val="24"/>
           <w:szCs w:val="24"/>
         </w:rPr>
+        <w:t>El Sistema de Gestión de Conocimiento Corporativo, mejor conocido como SICORP, es un sistema que nació por la necesidad de mejorar los tiempos de creación de reportes contables y mostrar de manera ordenada y eficaz la información obtenida por medio de los datos que genera el sistema Kepler.</w:t>
+      </w:r>
+      <w:r>
+        <w:rPr>
+          <w:rFonts w:ascii="Arial" w:hAnsi="Arial" w:cs="Arial"/>
+          <w:sz w:val="24"/>
+          <w:szCs w:val="24"/>
+        </w:rPr>
+        <w:t xml:space="preserve"> Sin embargo el sistema SICORP ha tenido múltiples inconvenientes durante el proceso de mantenimiento.</w:t>
+      </w:r>
+    </w:p>
+    <w:p>
+      <w:pPr>
+        <w:jc w:val="both"/>
+        <w:rPr>
+          <w:rFonts w:ascii="Arial" w:hAnsi="Arial" w:cs="Arial"/>
+          <w:sz w:val="24"/>
+          <w:szCs w:val="24"/>
+        </w:rPr>
+      </w:pPr>
+      <w:r>
+        <w:rPr>
+          <w:rFonts w:ascii="Arial" w:hAnsi="Arial" w:cs="Arial"/>
+          <w:sz w:val="24"/>
+          <w:szCs w:val="24"/>
+        </w:rPr>
         <w:t xml:space="preserve">Durante el periodo de estadía </w:t>
       </w:r>
       <w:r>
@@ -3618,7 +3713,23 @@
           <w:sz w:val="24"/>
           <w:szCs w:val="24"/>
         </w:rPr>
-        <w:t>ciclo de mantenimiento del Sistema de Gestión de Conocimiento Corporativo, mejor conocido como SICORP.</w:t>
+        <w:t>ciclo de mantenimiento</w:t>
+      </w:r>
+      <w:r>
+        <w:rPr>
+          <w:rFonts w:ascii="Arial" w:hAnsi="Arial" w:cs="Arial"/>
+          <w:sz w:val="24"/>
+          <w:szCs w:val="24"/>
+        </w:rPr>
+        <w:t xml:space="preserve"> de SICORP</w:t>
+      </w:r>
+      <w:r>
+        <w:rPr>
+          <w:rFonts w:ascii="Arial" w:hAnsi="Arial" w:cs="Arial"/>
+          <w:sz w:val="24"/>
+          <w:szCs w:val="24"/>
+        </w:rPr>
+        <w:t>.</w:t>
       </w:r>
     </w:p>
     <w:p>
@@ -3760,7 +3871,47 @@
           <w:sz w:val="24"/>
           <w:szCs w:val="24"/>
         </w:rPr>
-        <w:t xml:space="preserve">Es importante mencionar que la estrategia mencionada continúa en </w:t>
+        <w:t xml:space="preserve">Es importante </w:t>
+      </w:r>
+      <w:r>
+        <w:rPr>
+          <w:rFonts w:ascii="Arial" w:hAnsi="Arial" w:cs="Arial"/>
+          <w:sz w:val="24"/>
+          <w:szCs w:val="24"/>
+        </w:rPr>
+        <w:t>tomar en cuenta</w:t>
+      </w:r>
+      <w:r>
+        <w:rPr>
+          <w:rFonts w:ascii="Arial" w:hAnsi="Arial" w:cs="Arial"/>
+          <w:sz w:val="24"/>
+          <w:szCs w:val="24"/>
+        </w:rPr>
+        <w:t xml:space="preserve"> que la est</w:t>
+      </w:r>
+      <w:r>
+        <w:rPr>
+          <w:rFonts w:ascii="Arial" w:hAnsi="Arial" w:cs="Arial"/>
+          <w:sz w:val="24"/>
+          <w:szCs w:val="24"/>
+        </w:rPr>
+        <w:t>rategia mencionada continuará en</w:t>
+      </w:r>
+      <w:r>
+        <w:rPr>
+          <w:rFonts w:ascii="Arial" w:hAnsi="Arial" w:cs="Arial"/>
+          <w:sz w:val="24"/>
+          <w:szCs w:val="24"/>
+        </w:rPr>
+        <w:t xml:space="preserve"> </w:t>
+      </w:r>
+      <w:r>
+        <w:rPr>
+          <w:rFonts w:ascii="Arial" w:hAnsi="Arial" w:cs="Arial"/>
+          <w:sz w:val="24"/>
+          <w:szCs w:val="24"/>
+        </w:rPr>
+        <w:t xml:space="preserve">un </w:t>
       </w:r>
       <w:r>
         <w:rPr>
@@ -3834,7 +3985,16 @@
           <w:sz w:val="24"/>
           <w:szCs w:val="24"/>
         </w:rPr>
-        <w:t>con el fin de delegar</w:t>
+        <w:t xml:space="preserve">con el fin de </w:t>
+      </w:r>
+      <w:r>
+        <w:rPr>
+          <w:rFonts w:ascii="Arial" w:hAnsi="Arial" w:cs="Arial"/>
+          <w:sz w:val="24"/>
+          <w:szCs w:val="24"/>
+        </w:rPr>
+        <w:lastRenderedPageBreak/>
+        <w:t>delegar</w:t>
       </w:r>
       <w:r>
         <w:rPr>
@@ -3914,7 +4074,6 @@
           <w:b/>
           <w:color w:val="000000" w:themeColor="text1"/>
         </w:rPr>
-        <w:lastRenderedPageBreak/>
         <w:t>D</w:t>
       </w:r>
       <w:r>
@@ -4352,6 +4511,7 @@
           <w:rFonts w:ascii="Arial" w:hAnsi="Arial" w:cs="Arial"/>
           <w:sz w:val="24"/>
         </w:rPr>
+        <w:lastRenderedPageBreak/>
         <w:t>Desarrollo multiplataforma.</w:t>
       </w:r>
     </w:p>
@@ -4494,7 +4654,6 @@
           <w:rFonts w:ascii="Arial" w:hAnsi="Arial" w:cs="Arial"/>
           <w:sz w:val="24"/>
         </w:rPr>
-        <w:lastRenderedPageBreak/>
         <w:t>Redes (comunicación entre cliente y servidor en intranet)</w:t>
       </w:r>
     </w:p>
@@ -4707,7 +4866,17 @@
           <w:sz w:val="24"/>
           <w:szCs w:val="26"/>
         </w:rPr>
-        <w:t>Posteriormente, durante la segunda mitad del año, después de obtener el conteo de inconvenientes durante el primer trimestre de pruebas, el sistema terminó un ciclo de mantenimiento y se implementaron los cambios por medio de la nueva versión dentro del servidor.</w:t>
+        <w:t xml:space="preserve">Posteriormente, durante la segunda mitad del año, después de obtener el conteo de inconvenientes durante el primer trimestre de pruebas, el sistema terminó un ciclo </w:t>
+      </w:r>
+      <w:r>
+        <w:rPr>
+          <w:rFonts w:ascii="Arial" w:hAnsi="Arial" w:cs="Arial"/>
+          <w:color w:val="000000" w:themeColor="text1"/>
+          <w:sz w:val="24"/>
+          <w:szCs w:val="26"/>
+        </w:rPr>
+        <w:lastRenderedPageBreak/>
+        <w:t>de mantenimiento y se implementaron los cambios por medio de la nueva versión dentro del servidor.</w:t>
       </w:r>
     </w:p>
     <w:p>
@@ -4747,7 +4916,6 @@
           <w:sz w:val="24"/>
           <w:szCs w:val="26"/>
         </w:rPr>
-        <w:lastRenderedPageBreak/>
         <w:t>Al finalizar la reunión se acordó aplicar una estrategia de adaptación para el sistema SICORP, la cual consiste en un algoritmo de automatización de procesos para la creación automática de reportes, por medio de la clasificación de las cuentas por medio de su nivel.</w:t>
       </w:r>
     </w:p>
@@ -4870,7 +5038,14 @@
           <w:rFonts w:ascii="Arial" w:hAnsi="Arial" w:cs="Arial"/>
           <w:sz w:val="24"/>
         </w:rPr>
-        <w:t>Fue así como se planteó una estrategia para automatización del sistema, de modo que cada cambio necesario a futuro sería tomado en cuenta con está gran modificación.</w:t>
+        <w:t xml:space="preserve">Fue así como se planteó una estrategia para automatización del sistema, de modo que cada cambio necesario a futuro sería tomado en cuenta </w:t>
+      </w:r>
+      <w:r>
+        <w:rPr>
+          <w:rFonts w:ascii="Arial" w:hAnsi="Arial" w:cs="Arial"/>
+          <w:sz w:val="24"/>
+        </w:rPr>
+        <w:t>y los reportes se adaptarían a las especificaciones que se presenten en su fecha de creación.</w:t>
       </w:r>
     </w:p>
     <w:p>
@@ -4886,16 +5061,7 @@
           <w:rFonts w:ascii="Arial" w:hAnsi="Arial" w:cs="Arial"/>
           <w:sz w:val="24"/>
         </w:rPr>
-        <w:t>//</w:t>
-      </w:r>
-      <w:bookmarkStart w:id="10" w:name="_GoBack"/>
-      <w:bookmarkEnd w:id="10"/>
-      <w:r>
-        <w:rPr>
-          <w:rFonts w:ascii="Arial" w:hAnsi="Arial" w:cs="Arial"/>
-          <w:sz w:val="24"/>
-        </w:rPr>
-        <w:t>TODO</w:t>
+        <w:t>Por otra parte el sistema necesitará una implementación y mantenimiento (en caso de presentar errores) posteriores a la mejora de algoritmos, por lo tanto parte del proceso de estadía consistió en transferir todos los conocimientos del sistema a un nuevo alumno que continuará con las labores antes mencionadas.</w:t>
       </w:r>
     </w:p>
     <w:p>
@@ -4910,7 +5076,7 @@
           <w:szCs w:val="24"/>
         </w:rPr>
       </w:pPr>
-      <w:bookmarkStart w:id="11" w:name="_Toc499195866"/>
+      <w:bookmarkStart w:id="10" w:name="_Toc499195866"/>
       <w:r>
         <w:rPr>
           <w:rFonts w:ascii="Arial" w:hAnsi="Arial" w:cs="Arial"/>
@@ -4921,83 +5087,84 @@
         </w:rPr>
         <w:t>Justificación</w:t>
       </w:r>
-      <w:bookmarkEnd w:id="11"/>
-    </w:p>
-    <w:p>
-      <w:pPr>
-        <w:rPr>
-          <w:rFonts w:ascii="Arial" w:hAnsi="Arial" w:cs="Arial"/>
-          <w:sz w:val="24"/>
-        </w:rPr>
-      </w:pPr>
-    </w:p>
-    <w:p>
-      <w:pPr>
-        <w:pStyle w:val="Ttulo1"/>
+      <w:bookmarkEnd w:id="10"/>
+    </w:p>
+    <w:p>
+      <w:pPr>
         <w:jc w:val="both"/>
         <w:rPr>
           <w:rFonts w:ascii="Arial" w:hAnsi="Arial" w:cs="Arial"/>
-          <w:b/>
-          <w:color w:val="000000" w:themeColor="text1"/>
-          <w:sz w:val="26"/>
-          <w:szCs w:val="26"/>
-        </w:rPr>
-      </w:pPr>
-      <w:bookmarkStart w:id="12" w:name="_Toc499195867"/>
-      <w:r>
-        <w:rPr>
-          <w:rFonts w:ascii="Arial" w:hAnsi="Arial" w:cs="Arial"/>
-          <w:b/>
-          <w:color w:val="000000" w:themeColor="text1"/>
-          <w:sz w:val="26"/>
-          <w:szCs w:val="26"/>
+          <w:sz w:val="24"/>
+        </w:rPr>
+      </w:pPr>
+      <w:r>
+        <w:rPr>
+          <w:rFonts w:ascii="Arial" w:hAnsi="Arial" w:cs="Arial"/>
+          <w:sz w:val="24"/>
+        </w:rPr>
+        <w:t xml:space="preserve">El sistema SICORP es un sistema de gestión </w:t>
+      </w:r>
+      <w:r>
+        <w:rPr>
+          <w:rFonts w:ascii="Arial" w:hAnsi="Arial" w:cs="Arial"/>
+          <w:sz w:val="24"/>
+        </w:rPr>
+        <w:t xml:space="preserve">enfocado a la </w:t>
+      </w:r>
+      <w:r>
+        <w:rPr>
+          <w:rFonts w:ascii="Arial" w:hAnsi="Arial" w:cs="Arial"/>
+          <w:sz w:val="24"/>
+        </w:rPr>
+        <w:t>generación de información r</w:t>
+      </w:r>
+      <w:r>
+        <w:rPr>
+          <w:rFonts w:ascii="Arial" w:hAnsi="Arial" w:cs="Arial"/>
+          <w:sz w:val="24"/>
+        </w:rPr>
+        <w:t>ápida y efectiva. Realiza múltiples procesos para la recaudación de datos provenientes del sistema Kepler y los moldea para mostrar resultados en forma de reportes contables que garantizan información veraz, misma que era generada por reportes realizados manualmente.</w:t>
+      </w:r>
+    </w:p>
+    <w:p>
+      <w:pPr>
+        <w:jc w:val="both"/>
+        <w:rPr>
+          <w:rFonts w:ascii="Arial" w:hAnsi="Arial" w:cs="Arial"/>
+          <w:sz w:val="24"/>
+        </w:rPr>
+      </w:pPr>
+      <w:r>
+        <w:rPr>
+          <w:rFonts w:ascii="Arial" w:hAnsi="Arial" w:cs="Arial"/>
+          <w:sz w:val="24"/>
+        </w:rPr>
+        <w:t xml:space="preserve">Sin embargo durante el último año el sistema se ha visto en diferentes dificultades ya que, posterior a su fecha de implementación y validación la Unión de Crédito se vio forzada en trabajar métodos no especificados durante el periodo de desarrollo. </w:t>
+      </w:r>
+    </w:p>
+    <w:p>
+      <w:pPr>
+        <w:jc w:val="both"/>
+        <w:rPr>
+          <w:rFonts w:ascii="Arial" w:hAnsi="Arial" w:cs="Arial"/>
+          <w:sz w:val="24"/>
+        </w:rPr>
+      </w:pPr>
+      <w:r>
+        <w:rPr>
+          <w:rFonts w:ascii="Arial" w:hAnsi="Arial" w:cs="Arial"/>
+          <w:sz w:val="24"/>
+        </w:rPr>
+        <w:t xml:space="preserve">Desde variación de resultados hasta la nula obtención de datos, los problemas que han surgido a partir de la adaptación a la metodología de trabajo en UCS, han evitado que el sistema SICORP demuestre su potencial en un ambiente de trabajo </w:t>
+      </w:r>
+      <w:r>
+        <w:rPr>
+          <w:rFonts w:ascii="Arial" w:hAnsi="Arial" w:cs="Arial"/>
+          <w:sz w:val="24"/>
         </w:rPr>
         <w:lastRenderedPageBreak/>
-        <w:t>Objetivos</w:t>
-      </w:r>
-      <w:bookmarkEnd w:id="12"/>
-    </w:p>
-    <w:p>
-      <w:pPr>
-        <w:pStyle w:val="Ttulo2"/>
-        <w:jc w:val="both"/>
-        <w:rPr>
-          <w:rFonts w:ascii="Arial" w:hAnsi="Arial" w:cs="Arial"/>
-          <w:b/>
-          <w:color w:val="000000" w:themeColor="text1"/>
-        </w:rPr>
-      </w:pPr>
-      <w:bookmarkStart w:id="13" w:name="_Toc499195868"/>
-      <w:r>
-        <w:rPr>
-          <w:rFonts w:ascii="Arial" w:hAnsi="Arial" w:cs="Arial"/>
-          <w:b/>
-          <w:color w:val="000000" w:themeColor="text1"/>
-        </w:rPr>
-        <w:t>General</w:t>
-      </w:r>
-      <w:bookmarkEnd w:id="13"/>
-    </w:p>
-    <w:p>
-      <w:pPr>
-        <w:pStyle w:val="Ttulo2"/>
-        <w:jc w:val="both"/>
-        <w:rPr>
-          <w:rFonts w:ascii="Arial" w:hAnsi="Arial" w:cs="Arial"/>
-          <w:b/>
-          <w:color w:val="000000" w:themeColor="text1"/>
-        </w:rPr>
-      </w:pPr>
-      <w:bookmarkStart w:id="14" w:name="_Toc499195869"/>
-      <w:r>
-        <w:rPr>
-          <w:rFonts w:ascii="Arial" w:hAnsi="Arial" w:cs="Arial"/>
-          <w:b/>
-          <w:color w:val="000000" w:themeColor="text1"/>
-        </w:rPr>
-        <w:t>Específicos</w:t>
-      </w:r>
-      <w:bookmarkEnd w:id="14"/>
+        <w:t xml:space="preserve">rutinario. Es por esto que se llegó a la conclusión de realizar los cambios convenientes, tomando en cuenta los cambios que podrían surgir en un futuro. </w:t>
+      </w:r>
     </w:p>
     <w:p>
       <w:pPr>
@@ -5008,21 +5175,383 @@
           <w:b/>
           <w:color w:val="000000" w:themeColor="text1"/>
           <w:sz w:val="28"/>
-          <w:szCs w:val="24"/>
-        </w:rPr>
-      </w:pPr>
-      <w:bookmarkStart w:id="15" w:name="_Toc499195870"/>
+          <w:szCs w:val="26"/>
+        </w:rPr>
+      </w:pPr>
+      <w:bookmarkStart w:id="11" w:name="_Toc499195867"/>
       <w:r>
         <w:rPr>
           <w:rFonts w:ascii="Arial" w:hAnsi="Arial" w:cs="Arial"/>
           <w:b/>
           <w:color w:val="000000" w:themeColor="text1"/>
           <w:sz w:val="28"/>
-          <w:szCs w:val="24"/>
-        </w:rPr>
-        <w:t>Hipótesis o pregunta de investigación (si aplica)</w:t>
-      </w:r>
-      <w:bookmarkEnd w:id="15"/>
+          <w:szCs w:val="26"/>
+        </w:rPr>
+        <w:t>Objetivos</w:t>
+      </w:r>
+      <w:bookmarkEnd w:id="11"/>
+    </w:p>
+    <w:p>
+      <w:pPr>
+        <w:pStyle w:val="Ttulo2"/>
+        <w:jc w:val="both"/>
+        <w:rPr>
+          <w:rFonts w:ascii="Arial" w:hAnsi="Arial" w:cs="Arial"/>
+          <w:b/>
+          <w:color w:val="000000" w:themeColor="text1"/>
+        </w:rPr>
+      </w:pPr>
+      <w:bookmarkStart w:id="12" w:name="_Toc499195868"/>
+      <w:r>
+        <w:rPr>
+          <w:rFonts w:ascii="Arial" w:hAnsi="Arial" w:cs="Arial"/>
+          <w:b/>
+          <w:color w:val="000000" w:themeColor="text1"/>
+        </w:rPr>
+        <w:t>General</w:t>
+      </w:r>
+      <w:bookmarkEnd w:id="12"/>
+    </w:p>
+    <w:p>
+      <w:pPr>
+        <w:pStyle w:val="Prrafodelista"/>
+        <w:numPr>
+          <w:ilvl w:val="0"/>
+          <w:numId w:val="4"/>
+        </w:numPr>
+        <w:jc w:val="both"/>
+        <w:rPr>
+          <w:rFonts w:ascii="Arial" w:hAnsi="Arial" w:cs="Arial"/>
+          <w:sz w:val="24"/>
+        </w:rPr>
+      </w:pPr>
+      <w:r>
+        <w:rPr>
+          <w:rFonts w:ascii="Arial" w:hAnsi="Arial" w:cs="Arial"/>
+          <w:sz w:val="24"/>
+        </w:rPr>
+        <w:t>Planteamiento</w:t>
+      </w:r>
+      <w:r>
+        <w:rPr>
+          <w:rFonts w:ascii="Arial" w:hAnsi="Arial" w:cs="Arial"/>
+          <w:sz w:val="24"/>
+        </w:rPr>
+        <w:t xml:space="preserve"> </w:t>
+      </w:r>
+      <w:r>
+        <w:rPr>
+          <w:rFonts w:ascii="Arial" w:hAnsi="Arial" w:cs="Arial"/>
+          <w:sz w:val="24"/>
+        </w:rPr>
+        <w:t>d</w:t>
+      </w:r>
+      <w:r>
+        <w:rPr>
+          <w:rFonts w:ascii="Arial" w:hAnsi="Arial" w:cs="Arial"/>
+          <w:sz w:val="24"/>
+        </w:rPr>
+        <w:t>el proceso de mejora de algoritmos de automatizaci</w:t>
+      </w:r>
+      <w:r>
+        <w:rPr>
+          <w:rFonts w:ascii="Arial" w:hAnsi="Arial" w:cs="Arial"/>
+          <w:sz w:val="24"/>
+        </w:rPr>
+        <w:t>ón al sistema SIC</w:t>
+      </w:r>
+      <w:r>
+        <w:rPr>
+          <w:rFonts w:ascii="Arial" w:hAnsi="Arial" w:cs="Arial"/>
+          <w:sz w:val="24"/>
+        </w:rPr>
+        <w:t>O</w:t>
+      </w:r>
+      <w:r>
+        <w:rPr>
+          <w:rFonts w:ascii="Arial" w:hAnsi="Arial" w:cs="Arial"/>
+          <w:sz w:val="24"/>
+        </w:rPr>
+        <w:t>R</w:t>
+      </w:r>
+      <w:r>
+        <w:rPr>
+          <w:rFonts w:ascii="Arial" w:hAnsi="Arial" w:cs="Arial"/>
+          <w:sz w:val="24"/>
+        </w:rPr>
+        <w:t>P</w:t>
+      </w:r>
+      <w:r>
+        <w:rPr>
+          <w:rFonts w:ascii="Arial" w:hAnsi="Arial" w:cs="Arial"/>
+          <w:sz w:val="24"/>
+        </w:rPr>
+        <w:t xml:space="preserve"> para su posterior implementación.</w:t>
+      </w:r>
+    </w:p>
+    <w:p>
+      <w:pPr>
+        <w:pStyle w:val="Prrafodelista"/>
+        <w:numPr>
+          <w:ilvl w:val="0"/>
+          <w:numId w:val="4"/>
+        </w:numPr>
+        <w:jc w:val="both"/>
+        <w:rPr>
+          <w:rFonts w:ascii="Arial" w:hAnsi="Arial" w:cs="Arial"/>
+          <w:sz w:val="24"/>
+        </w:rPr>
+      </w:pPr>
+      <w:r>
+        <w:rPr>
+          <w:rFonts w:ascii="Arial" w:hAnsi="Arial" w:cs="Arial"/>
+          <w:sz w:val="24"/>
+        </w:rPr>
+        <w:t xml:space="preserve">Asesoramiento en el proceso de aprendizaje y transferencia de responsabilidades con respecto al sistema hacia el alumno José Daniel Bermúdez </w:t>
+      </w:r>
+      <w:proofErr w:type="spellStart"/>
+      <w:r>
+        <w:rPr>
+          <w:rFonts w:ascii="Arial" w:hAnsi="Arial" w:cs="Arial"/>
+          <w:sz w:val="24"/>
+        </w:rPr>
+        <w:t>Aquiahuatl</w:t>
+      </w:r>
+      <w:proofErr w:type="spellEnd"/>
+    </w:p>
+    <w:p>
+      <w:pPr>
+        <w:pStyle w:val="Prrafodelista"/>
+        <w:numPr>
+          <w:ilvl w:val="0"/>
+          <w:numId w:val="4"/>
+        </w:numPr>
+        <w:jc w:val="both"/>
+        <w:rPr>
+          <w:rFonts w:ascii="Arial" w:hAnsi="Arial" w:cs="Arial"/>
+          <w:sz w:val="24"/>
+        </w:rPr>
+      </w:pPr>
+      <w:r>
+        <w:rPr>
+          <w:rFonts w:ascii="Arial" w:hAnsi="Arial" w:cs="Arial"/>
+          <w:b/>
+          <w:color w:val="FF0000"/>
+          <w:sz w:val="24"/>
+        </w:rPr>
+        <w:t>//TODO</w:t>
+      </w:r>
+      <w:r>
+        <w:rPr>
+          <w:rFonts w:ascii="Arial" w:hAnsi="Arial" w:cs="Arial"/>
+          <w:color w:val="FF0000"/>
+          <w:sz w:val="24"/>
+        </w:rPr>
+        <w:t xml:space="preserve"> </w:t>
+      </w:r>
+      <w:r>
+        <w:rPr>
+          <w:rFonts w:ascii="Arial" w:hAnsi="Arial" w:cs="Arial"/>
+          <w:sz w:val="24"/>
+        </w:rPr>
+        <w:t xml:space="preserve">(Checar en el </w:t>
+      </w:r>
+      <w:proofErr w:type="spellStart"/>
+      <w:r>
+        <w:rPr>
+          <w:rFonts w:ascii="Arial" w:hAnsi="Arial" w:cs="Arial"/>
+          <w:sz w:val="24"/>
+        </w:rPr>
+        <w:t>usb</w:t>
+      </w:r>
+      <w:proofErr w:type="spellEnd"/>
+      <w:r>
+        <w:rPr>
+          <w:rFonts w:ascii="Arial" w:hAnsi="Arial" w:cs="Arial"/>
+          <w:sz w:val="24"/>
+        </w:rPr>
+        <w:t xml:space="preserve"> de Roberto, la hoja en donde vienen mis objetivos de estadía)</w:t>
+      </w:r>
+    </w:p>
+    <w:p>
+      <w:pPr>
+        <w:pStyle w:val="Ttulo2"/>
+        <w:jc w:val="both"/>
+        <w:rPr>
+          <w:rFonts w:ascii="Arial" w:hAnsi="Arial" w:cs="Arial"/>
+          <w:b/>
+          <w:color w:val="000000" w:themeColor="text1"/>
+        </w:rPr>
+      </w:pPr>
+      <w:bookmarkStart w:id="13" w:name="_Toc499195869"/>
+      <w:r>
+        <w:rPr>
+          <w:rFonts w:ascii="Arial" w:hAnsi="Arial" w:cs="Arial"/>
+          <w:b/>
+          <w:color w:val="000000" w:themeColor="text1"/>
+        </w:rPr>
+        <w:t>Específicos</w:t>
+      </w:r>
+      <w:bookmarkEnd w:id="13"/>
+    </w:p>
+    <w:p>
+      <w:pPr>
+        <w:pStyle w:val="Prrafodelista"/>
+        <w:numPr>
+          <w:ilvl w:val="0"/>
+          <w:numId w:val="5"/>
+        </w:numPr>
+        <w:jc w:val="both"/>
+        <w:rPr>
+          <w:rFonts w:ascii="Arial" w:hAnsi="Arial" w:cs="Arial"/>
+          <w:sz w:val="24"/>
+        </w:rPr>
+      </w:pPr>
+      <w:r>
+        <w:rPr>
+          <w:rFonts w:ascii="Arial" w:hAnsi="Arial" w:cs="Arial"/>
+          <w:sz w:val="24"/>
+        </w:rPr>
+        <w:t>Desarrollar las modificaciones completas hacia un reporte para ejemplificar el camino que se debe continuar para terminar con el proceso de mantenimiento.</w:t>
+      </w:r>
+    </w:p>
+    <w:p>
+      <w:pPr>
+        <w:pStyle w:val="Prrafodelista"/>
+        <w:numPr>
+          <w:ilvl w:val="0"/>
+          <w:numId w:val="5"/>
+        </w:numPr>
+        <w:jc w:val="both"/>
+        <w:rPr>
+          <w:rFonts w:ascii="Arial" w:hAnsi="Arial" w:cs="Arial"/>
+          <w:sz w:val="24"/>
+        </w:rPr>
+      </w:pPr>
+      <w:r>
+        <w:rPr>
+          <w:rFonts w:ascii="Arial" w:hAnsi="Arial" w:cs="Arial"/>
+          <w:sz w:val="24"/>
+        </w:rPr>
+        <w:t>Explicación del funcionamiento del sistema SICORP por medio de mapas mentales.</w:t>
+      </w:r>
+    </w:p>
+    <w:p>
+      <w:pPr>
+        <w:pStyle w:val="Prrafodelista"/>
+        <w:numPr>
+          <w:ilvl w:val="0"/>
+          <w:numId w:val="5"/>
+        </w:numPr>
+        <w:jc w:val="both"/>
+        <w:rPr>
+          <w:rFonts w:ascii="Arial" w:hAnsi="Arial" w:cs="Arial"/>
+          <w:sz w:val="24"/>
+        </w:rPr>
+      </w:pPr>
+      <w:r>
+        <w:rPr>
+          <w:rFonts w:ascii="Arial" w:hAnsi="Arial" w:cs="Arial"/>
+          <w:sz w:val="24"/>
+        </w:rPr>
+        <w:t>Explicación de los algoritmos más importantes por medio de diagramas de flujo.</w:t>
+      </w:r>
+    </w:p>
+    <w:p>
+      <w:pPr>
+        <w:pStyle w:val="Prrafodelista"/>
+        <w:numPr>
+          <w:ilvl w:val="0"/>
+          <w:numId w:val="5"/>
+        </w:numPr>
+        <w:jc w:val="both"/>
+        <w:rPr>
+          <w:rFonts w:ascii="Arial" w:hAnsi="Arial" w:cs="Arial"/>
+          <w:sz w:val="24"/>
+        </w:rPr>
+      </w:pPr>
+      <w:r>
+        <w:rPr>
+          <w:rFonts w:ascii="Arial" w:hAnsi="Arial" w:cs="Arial"/>
+          <w:sz w:val="24"/>
+        </w:rPr>
+        <w:t>Generar un proyecto de pruebas con el alumno Daniel para mostrar el proceso de desarrollo con las tecnologías necesarias.</w:t>
+      </w:r>
+    </w:p>
+    <w:p>
+      <w:pPr>
+        <w:pStyle w:val="Prrafodelista"/>
+        <w:numPr>
+          <w:ilvl w:val="0"/>
+          <w:numId w:val="5"/>
+        </w:numPr>
+        <w:jc w:val="both"/>
+        <w:rPr>
+          <w:rFonts w:ascii="Arial" w:hAnsi="Arial" w:cs="Arial"/>
+          <w:sz w:val="24"/>
+        </w:rPr>
+      </w:pPr>
+      <w:r>
+        <w:rPr>
+          <w:rFonts w:ascii="Arial" w:hAnsi="Arial" w:cs="Arial"/>
+          <w:sz w:val="24"/>
+        </w:rPr>
+        <w:t>Generar un proyecto de pruebas con el alumno Daniel para mostrar la aplicación de los procesos de automatización.</w:t>
+      </w:r>
+    </w:p>
+    <w:p>
+      <w:pPr>
+        <w:pStyle w:val="Prrafodelista"/>
+        <w:numPr>
+          <w:ilvl w:val="0"/>
+          <w:numId w:val="5"/>
+        </w:numPr>
+        <w:jc w:val="both"/>
+        <w:rPr>
+          <w:rFonts w:ascii="Arial" w:hAnsi="Arial" w:cs="Arial"/>
+          <w:sz w:val="24"/>
+        </w:rPr>
+      </w:pPr>
+      <w:r>
+        <w:rPr>
+          <w:rFonts w:ascii="Arial" w:hAnsi="Arial" w:cs="Arial"/>
+          <w:b/>
+          <w:color w:val="FF0000"/>
+          <w:sz w:val="24"/>
+        </w:rPr>
+        <w:t>//TODO</w:t>
+      </w:r>
+      <w:r>
+        <w:rPr>
+          <w:rFonts w:ascii="Arial" w:hAnsi="Arial" w:cs="Arial"/>
+          <w:color w:val="FF0000"/>
+          <w:sz w:val="24"/>
+        </w:rPr>
+        <w:t xml:space="preserve"> </w:t>
+      </w:r>
+      <w:r>
+        <w:rPr>
+          <w:rFonts w:ascii="Arial" w:hAnsi="Arial" w:cs="Arial"/>
+          <w:sz w:val="24"/>
+        </w:rPr>
+        <w:t xml:space="preserve">(Checar en el </w:t>
+      </w:r>
+      <w:proofErr w:type="spellStart"/>
+      <w:r>
+        <w:rPr>
+          <w:rFonts w:ascii="Arial" w:hAnsi="Arial" w:cs="Arial"/>
+          <w:sz w:val="24"/>
+        </w:rPr>
+        <w:t>usb</w:t>
+      </w:r>
+      <w:proofErr w:type="spellEnd"/>
+      <w:r>
+        <w:rPr>
+          <w:rFonts w:ascii="Arial" w:hAnsi="Arial" w:cs="Arial"/>
+          <w:sz w:val="24"/>
+        </w:rPr>
+        <w:t xml:space="preserve"> de Roberto, la hoja en donde vienen mis objetivos de estadía)</w:t>
+      </w:r>
     </w:p>
     <w:p>
       <w:pPr>
@@ -5036,7 +5565,7 @@
           <w:szCs w:val="24"/>
         </w:rPr>
       </w:pPr>
-      <w:bookmarkStart w:id="16" w:name="_Toc499195871"/>
+      <w:bookmarkStart w:id="14" w:name="_Toc499195871"/>
       <w:r>
         <w:rPr>
           <w:rFonts w:ascii="Arial" w:hAnsi="Arial" w:cs="Arial"/>
@@ -5047,11 +5576,55 @@
         </w:rPr>
         <w:t>Metodología (procedimientos, técnicas y/o herramientas metodológicas utilizadas)</w:t>
       </w:r>
-      <w:bookmarkEnd w:id="16"/>
+      <w:bookmarkEnd w:id="14"/>
+    </w:p>
+    <w:p>
+      <w:pPr>
+        <w:jc w:val="both"/>
+        <w:rPr>
+          <w:rFonts w:ascii="Arial" w:hAnsi="Arial" w:cs="Arial"/>
+          <w:sz w:val="24"/>
+        </w:rPr>
+      </w:pPr>
+      <w:r>
+        <w:rPr>
+          <w:rFonts w:ascii="Arial" w:hAnsi="Arial" w:cs="Arial"/>
+          <w:sz w:val="24"/>
+        </w:rPr>
+        <w:t>Durante las primeras semanas se comenzó a mostrar el funcionamiento del sistema SICORP a Daniel, mientras el personal de la UCS reunía la información necesaria para comenzar el mantenimiento del sistema.</w:t>
+      </w:r>
+    </w:p>
+    <w:p>
+      <w:pPr>
+        <w:jc w:val="both"/>
+        <w:rPr>
+          <w:rFonts w:ascii="Arial" w:hAnsi="Arial" w:cs="Arial"/>
+          <w:sz w:val="24"/>
+        </w:rPr>
+      </w:pPr>
+      <w:r>
+        <w:rPr>
+          <w:rFonts w:ascii="Arial" w:hAnsi="Arial" w:cs="Arial"/>
+          <w:sz w:val="24"/>
+        </w:rPr>
+        <w:t xml:space="preserve">De modo que las primeras semanas fueron perfectas para mostrar de inicio a fin la aplicación </w:t>
+      </w:r>
+      <w:r>
+        <w:rPr>
+          <w:rFonts w:ascii="Arial" w:hAnsi="Arial" w:cs="Arial"/>
+          <w:sz w:val="24"/>
+        </w:rPr>
+        <w:t>y los procesos que maneja.</w:t>
+      </w:r>
+      <w:bookmarkStart w:id="15" w:name="_GoBack"/>
+      <w:bookmarkEnd w:id="15"/>
     </w:p>
     <w:p>
       <w:pPr>
         <w:pStyle w:val="Ttulo1"/>
+        <w:tabs>
+          <w:tab w:val="left" w:pos="4800"/>
+        </w:tabs>
         <w:jc w:val="both"/>
         <w:rPr>
           <w:rFonts w:ascii="Arial" w:hAnsi="Arial" w:cs="Arial"/>
@@ -5061,7 +5634,7 @@
           <w:szCs w:val="24"/>
         </w:rPr>
       </w:pPr>
-      <w:bookmarkStart w:id="17" w:name="_Toc499195872"/>
+      <w:bookmarkStart w:id="16" w:name="_Toc499195872"/>
       <w:r>
         <w:rPr>
           <w:rFonts w:ascii="Arial" w:hAnsi="Arial" w:cs="Arial"/>
@@ -5072,12 +5645,8 @@
         </w:rPr>
         <w:t>Plan de trabajo con cronograma</w:t>
       </w:r>
-      <w:bookmarkEnd w:id="17"/>
-    </w:p>
-    <w:p>
-      <w:pPr>
-        <w:pStyle w:val="Ttulo1"/>
-        <w:jc w:val="both"/>
+      <w:bookmarkEnd w:id="16"/>
+      <w:r>
         <w:rPr>
           <w:rFonts w:ascii="Arial" w:hAnsi="Arial" w:cs="Arial"/>
           <w:b/>
@@ -5085,9 +5654,21 @@
           <w:sz w:val="28"/>
           <w:szCs w:val="24"/>
         </w:rPr>
-      </w:pPr>
-      <w:bookmarkStart w:id="18" w:name="_Toc499195873"/>
-      <w:r>
+        <w:tab/>
+      </w:r>
+    </w:p>
+    <w:p>
+      <w:pPr>
+        <w:rPr>
+          <w:rFonts w:ascii="Arial" w:hAnsi="Arial" w:cs="Arial"/>
+          <w:sz w:val="24"/>
+        </w:rPr>
+      </w:pPr>
+    </w:p>
+    <w:p>
+      <w:pPr>
+        <w:pStyle w:val="Ttulo1"/>
+        <w:jc w:val="both"/>
         <w:rPr>
           <w:rFonts w:ascii="Arial" w:hAnsi="Arial" w:cs="Arial"/>
           <w:b/>
@@ -5095,14 +5676,9 @@
           <w:sz w:val="28"/>
           <w:szCs w:val="24"/>
         </w:rPr>
-        <w:t>Desarrollo capitular / descripción de las actividades realizadas</w:t>
-      </w:r>
-      <w:bookmarkEnd w:id="18"/>
-    </w:p>
-    <w:p>
-      <w:pPr>
-        <w:pStyle w:val="Ttulo1"/>
-        <w:jc w:val="both"/>
+      </w:pPr>
+      <w:bookmarkStart w:id="17" w:name="_Toc499195873"/>
+      <w:r>
         <w:rPr>
           <w:rFonts w:ascii="Arial" w:hAnsi="Arial" w:cs="Arial"/>
           <w:b/>
@@ -5110,9 +5686,22 @@
           <w:sz w:val="28"/>
           <w:szCs w:val="24"/>
         </w:rPr>
-      </w:pPr>
-      <w:bookmarkStart w:id="19" w:name="_Toc499195874"/>
-      <w:r>
+        <w:t>Desarrollo capitular / descripción de las actividades realizadas</w:t>
+      </w:r>
+      <w:bookmarkEnd w:id="17"/>
+    </w:p>
+    <w:p>
+      <w:pPr>
+        <w:rPr>
+          <w:rFonts w:ascii="Arial" w:hAnsi="Arial" w:cs="Arial"/>
+          <w:sz w:val="24"/>
+        </w:rPr>
+      </w:pPr>
+    </w:p>
+    <w:p>
+      <w:pPr>
+        <w:pStyle w:val="Ttulo1"/>
+        <w:jc w:val="both"/>
         <w:rPr>
           <w:rFonts w:ascii="Arial" w:hAnsi="Arial" w:cs="Arial"/>
           <w:b/>
@@ -5120,14 +5709,9 @@
           <w:sz w:val="28"/>
           <w:szCs w:val="24"/>
         </w:rPr>
-        <w:t>Resultados /productos obtenidos y discusión</w:t>
-      </w:r>
-      <w:bookmarkEnd w:id="19"/>
-    </w:p>
-    <w:p>
-      <w:pPr>
-        <w:pStyle w:val="Ttulo1"/>
-        <w:jc w:val="both"/>
+      </w:pPr>
+      <w:bookmarkStart w:id="18" w:name="_Toc499195874"/>
+      <w:r>
         <w:rPr>
           <w:rFonts w:ascii="Arial" w:hAnsi="Arial" w:cs="Arial"/>
           <w:b/>
@@ -5135,9 +5719,23 @@
           <w:sz w:val="28"/>
           <w:szCs w:val="24"/>
         </w:rPr>
-      </w:pPr>
-      <w:bookmarkStart w:id="20" w:name="_Toc499195875"/>
-      <w:r>
+        <w:lastRenderedPageBreak/>
+        <w:t>Resultados /productos obtenidos y discusión</w:t>
+      </w:r>
+      <w:bookmarkEnd w:id="18"/>
+    </w:p>
+    <w:p>
+      <w:pPr>
+        <w:rPr>
+          <w:rFonts w:ascii="Arial" w:hAnsi="Arial" w:cs="Arial"/>
+          <w:sz w:val="24"/>
+        </w:rPr>
+      </w:pPr>
+    </w:p>
+    <w:p>
+      <w:pPr>
+        <w:pStyle w:val="Ttulo1"/>
+        <w:jc w:val="both"/>
         <w:rPr>
           <w:rFonts w:ascii="Arial" w:hAnsi="Arial" w:cs="Arial"/>
           <w:b/>
@@ -5145,14 +5743,9 @@
           <w:sz w:val="28"/>
           <w:szCs w:val="24"/>
         </w:rPr>
-        <w:t>Conclusiones</w:t>
-      </w:r>
-      <w:bookmarkEnd w:id="20"/>
-    </w:p>
-    <w:p>
-      <w:pPr>
-        <w:pStyle w:val="Ttulo1"/>
-        <w:jc w:val="both"/>
+      </w:pPr>
+      <w:bookmarkStart w:id="19" w:name="_Toc499195875"/>
+      <w:r>
         <w:rPr>
           <w:rFonts w:ascii="Arial" w:hAnsi="Arial" w:cs="Arial"/>
           <w:b/>
@@ -5160,9 +5753,22 @@
           <w:sz w:val="28"/>
           <w:szCs w:val="24"/>
         </w:rPr>
-      </w:pPr>
-      <w:bookmarkStart w:id="21" w:name="_Toc499195876"/>
-      <w:r>
+        <w:t>Conclusiones</w:t>
+      </w:r>
+      <w:bookmarkEnd w:id="19"/>
+    </w:p>
+    <w:p>
+      <w:pPr>
+        <w:rPr>
+          <w:rFonts w:ascii="Arial" w:hAnsi="Arial" w:cs="Arial"/>
+          <w:sz w:val="24"/>
+        </w:rPr>
+      </w:pPr>
+    </w:p>
+    <w:p>
+      <w:pPr>
+        <w:pStyle w:val="Ttulo1"/>
+        <w:jc w:val="both"/>
         <w:rPr>
           <w:rFonts w:ascii="Arial" w:hAnsi="Arial" w:cs="Arial"/>
           <w:b/>
@@ -5170,14 +5776,9 @@
           <w:sz w:val="28"/>
           <w:szCs w:val="24"/>
         </w:rPr>
-        <w:t>Referencias (formato APA)</w:t>
-      </w:r>
-      <w:bookmarkEnd w:id="21"/>
-    </w:p>
-    <w:p>
-      <w:pPr>
-        <w:pStyle w:val="Ttulo1"/>
-        <w:jc w:val="both"/>
+      </w:pPr>
+      <w:bookmarkStart w:id="20" w:name="_Toc499195876"/>
+      <w:r>
         <w:rPr>
           <w:rFonts w:ascii="Arial" w:hAnsi="Arial" w:cs="Arial"/>
           <w:b/>
@@ -5185,9 +5786,22 @@
           <w:sz w:val="28"/>
           <w:szCs w:val="24"/>
         </w:rPr>
-      </w:pPr>
-      <w:bookmarkStart w:id="22" w:name="_Toc499195877"/>
-      <w:r>
+        <w:t>Referencias (formato APA)</w:t>
+      </w:r>
+      <w:bookmarkEnd w:id="20"/>
+    </w:p>
+    <w:p>
+      <w:pPr>
+        <w:rPr>
+          <w:rFonts w:ascii="Arial" w:hAnsi="Arial" w:cs="Arial"/>
+          <w:sz w:val="24"/>
+        </w:rPr>
+      </w:pPr>
+    </w:p>
+    <w:p>
+      <w:pPr>
+        <w:pStyle w:val="Ttulo1"/>
+        <w:jc w:val="both"/>
         <w:rPr>
           <w:rFonts w:ascii="Arial" w:hAnsi="Arial" w:cs="Arial"/>
           <w:b/>
@@ -5195,9 +5809,19 @@
           <w:sz w:val="28"/>
           <w:szCs w:val="24"/>
         </w:rPr>
+      </w:pPr>
+      <w:bookmarkStart w:id="21" w:name="_Toc499195877"/>
+      <w:r>
+        <w:rPr>
+          <w:rFonts w:ascii="Arial" w:hAnsi="Arial" w:cs="Arial"/>
+          <w:b/>
+          <w:color w:val="000000" w:themeColor="text1"/>
+          <w:sz w:val="28"/>
+          <w:szCs w:val="24"/>
+        </w:rPr>
         <w:t>Anexos (si aplica)</w:t>
       </w:r>
-      <w:bookmarkEnd w:id="22"/>
+      <w:bookmarkEnd w:id="21"/>
     </w:p>
     <w:sectPr>
       <w:footerReference w:type="default" r:id="rId10"/>
@@ -5247,7 +5871,7 @@
       <w:rPr>
         <w:noProof/>
         <w:color w:val="808080" w:themeColor="background1" w:themeShade="80"/>
-        <w:lang w:eastAsia="es-MX"/>
+        <w:lang w:val="en-US"/>
       </w:rPr>
       <mc:AlternateContent>
         <mc:Choice Requires="wpg">
@@ -5450,7 +6074,7 @@
       <w:rPr>
         <w:noProof/>
         <w:color w:val="5B9BD5" w:themeColor="accent1"/>
-        <w:lang w:eastAsia="es-MX"/>
+        <w:lang w:val="en-US"/>
       </w:rPr>
       <mc:AlternateContent>
         <mc:Choice Requires="wps">
@@ -5555,7 +6179,7 @@
                               <w:szCs w:val="28"/>
                               <w:lang w:val="es-ES"/>
                             </w:rPr>
-                            <w:t>7</w:t>
+                            <w:t>8</w:t>
                           </w:r>
                           <w:r>
                             <w:rPr>
@@ -5632,7 +6256,7 @@
                         <w:szCs w:val="28"/>
                         <w:lang w:val="es-ES"/>
                       </w:rPr>
-                      <w:t>7</w:t>
+                      <w:t>8</w:t>
                     </w:r>
                     <w:r>
                       <w:rPr>
@@ -5909,6 +6533,119 @@
     </w:lvl>
   </w:abstractNum>
   <w:abstractNum w:abstractNumId="2">
+    <w:nsid w:val="5F2D0D7E"/>
+    <w:multiLevelType w:val="hybridMultilevel"/>
+    <w:tmpl w:val="9E4A1F80"/>
+    <w:lvl w:ilvl="0" w:tplc="04090001">
+      <w:start w:val="1"/>
+      <w:numFmt w:val="bullet"/>
+      <w:lvlText w:val=""/>
+      <w:lvlJc w:val="left"/>
+      <w:pPr>
+        <w:ind w:left="720" w:hanging="360"/>
+      </w:pPr>
+      <w:rPr>
+        <w:rFonts w:ascii="Symbol" w:hAnsi="Symbol" w:hint="default"/>
+      </w:rPr>
+    </w:lvl>
+    <w:lvl w:ilvl="1" w:tplc="04090003" w:tentative="1">
+      <w:start w:val="1"/>
+      <w:numFmt w:val="bullet"/>
+      <w:lvlText w:val="o"/>
+      <w:lvlJc w:val="left"/>
+      <w:pPr>
+        <w:ind w:left="1440" w:hanging="360"/>
+      </w:pPr>
+      <w:rPr>
+        <w:rFonts w:ascii="Courier New" w:hAnsi="Courier New" w:cs="Courier New" w:hint="default"/>
+      </w:rPr>
+    </w:lvl>
+    <w:lvl w:ilvl="2" w:tplc="04090005" w:tentative="1">
+      <w:start w:val="1"/>
+      <w:numFmt w:val="bullet"/>
+      <w:lvlText w:val=""/>
+      <w:lvlJc w:val="left"/>
+      <w:pPr>
+        <w:ind w:left="2160" w:hanging="360"/>
+      </w:pPr>
+      <w:rPr>
+        <w:rFonts w:ascii="Wingdings" w:hAnsi="Wingdings" w:hint="default"/>
+      </w:rPr>
+    </w:lvl>
+    <w:lvl w:ilvl="3" w:tplc="04090001" w:tentative="1">
+      <w:start w:val="1"/>
+      <w:numFmt w:val="bullet"/>
+      <w:lvlText w:val=""/>
+      <w:lvlJc w:val="left"/>
+      <w:pPr>
+        <w:ind w:left="2880" w:hanging="360"/>
+      </w:pPr>
+      <w:rPr>
+        <w:rFonts w:ascii="Symbol" w:hAnsi="Symbol" w:hint="default"/>
+      </w:rPr>
+    </w:lvl>
+    <w:lvl w:ilvl="4" w:tplc="04090003" w:tentative="1">
+      <w:start w:val="1"/>
+      <w:numFmt w:val="bullet"/>
+      <w:lvlText w:val="o"/>
+      <w:lvlJc w:val="left"/>
+      <w:pPr>
+        <w:ind w:left="3600" w:hanging="360"/>
+      </w:pPr>
+      <w:rPr>
+        <w:rFonts w:ascii="Courier New" w:hAnsi="Courier New" w:cs="Courier New" w:hint="default"/>
+      </w:rPr>
+    </w:lvl>
+    <w:lvl w:ilvl="5" w:tplc="04090005" w:tentative="1">
+      <w:start w:val="1"/>
+      <w:numFmt w:val="bullet"/>
+      <w:lvlText w:val=""/>
+      <w:lvlJc w:val="left"/>
+      <w:pPr>
+        <w:ind w:left="4320" w:hanging="360"/>
+      </w:pPr>
+      <w:rPr>
+        <w:rFonts w:ascii="Wingdings" w:hAnsi="Wingdings" w:hint="default"/>
+      </w:rPr>
+    </w:lvl>
+    <w:lvl w:ilvl="6" w:tplc="04090001" w:tentative="1">
+      <w:start w:val="1"/>
+      <w:numFmt w:val="bullet"/>
+      <w:lvlText w:val=""/>
+      <w:lvlJc w:val="left"/>
+      <w:pPr>
+        <w:ind w:left="5040" w:hanging="360"/>
+      </w:pPr>
+      <w:rPr>
+        <w:rFonts w:ascii="Symbol" w:hAnsi="Symbol" w:hint="default"/>
+      </w:rPr>
+    </w:lvl>
+    <w:lvl w:ilvl="7" w:tplc="04090003" w:tentative="1">
+      <w:start w:val="1"/>
+      <w:numFmt w:val="bullet"/>
+      <w:lvlText w:val="o"/>
+      <w:lvlJc w:val="left"/>
+      <w:pPr>
+        <w:ind w:left="5760" w:hanging="360"/>
+      </w:pPr>
+      <w:rPr>
+        <w:rFonts w:ascii="Courier New" w:hAnsi="Courier New" w:cs="Courier New" w:hint="default"/>
+      </w:rPr>
+    </w:lvl>
+    <w:lvl w:ilvl="8" w:tplc="04090005" w:tentative="1">
+      <w:start w:val="1"/>
+      <w:numFmt w:val="bullet"/>
+      <w:lvlText w:val=""/>
+      <w:lvlJc w:val="left"/>
+      <w:pPr>
+        <w:ind w:left="6480" w:hanging="360"/>
+      </w:pPr>
+      <w:rPr>
+        <w:rFonts w:ascii="Wingdings" w:hAnsi="Wingdings" w:hint="default"/>
+      </w:rPr>
+    </w:lvl>
+  </w:abstractNum>
+  <w:abstractNum w:abstractNumId="3">
     <w:nsid w:val="64EE4965"/>
     <w:multiLevelType w:val="hybridMultilevel"/>
     <w:tmpl w:val="D1B0C7EC"/>
@@ -6021,14 +6758,133 @@
       </w:rPr>
     </w:lvl>
   </w:abstractNum>
+  <w:abstractNum w:abstractNumId="4">
+    <w:nsid w:val="73C06BD2"/>
+    <w:multiLevelType w:val="hybridMultilevel"/>
+    <w:tmpl w:val="4296DA12"/>
+    <w:lvl w:ilvl="0" w:tplc="04090001">
+      <w:start w:val="1"/>
+      <w:numFmt w:val="bullet"/>
+      <w:lvlText w:val=""/>
+      <w:lvlJc w:val="left"/>
+      <w:pPr>
+        <w:ind w:left="720" w:hanging="360"/>
+      </w:pPr>
+      <w:rPr>
+        <w:rFonts w:ascii="Symbol" w:hAnsi="Symbol" w:hint="default"/>
+      </w:rPr>
+    </w:lvl>
+    <w:lvl w:ilvl="1" w:tplc="04090003" w:tentative="1">
+      <w:start w:val="1"/>
+      <w:numFmt w:val="bullet"/>
+      <w:lvlText w:val="o"/>
+      <w:lvlJc w:val="left"/>
+      <w:pPr>
+        <w:ind w:left="1440" w:hanging="360"/>
+      </w:pPr>
+      <w:rPr>
+        <w:rFonts w:ascii="Courier New" w:hAnsi="Courier New" w:cs="Courier New" w:hint="default"/>
+      </w:rPr>
+    </w:lvl>
+    <w:lvl w:ilvl="2" w:tplc="04090005" w:tentative="1">
+      <w:start w:val="1"/>
+      <w:numFmt w:val="bullet"/>
+      <w:lvlText w:val=""/>
+      <w:lvlJc w:val="left"/>
+      <w:pPr>
+        <w:ind w:left="2160" w:hanging="360"/>
+      </w:pPr>
+      <w:rPr>
+        <w:rFonts w:ascii="Wingdings" w:hAnsi="Wingdings" w:hint="default"/>
+      </w:rPr>
+    </w:lvl>
+    <w:lvl w:ilvl="3" w:tplc="04090001" w:tentative="1">
+      <w:start w:val="1"/>
+      <w:numFmt w:val="bullet"/>
+      <w:lvlText w:val=""/>
+      <w:lvlJc w:val="left"/>
+      <w:pPr>
+        <w:ind w:left="2880" w:hanging="360"/>
+      </w:pPr>
+      <w:rPr>
+        <w:rFonts w:ascii="Symbol" w:hAnsi="Symbol" w:hint="default"/>
+      </w:rPr>
+    </w:lvl>
+    <w:lvl w:ilvl="4" w:tplc="04090003" w:tentative="1">
+      <w:start w:val="1"/>
+      <w:numFmt w:val="bullet"/>
+      <w:lvlText w:val="o"/>
+      <w:lvlJc w:val="left"/>
+      <w:pPr>
+        <w:ind w:left="3600" w:hanging="360"/>
+      </w:pPr>
+      <w:rPr>
+        <w:rFonts w:ascii="Courier New" w:hAnsi="Courier New" w:cs="Courier New" w:hint="default"/>
+      </w:rPr>
+    </w:lvl>
+    <w:lvl w:ilvl="5" w:tplc="04090005" w:tentative="1">
+      <w:start w:val="1"/>
+      <w:numFmt w:val="bullet"/>
+      <w:lvlText w:val=""/>
+      <w:lvlJc w:val="left"/>
+      <w:pPr>
+        <w:ind w:left="4320" w:hanging="360"/>
+      </w:pPr>
+      <w:rPr>
+        <w:rFonts w:ascii="Wingdings" w:hAnsi="Wingdings" w:hint="default"/>
+      </w:rPr>
+    </w:lvl>
+    <w:lvl w:ilvl="6" w:tplc="04090001" w:tentative="1">
+      <w:start w:val="1"/>
+      <w:numFmt w:val="bullet"/>
+      <w:lvlText w:val=""/>
+      <w:lvlJc w:val="left"/>
+      <w:pPr>
+        <w:ind w:left="5040" w:hanging="360"/>
+      </w:pPr>
+      <w:rPr>
+        <w:rFonts w:ascii="Symbol" w:hAnsi="Symbol" w:hint="default"/>
+      </w:rPr>
+    </w:lvl>
+    <w:lvl w:ilvl="7" w:tplc="04090003" w:tentative="1">
+      <w:start w:val="1"/>
+      <w:numFmt w:val="bullet"/>
+      <w:lvlText w:val="o"/>
+      <w:lvlJc w:val="left"/>
+      <w:pPr>
+        <w:ind w:left="5760" w:hanging="360"/>
+      </w:pPr>
+      <w:rPr>
+        <w:rFonts w:ascii="Courier New" w:hAnsi="Courier New" w:cs="Courier New" w:hint="default"/>
+      </w:rPr>
+    </w:lvl>
+    <w:lvl w:ilvl="8" w:tplc="04090005" w:tentative="1">
+      <w:start w:val="1"/>
+      <w:numFmt w:val="bullet"/>
+      <w:lvlText w:val=""/>
+      <w:lvlJc w:val="left"/>
+      <w:pPr>
+        <w:ind w:left="6480" w:hanging="360"/>
+      </w:pPr>
+      <w:rPr>
+        <w:rFonts w:ascii="Wingdings" w:hAnsi="Wingdings" w:hint="default"/>
+      </w:rPr>
+    </w:lvl>
+  </w:abstractNum>
   <w:num w:numId="1">
-    <w:abstractNumId w:val="2"/>
+    <w:abstractNumId w:val="3"/>
   </w:num>
   <w:num w:numId="2">
     <w:abstractNumId w:val="0"/>
   </w:num>
   <w:num w:numId="3">
     <w:abstractNumId w:val="1"/>
+  </w:num>
+  <w:num w:numId="4">
+    <w:abstractNumId w:val="2"/>
+  </w:num>
+  <w:num w:numId="5">
+    <w:abstractNumId w:val="4"/>
   </w:num>
 </w:numbering>
 </file>
@@ -7060,7 +7916,7 @@
 </file>
 
 <file path=customXml/itemProps1.xml><?xml version="1.0" encoding="utf-8"?>
-<ds:datastoreItem xmlns:ds="http://schemas.openxmlformats.org/officeDocument/2006/customXml" ds:itemID="{7441F1F2-382F-4FE2-9A00-0E13AF116EF5}">
+<ds:datastoreItem xmlns:ds="http://schemas.openxmlformats.org/officeDocument/2006/customXml" ds:itemID="{FA51185F-308E-4004-ACB2-90112D44F567}">
   <ds:schemaRefs>
     <ds:schemaRef ds:uri="http://schemas.openxmlformats.org/officeDocument/2006/bibliography"/>
   </ds:schemaRefs>

</xml_diff>

<commit_message>
Cambios del 28 de noviembre
se terminó el apartado de objetivos, diagrama de gantt.

Queda pendiente:
-metodologías
-desarrollo capitular
-conclusiones
-referencias-
-agradecimientos
-abstract
-anexos (tomar fotos de la libreta de Daniel)
</commit_message>
<xml_diff>
--- a/Reporte de estadia - Humberto Zapata León.docx
+++ b/Reporte de estadia - Humberto Zapata León.docx
@@ -6,7 +6,7 @@
       <w:r>
         <w:rPr>
           <w:noProof/>
-          <w:lang w:val="en-US"/>
+          <w:lang w:eastAsia="es-MX"/>
         </w:rPr>
         <w:drawing>
           <wp:anchor distT="0" distB="0" distL="114300" distR="114300" simplePos="0" relativeHeight="251660288" behindDoc="1" locked="0" layoutInCell="1" allowOverlap="1" wp14:anchorId="7477F931" wp14:editId="399FC489">
@@ -67,7 +67,7 @@
       <w:r>
         <w:rPr>
           <w:noProof/>
-          <w:lang w:val="en-US"/>
+          <w:lang w:eastAsia="es-MX"/>
         </w:rPr>
         <mc:AlternateContent>
           <mc:Choice Requires="wps">
@@ -973,7 +973,7 @@
       <w:r>
         <w:rPr>
           <w:noProof/>
-          <w:lang w:val="en-US"/>
+          <w:lang w:eastAsia="es-MX"/>
         </w:rPr>
         <mc:AlternateContent>
           <mc:Choice Requires="wpg">
@@ -1167,7 +1167,7 @@
       <w:r>
         <w:rPr>
           <w:noProof/>
-          <w:lang w:val="en-US"/>
+          <w:lang w:eastAsia="es-MX"/>
         </w:rPr>
         <w:drawing>
           <wp:anchor distT="0" distB="0" distL="114300" distR="114300" simplePos="0" relativeHeight="251663360" behindDoc="0" locked="0" layoutInCell="1" allowOverlap="1" wp14:anchorId="6BBC06D5" wp14:editId="275F0CC5">
@@ -1644,7 +1644,7 @@
             </w:rPr>
             <w:fldChar w:fldCharType="separate"/>
           </w:r>
-          <w:hyperlink w:anchor="_Toc499195856" w:history="1">
+          <w:hyperlink w:anchor="_Toc499644474" w:history="1">
             <w:r>
               <w:rPr>
                 <w:rStyle w:val="Hipervnculo"/>
@@ -1672,7 +1672,7 @@
                 <w:noProof/>
                 <w:webHidden/>
               </w:rPr>
-              <w:instrText xml:space="preserve"> PAGEREF _Toc499195856 \h </w:instrText>
+              <w:instrText xml:space="preserve"> PAGEREF _Toc499644474 \h </w:instrText>
             </w:r>
             <w:r>
               <w:rPr>
@@ -1720,7 +1720,7 @@
               <w:lang w:eastAsia="es-MX"/>
             </w:rPr>
           </w:pPr>
-          <w:hyperlink w:anchor="_Toc499195857" w:history="1">
+          <w:hyperlink w:anchor="_Toc499644475" w:history="1">
             <w:r>
               <w:rPr>
                 <w:rStyle w:val="Hipervnculo"/>
@@ -1748,7 +1748,7 @@
                 <w:noProof/>
                 <w:webHidden/>
               </w:rPr>
-              <w:instrText xml:space="preserve"> PAGEREF _Toc499195857 \h </w:instrText>
+              <w:instrText xml:space="preserve"> PAGEREF _Toc499644475 \h </w:instrText>
             </w:r>
             <w:r>
               <w:rPr>
@@ -1768,7 +1768,7 @@
                 <w:noProof/>
                 <w:webHidden/>
               </w:rPr>
-              <w:t>3</w:t>
+              <w:t>2</w:t>
             </w:r>
             <w:r>
               <w:rPr>
@@ -1796,7 +1796,7 @@
               <w:lang w:eastAsia="es-MX"/>
             </w:rPr>
           </w:pPr>
-          <w:hyperlink w:anchor="_Toc499195858" w:history="1">
+          <w:hyperlink w:anchor="_Toc499644476" w:history="1">
             <w:r>
               <w:rPr>
                 <w:rStyle w:val="Hipervnculo"/>
@@ -1824,7 +1824,7 @@
                 <w:noProof/>
                 <w:webHidden/>
               </w:rPr>
-              <w:instrText xml:space="preserve"> PAGEREF _Toc499195858 \h </w:instrText>
+              <w:instrText xml:space="preserve"> PAGEREF _Toc499644476 \h </w:instrText>
             </w:r>
             <w:r>
               <w:rPr>
@@ -1844,7 +1844,7 @@
                 <w:noProof/>
                 <w:webHidden/>
               </w:rPr>
-              <w:t>3</w:t>
+              <w:t>2</w:t>
             </w:r>
             <w:r>
               <w:rPr>
@@ -1872,7 +1872,7 @@
               <w:lang w:eastAsia="es-MX"/>
             </w:rPr>
           </w:pPr>
-          <w:hyperlink w:anchor="_Toc499195859" w:history="1">
+          <w:hyperlink w:anchor="_Toc499644477" w:history="1">
             <w:r>
               <w:rPr>
                 <w:rStyle w:val="Hipervnculo"/>
@@ -1900,7 +1900,7 @@
                 <w:noProof/>
                 <w:webHidden/>
               </w:rPr>
-              <w:instrText xml:space="preserve"> PAGEREF _Toc499195859 \h </w:instrText>
+              <w:instrText xml:space="preserve"> PAGEREF _Toc499644477 \h </w:instrText>
             </w:r>
             <w:r>
               <w:rPr>
@@ -1948,7 +1948,7 @@
               <w:lang w:eastAsia="es-MX"/>
             </w:rPr>
           </w:pPr>
-          <w:hyperlink w:anchor="_Toc499195860" w:history="1">
+          <w:hyperlink w:anchor="_Toc499644478" w:history="1">
             <w:r>
               <w:rPr>
                 <w:rStyle w:val="Hipervnculo"/>
@@ -1976,7 +1976,7 @@
                 <w:noProof/>
                 <w:webHidden/>
               </w:rPr>
-              <w:instrText xml:space="preserve"> PAGEREF _Toc499195860 \h </w:instrText>
+              <w:instrText xml:space="preserve"> PAGEREF _Toc499644478 \h </w:instrText>
             </w:r>
             <w:r>
               <w:rPr>
@@ -2022,7 +2022,7 @@
               <w:lang w:eastAsia="es-MX"/>
             </w:rPr>
           </w:pPr>
-          <w:hyperlink w:anchor="_Toc499195861" w:history="1">
+          <w:hyperlink w:anchor="_Toc499644479" w:history="1">
             <w:r>
               <w:rPr>
                 <w:rStyle w:val="Hipervnculo"/>
@@ -2051,7 +2051,7 @@
                 <w:noProof/>
                 <w:webHidden/>
               </w:rPr>
-              <w:instrText xml:space="preserve"> PAGEREF _Toc499195861 \h </w:instrText>
+              <w:instrText xml:space="preserve"> PAGEREF _Toc499644479 \h </w:instrText>
             </w:r>
             <w:r>
               <w:rPr>
@@ -2097,7 +2097,7 @@
               <w:lang w:eastAsia="es-MX"/>
             </w:rPr>
           </w:pPr>
-          <w:hyperlink w:anchor="_Toc499195862" w:history="1">
+          <w:hyperlink w:anchor="_Toc499644480" w:history="1">
             <w:r>
               <w:rPr>
                 <w:rStyle w:val="Hipervnculo"/>
@@ -2126,7 +2126,7 @@
                 <w:noProof/>
                 <w:webHidden/>
               </w:rPr>
-              <w:instrText xml:space="preserve"> PAGEREF _Toc499195862 \h </w:instrText>
+              <w:instrText xml:space="preserve"> PAGEREF _Toc499644480 \h </w:instrText>
             </w:r>
             <w:r>
               <w:rPr>
@@ -2174,7 +2174,7 @@
               <w:lang w:eastAsia="es-MX"/>
             </w:rPr>
           </w:pPr>
-          <w:hyperlink w:anchor="_Toc499195863" w:history="1">
+          <w:hyperlink w:anchor="_Toc499644481" w:history="1">
             <w:r>
               <w:rPr>
                 <w:rStyle w:val="Hipervnculo"/>
@@ -2202,7 +2202,7 @@
                 <w:noProof/>
                 <w:webHidden/>
               </w:rPr>
-              <w:instrText xml:space="preserve"> PAGEREF _Toc499195863 \h </w:instrText>
+              <w:instrText xml:space="preserve"> PAGEREF _Toc499644481 \h </w:instrText>
             </w:r>
             <w:r>
               <w:rPr>
@@ -2250,7 +2250,7 @@
               <w:lang w:eastAsia="es-MX"/>
             </w:rPr>
           </w:pPr>
-          <w:hyperlink w:anchor="_Toc499195864" w:history="1">
+          <w:hyperlink w:anchor="_Toc499644482" w:history="1">
             <w:r>
               <w:rPr>
                 <w:rStyle w:val="Hipervnculo"/>
@@ -2278,7 +2278,7 @@
                 <w:noProof/>
                 <w:webHidden/>
               </w:rPr>
-              <w:instrText xml:space="preserve"> PAGEREF _Toc499195864 \h </w:instrText>
+              <w:instrText xml:space="preserve"> PAGEREF _Toc499644482 \h </w:instrText>
             </w:r>
             <w:r>
               <w:rPr>
@@ -2326,7 +2326,7 @@
               <w:lang w:eastAsia="es-MX"/>
             </w:rPr>
           </w:pPr>
-          <w:hyperlink w:anchor="_Toc499195865" w:history="1">
+          <w:hyperlink w:anchor="_Toc499644483" w:history="1">
             <w:r>
               <w:rPr>
                 <w:rStyle w:val="Hipervnculo"/>
@@ -2354,7 +2354,7 @@
                 <w:noProof/>
                 <w:webHidden/>
               </w:rPr>
-              <w:instrText xml:space="preserve"> PAGEREF _Toc499195865 \h </w:instrText>
+              <w:instrText xml:space="preserve"> PAGEREF _Toc499644483 \h </w:instrText>
             </w:r>
             <w:r>
               <w:rPr>
@@ -2402,7 +2402,7 @@
               <w:lang w:eastAsia="es-MX"/>
             </w:rPr>
           </w:pPr>
-          <w:hyperlink w:anchor="_Toc499195866" w:history="1">
+          <w:hyperlink w:anchor="_Toc499644484" w:history="1">
             <w:r>
               <w:rPr>
                 <w:rStyle w:val="Hipervnculo"/>
@@ -2430,7 +2430,7 @@
                 <w:noProof/>
                 <w:webHidden/>
               </w:rPr>
-              <w:instrText xml:space="preserve"> PAGEREF _Toc499195866 \h </w:instrText>
+              <w:instrText xml:space="preserve"> PAGEREF _Toc499644484 \h </w:instrText>
             </w:r>
             <w:r>
               <w:rPr>
@@ -2478,7 +2478,7 @@
               <w:lang w:eastAsia="es-MX"/>
             </w:rPr>
           </w:pPr>
-          <w:hyperlink w:anchor="_Toc499195867" w:history="1">
+          <w:hyperlink w:anchor="_Toc499644485" w:history="1">
             <w:r>
               <w:rPr>
                 <w:rStyle w:val="Hipervnculo"/>
@@ -2506,7 +2506,7 @@
                 <w:noProof/>
                 <w:webHidden/>
               </w:rPr>
-              <w:instrText xml:space="preserve"> PAGEREF _Toc499195867 \h </w:instrText>
+              <w:instrText xml:space="preserve"> PAGEREF _Toc499644485 \h </w:instrText>
             </w:r>
             <w:r>
               <w:rPr>
@@ -2526,7 +2526,7 @@
                 <w:noProof/>
                 <w:webHidden/>
               </w:rPr>
-              <w:t>6</w:t>
+              <w:t>7</w:t>
             </w:r>
             <w:r>
               <w:rPr>
@@ -2552,7 +2552,7 @@
               <w:lang w:eastAsia="es-MX"/>
             </w:rPr>
           </w:pPr>
-          <w:hyperlink w:anchor="_Toc499195868" w:history="1">
+          <w:hyperlink w:anchor="_Toc499644486" w:history="1">
             <w:r>
               <w:rPr>
                 <w:rStyle w:val="Hipervnculo"/>
@@ -2581,7 +2581,7 @@
                 <w:noProof/>
                 <w:webHidden/>
               </w:rPr>
-              <w:instrText xml:space="preserve"> PAGEREF _Toc499195868 \h </w:instrText>
+              <w:instrText xml:space="preserve"> PAGEREF _Toc499644486 \h </w:instrText>
             </w:r>
             <w:r>
               <w:rPr>
@@ -2601,7 +2601,7 @@
                 <w:noProof/>
                 <w:webHidden/>
               </w:rPr>
-              <w:t>6</w:t>
+              <w:t>7</w:t>
             </w:r>
             <w:r>
               <w:rPr>
@@ -2627,7 +2627,7 @@
               <w:lang w:eastAsia="es-MX"/>
             </w:rPr>
           </w:pPr>
-          <w:hyperlink w:anchor="_Toc499195869" w:history="1">
+          <w:hyperlink w:anchor="_Toc499644487" w:history="1">
             <w:r>
               <w:rPr>
                 <w:rStyle w:val="Hipervnculo"/>
@@ -2656,7 +2656,7 @@
                 <w:noProof/>
                 <w:webHidden/>
               </w:rPr>
-              <w:instrText xml:space="preserve"> PAGEREF _Toc499195869 \h </w:instrText>
+              <w:instrText xml:space="preserve"> PAGEREF _Toc499644487 \h </w:instrText>
             </w:r>
             <w:r>
               <w:rPr>
@@ -2676,7 +2676,7 @@
                 <w:noProof/>
                 <w:webHidden/>
               </w:rPr>
-              <w:t>6</w:t>
+              <w:t>7</w:t>
             </w:r>
             <w:r>
               <w:rPr>
@@ -2704,14 +2704,14 @@
               <w:lang w:eastAsia="es-MX"/>
             </w:rPr>
           </w:pPr>
-          <w:hyperlink w:anchor="_Toc499195870" w:history="1">
+          <w:hyperlink w:anchor="_Toc499644488" w:history="1">
             <w:r>
               <w:rPr>
                 <w:rStyle w:val="Hipervnculo"/>
                 <w:rFonts w:ascii="Arial" w:hAnsi="Arial" w:cs="Arial"/>
                 <w:noProof/>
               </w:rPr>
-              <w:t>Hipótesis o pregunta de investigación (si aplica)</w:t>
+              <w:t>Metodología (procedimientos, técnicas y/o herramientas metodológicas utilizadas)</w:t>
             </w:r>
             <w:r>
               <w:rPr>
@@ -2732,7 +2732,7 @@
                 <w:noProof/>
                 <w:webHidden/>
               </w:rPr>
-              <w:instrText xml:space="preserve"> PAGEREF _Toc499195870 \h </w:instrText>
+              <w:instrText xml:space="preserve"> PAGEREF _Toc499644488 \h </w:instrText>
             </w:r>
             <w:r>
               <w:rPr>
@@ -2752,7 +2752,7 @@
                 <w:noProof/>
                 <w:webHidden/>
               </w:rPr>
-              <w:t>6</w:t>
+              <w:t>7</w:t>
             </w:r>
             <w:r>
               <w:rPr>
@@ -2780,14 +2780,14 @@
               <w:lang w:eastAsia="es-MX"/>
             </w:rPr>
           </w:pPr>
-          <w:hyperlink w:anchor="_Toc499195871" w:history="1">
+          <w:hyperlink w:anchor="_Toc499644489" w:history="1">
             <w:r>
               <w:rPr>
                 <w:rStyle w:val="Hipervnculo"/>
                 <w:rFonts w:ascii="Arial" w:hAnsi="Arial" w:cs="Arial"/>
                 <w:noProof/>
               </w:rPr>
-              <w:t>Metodología (procedimientos, técnicas y/o herramientas metodológicas utilizadas)</w:t>
+              <w:t>Plan de trabajo con cronograma</w:t>
             </w:r>
             <w:r>
               <w:rPr>
@@ -2808,7 +2808,7 @@
                 <w:noProof/>
                 <w:webHidden/>
               </w:rPr>
-              <w:instrText xml:space="preserve"> PAGEREF _Toc499195871 \h </w:instrText>
+              <w:instrText xml:space="preserve"> PAGEREF _Toc499644489 \h </w:instrText>
             </w:r>
             <w:r>
               <w:rPr>
@@ -2828,7 +2828,7 @@
                 <w:noProof/>
                 <w:webHidden/>
               </w:rPr>
-              <w:t>6</w:t>
+              <w:t>8</w:t>
             </w:r>
             <w:r>
               <w:rPr>
@@ -2856,14 +2856,14 @@
               <w:lang w:eastAsia="es-MX"/>
             </w:rPr>
           </w:pPr>
-          <w:hyperlink w:anchor="_Toc499195872" w:history="1">
+          <w:hyperlink w:anchor="_Toc499644490" w:history="1">
             <w:r>
               <w:rPr>
                 <w:rStyle w:val="Hipervnculo"/>
                 <w:rFonts w:ascii="Arial" w:hAnsi="Arial" w:cs="Arial"/>
                 <w:noProof/>
               </w:rPr>
-              <w:t>Plan de trabajo con cronograma</w:t>
+              <w:t>Desarrollo capitular / descripción de las actividades realizadas</w:t>
             </w:r>
             <w:r>
               <w:rPr>
@@ -2884,7 +2884,7 @@
                 <w:noProof/>
                 <w:webHidden/>
               </w:rPr>
-              <w:instrText xml:space="preserve"> PAGEREF _Toc499195872 \h </w:instrText>
+              <w:instrText xml:space="preserve"> PAGEREF _Toc499644490 \h </w:instrText>
             </w:r>
             <w:r>
               <w:rPr>
@@ -2904,7 +2904,7 @@
                 <w:noProof/>
                 <w:webHidden/>
               </w:rPr>
-              <w:t>6</w:t>
+              <w:t>9</w:t>
             </w:r>
             <w:r>
               <w:rPr>
@@ -2932,14 +2932,14 @@
               <w:lang w:eastAsia="es-MX"/>
             </w:rPr>
           </w:pPr>
-          <w:hyperlink w:anchor="_Toc499195873" w:history="1">
+          <w:hyperlink w:anchor="_Toc499644491" w:history="1">
             <w:r>
               <w:rPr>
                 <w:rStyle w:val="Hipervnculo"/>
                 <w:rFonts w:ascii="Arial" w:hAnsi="Arial" w:cs="Arial"/>
                 <w:noProof/>
               </w:rPr>
-              <w:t>Desarrollo capitular / descripción de las actividades realizadas</w:t>
+              <w:t>Resultados /productos obtenidos y discusión</w:t>
             </w:r>
             <w:r>
               <w:rPr>
@@ -2960,7 +2960,7 @@
                 <w:noProof/>
                 <w:webHidden/>
               </w:rPr>
-              <w:instrText xml:space="preserve"> PAGEREF _Toc499195873 \h </w:instrText>
+              <w:instrText xml:space="preserve"> PAGEREF _Toc499644491 \h </w:instrText>
             </w:r>
             <w:r>
               <w:rPr>
@@ -2980,7 +2980,7 @@
                 <w:noProof/>
                 <w:webHidden/>
               </w:rPr>
-              <w:t>6</w:t>
+              <w:t>9</w:t>
             </w:r>
             <w:r>
               <w:rPr>
@@ -3008,14 +3008,14 @@
               <w:lang w:eastAsia="es-MX"/>
             </w:rPr>
           </w:pPr>
-          <w:hyperlink w:anchor="_Toc499195874" w:history="1">
+          <w:hyperlink w:anchor="_Toc499644492" w:history="1">
             <w:r>
               <w:rPr>
                 <w:rStyle w:val="Hipervnculo"/>
                 <w:rFonts w:ascii="Arial" w:hAnsi="Arial" w:cs="Arial"/>
                 <w:noProof/>
               </w:rPr>
-              <w:t>Resultados /productos obtenidos y discusión</w:t>
+              <w:t>Conclusiones</w:t>
             </w:r>
             <w:r>
               <w:rPr>
@@ -3036,7 +3036,7 @@
                 <w:noProof/>
                 <w:webHidden/>
               </w:rPr>
-              <w:instrText xml:space="preserve"> PAGEREF _Toc499195874 \h </w:instrText>
+              <w:instrText xml:space="preserve"> PAGEREF _Toc499644492 \h </w:instrText>
             </w:r>
             <w:r>
               <w:rPr>
@@ -3056,7 +3056,7 @@
                 <w:noProof/>
                 <w:webHidden/>
               </w:rPr>
-              <w:t>6</w:t>
+              <w:t>9</w:t>
             </w:r>
             <w:r>
               <w:rPr>
@@ -3084,14 +3084,14 @@
               <w:lang w:eastAsia="es-MX"/>
             </w:rPr>
           </w:pPr>
-          <w:hyperlink w:anchor="_Toc499195875" w:history="1">
+          <w:hyperlink w:anchor="_Toc499644493" w:history="1">
             <w:r>
               <w:rPr>
                 <w:rStyle w:val="Hipervnculo"/>
                 <w:rFonts w:ascii="Arial" w:hAnsi="Arial" w:cs="Arial"/>
                 <w:noProof/>
               </w:rPr>
-              <w:t>Conclusiones</w:t>
+              <w:t>Referencias (formato APA)</w:t>
             </w:r>
             <w:r>
               <w:rPr>
@@ -3112,7 +3112,7 @@
                 <w:noProof/>
                 <w:webHidden/>
               </w:rPr>
-              <w:instrText xml:space="preserve"> PAGEREF _Toc499195875 \h </w:instrText>
+              <w:instrText xml:space="preserve"> PAGEREF _Toc499644493 \h </w:instrText>
             </w:r>
             <w:r>
               <w:rPr>
@@ -3132,7 +3132,7 @@
                 <w:noProof/>
                 <w:webHidden/>
               </w:rPr>
-              <w:t>6</w:t>
+              <w:t>9</w:t>
             </w:r>
             <w:r>
               <w:rPr>
@@ -3160,14 +3160,14 @@
               <w:lang w:eastAsia="es-MX"/>
             </w:rPr>
           </w:pPr>
-          <w:hyperlink w:anchor="_Toc499195876" w:history="1">
+          <w:hyperlink w:anchor="_Toc499644494" w:history="1">
             <w:r>
               <w:rPr>
                 <w:rStyle w:val="Hipervnculo"/>
                 <w:rFonts w:ascii="Arial" w:hAnsi="Arial" w:cs="Arial"/>
                 <w:noProof/>
               </w:rPr>
-              <w:t>Referencias (formato APA)</w:t>
+              <w:t>Anexos (si aplica)</w:t>
             </w:r>
             <w:r>
               <w:rPr>
@@ -3188,7 +3188,7 @@
                 <w:noProof/>
                 <w:webHidden/>
               </w:rPr>
-              <w:instrText xml:space="preserve"> PAGEREF _Toc499195876 \h </w:instrText>
+              <w:instrText xml:space="preserve"> PAGEREF _Toc499644494 \h </w:instrText>
             </w:r>
             <w:r>
               <w:rPr>
@@ -3208,83 +3208,7 @@
                 <w:noProof/>
                 <w:webHidden/>
               </w:rPr>
-              <w:t>6</w:t>
-            </w:r>
-            <w:r>
-              <w:rPr>
-                <w:noProof/>
-                <w:webHidden/>
-              </w:rPr>
-              <w:fldChar w:fldCharType="end"/>
-            </w:r>
-          </w:hyperlink>
-        </w:p>
-        <w:p>
-          <w:pPr>
-            <w:pStyle w:val="TDC1"/>
-            <w:tabs>
-              <w:tab w:val="right" w:leader="dot" w:pos="8828"/>
-            </w:tabs>
-            <w:rPr>
-              <w:rFonts w:eastAsiaTheme="minorEastAsia" w:cstheme="minorBidi"/>
-              <w:b w:val="0"/>
-              <w:bCs w:val="0"/>
-              <w:caps w:val="0"/>
-              <w:noProof/>
-              <w:sz w:val="22"/>
-              <w:szCs w:val="22"/>
-              <w:lang w:eastAsia="es-MX"/>
-            </w:rPr>
-          </w:pPr>
-          <w:hyperlink w:anchor="_Toc499195877" w:history="1">
-            <w:r>
-              <w:rPr>
-                <w:rStyle w:val="Hipervnculo"/>
-                <w:rFonts w:ascii="Arial" w:hAnsi="Arial" w:cs="Arial"/>
-                <w:noProof/>
-              </w:rPr>
-              <w:t>Anexos (si aplica)</w:t>
-            </w:r>
-            <w:r>
-              <w:rPr>
-                <w:noProof/>
-                <w:webHidden/>
-              </w:rPr>
-              <w:tab/>
-            </w:r>
-            <w:r>
-              <w:rPr>
-                <w:noProof/>
-                <w:webHidden/>
-              </w:rPr>
-              <w:fldChar w:fldCharType="begin"/>
-            </w:r>
-            <w:r>
-              <w:rPr>
-                <w:noProof/>
-                <w:webHidden/>
-              </w:rPr>
-              <w:instrText xml:space="preserve"> PAGEREF _Toc499195877 \h </w:instrText>
-            </w:r>
-            <w:r>
-              <w:rPr>
-                <w:noProof/>
-                <w:webHidden/>
-              </w:rPr>
-            </w:r>
-            <w:r>
-              <w:rPr>
-                <w:noProof/>
-                <w:webHidden/>
-              </w:rPr>
-              <w:fldChar w:fldCharType="separate"/>
-            </w:r>
-            <w:r>
-              <w:rPr>
-                <w:noProof/>
-                <w:webHidden/>
-              </w:rPr>
-              <w:t>6</w:t>
+              <w:t>9</w:t>
             </w:r>
             <w:r>
               <w:rPr>
@@ -3319,7 +3243,7 @@
           <w:szCs w:val="24"/>
         </w:rPr>
       </w:pPr>
-      <w:bookmarkStart w:id="0" w:name="_Toc499195856"/>
+      <w:bookmarkStart w:id="0" w:name="_Toc499644474"/>
       <w:r>
         <w:rPr>
           <w:rFonts w:ascii="Arial" w:hAnsi="Arial" w:cs="Arial"/>
@@ -3345,7 +3269,7 @@
           <w:szCs w:val="24"/>
         </w:rPr>
       </w:pPr>
-      <w:bookmarkStart w:id="1" w:name="_Toc499195857"/>
+      <w:bookmarkStart w:id="1" w:name="_Toc499644475"/>
       <w:r>
         <w:rPr>
           <w:rFonts w:ascii="Arial" w:hAnsi="Arial" w:cs="Arial"/>
@@ -3371,7 +3295,7 @@
           <w:szCs w:val="24"/>
         </w:rPr>
       </w:pPr>
-      <w:bookmarkStart w:id="2" w:name="_Toc499195858"/>
+      <w:bookmarkStart w:id="2" w:name="_Toc499644476"/>
       <w:r>
         <w:rPr>
           <w:rFonts w:ascii="Arial" w:hAnsi="Arial" w:cs="Arial"/>
@@ -3437,7 +3361,7 @@
           <w:szCs w:val="24"/>
         </w:rPr>
       </w:pPr>
-      <w:bookmarkStart w:id="3" w:name="_Toc499195859"/>
+      <w:bookmarkStart w:id="3" w:name="_Toc499644477"/>
       <w:r>
         <w:rPr>
           <w:rFonts w:ascii="Arial" w:hAnsi="Arial" w:cs="Arial"/>
@@ -3536,6 +3460,13 @@
         <w:tab/>
         <w:t>Unión de Crédito del Soconusco</w:t>
       </w:r>
+      <w:r>
+        <w:rPr>
+          <w:rFonts w:ascii="Arial" w:hAnsi="Arial" w:cs="Arial"/>
+          <w:sz w:val="24"/>
+        </w:rPr>
+        <w:t>.</w:t>
+      </w:r>
     </w:p>
     <w:p>
       <w:pPr>
@@ -3567,6 +3498,13 @@
         <w:tab/>
         <w:t>Sistema Integral de Conocimiento Corporativo</w:t>
       </w:r>
+      <w:r>
+        <w:rPr>
+          <w:rFonts w:ascii="Arial" w:hAnsi="Arial" w:cs="Arial"/>
+          <w:sz w:val="24"/>
+        </w:rPr>
+        <w:t>.</w:t>
+      </w:r>
     </w:p>
     <w:p>
       <w:pPr>
@@ -3606,6 +3544,74 @@
           <w:sz w:val="24"/>
         </w:rPr>
       </w:pPr>
+      <w:r>
+        <w:rPr>
+          <w:rFonts w:ascii="Arial" w:hAnsi="Arial" w:cs="Arial"/>
+          <w:sz w:val="24"/>
+        </w:rPr>
+        <w:t>MVC</w:t>
+      </w:r>
+      <w:r>
+        <w:rPr>
+          <w:rFonts w:ascii="Arial" w:hAnsi="Arial" w:cs="Arial"/>
+          <w:sz w:val="24"/>
+        </w:rPr>
+        <w:tab/>
+      </w:r>
+      <w:r>
+        <w:rPr>
+          <w:rFonts w:ascii="Arial" w:hAnsi="Arial" w:cs="Arial"/>
+          <w:sz w:val="24"/>
+        </w:rPr>
+        <w:tab/>
+        <w:t>=</w:t>
+      </w:r>
+      <w:r>
+        <w:rPr>
+          <w:rFonts w:ascii="Arial" w:hAnsi="Arial" w:cs="Arial"/>
+          <w:sz w:val="24"/>
+        </w:rPr>
+        <w:tab/>
+        <w:t>Patrón de diseño Modelo, Vista, Controlador.</w:t>
+      </w:r>
+    </w:p>
+    <w:p>
+      <w:pPr>
+        <w:rPr>
+          <w:rFonts w:ascii="Arial" w:hAnsi="Arial" w:cs="Arial"/>
+          <w:sz w:val="24"/>
+        </w:rPr>
+      </w:pPr>
+      <w:r>
+        <w:rPr>
+          <w:rFonts w:ascii="Arial" w:hAnsi="Arial" w:cs="Arial"/>
+          <w:sz w:val="24"/>
+        </w:rPr>
+        <w:t>POO</w:t>
+      </w:r>
+      <w:r>
+        <w:rPr>
+          <w:rFonts w:ascii="Arial" w:hAnsi="Arial" w:cs="Arial"/>
+          <w:sz w:val="24"/>
+        </w:rPr>
+        <w:tab/>
+      </w:r>
+      <w:r>
+        <w:rPr>
+          <w:rFonts w:ascii="Arial" w:hAnsi="Arial" w:cs="Arial"/>
+          <w:sz w:val="24"/>
+        </w:rPr>
+        <w:tab/>
+        <w:t xml:space="preserve">= </w:t>
+      </w:r>
+      <w:r>
+        <w:rPr>
+          <w:rFonts w:ascii="Arial" w:hAnsi="Arial" w:cs="Arial"/>
+          <w:sz w:val="24"/>
+        </w:rPr>
+        <w:tab/>
+        <w:t>Programación Orientado a Objetos</w:t>
+      </w:r>
     </w:p>
     <w:p>
       <w:pPr>
@@ -3619,7 +3625,7 @@
           <w:szCs w:val="24"/>
         </w:rPr>
       </w:pPr>
-      <w:bookmarkStart w:id="4" w:name="_Toc499195860"/>
+      <w:bookmarkStart w:id="4" w:name="_Toc499644478"/>
       <w:r>
         <w:rPr>
           <w:rFonts w:ascii="Arial" w:hAnsi="Arial" w:cs="Arial"/>
@@ -3647,7 +3653,7 @@
           <w:sz w:val="24"/>
           <w:szCs w:val="24"/>
         </w:rPr>
-        <w:t>El Sistema de Gestión de Conocimiento Corporativo, mejor conocido como SICORP, es un sistema que nació por la necesidad de mejorar los tiempos de creación de reportes contables y mostrar de manera ordenada y eficaz la información obtenida por medio de los datos que genera el sistema Kepler.</w:t>
+        <w:t xml:space="preserve">El Sistema de Gestión de Conocimiento Corporativo, mejor conocido como SICORP, es un sistema que nació </w:t>
       </w:r>
       <w:r>
         <w:rPr>
@@ -3655,6 +3661,22 @@
           <w:sz w:val="24"/>
           <w:szCs w:val="24"/>
         </w:rPr>
+        <w:t>de</w:t>
+      </w:r>
+      <w:r>
+        <w:rPr>
+          <w:rFonts w:ascii="Arial" w:hAnsi="Arial" w:cs="Arial"/>
+          <w:sz w:val="24"/>
+          <w:szCs w:val="24"/>
+        </w:rPr>
+        <w:t xml:space="preserve"> la necesidad de mejorar los tiempos de creación de reportes contables y mostrar de manera ordenada y eficaz la información obtenida por medio de los datos que genera el sistema Kepler.</w:t>
+      </w:r>
+      <w:r>
+        <w:rPr>
+          <w:rFonts w:ascii="Arial" w:hAnsi="Arial" w:cs="Arial"/>
+          <w:sz w:val="24"/>
+          <w:szCs w:val="24"/>
+        </w:rPr>
         <w:t xml:space="preserve"> Sin embargo el sistema SICORP ha tenido múltiples inconvenientes durante el proceso de mantenimiento.</w:t>
       </w:r>
     </w:p>
@@ -3731,7 +3753,7 @@
           <w:sz w:val="24"/>
           <w:szCs w:val="24"/>
         </w:rPr>
-        <w:t>Esta estrategia pretende automatizar por completo las operaciones de mayor importancia del sistema, mismas permitirán el funcionamiento óptimo para la obtención y presentación de los reportes</w:t>
+        <w:t xml:space="preserve">Esta estrategia pretende automatizar por completo las operaciones de mayor importancia del sistema, mismas </w:t>
       </w:r>
       <w:r>
         <w:rPr>
@@ -3739,7 +3761,7 @@
           <w:sz w:val="24"/>
           <w:szCs w:val="24"/>
         </w:rPr>
-        <w:t>,</w:t>
+        <w:t xml:space="preserve">que </w:t>
       </w:r>
       <w:r>
         <w:rPr>
@@ -3747,7 +3769,7 @@
           <w:sz w:val="24"/>
           <w:szCs w:val="24"/>
         </w:rPr>
-        <w:t xml:space="preserve"> en las diferentes áreas operativas de la Unión de Crédito del Soconusco</w:t>
+        <w:t>permitirán el funcionamiento óptimo para la obtención y presentación de los reportes</w:t>
       </w:r>
       <w:r>
         <w:rPr>
@@ -3755,6 +3777,64 @@
           <w:sz w:val="24"/>
           <w:szCs w:val="24"/>
         </w:rPr>
+        <w:t xml:space="preserve"> </w:t>
+      </w:r>
+      <w:r>
+        <w:rPr>
+          <w:rFonts w:ascii="Arial" w:hAnsi="Arial" w:cs="Arial"/>
+          <w:sz w:val="24"/>
+          <w:szCs w:val="24"/>
+        </w:rPr>
+        <w:t xml:space="preserve">en </w:t>
+      </w:r>
+      <w:r>
+        <w:rPr>
+          <w:rFonts w:ascii="Arial" w:hAnsi="Arial" w:cs="Arial"/>
+          <w:sz w:val="24"/>
+          <w:szCs w:val="24"/>
+        </w:rPr>
+        <w:t>las diferentes áreas operativas.</w:t>
+      </w:r>
+    </w:p>
+    <w:p>
+      <w:pPr>
+        <w:jc w:val="both"/>
+        <w:rPr>
+          <w:rFonts w:ascii="Arial" w:hAnsi="Arial" w:cs="Arial"/>
+          <w:sz w:val="24"/>
+          <w:szCs w:val="24"/>
+        </w:rPr>
+      </w:pPr>
+      <w:r>
+        <w:rPr>
+          <w:rFonts w:ascii="Arial" w:hAnsi="Arial" w:cs="Arial"/>
+          <w:sz w:val="24"/>
+          <w:szCs w:val="24"/>
+        </w:rPr>
+        <w:t xml:space="preserve">Las actividades </w:t>
+      </w:r>
+      <w:r>
+        <w:rPr>
+          <w:rFonts w:ascii="Arial" w:hAnsi="Arial" w:cs="Arial"/>
+          <w:sz w:val="24"/>
+          <w:szCs w:val="24"/>
+        </w:rPr>
+        <w:t>presentadas a lo largo del reporte son el conjunto</w:t>
+      </w:r>
+      <w:r>
+        <w:rPr>
+          <w:rFonts w:ascii="Arial" w:hAnsi="Arial" w:cs="Arial"/>
+          <w:sz w:val="24"/>
+          <w:szCs w:val="24"/>
+        </w:rPr>
+        <w:t xml:space="preserve"> del trabajo colaborativo entre la Universidad Politécnica de Tapachula (UPTAP) y la Unión de Crédito del Soconusco</w:t>
+      </w:r>
+      <w:r>
+        <w:rPr>
+          <w:rFonts w:ascii="Arial" w:hAnsi="Arial" w:cs="Arial"/>
+          <w:sz w:val="24"/>
+          <w:szCs w:val="24"/>
+        </w:rPr>
         <w:t xml:space="preserve"> (UCS)</w:t>
       </w:r>
       <w:r>
@@ -3763,6 +3843,70 @@
           <w:sz w:val="24"/>
           <w:szCs w:val="24"/>
         </w:rPr>
+        <w:t xml:space="preserve"> a lo largo del presente año. Es por esto</w:t>
+      </w:r>
+      <w:r>
+        <w:rPr>
+          <w:rFonts w:ascii="Arial" w:hAnsi="Arial" w:cs="Arial"/>
+          <w:sz w:val="24"/>
+          <w:szCs w:val="24"/>
+        </w:rPr>
+        <w:t xml:space="preserve"> que,</w:t>
+      </w:r>
+      <w:r>
+        <w:rPr>
+          <w:rFonts w:ascii="Arial" w:hAnsi="Arial" w:cs="Arial"/>
+          <w:sz w:val="24"/>
+          <w:szCs w:val="24"/>
+        </w:rPr>
+        <w:t xml:space="preserve"> surge la necesidad de </w:t>
+      </w:r>
+      <w:r>
+        <w:rPr>
+          <w:rFonts w:ascii="Arial" w:hAnsi="Arial" w:cs="Arial"/>
+          <w:sz w:val="24"/>
+          <w:szCs w:val="24"/>
+        </w:rPr>
+        <w:t>mencionar</w:t>
+      </w:r>
+      <w:r>
+        <w:rPr>
+          <w:rFonts w:ascii="Arial" w:hAnsi="Arial" w:cs="Arial"/>
+          <w:sz w:val="24"/>
+          <w:szCs w:val="24"/>
+        </w:rPr>
+        <w:t xml:space="preserve"> referencias a diversos acontecimientos que </w:t>
+      </w:r>
+      <w:r>
+        <w:rPr>
+          <w:rFonts w:ascii="Arial" w:hAnsi="Arial" w:cs="Arial"/>
+          <w:sz w:val="24"/>
+          <w:szCs w:val="24"/>
+        </w:rPr>
+        <w:t>ocurrieron</w:t>
+      </w:r>
+      <w:r>
+        <w:rPr>
+          <w:rFonts w:ascii="Arial" w:hAnsi="Arial" w:cs="Arial"/>
+          <w:sz w:val="24"/>
+          <w:szCs w:val="24"/>
+        </w:rPr>
+        <w:t xml:space="preserve"> fuera del periodo</w:t>
+      </w:r>
+      <w:r>
+        <w:rPr>
+          <w:rFonts w:ascii="Arial" w:hAnsi="Arial" w:cs="Arial"/>
+          <w:sz w:val="24"/>
+          <w:szCs w:val="24"/>
+        </w:rPr>
+        <w:t xml:space="preserve"> de estadía</w:t>
+      </w:r>
+      <w:r>
+        <w:rPr>
+          <w:rFonts w:ascii="Arial" w:hAnsi="Arial" w:cs="Arial"/>
+          <w:sz w:val="24"/>
+          <w:szCs w:val="24"/>
+        </w:rPr>
         <w:t>.</w:t>
       </w:r>
     </w:p>
@@ -3781,7 +3925,7 @@
           <w:sz w:val="24"/>
           <w:szCs w:val="24"/>
         </w:rPr>
-        <w:t xml:space="preserve">Las actividades </w:t>
+        <w:t xml:space="preserve">Es importante </w:t>
       </w:r>
       <w:r>
         <w:rPr>
@@ -3789,7 +3933,7 @@
           <w:sz w:val="24"/>
           <w:szCs w:val="24"/>
         </w:rPr>
-        <w:t>presentadas a lo largo del reporte son el conjunto</w:t>
+        <w:t>tomar en cuenta</w:t>
       </w:r>
       <w:r>
         <w:rPr>
@@ -3797,7 +3941,7 @@
           <w:sz w:val="24"/>
           <w:szCs w:val="24"/>
         </w:rPr>
-        <w:t xml:space="preserve"> del trabajo colaborativo entre la Universidad Politécnica de Tapachula (UPTAP) y la Unión de Crédito del Soconusco a lo largo del presente año. Es por esto</w:t>
+        <w:t xml:space="preserve"> que la est</w:t>
       </w:r>
       <w:r>
         <w:rPr>
@@ -3805,7 +3949,7 @@
           <w:sz w:val="24"/>
           <w:szCs w:val="24"/>
         </w:rPr>
-        <w:t xml:space="preserve"> que,</w:t>
+        <w:t xml:space="preserve">rategia mencionada continuará </w:t>
       </w:r>
       <w:r>
         <w:rPr>
@@ -3813,97 +3957,7 @@
           <w:sz w:val="24"/>
           <w:szCs w:val="24"/>
         </w:rPr>
-        <w:t xml:space="preserve"> surge la necesidad de </w:t>
-      </w:r>
-      <w:r>
-        <w:rPr>
-          <w:rFonts w:ascii="Arial" w:hAnsi="Arial" w:cs="Arial"/>
-          <w:sz w:val="24"/>
-          <w:szCs w:val="24"/>
-        </w:rPr>
-        <w:t>mencionar</w:t>
-      </w:r>
-      <w:r>
-        <w:rPr>
-          <w:rFonts w:ascii="Arial" w:hAnsi="Arial" w:cs="Arial"/>
-          <w:sz w:val="24"/>
-          <w:szCs w:val="24"/>
-        </w:rPr>
-        <w:t xml:space="preserve"> referencias a diversos acontecimientos que </w:t>
-      </w:r>
-      <w:r>
-        <w:rPr>
-          <w:rFonts w:ascii="Arial" w:hAnsi="Arial" w:cs="Arial"/>
-          <w:sz w:val="24"/>
-          <w:szCs w:val="24"/>
-        </w:rPr>
-        <w:t>ocurrieron</w:t>
-      </w:r>
-      <w:r>
-        <w:rPr>
-          <w:rFonts w:ascii="Arial" w:hAnsi="Arial" w:cs="Arial"/>
-          <w:sz w:val="24"/>
-          <w:szCs w:val="24"/>
-        </w:rPr>
-        <w:t xml:space="preserve"> fuera del periodo</w:t>
-      </w:r>
-      <w:r>
-        <w:rPr>
-          <w:rFonts w:ascii="Arial" w:hAnsi="Arial" w:cs="Arial"/>
-          <w:sz w:val="24"/>
-          <w:szCs w:val="24"/>
-        </w:rPr>
-        <w:t xml:space="preserve"> de estadía</w:t>
-      </w:r>
-      <w:r>
-        <w:rPr>
-          <w:rFonts w:ascii="Arial" w:hAnsi="Arial" w:cs="Arial"/>
-          <w:sz w:val="24"/>
-          <w:szCs w:val="24"/>
-        </w:rPr>
-        <w:t>.</w:t>
-      </w:r>
-    </w:p>
-    <w:p>
-      <w:pPr>
-        <w:jc w:val="both"/>
-        <w:rPr>
-          <w:rFonts w:ascii="Arial" w:hAnsi="Arial" w:cs="Arial"/>
-          <w:sz w:val="24"/>
-          <w:szCs w:val="24"/>
-        </w:rPr>
-      </w:pPr>
-      <w:r>
-        <w:rPr>
-          <w:rFonts w:ascii="Arial" w:hAnsi="Arial" w:cs="Arial"/>
-          <w:sz w:val="24"/>
-          <w:szCs w:val="24"/>
-        </w:rPr>
-        <w:t xml:space="preserve">Es importante </w:t>
-      </w:r>
-      <w:r>
-        <w:rPr>
-          <w:rFonts w:ascii="Arial" w:hAnsi="Arial" w:cs="Arial"/>
-          <w:sz w:val="24"/>
-          <w:szCs w:val="24"/>
-        </w:rPr>
-        <w:t>tomar en cuenta</w:t>
-      </w:r>
-      <w:r>
-        <w:rPr>
-          <w:rFonts w:ascii="Arial" w:hAnsi="Arial" w:cs="Arial"/>
-          <w:sz w:val="24"/>
-          <w:szCs w:val="24"/>
-        </w:rPr>
-        <w:t xml:space="preserve"> que la est</w:t>
-      </w:r>
-      <w:r>
-        <w:rPr>
-          <w:rFonts w:ascii="Arial" w:hAnsi="Arial" w:cs="Arial"/>
-          <w:sz w:val="24"/>
-          <w:szCs w:val="24"/>
-        </w:rPr>
-        <w:t>rategia mencionada continuará en</w:t>
+        <w:t>dentro de</w:t>
       </w:r>
       <w:r>
         <w:rPr>
@@ -4010,7 +4064,7 @@
           <w:sz w:val="24"/>
           <w:szCs w:val="24"/>
         </w:rPr>
-        <w:t xml:space="preserve"> las responsabilidades totales de manera gradual del des</w:t>
+        <w:t xml:space="preserve"> las responsabilidades totales de manera gradual </w:t>
       </w:r>
       <w:r>
         <w:rPr>
@@ -4018,6 +4072,22 @@
           <w:sz w:val="24"/>
           <w:szCs w:val="24"/>
         </w:rPr>
+        <w:t>para el</w:t>
+      </w:r>
+      <w:r>
+        <w:rPr>
+          <w:rFonts w:ascii="Arial" w:hAnsi="Arial" w:cs="Arial"/>
+          <w:sz w:val="24"/>
+          <w:szCs w:val="24"/>
+        </w:rPr>
+        <w:t xml:space="preserve"> des</w:t>
+      </w:r>
+      <w:r>
+        <w:rPr>
+          <w:rFonts w:ascii="Arial" w:hAnsi="Arial" w:cs="Arial"/>
+          <w:sz w:val="24"/>
+          <w:szCs w:val="24"/>
+        </w:rPr>
         <w:t>arrollo del sistema SICORP y hacer notar que se encuentra</w:t>
       </w:r>
       <w:r>
@@ -4044,26 +4114,6 @@
         </w:rPr>
         <w:t>conocimientos.</w:t>
       </w:r>
-    </w:p>
-    <w:p>
-      <w:pPr>
-        <w:jc w:val="both"/>
-        <w:rPr>
-          <w:rFonts w:ascii="Arial" w:hAnsi="Arial" w:cs="Arial"/>
-          <w:sz w:val="24"/>
-          <w:szCs w:val="24"/>
-        </w:rPr>
-      </w:pPr>
-    </w:p>
-    <w:p>
-      <w:pPr>
-        <w:jc w:val="both"/>
-        <w:rPr>
-          <w:rFonts w:ascii="Arial" w:hAnsi="Arial" w:cs="Arial"/>
-          <w:sz w:val="24"/>
-          <w:szCs w:val="24"/>
-        </w:rPr>
-      </w:pPr>
     </w:p>
     <w:p>
       <w:pPr>
@@ -4075,7 +4125,7 @@
           <w:color w:val="000000" w:themeColor="text1"/>
         </w:rPr>
       </w:pPr>
-      <w:bookmarkStart w:id="5" w:name="_Toc499195861"/>
+      <w:bookmarkStart w:id="5" w:name="_Toc499644479"/>
       <w:r>
         <w:rPr>
           <w:rFonts w:ascii="Arial" w:hAnsi="Arial" w:cs="Arial"/>
@@ -4346,7 +4396,7 @@
           <w:color w:val="000000" w:themeColor="text1"/>
         </w:rPr>
       </w:pPr>
-      <w:bookmarkStart w:id="6" w:name="_Toc499195862"/>
+      <w:bookmarkStart w:id="6" w:name="_Toc499644480"/>
       <w:r>
         <w:rPr>
           <w:rFonts w:ascii="Arial" w:hAnsi="Arial" w:cs="Arial"/>
@@ -4519,7 +4569,6 @@
           <w:rFonts w:ascii="Arial" w:hAnsi="Arial" w:cs="Arial"/>
           <w:sz w:val="24"/>
         </w:rPr>
-        <w:lastRenderedPageBreak/>
         <w:t>Desarrollo multiplataforma.</w:t>
       </w:r>
     </w:p>
@@ -4562,6 +4611,7 @@
           <w:rFonts w:ascii="Arial" w:hAnsi="Arial" w:cs="Arial"/>
           <w:sz w:val="24"/>
         </w:rPr>
+        <w:lastRenderedPageBreak/>
         <w:t>Proceso de Ingeniería de software (ciclo de vida)</w:t>
       </w:r>
     </w:p>
@@ -4751,7 +4801,7 @@
           <w:szCs w:val="24"/>
         </w:rPr>
       </w:pPr>
-      <w:bookmarkStart w:id="7" w:name="_Toc499195863"/>
+      <w:bookmarkStart w:id="7" w:name="_Toc499644481"/>
       <w:r>
         <w:rPr>
           <w:rFonts w:ascii="Arial" w:hAnsi="Arial" w:cs="Arial"/>
@@ -4824,7 +4874,7 @@
           <w:szCs w:val="24"/>
         </w:rPr>
       </w:pPr>
-      <w:bookmarkStart w:id="8" w:name="_Toc499195864"/>
+      <w:bookmarkStart w:id="8" w:name="_Toc499644482"/>
       <w:r>
         <w:rPr>
           <w:rFonts w:ascii="Arial" w:hAnsi="Arial" w:cs="Arial"/>
@@ -4874,36 +4924,27 @@
           <w:sz w:val="24"/>
           <w:szCs w:val="26"/>
         </w:rPr>
-        <w:t xml:space="preserve">Posteriormente, durante la segunda mitad del año, después de obtener el conteo de inconvenientes durante el primer trimestre de pruebas, el sistema terminó un ciclo </w:t>
-      </w:r>
-      <w:r>
+        <w:t>Posteriormente, durante la segunda mitad del año, después de obtener el conteo de inconvenientes durante el primer trimestre de pruebas, el sistema terminó un ciclo de mantenimiento y se implementaron los cambios por medio de la nueva versión dentro del servidor.</w:t>
+      </w:r>
+    </w:p>
+    <w:p>
+      <w:pPr>
+        <w:jc w:val="both"/>
         <w:rPr>
           <w:rFonts w:ascii="Arial" w:hAnsi="Arial" w:cs="Arial"/>
           <w:color w:val="000000" w:themeColor="text1"/>
           <w:sz w:val="24"/>
           <w:szCs w:val="26"/>
         </w:rPr>
+      </w:pPr>
+      <w:r>
+        <w:rPr>
+          <w:rFonts w:ascii="Arial" w:hAnsi="Arial" w:cs="Arial"/>
+          <w:color w:val="000000" w:themeColor="text1"/>
+          <w:sz w:val="24"/>
+          <w:szCs w:val="26"/>
+        </w:rPr>
         <w:lastRenderedPageBreak/>
-        <w:t>de mantenimiento y se implementaron los cambios por medio de la nueva versión dentro del servidor.</w:t>
-      </w:r>
-    </w:p>
-    <w:p>
-      <w:pPr>
-        <w:jc w:val="both"/>
-        <w:rPr>
-          <w:rFonts w:ascii="Arial" w:hAnsi="Arial" w:cs="Arial"/>
-          <w:color w:val="000000" w:themeColor="text1"/>
-          <w:sz w:val="24"/>
-          <w:szCs w:val="26"/>
-        </w:rPr>
-      </w:pPr>
-      <w:r>
-        <w:rPr>
-          <w:rFonts w:ascii="Arial" w:hAnsi="Arial" w:cs="Arial"/>
-          <w:color w:val="000000" w:themeColor="text1"/>
-          <w:sz w:val="24"/>
-          <w:szCs w:val="26"/>
-        </w:rPr>
         <w:t>Sin embargo para inicios del último trimestre, los cambios realizados anteriormente durante los últimos meses, no funcionaron adecuadamente como en su momento lo hicieron. Es por ello que se convocó a una reunión especial para aclarar la situación y realizar un plan de acción.</w:t>
       </w:r>
     </w:p>
@@ -4939,7 +4980,7 @@
           <w:szCs w:val="24"/>
         </w:rPr>
       </w:pPr>
-      <w:bookmarkStart w:id="9" w:name="_Toc499195865"/>
+      <w:bookmarkStart w:id="9" w:name="_Toc499644483"/>
       <w:r>
         <w:rPr>
           <w:rFonts w:ascii="Arial" w:hAnsi="Arial" w:cs="Arial"/>
@@ -5128,7 +5169,7 @@
           <w:szCs w:val="24"/>
         </w:rPr>
       </w:pPr>
-      <w:bookmarkStart w:id="10" w:name="_Toc499195866"/>
+      <w:bookmarkStart w:id="10" w:name="_Toc499644484"/>
       <w:r>
         <w:rPr>
           <w:rFonts w:ascii="Arial" w:hAnsi="Arial" w:cs="Arial"/>
@@ -5191,67 +5232,58 @@
           <w:rFonts w:ascii="Arial" w:hAnsi="Arial" w:cs="Arial"/>
           <w:sz w:val="24"/>
         </w:rPr>
-        <w:t xml:space="preserve">Sin embargo durante el último año el sistema se ha visto en diferentes dificultades ya que, posterior a su fecha de implementación y validación la Unión de Crédito se </w:t>
-      </w:r>
+        <w:t xml:space="preserve">Sin embargo durante el último año el sistema se ha visto en diferentes dificultades ya que, posterior a su fecha de implementación y validación la Unión de Crédito se vio forzada en trabajar </w:t>
+      </w:r>
+      <w:r>
+        <w:rPr>
+          <w:rFonts w:ascii="Arial" w:hAnsi="Arial" w:cs="Arial"/>
+          <w:sz w:val="24"/>
+        </w:rPr>
+        <w:t xml:space="preserve">con </w:t>
+      </w:r>
+      <w:r>
+        <w:rPr>
+          <w:rFonts w:ascii="Arial" w:hAnsi="Arial" w:cs="Arial"/>
+          <w:sz w:val="24"/>
+        </w:rPr>
+        <w:t>métodos no especificados durante el periodo de desarrollo</w:t>
+      </w:r>
+      <w:r>
+        <w:rPr>
+          <w:rFonts w:ascii="Arial" w:hAnsi="Arial" w:cs="Arial"/>
+          <w:sz w:val="24"/>
+        </w:rPr>
+        <w:t xml:space="preserve"> </w:t>
+      </w:r>
+      <w:r>
+        <w:rPr>
+          <w:rFonts w:ascii="Arial" w:hAnsi="Arial" w:cs="Arial"/>
+          <w:sz w:val="24"/>
+        </w:rPr>
+        <w:t>inicial</w:t>
+      </w:r>
+      <w:r>
+        <w:rPr>
+          <w:rFonts w:ascii="Arial" w:hAnsi="Arial" w:cs="Arial"/>
+          <w:sz w:val="24"/>
+        </w:rPr>
+        <w:t xml:space="preserve">. </w:t>
+      </w:r>
+    </w:p>
+    <w:p>
+      <w:pPr>
+        <w:jc w:val="both"/>
+        <w:rPr>
+          <w:rFonts w:ascii="Arial" w:hAnsi="Arial" w:cs="Arial"/>
+          <w:sz w:val="24"/>
+        </w:rPr>
+      </w:pPr>
       <w:r>
         <w:rPr>
           <w:rFonts w:ascii="Arial" w:hAnsi="Arial" w:cs="Arial"/>
           <w:sz w:val="24"/>
         </w:rPr>
         <w:lastRenderedPageBreak/>
-        <w:t xml:space="preserve">vio forzada en trabajar </w:t>
-      </w:r>
-      <w:r>
-        <w:rPr>
-          <w:rFonts w:ascii="Arial" w:hAnsi="Arial" w:cs="Arial"/>
-          <w:sz w:val="24"/>
-        </w:rPr>
-        <w:t xml:space="preserve">con </w:t>
-      </w:r>
-      <w:r>
-        <w:rPr>
-          <w:rFonts w:ascii="Arial" w:hAnsi="Arial" w:cs="Arial"/>
-          <w:sz w:val="24"/>
-        </w:rPr>
-        <w:t>métodos no especificados durante el periodo de desarrollo</w:t>
-      </w:r>
-      <w:r>
-        <w:rPr>
-          <w:rFonts w:ascii="Arial" w:hAnsi="Arial" w:cs="Arial"/>
-          <w:sz w:val="24"/>
-        </w:rPr>
-        <w:t xml:space="preserve"> </w:t>
-      </w:r>
-      <w:proofErr w:type="spellStart"/>
-      <w:r>
-        <w:rPr>
-          <w:rFonts w:ascii="Arial" w:hAnsi="Arial" w:cs="Arial"/>
-          <w:sz w:val="24"/>
-        </w:rPr>
-        <w:t>incial</w:t>
-      </w:r>
-      <w:proofErr w:type="spellEnd"/>
-      <w:r>
-        <w:rPr>
-          <w:rFonts w:ascii="Arial" w:hAnsi="Arial" w:cs="Arial"/>
-          <w:sz w:val="24"/>
-        </w:rPr>
-        <w:t xml:space="preserve">. </w:t>
-      </w:r>
-    </w:p>
-    <w:p>
-      <w:pPr>
-        <w:jc w:val="both"/>
-        <w:rPr>
-          <w:rFonts w:ascii="Arial" w:hAnsi="Arial" w:cs="Arial"/>
-          <w:sz w:val="24"/>
-        </w:rPr>
-      </w:pPr>
-      <w:r>
-        <w:rPr>
-          <w:rFonts w:ascii="Arial" w:hAnsi="Arial" w:cs="Arial"/>
-          <w:sz w:val="24"/>
-        </w:rPr>
         <w:t>Desde variación de resultados hasta la nula obtención de datos, los problemas que han surgido a partir de la adaptación a la metodología de trabajo en UCS, han evitado que el sistema SICORP demuestre su potencial en un ambiente de trabajo rutinario. Es por esto que se llegó a la conclusión de realizar los cambios conv</w:t>
       </w:r>
       <w:r>
@@ -5261,8 +5293,6 @@
         </w:rPr>
         <w:t xml:space="preserve">enientes, tomando en cuenta las actualizaciones </w:t>
       </w:r>
-      <w:bookmarkStart w:id="11" w:name="_GoBack"/>
-      <w:bookmarkEnd w:id="11"/>
       <w:r>
         <w:rPr>
           <w:rFonts w:ascii="Arial" w:hAnsi="Arial" w:cs="Arial"/>
@@ -5283,7 +5313,7 @@
           <w:szCs w:val="26"/>
         </w:rPr>
       </w:pPr>
-      <w:bookmarkStart w:id="12" w:name="_Toc499195867"/>
+      <w:bookmarkStart w:id="11" w:name="_Toc499644485"/>
       <w:r>
         <w:rPr>
           <w:rFonts w:ascii="Arial" w:hAnsi="Arial" w:cs="Arial"/>
@@ -5294,7 +5324,7 @@
         </w:rPr>
         <w:t>Objetivos</w:t>
       </w:r>
-      <w:bookmarkEnd w:id="12"/>
+      <w:bookmarkEnd w:id="11"/>
     </w:p>
     <w:p>
       <w:pPr>
@@ -5306,7 +5336,7 @@
           <w:color w:val="000000" w:themeColor="text1"/>
         </w:rPr>
       </w:pPr>
-      <w:bookmarkStart w:id="13" w:name="_Toc499195868"/>
+      <w:bookmarkStart w:id="12" w:name="_Toc499644486"/>
       <w:r>
         <w:rPr>
           <w:rFonts w:ascii="Arial" w:hAnsi="Arial" w:cs="Arial"/>
@@ -5315,7 +5345,7 @@
         </w:rPr>
         <w:t>General</w:t>
       </w:r>
-      <w:bookmarkEnd w:id="13"/>
+      <w:bookmarkEnd w:id="12"/>
     </w:p>
     <w:p>
       <w:pPr>
@@ -5391,7 +5421,21 @@
           <w:rFonts w:ascii="Arial" w:hAnsi="Arial" w:cs="Arial"/>
           <w:sz w:val="24"/>
         </w:rPr>
-        <w:t xml:space="preserve"> para su posterior implementación.</w:t>
+        <w:t xml:space="preserve"> para su posterior implementación</w:t>
+      </w:r>
+      <w:r>
+        <w:rPr>
+          <w:rFonts w:ascii="Arial" w:hAnsi="Arial" w:cs="Arial"/>
+          <w:sz w:val="24"/>
+        </w:rPr>
+        <w:t xml:space="preserve"> en el área de contabilidad</w:t>
+      </w:r>
+      <w:r>
+        <w:rPr>
+          <w:rFonts w:ascii="Arial" w:hAnsi="Arial" w:cs="Arial"/>
+          <w:sz w:val="24"/>
+        </w:rPr>
+        <w:t>.</w:t>
       </w:r>
     </w:p>
     <w:p>
@@ -5440,42 +5484,16 @@
       <w:r>
         <w:rPr>
           <w:rFonts w:ascii="Arial" w:hAnsi="Arial" w:cs="Arial"/>
-          <w:b/>
-          <w:color w:val="FF0000"/>
-          <w:sz w:val="24"/>
-        </w:rPr>
-        <w:t>//TODO</w:t>
-      </w:r>
-      <w:r>
-        <w:rPr>
-          <w:rFonts w:ascii="Arial" w:hAnsi="Arial" w:cs="Arial"/>
-          <w:color w:val="FF0000"/>
-          <w:sz w:val="24"/>
-        </w:rPr>
-        <w:t xml:space="preserve"> </w:t>
-      </w:r>
-      <w:r>
-        <w:rPr>
-          <w:rFonts w:ascii="Arial" w:hAnsi="Arial" w:cs="Arial"/>
-          <w:sz w:val="24"/>
-        </w:rPr>
-        <w:t xml:space="preserve">(Checar en el </w:t>
-      </w:r>
-      <w:proofErr w:type="spellStart"/>
-      <w:r>
-        <w:rPr>
-          <w:rFonts w:ascii="Arial" w:hAnsi="Arial" w:cs="Arial"/>
-          <w:sz w:val="24"/>
-        </w:rPr>
-        <w:t>usb</w:t>
-      </w:r>
-      <w:proofErr w:type="spellEnd"/>
-      <w:r>
-        <w:rPr>
-          <w:rFonts w:ascii="Arial" w:hAnsi="Arial" w:cs="Arial"/>
-          <w:sz w:val="24"/>
-        </w:rPr>
-        <w:t xml:space="preserve"> de Roberto, la hoja en donde vienen mis objetivos de estadía)</w:t>
+          <w:sz w:val="24"/>
+        </w:rPr>
+        <w:t>I</w:t>
+      </w:r>
+      <w:r>
+        <w:rPr>
+          <w:rFonts w:ascii="Arial" w:hAnsi="Arial" w:cs="Arial"/>
+          <w:sz w:val="24"/>
+        </w:rPr>
+        <w:t>mplementar la búsqueda de socios acreditados en el área de inversiones.</w:t>
       </w:r>
     </w:p>
     <w:p>
@@ -5488,7 +5506,7 @@
           <w:color w:val="000000" w:themeColor="text1"/>
         </w:rPr>
       </w:pPr>
-      <w:bookmarkStart w:id="14" w:name="_Toc499195869"/>
+      <w:bookmarkStart w:id="13" w:name="_Toc499644487"/>
       <w:r>
         <w:rPr>
           <w:rFonts w:ascii="Arial" w:hAnsi="Arial" w:cs="Arial"/>
@@ -5497,7 +5515,7 @@
         </w:rPr>
         <w:t>Específicos</w:t>
       </w:r>
-      <w:bookmarkEnd w:id="14"/>
+      <w:bookmarkEnd w:id="13"/>
     </w:p>
     <w:p>
       <w:pPr>
@@ -5620,42 +5638,51 @@
       <w:r>
         <w:rPr>
           <w:rFonts w:ascii="Arial" w:hAnsi="Arial" w:cs="Arial"/>
-          <w:b/>
-          <w:color w:val="FF0000"/>
-          <w:sz w:val="24"/>
-        </w:rPr>
-        <w:t>//TODO</w:t>
-      </w:r>
-      <w:r>
-        <w:rPr>
-          <w:rFonts w:ascii="Arial" w:hAnsi="Arial" w:cs="Arial"/>
-          <w:color w:val="FF0000"/>
-          <w:sz w:val="24"/>
-        </w:rPr>
-        <w:t xml:space="preserve"> </w:t>
-      </w:r>
-      <w:r>
-        <w:rPr>
-          <w:rFonts w:ascii="Arial" w:hAnsi="Arial" w:cs="Arial"/>
-          <w:sz w:val="24"/>
-        </w:rPr>
-        <w:t xml:space="preserve">(Checar en el </w:t>
-      </w:r>
-      <w:proofErr w:type="spellStart"/>
-      <w:r>
-        <w:rPr>
-          <w:rFonts w:ascii="Arial" w:hAnsi="Arial" w:cs="Arial"/>
-          <w:sz w:val="24"/>
-        </w:rPr>
-        <w:t>usb</w:t>
-      </w:r>
-      <w:proofErr w:type="spellEnd"/>
-      <w:r>
-        <w:rPr>
-          <w:rFonts w:ascii="Arial" w:hAnsi="Arial" w:cs="Arial"/>
-          <w:sz w:val="24"/>
-        </w:rPr>
-        <w:t xml:space="preserve"> de Roberto, la hoja en donde vienen mis objetivos de estadía)</w:t>
+          <w:sz w:val="24"/>
+        </w:rPr>
+        <w:t>Incorporar una búsqueda automatizada de socios acreditados en el reporte de desglose de inversiones por montos y plazos del mes</w:t>
+      </w:r>
+    </w:p>
+    <w:p>
+      <w:pPr>
+        <w:pStyle w:val="Prrafodelista"/>
+        <w:numPr>
+          <w:ilvl w:val="0"/>
+          <w:numId w:val="5"/>
+        </w:numPr>
+        <w:jc w:val="both"/>
+        <w:rPr>
+          <w:rFonts w:ascii="Arial" w:hAnsi="Arial" w:cs="Arial"/>
+          <w:sz w:val="24"/>
+        </w:rPr>
+      </w:pPr>
+      <w:r>
+        <w:rPr>
+          <w:rFonts w:ascii="Arial" w:hAnsi="Arial" w:cs="Arial"/>
+          <w:sz w:val="24"/>
+        </w:rPr>
+        <w:t>Validar los resultados de los reportes de contabilidad posterior a la implementación de los algoritmos modificados.</w:t>
+      </w:r>
+    </w:p>
+    <w:p>
+      <w:pPr>
+        <w:pStyle w:val="Prrafodelista"/>
+        <w:numPr>
+          <w:ilvl w:val="0"/>
+          <w:numId w:val="5"/>
+        </w:numPr>
+        <w:jc w:val="both"/>
+        <w:rPr>
+          <w:rFonts w:ascii="Arial" w:hAnsi="Arial" w:cs="Arial"/>
+          <w:sz w:val="24"/>
+        </w:rPr>
+      </w:pPr>
+      <w:r>
+        <w:rPr>
+          <w:rFonts w:ascii="Arial" w:hAnsi="Arial" w:cs="Arial"/>
+          <w:sz w:val="24"/>
+        </w:rPr>
+        <w:t>Ampliar la documentación técnica del sistema.</w:t>
       </w:r>
     </w:p>
     <w:p>
@@ -5670,7 +5697,7 @@
           <w:szCs w:val="24"/>
         </w:rPr>
       </w:pPr>
-      <w:bookmarkStart w:id="15" w:name="_Toc499195871"/>
+      <w:bookmarkStart w:id="14" w:name="_Toc499644488"/>
       <w:r>
         <w:rPr>
           <w:rFonts w:ascii="Arial" w:hAnsi="Arial" w:cs="Arial"/>
@@ -5681,7 +5708,7 @@
         </w:rPr>
         <w:t>Metodología (procedimientos, técnicas y/o herramientas metodológicas utilizadas)</w:t>
       </w:r>
-      <w:bookmarkEnd w:id="15"/>
+      <w:bookmarkEnd w:id="14"/>
     </w:p>
     <w:p>
       <w:pPr>
@@ -5696,7 +5723,7 @@
           <w:rFonts w:ascii="Arial" w:hAnsi="Arial" w:cs="Arial"/>
           <w:sz w:val="24"/>
         </w:rPr>
-        <w:t>Durante las primeras semanas se comenzó a mostrar el funcionamiento del sistema SICORP a Daniel, mientras el personal de la UCS reunía la información necesaria para comenzar el mantenimiento del sistema.</w:t>
+        <w:t>Durante las actividades realizadas en periodo de estadía se utilizaron diferentes herramientas y técnicas para el desarrollo y mantenimiento, mismas que sirvieron desde la creación del sistema SICROP y que por medio del continuo estudio, se pudieron dominar para mostrar los resultados presentados en este reporte.</w:t>
       </w:r>
     </w:p>
     <w:p>
@@ -5712,14 +5739,775 @@
           <w:rFonts w:ascii="Arial" w:hAnsi="Arial" w:cs="Arial"/>
           <w:sz w:val="24"/>
         </w:rPr>
-        <w:t xml:space="preserve">De modo que las primeras semanas fueron perfectas para mostrar de inicio a fin la aplicación </w:t>
-      </w:r>
-      <w:r>
-        <w:rPr>
-          <w:rFonts w:ascii="Arial" w:hAnsi="Arial" w:cs="Arial"/>
-          <w:sz w:val="24"/>
-        </w:rPr>
-        <w:t>y los procesos que maneja.</w:t>
+        <w:lastRenderedPageBreak/>
+        <w:t>Para trabajar con el sistema fueron necesarias las herramientas mostradas a continuación:</w:t>
+      </w:r>
+    </w:p>
+    <w:p>
+      <w:pPr>
+        <w:jc w:val="both"/>
+        <w:rPr>
+          <w:rFonts w:ascii="Arial" w:hAnsi="Arial" w:cs="Arial"/>
+          <w:sz w:val="24"/>
+        </w:rPr>
+      </w:pPr>
+    </w:p>
+    <w:tbl>
+      <w:tblPr>
+        <w:tblStyle w:val="Tabladecuadrcula4-nfasis6"/>
+        <w:tblW w:w="0" w:type="auto"/>
+        <w:tblLook w:val="04A0" w:firstRow="1" w:lastRow="0" w:firstColumn="1" w:lastColumn="0" w:noHBand="0" w:noVBand="1"/>
+      </w:tblPr>
+      <w:tblGrid>
+        <w:gridCol w:w="4414"/>
+        <w:gridCol w:w="4414"/>
+      </w:tblGrid>
+      <w:tr>
+        <w:trPr>
+          <w:cnfStyle w:val="100000000000" w:firstRow="1" w:lastRow="0" w:firstColumn="0" w:lastColumn="0" w:oddVBand="0" w:evenVBand="0" w:oddHBand="0" w:evenHBand="0" w:firstRowFirstColumn="0" w:firstRowLastColumn="0" w:lastRowFirstColumn="0" w:lastRowLastColumn="0"/>
+        </w:trPr>
+        <w:tc>
+          <w:tcPr>
+            <w:cnfStyle w:val="001000000000" w:firstRow="0" w:lastRow="0" w:firstColumn="1" w:lastColumn="0" w:oddVBand="0" w:evenVBand="0" w:oddHBand="0" w:evenHBand="0" w:firstRowFirstColumn="0" w:firstRowLastColumn="0" w:lastRowFirstColumn="0" w:lastRowLastColumn="0"/>
+            <w:tcW w:w="4414" w:type="dxa"/>
+          </w:tcPr>
+          <w:p>
+            <w:pPr>
+              <w:jc w:val="center"/>
+              <w:rPr>
+                <w:rFonts w:ascii="Arial" w:hAnsi="Arial" w:cs="Arial"/>
+                <w:sz w:val="24"/>
+              </w:rPr>
+            </w:pPr>
+            <w:r>
+              <w:rPr>
+                <w:rFonts w:ascii="Arial" w:hAnsi="Arial" w:cs="Arial"/>
+                <w:sz w:val="24"/>
+              </w:rPr>
+              <w:t>Herramienta</w:t>
+            </w:r>
+          </w:p>
+        </w:tc>
+        <w:tc>
+          <w:tcPr>
+            <w:tcW w:w="4414" w:type="dxa"/>
+          </w:tcPr>
+          <w:p>
+            <w:pPr>
+              <w:jc w:val="center"/>
+              <w:cnfStyle w:val="100000000000" w:firstRow="1" w:lastRow="0" w:firstColumn="0" w:lastColumn="0" w:oddVBand="0" w:evenVBand="0" w:oddHBand="0" w:evenHBand="0" w:firstRowFirstColumn="0" w:firstRowLastColumn="0" w:lastRowFirstColumn="0" w:lastRowLastColumn="0"/>
+              <w:rPr>
+                <w:rFonts w:ascii="Arial" w:hAnsi="Arial" w:cs="Arial"/>
+                <w:sz w:val="24"/>
+              </w:rPr>
+            </w:pPr>
+            <w:r>
+              <w:rPr>
+                <w:rFonts w:ascii="Arial" w:hAnsi="Arial" w:cs="Arial"/>
+                <w:sz w:val="24"/>
+              </w:rPr>
+              <w:t>Función</w:t>
+            </w:r>
+          </w:p>
+        </w:tc>
+      </w:tr>
+      <w:tr>
+        <w:trPr>
+          <w:cnfStyle w:val="000000100000" w:firstRow="0" w:lastRow="0" w:firstColumn="0" w:lastColumn="0" w:oddVBand="0" w:evenVBand="0" w:oddHBand="1" w:evenHBand="0" w:firstRowFirstColumn="0" w:firstRowLastColumn="0" w:lastRowFirstColumn="0" w:lastRowLastColumn="0"/>
+        </w:trPr>
+        <w:tc>
+          <w:tcPr>
+            <w:cnfStyle w:val="001000000000" w:firstRow="0" w:lastRow="0" w:firstColumn="1" w:lastColumn="0" w:oddVBand="0" w:evenVBand="0" w:oddHBand="0" w:evenHBand="0" w:firstRowFirstColumn="0" w:firstRowLastColumn="0" w:lastRowFirstColumn="0" w:lastRowLastColumn="0"/>
+            <w:tcW w:w="4414" w:type="dxa"/>
+          </w:tcPr>
+          <w:p>
+            <w:pPr>
+              <w:jc w:val="center"/>
+              <w:rPr>
+                <w:rFonts w:ascii="Arial" w:hAnsi="Arial" w:cs="Arial"/>
+                <w:b w:val="0"/>
+                <w:sz w:val="24"/>
+              </w:rPr>
+            </w:pPr>
+          </w:p>
+          <w:p>
+            <w:pPr>
+              <w:jc w:val="center"/>
+              <w:rPr>
+                <w:rFonts w:ascii="Arial" w:hAnsi="Arial" w:cs="Arial"/>
+                <w:b w:val="0"/>
+                <w:sz w:val="24"/>
+              </w:rPr>
+            </w:pPr>
+            <w:r>
+              <w:rPr>
+                <w:rFonts w:ascii="Arial" w:hAnsi="Arial" w:cs="Arial"/>
+                <w:b w:val="0"/>
+                <w:sz w:val="24"/>
+              </w:rPr>
+              <w:t xml:space="preserve">Java </w:t>
+            </w:r>
+            <w:r>
+              <w:rPr>
+                <w:rFonts w:ascii="Arial" w:hAnsi="Arial" w:cs="Arial"/>
+                <w:b w:val="0"/>
+                <w:sz w:val="24"/>
+              </w:rPr>
+              <w:t xml:space="preserve">Enterprise </w:t>
+            </w:r>
+            <w:proofErr w:type="spellStart"/>
+            <w:r>
+              <w:rPr>
+                <w:rFonts w:ascii="Arial" w:hAnsi="Arial" w:cs="Arial"/>
+                <w:b w:val="0"/>
+                <w:sz w:val="24"/>
+              </w:rPr>
+              <w:t>Edition</w:t>
+            </w:r>
+            <w:proofErr w:type="spellEnd"/>
+            <w:r>
+              <w:rPr>
+                <w:rFonts w:ascii="Arial" w:hAnsi="Arial" w:cs="Arial"/>
+                <w:b w:val="0"/>
+                <w:sz w:val="24"/>
+              </w:rPr>
+              <w:t xml:space="preserve"> (</w:t>
+            </w:r>
+            <w:proofErr w:type="spellStart"/>
+            <w:r>
+              <w:rPr>
+                <w:rFonts w:ascii="Arial" w:hAnsi="Arial" w:cs="Arial"/>
+                <w:b w:val="0"/>
+                <w:sz w:val="24"/>
+              </w:rPr>
+              <w:t>JavaEE</w:t>
+            </w:r>
+            <w:proofErr w:type="spellEnd"/>
+            <w:r>
+              <w:rPr>
+                <w:rFonts w:ascii="Arial" w:hAnsi="Arial" w:cs="Arial"/>
+                <w:b w:val="0"/>
+                <w:sz w:val="24"/>
+              </w:rPr>
+              <w:t>)</w:t>
+            </w:r>
+          </w:p>
+        </w:tc>
+        <w:tc>
+          <w:tcPr>
+            <w:tcW w:w="4414" w:type="dxa"/>
+          </w:tcPr>
+          <w:p>
+            <w:pPr>
+              <w:cnfStyle w:val="000000100000" w:firstRow="0" w:lastRow="0" w:firstColumn="0" w:lastColumn="0" w:oddVBand="0" w:evenVBand="0" w:oddHBand="1" w:evenHBand="0" w:firstRowFirstColumn="0" w:firstRowLastColumn="0" w:lastRowFirstColumn="0" w:lastRowLastColumn="0"/>
+              <w:rPr>
+                <w:rFonts w:ascii="Arial" w:hAnsi="Arial" w:cs="Arial"/>
+                <w:sz w:val="24"/>
+              </w:rPr>
+            </w:pPr>
+            <w:r>
+              <w:rPr>
+                <w:rFonts w:ascii="Arial" w:hAnsi="Arial" w:cs="Arial"/>
+                <w:sz w:val="24"/>
+              </w:rPr>
+              <w:t>Plataforma de desarrollo que permite utilizar lenguaje java para crear aplicaciones profesionales.</w:t>
+            </w:r>
+          </w:p>
+        </w:tc>
+      </w:tr>
+      <w:tr>
+        <w:tc>
+          <w:tcPr>
+            <w:cnfStyle w:val="001000000000" w:firstRow="0" w:lastRow="0" w:firstColumn="1" w:lastColumn="0" w:oddVBand="0" w:evenVBand="0" w:oddHBand="0" w:evenHBand="0" w:firstRowFirstColumn="0" w:firstRowLastColumn="0" w:lastRowFirstColumn="0" w:lastRowLastColumn="0"/>
+            <w:tcW w:w="4414" w:type="dxa"/>
+          </w:tcPr>
+          <w:p>
+            <w:pPr>
+              <w:jc w:val="center"/>
+              <w:rPr>
+                <w:rFonts w:ascii="Arial" w:hAnsi="Arial" w:cs="Arial"/>
+                <w:b w:val="0"/>
+                <w:sz w:val="24"/>
+              </w:rPr>
+            </w:pPr>
+          </w:p>
+          <w:p>
+            <w:pPr>
+              <w:jc w:val="center"/>
+              <w:rPr>
+                <w:rFonts w:ascii="Arial" w:hAnsi="Arial" w:cs="Arial"/>
+                <w:b w:val="0"/>
+                <w:sz w:val="24"/>
+              </w:rPr>
+            </w:pPr>
+            <w:r>
+              <w:rPr>
+                <w:rFonts w:ascii="Arial" w:hAnsi="Arial" w:cs="Arial"/>
+                <w:b w:val="0"/>
+                <w:sz w:val="24"/>
+              </w:rPr>
+              <w:t>Java Server Faces (JSF)</w:t>
+            </w:r>
+          </w:p>
+        </w:tc>
+        <w:tc>
+          <w:tcPr>
+            <w:tcW w:w="4414" w:type="dxa"/>
+          </w:tcPr>
+          <w:p>
+            <w:pPr>
+              <w:cnfStyle w:val="000000000000" w:firstRow="0" w:lastRow="0" w:firstColumn="0" w:lastColumn="0" w:oddVBand="0" w:evenVBand="0" w:oddHBand="0" w:evenHBand="0" w:firstRowFirstColumn="0" w:firstRowLastColumn="0" w:lastRowFirstColumn="0" w:lastRowLastColumn="0"/>
+              <w:rPr>
+                <w:rFonts w:ascii="Arial" w:hAnsi="Arial" w:cs="Arial"/>
+                <w:sz w:val="24"/>
+              </w:rPr>
+            </w:pPr>
+            <w:r>
+              <w:rPr>
+                <w:rFonts w:ascii="Arial" w:hAnsi="Arial" w:cs="Arial"/>
+                <w:sz w:val="24"/>
+              </w:rPr>
+              <w:t xml:space="preserve">Framework para </w:t>
+            </w:r>
+            <w:proofErr w:type="spellStart"/>
+            <w:r>
+              <w:rPr>
+                <w:rFonts w:ascii="Arial" w:hAnsi="Arial" w:cs="Arial"/>
+                <w:sz w:val="24"/>
+              </w:rPr>
+              <w:t>JavaEE</w:t>
+            </w:r>
+            <w:proofErr w:type="spellEnd"/>
+            <w:r>
+              <w:rPr>
+                <w:rFonts w:ascii="Arial" w:hAnsi="Arial" w:cs="Arial"/>
+                <w:sz w:val="24"/>
+              </w:rPr>
+              <w:t xml:space="preserve"> que permite trabajar con etiquetas web específicas y separar el código java </w:t>
+            </w:r>
+            <w:r>
+              <w:rPr>
+                <w:rFonts w:ascii="Arial" w:hAnsi="Arial" w:cs="Arial"/>
+                <w:sz w:val="24"/>
+              </w:rPr>
+              <w:t xml:space="preserve">del lenguaje </w:t>
+            </w:r>
+            <w:proofErr w:type="spellStart"/>
+            <w:r>
+              <w:rPr>
+                <w:rFonts w:ascii="Arial" w:hAnsi="Arial" w:cs="Arial"/>
+                <w:sz w:val="24"/>
+              </w:rPr>
+              <w:t>xhtml</w:t>
+            </w:r>
+            <w:proofErr w:type="spellEnd"/>
+            <w:r>
+              <w:rPr>
+                <w:rFonts w:ascii="Arial" w:hAnsi="Arial" w:cs="Arial"/>
+                <w:sz w:val="24"/>
+              </w:rPr>
+              <w:t>.</w:t>
+            </w:r>
+          </w:p>
+        </w:tc>
+      </w:tr>
+      <w:tr>
+        <w:trPr>
+          <w:cnfStyle w:val="000000100000" w:firstRow="0" w:lastRow="0" w:firstColumn="0" w:lastColumn="0" w:oddVBand="0" w:evenVBand="0" w:oddHBand="1" w:evenHBand="0" w:firstRowFirstColumn="0" w:firstRowLastColumn="0" w:lastRowFirstColumn="0" w:lastRowLastColumn="0"/>
+        </w:trPr>
+        <w:tc>
+          <w:tcPr>
+            <w:cnfStyle w:val="001000000000" w:firstRow="0" w:lastRow="0" w:firstColumn="1" w:lastColumn="0" w:oddVBand="0" w:evenVBand="0" w:oddHBand="0" w:evenHBand="0" w:firstRowFirstColumn="0" w:firstRowLastColumn="0" w:lastRowFirstColumn="0" w:lastRowLastColumn="0"/>
+            <w:tcW w:w="4414" w:type="dxa"/>
+          </w:tcPr>
+          <w:p>
+            <w:pPr>
+              <w:jc w:val="center"/>
+              <w:rPr>
+                <w:rFonts w:ascii="Arial" w:hAnsi="Arial" w:cs="Arial"/>
+                <w:b w:val="0"/>
+                <w:sz w:val="24"/>
+              </w:rPr>
+            </w:pPr>
+          </w:p>
+          <w:p>
+            <w:pPr>
+              <w:jc w:val="center"/>
+              <w:rPr>
+                <w:rFonts w:ascii="Arial" w:hAnsi="Arial" w:cs="Arial"/>
+                <w:b w:val="0"/>
+                <w:sz w:val="24"/>
+              </w:rPr>
+            </w:pPr>
+            <w:proofErr w:type="spellStart"/>
+            <w:r>
+              <w:rPr>
+                <w:rFonts w:ascii="Arial" w:hAnsi="Arial" w:cs="Arial"/>
+                <w:b w:val="0"/>
+                <w:sz w:val="24"/>
+              </w:rPr>
+              <w:t>Primefaces</w:t>
+            </w:r>
+            <w:proofErr w:type="spellEnd"/>
+          </w:p>
+        </w:tc>
+        <w:tc>
+          <w:tcPr>
+            <w:tcW w:w="4414" w:type="dxa"/>
+          </w:tcPr>
+          <w:p>
+            <w:pPr>
+              <w:cnfStyle w:val="000000100000" w:firstRow="0" w:lastRow="0" w:firstColumn="0" w:lastColumn="0" w:oddVBand="0" w:evenVBand="0" w:oddHBand="1" w:evenHBand="0" w:firstRowFirstColumn="0" w:firstRowLastColumn="0" w:lastRowFirstColumn="0" w:lastRowLastColumn="0"/>
+              <w:rPr>
+                <w:rFonts w:ascii="Arial" w:hAnsi="Arial" w:cs="Arial"/>
+                <w:sz w:val="24"/>
+              </w:rPr>
+            </w:pPr>
+            <w:r>
+              <w:rPr>
+                <w:rFonts w:ascii="Arial" w:hAnsi="Arial" w:cs="Arial"/>
+                <w:sz w:val="24"/>
+              </w:rPr>
+              <w:t xml:space="preserve">Librería de componentes visuales para </w:t>
+            </w:r>
+            <w:proofErr w:type="spellStart"/>
+            <w:r>
+              <w:rPr>
+                <w:rFonts w:ascii="Arial" w:hAnsi="Arial" w:cs="Arial"/>
+                <w:sz w:val="24"/>
+              </w:rPr>
+              <w:t>JavaEE</w:t>
+            </w:r>
+            <w:proofErr w:type="spellEnd"/>
+            <w:r>
+              <w:rPr>
+                <w:rFonts w:ascii="Arial" w:hAnsi="Arial" w:cs="Arial"/>
+                <w:sz w:val="24"/>
+              </w:rPr>
+              <w:t xml:space="preserve"> que permite la creación de interfaces visuales atractivas y sencillas de manejar.</w:t>
+            </w:r>
+          </w:p>
+        </w:tc>
+      </w:tr>
+      <w:tr>
+        <w:tc>
+          <w:tcPr>
+            <w:cnfStyle w:val="001000000000" w:firstRow="0" w:lastRow="0" w:firstColumn="1" w:lastColumn="0" w:oddVBand="0" w:evenVBand="0" w:oddHBand="0" w:evenHBand="0" w:firstRowFirstColumn="0" w:firstRowLastColumn="0" w:lastRowFirstColumn="0" w:lastRowLastColumn="0"/>
+            <w:tcW w:w="4414" w:type="dxa"/>
+          </w:tcPr>
+          <w:p>
+            <w:pPr>
+              <w:jc w:val="center"/>
+              <w:rPr>
+                <w:rFonts w:ascii="Arial" w:hAnsi="Arial" w:cs="Arial"/>
+                <w:b w:val="0"/>
+                <w:sz w:val="24"/>
+              </w:rPr>
+            </w:pPr>
+          </w:p>
+          <w:p>
+            <w:pPr>
+              <w:jc w:val="center"/>
+              <w:rPr>
+                <w:rFonts w:ascii="Arial" w:hAnsi="Arial" w:cs="Arial"/>
+                <w:b w:val="0"/>
+                <w:sz w:val="24"/>
+              </w:rPr>
+            </w:pPr>
+            <w:r>
+              <w:rPr>
+                <w:rFonts w:ascii="Arial" w:hAnsi="Arial" w:cs="Arial"/>
+                <w:b w:val="0"/>
+                <w:sz w:val="24"/>
+              </w:rPr>
+              <w:t>Macros con VBA</w:t>
+            </w:r>
+          </w:p>
+        </w:tc>
+        <w:tc>
+          <w:tcPr>
+            <w:tcW w:w="4414" w:type="dxa"/>
+          </w:tcPr>
+          <w:p>
+            <w:pPr>
+              <w:cnfStyle w:val="000000000000" w:firstRow="0" w:lastRow="0" w:firstColumn="0" w:lastColumn="0" w:oddVBand="0" w:evenVBand="0" w:oddHBand="0" w:evenHBand="0" w:firstRowFirstColumn="0" w:firstRowLastColumn="0" w:lastRowFirstColumn="0" w:lastRowLastColumn="0"/>
+              <w:rPr>
+                <w:rFonts w:ascii="Arial" w:hAnsi="Arial" w:cs="Arial"/>
+                <w:sz w:val="24"/>
+              </w:rPr>
+            </w:pPr>
+            <w:r>
+              <w:rPr>
+                <w:rFonts w:ascii="Arial" w:hAnsi="Arial" w:cs="Arial"/>
+                <w:sz w:val="24"/>
+              </w:rPr>
+              <w:t xml:space="preserve">Sentencias de código en lenguaje Visual Basic </w:t>
+            </w:r>
+            <w:proofErr w:type="spellStart"/>
+            <w:r>
+              <w:rPr>
+                <w:rFonts w:ascii="Arial" w:hAnsi="Arial" w:cs="Arial"/>
+                <w:sz w:val="24"/>
+              </w:rPr>
+              <w:t>for</w:t>
+            </w:r>
+            <w:proofErr w:type="spellEnd"/>
+            <w:r>
+              <w:rPr>
+                <w:rFonts w:ascii="Arial" w:hAnsi="Arial" w:cs="Arial"/>
+                <w:sz w:val="24"/>
+              </w:rPr>
+              <w:t xml:space="preserve"> </w:t>
+            </w:r>
+            <w:proofErr w:type="spellStart"/>
+            <w:r>
+              <w:rPr>
+                <w:rFonts w:ascii="Arial" w:hAnsi="Arial" w:cs="Arial"/>
+                <w:sz w:val="24"/>
+              </w:rPr>
+              <w:t>Aplication</w:t>
+            </w:r>
+            <w:proofErr w:type="spellEnd"/>
+            <w:r>
+              <w:rPr>
+                <w:rFonts w:ascii="Arial" w:hAnsi="Arial" w:cs="Arial"/>
+                <w:sz w:val="24"/>
+              </w:rPr>
+              <w:t xml:space="preserve"> que sirven para manipular archivos Excel de manera automática.</w:t>
+            </w:r>
+          </w:p>
+        </w:tc>
+      </w:tr>
+      <w:tr>
+        <w:trPr>
+          <w:cnfStyle w:val="000000100000" w:firstRow="0" w:lastRow="0" w:firstColumn="0" w:lastColumn="0" w:oddVBand="0" w:evenVBand="0" w:oddHBand="1" w:evenHBand="0" w:firstRowFirstColumn="0" w:firstRowLastColumn="0" w:lastRowFirstColumn="0" w:lastRowLastColumn="0"/>
+        </w:trPr>
+        <w:tc>
+          <w:tcPr>
+            <w:cnfStyle w:val="001000000000" w:firstRow="0" w:lastRow="0" w:firstColumn="1" w:lastColumn="0" w:oddVBand="0" w:evenVBand="0" w:oddHBand="0" w:evenHBand="0" w:firstRowFirstColumn="0" w:firstRowLastColumn="0" w:lastRowFirstColumn="0" w:lastRowLastColumn="0"/>
+            <w:tcW w:w="4414" w:type="dxa"/>
+          </w:tcPr>
+          <w:p>
+            <w:pPr>
+              <w:jc w:val="center"/>
+              <w:rPr>
+                <w:rFonts w:ascii="Arial" w:hAnsi="Arial" w:cs="Arial"/>
+                <w:b w:val="0"/>
+                <w:sz w:val="24"/>
+              </w:rPr>
+            </w:pPr>
+            <w:proofErr w:type="spellStart"/>
+            <w:r>
+              <w:rPr>
+                <w:rFonts w:ascii="Arial" w:hAnsi="Arial" w:cs="Arial"/>
+                <w:b w:val="0"/>
+                <w:sz w:val="24"/>
+              </w:rPr>
+              <w:t>Glassfish</w:t>
+            </w:r>
+            <w:proofErr w:type="spellEnd"/>
+          </w:p>
+        </w:tc>
+        <w:tc>
+          <w:tcPr>
+            <w:tcW w:w="4414" w:type="dxa"/>
+          </w:tcPr>
+          <w:p>
+            <w:pPr>
+              <w:cnfStyle w:val="000000100000" w:firstRow="0" w:lastRow="0" w:firstColumn="0" w:lastColumn="0" w:oddVBand="0" w:evenVBand="0" w:oddHBand="1" w:evenHBand="0" w:firstRowFirstColumn="0" w:firstRowLastColumn="0" w:lastRowFirstColumn="0" w:lastRowLastColumn="0"/>
+              <w:rPr>
+                <w:rFonts w:ascii="Arial" w:hAnsi="Arial" w:cs="Arial"/>
+                <w:sz w:val="24"/>
+              </w:rPr>
+            </w:pPr>
+            <w:r>
+              <w:rPr>
+                <w:rFonts w:ascii="Arial" w:hAnsi="Arial" w:cs="Arial"/>
+                <w:sz w:val="24"/>
+              </w:rPr>
+              <w:t>Servidor de aplicaciones donde se ejecuta el sistema en un ambiente web</w:t>
+            </w:r>
+          </w:p>
+        </w:tc>
+      </w:tr>
+      <w:tr>
+        <w:tc>
+          <w:tcPr>
+            <w:cnfStyle w:val="001000000000" w:firstRow="0" w:lastRow="0" w:firstColumn="1" w:lastColumn="0" w:oddVBand="0" w:evenVBand="0" w:oddHBand="0" w:evenHBand="0" w:firstRowFirstColumn="0" w:firstRowLastColumn="0" w:lastRowFirstColumn="0" w:lastRowLastColumn="0"/>
+            <w:tcW w:w="4414" w:type="dxa"/>
+          </w:tcPr>
+          <w:p>
+            <w:pPr>
+              <w:jc w:val="center"/>
+              <w:rPr>
+                <w:rFonts w:ascii="Arial" w:hAnsi="Arial" w:cs="Arial"/>
+                <w:b w:val="0"/>
+                <w:sz w:val="24"/>
+              </w:rPr>
+            </w:pPr>
+          </w:p>
+          <w:p>
+            <w:pPr>
+              <w:jc w:val="center"/>
+              <w:rPr>
+                <w:rFonts w:ascii="Arial" w:hAnsi="Arial" w:cs="Arial"/>
+                <w:b w:val="0"/>
+                <w:sz w:val="24"/>
+              </w:rPr>
+            </w:pPr>
+            <w:proofErr w:type="spellStart"/>
+            <w:r>
+              <w:rPr>
+                <w:rFonts w:ascii="Arial" w:hAnsi="Arial" w:cs="Arial"/>
+                <w:b w:val="0"/>
+                <w:sz w:val="24"/>
+              </w:rPr>
+              <w:t>Netbeans</w:t>
+            </w:r>
+            <w:proofErr w:type="spellEnd"/>
+            <w:r>
+              <w:rPr>
+                <w:rFonts w:ascii="Arial" w:hAnsi="Arial" w:cs="Arial"/>
+                <w:b w:val="0"/>
+                <w:sz w:val="24"/>
+              </w:rPr>
+              <w:t xml:space="preserve"> IDE</w:t>
+            </w:r>
+          </w:p>
+        </w:tc>
+        <w:tc>
+          <w:tcPr>
+            <w:tcW w:w="4414" w:type="dxa"/>
+          </w:tcPr>
+          <w:p>
+            <w:pPr>
+              <w:cnfStyle w:val="000000000000" w:firstRow="0" w:lastRow="0" w:firstColumn="0" w:lastColumn="0" w:oddVBand="0" w:evenVBand="0" w:oddHBand="0" w:evenHBand="0" w:firstRowFirstColumn="0" w:firstRowLastColumn="0" w:lastRowFirstColumn="0" w:lastRowLastColumn="0"/>
+              <w:rPr>
+                <w:rFonts w:ascii="Arial" w:hAnsi="Arial" w:cs="Arial"/>
+                <w:sz w:val="24"/>
+              </w:rPr>
+            </w:pPr>
+            <w:r>
+              <w:rPr>
+                <w:rFonts w:ascii="Arial" w:hAnsi="Arial" w:cs="Arial"/>
+                <w:sz w:val="24"/>
+              </w:rPr>
+              <w:t>Entorno de desarrollo que sirve para manipular todas las tecnologías y permitir su interacción entre estas.</w:t>
+            </w:r>
+          </w:p>
+        </w:tc>
+      </w:tr>
+    </w:tbl>
+    <w:p>
+      <w:pPr>
+        <w:jc w:val="both"/>
+        <w:rPr>
+          <w:rFonts w:ascii="Arial" w:hAnsi="Arial" w:cs="Arial"/>
+          <w:sz w:val="24"/>
+        </w:rPr>
+      </w:pPr>
+    </w:p>
+    <w:p>
+      <w:pPr>
+        <w:jc w:val="both"/>
+        <w:rPr>
+          <w:rFonts w:ascii="Arial" w:hAnsi="Arial" w:cs="Arial"/>
+          <w:sz w:val="24"/>
+        </w:rPr>
+      </w:pPr>
+      <w:r>
+        <w:rPr>
+          <w:rFonts w:ascii="Arial" w:hAnsi="Arial" w:cs="Arial"/>
+          <w:sz w:val="24"/>
+        </w:rPr>
+        <w:t>Por otro lado, para el desarrollo de los proyectos de prueba, que sirven como guía para el estudio, y para la integración de las modificaciones</w:t>
+      </w:r>
+      <w:r>
+        <w:rPr>
+          <w:rFonts w:ascii="Arial" w:hAnsi="Arial" w:cs="Arial"/>
+          <w:sz w:val="24"/>
+        </w:rPr>
+        <w:t xml:space="preserve"> del sistema SICORP</w:t>
+      </w:r>
+      <w:r>
+        <w:rPr>
+          <w:rFonts w:ascii="Arial" w:hAnsi="Arial" w:cs="Arial"/>
+          <w:sz w:val="24"/>
+        </w:rPr>
+        <w:t>, se implementó el patrón de diseño MVC</w:t>
+      </w:r>
+      <w:r>
+        <w:rPr>
+          <w:rFonts w:ascii="Arial" w:hAnsi="Arial" w:cs="Arial"/>
+          <w:sz w:val="24"/>
+        </w:rPr>
+        <w:t xml:space="preserve"> y el paradigma de programación orientado a objetos</w:t>
+      </w:r>
+      <w:r>
+        <w:rPr>
+          <w:rFonts w:ascii="Arial" w:hAnsi="Arial" w:cs="Arial"/>
+          <w:sz w:val="24"/>
+        </w:rPr>
+        <w:t>.</w:t>
+      </w:r>
+    </w:p>
+    <w:p>
+      <w:pPr>
+        <w:jc w:val="both"/>
+        <w:rPr>
+          <w:rFonts w:ascii="Arial" w:hAnsi="Arial" w:cs="Arial"/>
+          <w:sz w:val="24"/>
+        </w:rPr>
+      </w:pPr>
+      <w:r>
+        <w:rPr>
+          <w:rFonts w:ascii="Arial" w:hAnsi="Arial" w:cs="Arial"/>
+          <w:sz w:val="24"/>
+        </w:rPr>
+        <w:t xml:space="preserve">El patrón MVC (Modelo, Vista, Controlador) se implementa para potenciar la modularidad de un proyecto de software, es decir, el sistema en desarrollo se divide en tres capas con diferentes funciones, y cada una de ellas es encargada de manipular la aplicación por medio del código y diferentes herramientas como los </w:t>
+      </w:r>
+      <w:proofErr w:type="spellStart"/>
+      <w:r>
+        <w:rPr>
+          <w:rFonts w:ascii="Arial" w:hAnsi="Arial" w:cs="Arial"/>
+          <w:sz w:val="24"/>
+        </w:rPr>
+        <w:t>frameworks</w:t>
+      </w:r>
+      <w:proofErr w:type="spellEnd"/>
+      <w:r>
+        <w:rPr>
+          <w:rFonts w:ascii="Arial" w:hAnsi="Arial" w:cs="Arial"/>
+          <w:sz w:val="24"/>
+        </w:rPr>
+        <w:t xml:space="preserve"> y librerías. De esta manera es posible trabajar la lógica de programación, la interfaz del usuario y la </w:t>
+      </w:r>
+      <w:r>
+        <w:rPr>
+          <w:rFonts w:ascii="Arial" w:hAnsi="Arial" w:cs="Arial"/>
+          <w:sz w:val="24"/>
+        </w:rPr>
+        <w:t>conectividad</w:t>
+      </w:r>
+      <w:r>
+        <w:rPr>
+          <w:rFonts w:ascii="Arial" w:hAnsi="Arial" w:cs="Arial"/>
+          <w:sz w:val="24"/>
+        </w:rPr>
+        <w:t xml:space="preserve"> con la base de datos de una manera organizada.</w:t>
+      </w:r>
+    </w:p>
+    <w:p>
+      <w:pPr>
+        <w:jc w:val="both"/>
+        <w:rPr>
+          <w:rFonts w:ascii="Arial" w:hAnsi="Arial" w:cs="Arial"/>
+          <w:sz w:val="24"/>
+        </w:rPr>
+      </w:pPr>
+      <w:r>
+        <w:rPr>
+          <w:rFonts w:ascii="Arial" w:hAnsi="Arial" w:cs="Arial"/>
+          <w:sz w:val="24"/>
+        </w:rPr>
+        <w:t>El paradigma de programación orientado a objetos (POO) es una técnica que sirve para programar aplicaciones, tomando como referencia múltiples características propias del paradigma. Se basa en relacionar objetos del mundo real y abstraer sus propiedades y métodos más importantes.</w:t>
+      </w:r>
+    </w:p>
+    <w:p>
+      <w:pPr>
+        <w:jc w:val="both"/>
+        <w:rPr>
+          <w:rFonts w:ascii="Arial" w:hAnsi="Arial" w:cs="Arial"/>
+          <w:sz w:val="24"/>
+        </w:rPr>
+      </w:pPr>
+      <w:r>
+        <w:rPr>
+          <w:rFonts w:ascii="Arial" w:hAnsi="Arial" w:cs="Arial"/>
+          <w:sz w:val="24"/>
+        </w:rPr>
+        <w:lastRenderedPageBreak/>
+        <w:t>Además de la incorporación de estas técnicas, se implementaron procesos de automatización para ciertos reportes de las áreas de inversiones y contabilidad.</w:t>
+      </w:r>
+    </w:p>
+    <w:p>
+      <w:pPr>
+        <w:jc w:val="both"/>
+        <w:rPr>
+          <w:rFonts w:ascii="Arial" w:hAnsi="Arial" w:cs="Arial"/>
+          <w:sz w:val="24"/>
+        </w:rPr>
+      </w:pPr>
+      <w:r>
+        <w:rPr>
+          <w:rFonts w:ascii="Arial" w:hAnsi="Arial" w:cs="Arial"/>
+          <w:sz w:val="24"/>
+        </w:rPr>
+        <w:t>El reporte de inversiones “</w:t>
+      </w:r>
+      <w:r>
+        <w:rPr>
+          <w:rFonts w:ascii="Arial" w:hAnsi="Arial" w:cs="Arial"/>
+          <w:sz w:val="24"/>
+        </w:rPr>
+        <w:t>desglose de inversiones por montos y plazos del mes</w:t>
+      </w:r>
+      <w:r>
+        <w:rPr>
+          <w:rFonts w:ascii="Arial" w:hAnsi="Arial" w:cs="Arial"/>
+          <w:sz w:val="24"/>
+        </w:rPr>
+        <w:t xml:space="preserve">“, es un reporte requería mostrar los socios acreditados, mismos que no pudieron ser agregados en la implementación del sistema durante el año pasado. Esto se debió a que los archivos fuentes necesarios no estaban diseñados aún por el mismo sistema Kepler. Para finales de Agosto e inicios de septiembre se implementó la búsqueda de estos socios por medio de los archivos fuentes </w:t>
+      </w:r>
+      <w:proofErr w:type="gramStart"/>
+      <w:r>
+        <w:rPr>
+          <w:rFonts w:ascii="Arial" w:hAnsi="Arial" w:cs="Arial"/>
+          <w:sz w:val="24"/>
+        </w:rPr>
+        <w:t>nuevos</w:t>
+      </w:r>
+      <w:proofErr w:type="gramEnd"/>
+      <w:r>
+        <w:rPr>
+          <w:rFonts w:ascii="Arial" w:hAnsi="Arial" w:cs="Arial"/>
+          <w:sz w:val="24"/>
+        </w:rPr>
+        <w:t>.</w:t>
+      </w:r>
+    </w:p>
+    <w:p>
+      <w:pPr>
+        <w:jc w:val="both"/>
+        <w:rPr>
+          <w:rFonts w:ascii="Arial" w:hAnsi="Arial" w:cs="Arial"/>
+          <w:sz w:val="24"/>
+        </w:rPr>
+      </w:pPr>
+      <w:r>
+        <w:rPr>
+          <w:rFonts w:ascii="Arial" w:hAnsi="Arial" w:cs="Arial"/>
+          <w:sz w:val="24"/>
+        </w:rPr>
+        <w:t xml:space="preserve">Este proceso se basa en </w:t>
+      </w:r>
+    </w:p>
+    <w:p>
+      <w:pPr>
+        <w:jc w:val="both"/>
+        <w:rPr>
+          <w:rFonts w:ascii="Arial" w:hAnsi="Arial" w:cs="Arial"/>
+          <w:color w:val="FF0000"/>
+          <w:sz w:val="24"/>
+        </w:rPr>
+      </w:pPr>
+      <w:r>
+        <w:rPr>
+          <w:rFonts w:ascii="Arial" w:hAnsi="Arial" w:cs="Arial"/>
+          <w:color w:val="FF0000"/>
+          <w:sz w:val="24"/>
+        </w:rPr>
+        <w:t>//TODO</w:t>
       </w:r>
     </w:p>
     <w:p>
@@ -5737,7 +6525,7 @@
           <w:szCs w:val="24"/>
         </w:rPr>
       </w:pPr>
-      <w:bookmarkStart w:id="16" w:name="_Toc499195872"/>
+      <w:bookmarkStart w:id="15" w:name="_Toc499644489"/>
       <w:r>
         <w:rPr>
           <w:rFonts w:ascii="Arial" w:hAnsi="Arial" w:cs="Arial"/>
@@ -5746,11 +6534,135 @@
           <w:sz w:val="28"/>
           <w:szCs w:val="24"/>
         </w:rPr>
+        <w:t>Plan de trabajo con cronograma</w:t>
+      </w:r>
+      <w:bookmarkEnd w:id="15"/>
+    </w:p>
+    <w:p>
+      <w:pPr>
+        <w:rPr>
+          <w:noProof/>
+          <w:lang w:eastAsia="es-MX"/>
+        </w:rPr>
+      </w:pPr>
+    </w:p>
+    <w:p>
+      <w:pPr>
+        <w:rPr>
+          <w:noProof/>
+          <w:lang w:eastAsia="es-MX"/>
+        </w:rPr>
+      </w:pPr>
+      <w:r>
+        <w:rPr>
+          <w:noProof/>
+          <w:lang w:eastAsia="es-MX"/>
+        </w:rPr>
+        <w:drawing>
+          <wp:inline distT="0" distB="0" distL="0" distR="0" wp14:anchorId="03C7AFD2" wp14:editId="4A0DFB8C">
+            <wp:extent cx="5829993" cy="3778528"/>
+            <wp:effectExtent l="0" t="0" r="0" b="0"/>
+            <wp:docPr id="1" name="Imagen 1"/>
+            <wp:cNvGraphicFramePr>
+              <a:graphicFrameLocks xmlns:a="http://schemas.openxmlformats.org/drawingml/2006/main" noChangeAspect="1"/>
+            </wp:cNvGraphicFramePr>
+            <a:graphic xmlns:a="http://schemas.openxmlformats.org/drawingml/2006/main">
+              <a:graphicData uri="http://schemas.openxmlformats.org/drawingml/2006/picture">
+                <pic:pic xmlns:pic="http://schemas.openxmlformats.org/drawingml/2006/picture">
+                  <pic:nvPicPr>
+                    <pic:cNvPr id="1" name=""/>
+                    <pic:cNvPicPr/>
+                  </pic:nvPicPr>
+                  <pic:blipFill rotWithShape="1">
+                    <a:blip r:embed="rId10"/>
+                    <a:srcRect l="2962" t="12998" r="42333" b="23966"/>
+                    <a:stretch/>
+                  </pic:blipFill>
+                  <pic:spPr bwMode="auto">
+                    <a:xfrm>
+                      <a:off x="0" y="0"/>
+                      <a:ext cx="5837754" cy="3783558"/>
+                    </a:xfrm>
+                    <a:prstGeom prst="rect">
+                      <a:avLst/>
+                    </a:prstGeom>
+                    <a:ln>
+                      <a:noFill/>
+                    </a:ln>
+                    <a:extLst>
+                      <a:ext uri="{53640926-AAD7-44D8-BBD7-CCE9431645EC}">
+                        <a14:shadowObscured xmlns:a14="http://schemas.microsoft.com/office/drawing/2010/main"/>
+                      </a:ext>
+                    </a:extLst>
+                  </pic:spPr>
+                </pic:pic>
+              </a:graphicData>
+            </a:graphic>
+          </wp:inline>
+        </w:drawing>
+      </w:r>
+    </w:p>
+    <w:p>
+      <w:pPr>
+        <w:rPr>
+          <w:rFonts w:ascii="Arial" w:hAnsi="Arial" w:cs="Arial"/>
+          <w:sz w:val="24"/>
+        </w:rPr>
+      </w:pPr>
+      <w:r>
+        <w:rPr>
+          <w:noProof/>
+          <w:lang w:eastAsia="es-MX"/>
+        </w:rPr>
         <w:lastRenderedPageBreak/>
-        <w:t>Plan de trabajo con cronograma</w:t>
-      </w:r>
-      <w:bookmarkEnd w:id="16"/>
-      <w:r>
+        <w:drawing>
+          <wp:inline distT="0" distB="0" distL="0" distR="0" wp14:anchorId="65A592C2" wp14:editId="54EF6ECB">
+            <wp:extent cx="5813367" cy="3587164"/>
+            <wp:effectExtent l="0" t="0" r="0" b="0"/>
+            <wp:docPr id="3" name="Imagen 3"/>
+            <wp:cNvGraphicFramePr>
+              <a:graphicFrameLocks xmlns:a="http://schemas.openxmlformats.org/drawingml/2006/main" noChangeAspect="1"/>
+            </wp:cNvGraphicFramePr>
+            <a:graphic xmlns:a="http://schemas.openxmlformats.org/drawingml/2006/main">
+              <a:graphicData uri="http://schemas.openxmlformats.org/drawingml/2006/picture">
+                <pic:pic xmlns:pic="http://schemas.openxmlformats.org/drawingml/2006/picture">
+                  <pic:nvPicPr>
+                    <pic:cNvPr id="1" name=""/>
+                    <pic:cNvPicPr/>
+                  </pic:nvPicPr>
+                  <pic:blipFill rotWithShape="1">
+                    <a:blip r:embed="rId11"/>
+                    <a:srcRect l="38612" t="12819" r="1351" b="21318"/>
+                    <a:stretch/>
+                  </pic:blipFill>
+                  <pic:spPr bwMode="auto">
+                    <a:xfrm>
+                      <a:off x="0" y="0"/>
+                      <a:ext cx="5822042" cy="3592517"/>
+                    </a:xfrm>
+                    <a:prstGeom prst="rect">
+                      <a:avLst/>
+                    </a:prstGeom>
+                    <a:ln>
+                      <a:noFill/>
+                    </a:ln>
+                    <a:extLst>
+                      <a:ext uri="{53640926-AAD7-44D8-BBD7-CCE9431645EC}">
+                        <a14:shadowObscured xmlns:a14="http://schemas.microsoft.com/office/drawing/2010/main"/>
+                      </a:ext>
+                    </a:extLst>
+                  </pic:spPr>
+                </pic:pic>
+              </a:graphicData>
+            </a:graphic>
+          </wp:inline>
+        </w:drawing>
+      </w:r>
+    </w:p>
+    <w:p>
+      <w:pPr>
+        <w:pStyle w:val="Ttulo1"/>
+        <w:jc w:val="both"/>
         <w:rPr>
           <w:rFonts w:ascii="Arial" w:hAnsi="Arial" w:cs="Arial"/>
           <w:b/>
@@ -5758,21 +6670,9 @@
           <w:sz w:val="28"/>
           <w:szCs w:val="24"/>
         </w:rPr>
-        <w:tab/>
-      </w:r>
-    </w:p>
-    <w:p>
-      <w:pPr>
-        <w:rPr>
-          <w:rFonts w:ascii="Arial" w:hAnsi="Arial" w:cs="Arial"/>
-          <w:sz w:val="24"/>
-        </w:rPr>
-      </w:pPr>
-    </w:p>
-    <w:p>
-      <w:pPr>
-        <w:pStyle w:val="Ttulo1"/>
-        <w:jc w:val="both"/>
+      </w:pPr>
+      <w:bookmarkStart w:id="16" w:name="_Toc499644490"/>
+      <w:r>
         <w:rPr>
           <w:rFonts w:ascii="Arial" w:hAnsi="Arial" w:cs="Arial"/>
           <w:b/>
@@ -5780,9 +6680,64 @@
           <w:sz w:val="28"/>
           <w:szCs w:val="24"/>
         </w:rPr>
-      </w:pPr>
-      <w:bookmarkStart w:id="17" w:name="_Toc499195873"/>
-      <w:r>
+        <w:t>Desarrollo capitular / descripción de las actividades realizadas</w:t>
+      </w:r>
+      <w:bookmarkEnd w:id="16"/>
+    </w:p>
+    <w:p>
+      <w:pPr>
+        <w:jc w:val="both"/>
+        <w:rPr>
+          <w:rFonts w:ascii="Arial" w:hAnsi="Arial" w:cs="Arial"/>
+          <w:color w:val="FF0000"/>
+          <w:sz w:val="24"/>
+        </w:rPr>
+      </w:pPr>
+      <w:r>
+        <w:rPr>
+          <w:rFonts w:ascii="Arial" w:hAnsi="Arial" w:cs="Arial"/>
+          <w:color w:val="FF0000"/>
+          <w:sz w:val="24"/>
+        </w:rPr>
+        <w:t>//TODO</w:t>
+      </w:r>
+    </w:p>
+    <w:p>
+      <w:pPr>
+        <w:rPr>
+          <w:rFonts w:ascii="Arial" w:hAnsi="Arial" w:cs="Arial"/>
+          <w:sz w:val="24"/>
+        </w:rPr>
+      </w:pPr>
+      <w:r>
+        <w:rPr>
+          <w:rFonts w:ascii="Arial" w:hAnsi="Arial" w:cs="Arial"/>
+          <w:sz w:val="24"/>
+        </w:rPr>
+        <w:t>Recordar que los cambios de socios acreditados están en reportes anteriores a la fecha de estadía y pueden ser utilizados (copiar y pegar).</w:t>
+      </w:r>
+    </w:p>
+    <w:p>
+      <w:pPr>
+        <w:rPr>
+          <w:rFonts w:ascii="Arial" w:hAnsi="Arial" w:cs="Arial"/>
+          <w:sz w:val="24"/>
+        </w:rPr>
+      </w:pPr>
+      <w:r>
+        <w:rPr>
+          <w:rFonts w:ascii="Arial" w:hAnsi="Arial" w:cs="Arial"/>
+          <w:sz w:val="24"/>
+        </w:rPr>
+        <w:t>Solo usar fechas, descripción de actividad y tal vez los resultados.</w:t>
+      </w:r>
+      <w:bookmarkStart w:id="17" w:name="_GoBack"/>
+      <w:bookmarkEnd w:id="17"/>
+    </w:p>
+    <w:p>
+      <w:pPr>
+        <w:pStyle w:val="Ttulo1"/>
+        <w:jc w:val="both"/>
         <w:rPr>
           <w:rFonts w:ascii="Arial" w:hAnsi="Arial" w:cs="Arial"/>
           <w:b/>
@@ -5790,22 +6745,9 @@
           <w:sz w:val="28"/>
           <w:szCs w:val="24"/>
         </w:rPr>
-        <w:t>Desarrollo capitular / descripción de las actividades realizadas</w:t>
-      </w:r>
-      <w:bookmarkEnd w:id="17"/>
-    </w:p>
-    <w:p>
-      <w:pPr>
-        <w:rPr>
-          <w:rFonts w:ascii="Arial" w:hAnsi="Arial" w:cs="Arial"/>
-          <w:sz w:val="24"/>
-        </w:rPr>
-      </w:pPr>
-    </w:p>
-    <w:p>
-      <w:pPr>
-        <w:pStyle w:val="Ttulo1"/>
-        <w:jc w:val="both"/>
+      </w:pPr>
+      <w:bookmarkStart w:id="18" w:name="_Toc499644491"/>
+      <w:r>
         <w:rPr>
           <w:rFonts w:ascii="Arial" w:hAnsi="Arial" w:cs="Arial"/>
           <w:b/>
@@ -5813,9 +6755,22 @@
           <w:sz w:val="28"/>
           <w:szCs w:val="24"/>
         </w:rPr>
-      </w:pPr>
-      <w:bookmarkStart w:id="18" w:name="_Toc499195874"/>
-      <w:r>
+        <w:t>Resultados /productos obtenidos y discusión</w:t>
+      </w:r>
+      <w:bookmarkEnd w:id="18"/>
+    </w:p>
+    <w:p>
+      <w:pPr>
+        <w:rPr>
+          <w:rFonts w:ascii="Arial" w:hAnsi="Arial" w:cs="Arial"/>
+          <w:sz w:val="24"/>
+        </w:rPr>
+      </w:pPr>
+    </w:p>
+    <w:p>
+      <w:pPr>
+        <w:pStyle w:val="Ttulo1"/>
+        <w:jc w:val="both"/>
         <w:rPr>
           <w:rFonts w:ascii="Arial" w:hAnsi="Arial" w:cs="Arial"/>
           <w:b/>
@@ -5823,22 +6778,9 @@
           <w:sz w:val="28"/>
           <w:szCs w:val="24"/>
         </w:rPr>
-        <w:t>Resultados /productos obtenidos y discusión</w:t>
-      </w:r>
-      <w:bookmarkEnd w:id="18"/>
-    </w:p>
-    <w:p>
-      <w:pPr>
-        <w:rPr>
-          <w:rFonts w:ascii="Arial" w:hAnsi="Arial" w:cs="Arial"/>
-          <w:sz w:val="24"/>
-        </w:rPr>
-      </w:pPr>
-    </w:p>
-    <w:p>
-      <w:pPr>
-        <w:pStyle w:val="Ttulo1"/>
-        <w:jc w:val="both"/>
+      </w:pPr>
+      <w:bookmarkStart w:id="19" w:name="_Toc499644492"/>
+      <w:r>
         <w:rPr>
           <w:rFonts w:ascii="Arial" w:hAnsi="Arial" w:cs="Arial"/>
           <w:b/>
@@ -5846,9 +6788,22 @@
           <w:sz w:val="28"/>
           <w:szCs w:val="24"/>
         </w:rPr>
-      </w:pPr>
-      <w:bookmarkStart w:id="19" w:name="_Toc499195875"/>
-      <w:r>
+        <w:t>Conclusiones</w:t>
+      </w:r>
+      <w:bookmarkEnd w:id="19"/>
+    </w:p>
+    <w:p>
+      <w:pPr>
+        <w:rPr>
+          <w:rFonts w:ascii="Arial" w:hAnsi="Arial" w:cs="Arial"/>
+          <w:sz w:val="24"/>
+        </w:rPr>
+      </w:pPr>
+    </w:p>
+    <w:p>
+      <w:pPr>
+        <w:pStyle w:val="Ttulo1"/>
+        <w:jc w:val="both"/>
         <w:rPr>
           <w:rFonts w:ascii="Arial" w:hAnsi="Arial" w:cs="Arial"/>
           <w:b/>
@@ -5856,22 +6811,9 @@
           <w:sz w:val="28"/>
           <w:szCs w:val="24"/>
         </w:rPr>
-        <w:t>Conclusiones</w:t>
-      </w:r>
-      <w:bookmarkEnd w:id="19"/>
-    </w:p>
-    <w:p>
-      <w:pPr>
-        <w:rPr>
-          <w:rFonts w:ascii="Arial" w:hAnsi="Arial" w:cs="Arial"/>
-          <w:sz w:val="24"/>
-        </w:rPr>
-      </w:pPr>
-    </w:p>
-    <w:p>
-      <w:pPr>
-        <w:pStyle w:val="Ttulo1"/>
-        <w:jc w:val="both"/>
+      </w:pPr>
+      <w:bookmarkStart w:id="20" w:name="_Toc499644493"/>
+      <w:r>
         <w:rPr>
           <w:rFonts w:ascii="Arial" w:hAnsi="Arial" w:cs="Arial"/>
           <w:b/>
@@ -5879,9 +6821,22 @@
           <w:sz w:val="28"/>
           <w:szCs w:val="24"/>
         </w:rPr>
-      </w:pPr>
-      <w:bookmarkStart w:id="20" w:name="_Toc499195876"/>
-      <w:r>
+        <w:t>Referencias (formato APA)</w:t>
+      </w:r>
+      <w:bookmarkEnd w:id="20"/>
+    </w:p>
+    <w:p>
+      <w:pPr>
+        <w:rPr>
+          <w:rFonts w:ascii="Arial" w:hAnsi="Arial" w:cs="Arial"/>
+          <w:sz w:val="24"/>
+        </w:rPr>
+      </w:pPr>
+    </w:p>
+    <w:p>
+      <w:pPr>
+        <w:pStyle w:val="Ttulo1"/>
+        <w:jc w:val="both"/>
         <w:rPr>
           <w:rFonts w:ascii="Arial" w:hAnsi="Arial" w:cs="Arial"/>
           <w:b/>
@@ -5889,22 +6844,9 @@
           <w:sz w:val="28"/>
           <w:szCs w:val="24"/>
         </w:rPr>
-        <w:t>Referencias (formato APA)</w:t>
-      </w:r>
-      <w:bookmarkEnd w:id="20"/>
-    </w:p>
-    <w:p>
-      <w:pPr>
-        <w:rPr>
-          <w:rFonts w:ascii="Arial" w:hAnsi="Arial" w:cs="Arial"/>
-          <w:sz w:val="24"/>
-        </w:rPr>
-      </w:pPr>
-    </w:p>
-    <w:p>
-      <w:pPr>
-        <w:pStyle w:val="Ttulo1"/>
-        <w:jc w:val="both"/>
+      </w:pPr>
+      <w:bookmarkStart w:id="21" w:name="_Toc499644494"/>
+      <w:r>
         <w:rPr>
           <w:rFonts w:ascii="Arial" w:hAnsi="Arial" w:cs="Arial"/>
           <w:b/>
@@ -5912,22 +6854,138 @@
           <w:sz w:val="28"/>
           <w:szCs w:val="24"/>
         </w:rPr>
-      </w:pPr>
-      <w:bookmarkStart w:id="21" w:name="_Toc499195877"/>
-      <w:r>
-        <w:rPr>
-          <w:rFonts w:ascii="Arial" w:hAnsi="Arial" w:cs="Arial"/>
-          <w:b/>
-          <w:color w:val="000000" w:themeColor="text1"/>
-          <w:sz w:val="28"/>
-          <w:szCs w:val="24"/>
-        </w:rPr>
         <w:t>Anexos (si aplica)</w:t>
       </w:r>
       <w:bookmarkEnd w:id="21"/>
     </w:p>
+    <w:p>
+      <w:r>
+        <w:t>TOMAR FOTOS AL CUADERNO DE DANIEL</w:t>
+      </w:r>
+    </w:p>
+    <w:p>
+      <w:r>
+        <w:rPr>
+          <w:noProof/>
+          <w:lang w:eastAsia="es-MX"/>
+        </w:rPr>
+        <w:lastRenderedPageBreak/>
+        <w:drawing>
+          <wp:inline distT="0" distB="0" distL="0" distR="0" wp14:anchorId="3E648D10" wp14:editId="32847834">
+            <wp:extent cx="5605200" cy="4205964"/>
+            <wp:effectExtent l="0" t="0" r="0" b="4445"/>
+            <wp:docPr id="4" name="Imagen 4" descr="C:\Users\PC_ALFREDO\Downloads\20170913_155704.jpg"/>
+            <wp:cNvGraphicFramePr>
+              <a:graphicFrameLocks xmlns:a="http://schemas.openxmlformats.org/drawingml/2006/main" noChangeAspect="1"/>
+            </wp:cNvGraphicFramePr>
+            <a:graphic xmlns:a="http://schemas.openxmlformats.org/drawingml/2006/main">
+              <a:graphicData uri="http://schemas.openxmlformats.org/drawingml/2006/picture">
+                <pic:pic xmlns:pic="http://schemas.openxmlformats.org/drawingml/2006/picture">
+                  <pic:nvPicPr>
+                    <pic:cNvPr id="0" name="Picture 2" descr="C:\Users\PC_ALFREDO\Downloads\20170913_155704.jpg"/>
+                    <pic:cNvPicPr>
+                      <a:picLocks noChangeAspect="1" noChangeArrowheads="1"/>
+                    </pic:cNvPicPr>
+                  </pic:nvPicPr>
+                  <pic:blipFill>
+                    <a:blip r:embed="rId12" cstate="print">
+                      <a:extLst>
+                        <a:ext uri="{28A0092B-C50C-407E-A947-70E740481C1C}">
+                          <a14:useLocalDpi xmlns:a14="http://schemas.microsoft.com/office/drawing/2010/main" val="0"/>
+                        </a:ext>
+                      </a:extLst>
+                    </a:blip>
+                    <a:srcRect/>
+                    <a:stretch>
+                      <a:fillRect/>
+                    </a:stretch>
+                  </pic:blipFill>
+                  <pic:spPr bwMode="auto">
+                    <a:xfrm>
+                      <a:off x="0" y="0"/>
+                      <a:ext cx="5605200" cy="4205964"/>
+                    </a:xfrm>
+                    <a:prstGeom prst="rect">
+                      <a:avLst/>
+                    </a:prstGeom>
+                    <a:noFill/>
+                    <a:ln>
+                      <a:noFill/>
+                    </a:ln>
+                  </pic:spPr>
+                </pic:pic>
+              </a:graphicData>
+            </a:graphic>
+          </wp:inline>
+        </w:drawing>
+      </w:r>
+    </w:p>
+    <w:p>
+      <w:r>
+        <w:rPr>
+          <w:noProof/>
+          <w:lang w:eastAsia="es-MX"/>
+        </w:rPr>
+        <w:drawing>
+          <wp:anchor distT="0" distB="0" distL="114300" distR="114300" simplePos="0" relativeHeight="251664384" behindDoc="0" locked="0" layoutInCell="1" allowOverlap="1">
+            <wp:simplePos x="0" y="0"/>
+            <wp:positionH relativeFrom="margin">
+              <wp:align>center</wp:align>
+            </wp:positionH>
+            <wp:positionV relativeFrom="paragraph">
+              <wp:posOffset>423</wp:posOffset>
+            </wp:positionV>
+            <wp:extent cx="4900930" cy="2353073"/>
+            <wp:effectExtent l="0" t="0" r="0" b="9525"/>
+            <wp:wrapSquare wrapText="bothSides"/>
+            <wp:docPr id="13" name="Imagen 13"/>
+            <wp:cNvGraphicFramePr>
+              <a:graphicFrameLocks xmlns:a="http://schemas.openxmlformats.org/drawingml/2006/main" noChangeAspect="1"/>
+            </wp:cNvGraphicFramePr>
+            <a:graphic xmlns:a="http://schemas.openxmlformats.org/drawingml/2006/main">
+              <a:graphicData uri="http://schemas.openxmlformats.org/drawingml/2006/picture">
+                <pic:pic xmlns:pic="http://schemas.openxmlformats.org/drawingml/2006/picture">
+                  <pic:nvPicPr>
+                    <pic:cNvPr id="1" name=""/>
+                    <pic:cNvPicPr/>
+                  </pic:nvPicPr>
+                  <pic:blipFill rotWithShape="1">
+                    <a:blip r:embed="rId13" cstate="print">
+                      <a:extLst>
+                        <a:ext uri="{28A0092B-C50C-407E-A947-70E740481C1C}">
+                          <a14:useLocalDpi xmlns:a14="http://schemas.microsoft.com/office/drawing/2010/main" val="0"/>
+                        </a:ext>
+                      </a:extLst>
+                    </a:blip>
+                    <a:srcRect l="5884" t="9658" r="6767" b="15778"/>
+                    <a:stretch/>
+                  </pic:blipFill>
+                  <pic:spPr bwMode="auto">
+                    <a:xfrm>
+                      <a:off x="0" y="0"/>
+                      <a:ext cx="4900930" cy="2353073"/>
+                    </a:xfrm>
+                    <a:prstGeom prst="rect">
+                      <a:avLst/>
+                    </a:prstGeom>
+                    <a:ln>
+                      <a:noFill/>
+                    </a:ln>
+                    <a:extLst>
+                      <a:ext uri="{53640926-AAD7-44D8-BBD7-CCE9431645EC}">
+                        <a14:shadowObscured xmlns:a14="http://schemas.microsoft.com/office/drawing/2010/main"/>
+                      </a:ext>
+                    </a:extLst>
+                  </pic:spPr>
+                </pic:pic>
+              </a:graphicData>
+            </a:graphic>
+          </wp:anchor>
+        </w:drawing>
+      </w:r>
+    </w:p>
     <w:sectPr>
-      <w:footerReference w:type="default" r:id="rId10"/>
+      <w:footerReference w:type="default" r:id="rId14"/>
       <w:pgSz w:w="12240" w:h="15840"/>
       <w:pgMar w:top="1417" w:right="1701" w:bottom="1417" w:left="1701" w:header="708" w:footer="708" w:gutter="0"/>
       <w:pgNumType w:start="0"/>
@@ -5974,7 +7032,7 @@
       <w:rPr>
         <w:noProof/>
         <w:color w:val="808080" w:themeColor="background1" w:themeShade="80"/>
-        <w:lang w:val="en-US"/>
+        <w:lang w:eastAsia="es-MX"/>
       </w:rPr>
       <mc:AlternateContent>
         <mc:Choice Requires="wpg">
@@ -6177,7 +7235,7 @@
       <w:rPr>
         <w:noProof/>
         <w:color w:val="5B9BD5" w:themeColor="accent1"/>
-        <w:lang w:val="en-US"/>
+        <w:lang w:eastAsia="es-MX"/>
       </w:rPr>
       <mc:AlternateContent>
         <mc:Choice Requires="wps">
@@ -6282,7 +7340,7 @@
                               <w:szCs w:val="28"/>
                               <w:lang w:val="es-ES"/>
                             </w:rPr>
-                            <w:t>7</w:t>
+                            <w:t>8</w:t>
                           </w:r>
                           <w:r>
                             <w:rPr>
@@ -6359,7 +7417,7 @@
                         <w:szCs w:val="28"/>
                         <w:lang w:val="es-ES"/>
                       </w:rPr>
-                      <w:t>7</w:t>
+                      <w:t>8</w:t>
                     </w:r>
                     <w:r>
                       <w:rPr>
@@ -7750,6 +8808,809 @@
       <w:color w:val="808080"/>
     </w:rPr>
   </w:style>
+  <w:style w:type="table" w:styleId="Tablaconcuadrcula">
+    <w:name w:val="Table Grid"/>
+    <w:basedOn w:val="Tablanormal"/>
+    <w:uiPriority w:val="39"/>
+    <w:rsid w:val="00C27950"/>
+    <w:pPr>
+      <w:spacing w:after="0" w:line="240" w:lineRule="auto"/>
+    </w:pPr>
+    <w:tblPr>
+      <w:tblInd w:w="0" w:type="dxa"/>
+      <w:tblBorders>
+        <w:top w:val="single" w:sz="4" w:space="0" w:color="auto"/>
+        <w:left w:val="single" w:sz="4" w:space="0" w:color="auto"/>
+        <w:bottom w:val="single" w:sz="4" w:space="0" w:color="auto"/>
+        <w:right w:val="single" w:sz="4" w:space="0" w:color="auto"/>
+        <w:insideH w:val="single" w:sz="4" w:space="0" w:color="auto"/>
+        <w:insideV w:val="single" w:sz="4" w:space="0" w:color="auto"/>
+      </w:tblBorders>
+      <w:tblCellMar>
+        <w:top w:w="0" w:type="dxa"/>
+        <w:left w:w="108" w:type="dxa"/>
+        <w:bottom w:w="0" w:type="dxa"/>
+        <w:right w:w="108" w:type="dxa"/>
+      </w:tblCellMar>
+    </w:tblPr>
+  </w:style>
+  <w:style w:type="table" w:styleId="Tabladelista4-nfasis6">
+    <w:name w:val="List Table 4 Accent 6"/>
+    <w:basedOn w:val="Tablanormal"/>
+    <w:uiPriority w:val="49"/>
+    <w:rsid w:val="00C27950"/>
+    <w:pPr>
+      <w:spacing w:after="0" w:line="240" w:lineRule="auto"/>
+    </w:pPr>
+    <w:tblPr>
+      <w:tblStyleRowBandSize w:val="1"/>
+      <w:tblStyleColBandSize w:val="1"/>
+      <w:tblInd w:w="0" w:type="dxa"/>
+      <w:tblBorders>
+        <w:top w:val="single" w:sz="4" w:space="0" w:color="A8D08D" w:themeColor="accent6" w:themeTint="99"/>
+        <w:left w:val="single" w:sz="4" w:space="0" w:color="A8D08D" w:themeColor="accent6" w:themeTint="99"/>
+        <w:bottom w:val="single" w:sz="4" w:space="0" w:color="A8D08D" w:themeColor="accent6" w:themeTint="99"/>
+        <w:right w:val="single" w:sz="4" w:space="0" w:color="A8D08D" w:themeColor="accent6" w:themeTint="99"/>
+        <w:insideH w:val="single" w:sz="4" w:space="0" w:color="A8D08D" w:themeColor="accent6" w:themeTint="99"/>
+      </w:tblBorders>
+      <w:tblCellMar>
+        <w:top w:w="0" w:type="dxa"/>
+        <w:left w:w="108" w:type="dxa"/>
+        <w:bottom w:w="0" w:type="dxa"/>
+        <w:right w:w="108" w:type="dxa"/>
+      </w:tblCellMar>
+    </w:tblPr>
+    <w:tblStylePr w:type="firstRow">
+      <w:rPr>
+        <w:b/>
+        <w:bCs/>
+        <w:color w:val="FFFFFF" w:themeColor="background1"/>
+      </w:rPr>
+      <w:tblPr/>
+      <w:tcPr>
+        <w:tcBorders>
+          <w:top w:val="single" w:sz="4" w:space="0" w:color="70AD47" w:themeColor="accent6"/>
+          <w:left w:val="single" w:sz="4" w:space="0" w:color="70AD47" w:themeColor="accent6"/>
+          <w:bottom w:val="single" w:sz="4" w:space="0" w:color="70AD47" w:themeColor="accent6"/>
+          <w:right w:val="single" w:sz="4" w:space="0" w:color="70AD47" w:themeColor="accent6"/>
+          <w:insideH w:val="nil"/>
+        </w:tcBorders>
+        <w:shd w:val="clear" w:color="auto" w:fill="70AD47" w:themeFill="accent6"/>
+      </w:tcPr>
+    </w:tblStylePr>
+    <w:tblStylePr w:type="lastRow">
+      <w:rPr>
+        <w:b/>
+        <w:bCs/>
+      </w:rPr>
+      <w:tblPr/>
+      <w:tcPr>
+        <w:tcBorders>
+          <w:top w:val="double" w:sz="4" w:space="0" w:color="A8D08D" w:themeColor="accent6" w:themeTint="99"/>
+        </w:tcBorders>
+      </w:tcPr>
+    </w:tblStylePr>
+    <w:tblStylePr w:type="firstCol">
+      <w:rPr>
+        <w:b/>
+        <w:bCs/>
+      </w:rPr>
+    </w:tblStylePr>
+    <w:tblStylePr w:type="lastCol">
+      <w:rPr>
+        <w:b/>
+        <w:bCs/>
+      </w:rPr>
+    </w:tblStylePr>
+    <w:tblStylePr w:type="band1Vert">
+      <w:tblPr/>
+      <w:tcPr>
+        <w:shd w:val="clear" w:color="auto" w:fill="E2EFD9" w:themeFill="accent6" w:themeFillTint="33"/>
+      </w:tcPr>
+    </w:tblStylePr>
+    <w:tblStylePr w:type="band1Horz">
+      <w:tblPr/>
+      <w:tcPr>
+        <w:shd w:val="clear" w:color="auto" w:fill="E2EFD9" w:themeFill="accent6" w:themeFillTint="33"/>
+      </w:tcPr>
+    </w:tblStylePr>
+  </w:style>
+  <w:style w:type="table" w:styleId="Tabladelista6concolores-nfasis6">
+    <w:name w:val="List Table 6 Colorful Accent 6"/>
+    <w:basedOn w:val="Tablanormal"/>
+    <w:uiPriority w:val="51"/>
+    <w:rsid w:val="00C27950"/>
+    <w:pPr>
+      <w:spacing w:after="0" w:line="240" w:lineRule="auto"/>
+    </w:pPr>
+    <w:rPr>
+      <w:color w:val="538135" w:themeColor="accent6" w:themeShade="BF"/>
+    </w:rPr>
+    <w:tblPr>
+      <w:tblStyleRowBandSize w:val="1"/>
+      <w:tblStyleColBandSize w:val="1"/>
+      <w:tblInd w:w="0" w:type="dxa"/>
+      <w:tblBorders>
+        <w:top w:val="single" w:sz="4" w:space="0" w:color="70AD47" w:themeColor="accent6"/>
+        <w:bottom w:val="single" w:sz="4" w:space="0" w:color="70AD47" w:themeColor="accent6"/>
+      </w:tblBorders>
+      <w:tblCellMar>
+        <w:top w:w="0" w:type="dxa"/>
+        <w:left w:w="108" w:type="dxa"/>
+        <w:bottom w:w="0" w:type="dxa"/>
+        <w:right w:w="108" w:type="dxa"/>
+      </w:tblCellMar>
+    </w:tblPr>
+    <w:tblStylePr w:type="firstRow">
+      <w:rPr>
+        <w:b/>
+        <w:bCs/>
+      </w:rPr>
+      <w:tblPr/>
+      <w:tcPr>
+        <w:tcBorders>
+          <w:bottom w:val="single" w:sz="4" w:space="0" w:color="70AD47" w:themeColor="accent6"/>
+        </w:tcBorders>
+      </w:tcPr>
+    </w:tblStylePr>
+    <w:tblStylePr w:type="lastRow">
+      <w:rPr>
+        <w:b/>
+        <w:bCs/>
+      </w:rPr>
+      <w:tblPr/>
+      <w:tcPr>
+        <w:tcBorders>
+          <w:top w:val="double" w:sz="4" w:space="0" w:color="70AD47" w:themeColor="accent6"/>
+        </w:tcBorders>
+      </w:tcPr>
+    </w:tblStylePr>
+    <w:tblStylePr w:type="firstCol">
+      <w:rPr>
+        <w:b/>
+        <w:bCs/>
+      </w:rPr>
+    </w:tblStylePr>
+    <w:tblStylePr w:type="lastCol">
+      <w:rPr>
+        <w:b/>
+        <w:bCs/>
+      </w:rPr>
+    </w:tblStylePr>
+    <w:tblStylePr w:type="band1Vert">
+      <w:tblPr/>
+      <w:tcPr>
+        <w:shd w:val="clear" w:color="auto" w:fill="E2EFD9" w:themeFill="accent6" w:themeFillTint="33"/>
+      </w:tcPr>
+    </w:tblStylePr>
+    <w:tblStylePr w:type="band1Horz">
+      <w:tblPr/>
+      <w:tcPr>
+        <w:shd w:val="clear" w:color="auto" w:fill="E2EFD9" w:themeFill="accent6" w:themeFillTint="33"/>
+      </w:tcPr>
+    </w:tblStylePr>
+  </w:style>
+  <w:style w:type="table" w:styleId="Tabladelista6concolores-nfasis4">
+    <w:name w:val="List Table 6 Colorful Accent 4"/>
+    <w:basedOn w:val="Tablanormal"/>
+    <w:uiPriority w:val="51"/>
+    <w:rsid w:val="00C27950"/>
+    <w:pPr>
+      <w:spacing w:after="0" w:line="240" w:lineRule="auto"/>
+    </w:pPr>
+    <w:rPr>
+      <w:color w:val="BF8F00" w:themeColor="accent4" w:themeShade="BF"/>
+    </w:rPr>
+    <w:tblPr>
+      <w:tblStyleRowBandSize w:val="1"/>
+      <w:tblStyleColBandSize w:val="1"/>
+      <w:tblInd w:w="0" w:type="dxa"/>
+      <w:tblBorders>
+        <w:top w:val="single" w:sz="4" w:space="0" w:color="FFC000" w:themeColor="accent4"/>
+        <w:bottom w:val="single" w:sz="4" w:space="0" w:color="FFC000" w:themeColor="accent4"/>
+      </w:tblBorders>
+      <w:tblCellMar>
+        <w:top w:w="0" w:type="dxa"/>
+        <w:left w:w="108" w:type="dxa"/>
+        <w:bottom w:w="0" w:type="dxa"/>
+        <w:right w:w="108" w:type="dxa"/>
+      </w:tblCellMar>
+    </w:tblPr>
+    <w:tblStylePr w:type="firstRow">
+      <w:rPr>
+        <w:b/>
+        <w:bCs/>
+      </w:rPr>
+      <w:tblPr/>
+      <w:tcPr>
+        <w:tcBorders>
+          <w:bottom w:val="single" w:sz="4" w:space="0" w:color="FFC000" w:themeColor="accent4"/>
+        </w:tcBorders>
+      </w:tcPr>
+    </w:tblStylePr>
+    <w:tblStylePr w:type="lastRow">
+      <w:rPr>
+        <w:b/>
+        <w:bCs/>
+      </w:rPr>
+      <w:tblPr/>
+      <w:tcPr>
+        <w:tcBorders>
+          <w:top w:val="double" w:sz="4" w:space="0" w:color="FFC000" w:themeColor="accent4"/>
+        </w:tcBorders>
+      </w:tcPr>
+    </w:tblStylePr>
+    <w:tblStylePr w:type="firstCol">
+      <w:rPr>
+        <w:b/>
+        <w:bCs/>
+      </w:rPr>
+    </w:tblStylePr>
+    <w:tblStylePr w:type="lastCol">
+      <w:rPr>
+        <w:b/>
+        <w:bCs/>
+      </w:rPr>
+    </w:tblStylePr>
+    <w:tblStylePr w:type="band1Vert">
+      <w:tblPr/>
+      <w:tcPr>
+        <w:shd w:val="clear" w:color="auto" w:fill="FFF2CC" w:themeFill="accent4" w:themeFillTint="33"/>
+      </w:tcPr>
+    </w:tblStylePr>
+    <w:tblStylePr w:type="band1Horz">
+      <w:tblPr/>
+      <w:tcPr>
+        <w:shd w:val="clear" w:color="auto" w:fill="FFF2CC" w:themeFill="accent4" w:themeFillTint="33"/>
+      </w:tcPr>
+    </w:tblStylePr>
+  </w:style>
+  <w:style w:type="table" w:styleId="Tabladelista5oscura-nfasis6">
+    <w:name w:val="List Table 5 Dark Accent 6"/>
+    <w:basedOn w:val="Tablanormal"/>
+    <w:uiPriority w:val="50"/>
+    <w:rsid w:val="00C27950"/>
+    <w:pPr>
+      <w:spacing w:after="0" w:line="240" w:lineRule="auto"/>
+    </w:pPr>
+    <w:rPr>
+      <w:color w:val="FFFFFF" w:themeColor="background1"/>
+    </w:rPr>
+    <w:tblPr>
+      <w:tblStyleRowBandSize w:val="1"/>
+      <w:tblStyleColBandSize w:val="1"/>
+      <w:tblInd w:w="0" w:type="dxa"/>
+      <w:tblBorders>
+        <w:top w:val="single" w:sz="24" w:space="0" w:color="70AD47" w:themeColor="accent6"/>
+        <w:left w:val="single" w:sz="24" w:space="0" w:color="70AD47" w:themeColor="accent6"/>
+        <w:bottom w:val="single" w:sz="24" w:space="0" w:color="70AD47" w:themeColor="accent6"/>
+        <w:right w:val="single" w:sz="24" w:space="0" w:color="70AD47" w:themeColor="accent6"/>
+      </w:tblBorders>
+      <w:tblCellMar>
+        <w:top w:w="0" w:type="dxa"/>
+        <w:left w:w="108" w:type="dxa"/>
+        <w:bottom w:w="0" w:type="dxa"/>
+        <w:right w:w="108" w:type="dxa"/>
+      </w:tblCellMar>
+    </w:tblPr>
+    <w:tcPr>
+      <w:shd w:val="clear" w:color="auto" w:fill="70AD47" w:themeFill="accent6"/>
+    </w:tcPr>
+    <w:tblStylePr w:type="firstRow">
+      <w:rPr>
+        <w:b/>
+        <w:bCs/>
+      </w:rPr>
+      <w:tblPr/>
+      <w:tcPr>
+        <w:tcBorders>
+          <w:bottom w:val="single" w:sz="18" w:space="0" w:color="FFFFFF" w:themeColor="background1"/>
+        </w:tcBorders>
+      </w:tcPr>
+    </w:tblStylePr>
+    <w:tblStylePr w:type="lastRow">
+      <w:rPr>
+        <w:b/>
+        <w:bCs/>
+      </w:rPr>
+      <w:tblPr/>
+      <w:tcPr>
+        <w:tcBorders>
+          <w:top w:val="single" w:sz="4" w:space="0" w:color="FFFFFF" w:themeColor="background1"/>
+        </w:tcBorders>
+      </w:tcPr>
+    </w:tblStylePr>
+    <w:tblStylePr w:type="firstCol">
+      <w:rPr>
+        <w:b/>
+        <w:bCs/>
+      </w:rPr>
+      <w:tblPr/>
+      <w:tcPr>
+        <w:tcBorders>
+          <w:right w:val="single" w:sz="4" w:space="0" w:color="FFFFFF" w:themeColor="background1"/>
+        </w:tcBorders>
+      </w:tcPr>
+    </w:tblStylePr>
+    <w:tblStylePr w:type="lastCol">
+      <w:rPr>
+        <w:b/>
+        <w:bCs/>
+      </w:rPr>
+      <w:tblPr/>
+      <w:tcPr>
+        <w:tcBorders>
+          <w:left w:val="single" w:sz="4" w:space="0" w:color="FFFFFF" w:themeColor="background1"/>
+        </w:tcBorders>
+      </w:tcPr>
+    </w:tblStylePr>
+    <w:tblStylePr w:type="band1Vert">
+      <w:tblPr/>
+      <w:tcPr>
+        <w:tcBorders>
+          <w:left w:val="single" w:sz="4" w:space="0" w:color="FFFFFF" w:themeColor="background1"/>
+          <w:right w:val="single" w:sz="4" w:space="0" w:color="FFFFFF" w:themeColor="background1"/>
+        </w:tcBorders>
+      </w:tcPr>
+    </w:tblStylePr>
+    <w:tblStylePr w:type="band2Vert">
+      <w:tblPr/>
+      <w:tcPr>
+        <w:tcBorders>
+          <w:left w:val="single" w:sz="4" w:space="0" w:color="FFFFFF" w:themeColor="background1"/>
+          <w:right w:val="single" w:sz="4" w:space="0" w:color="FFFFFF" w:themeColor="background1"/>
+        </w:tcBorders>
+      </w:tcPr>
+    </w:tblStylePr>
+    <w:tblStylePr w:type="band1Horz">
+      <w:tblPr/>
+      <w:tcPr>
+        <w:tcBorders>
+          <w:top w:val="single" w:sz="4" w:space="0" w:color="FFFFFF" w:themeColor="background1"/>
+          <w:bottom w:val="single" w:sz="4" w:space="0" w:color="FFFFFF" w:themeColor="background1"/>
+        </w:tcBorders>
+      </w:tcPr>
+    </w:tblStylePr>
+    <w:tblStylePr w:type="neCell">
+      <w:tblPr/>
+      <w:tcPr>
+        <w:tcBorders>
+          <w:left w:val="nil"/>
+        </w:tcBorders>
+      </w:tcPr>
+    </w:tblStylePr>
+    <w:tblStylePr w:type="nwCell">
+      <w:tblPr/>
+      <w:tcPr>
+        <w:tcBorders>
+          <w:right w:val="nil"/>
+        </w:tcBorders>
+      </w:tcPr>
+    </w:tblStylePr>
+    <w:tblStylePr w:type="seCell">
+      <w:tblPr/>
+      <w:tcPr>
+        <w:tcBorders>
+          <w:top w:val="nil"/>
+          <w:left w:val="nil"/>
+        </w:tcBorders>
+      </w:tcPr>
+    </w:tblStylePr>
+    <w:tblStylePr w:type="swCell">
+      <w:tblPr/>
+      <w:tcPr>
+        <w:tcBorders>
+          <w:top w:val="nil"/>
+          <w:right w:val="nil"/>
+        </w:tcBorders>
+      </w:tcPr>
+    </w:tblStylePr>
+  </w:style>
+  <w:style w:type="table" w:styleId="Tabladelista7concolores-nfasis6">
+    <w:name w:val="List Table 7 Colorful Accent 6"/>
+    <w:basedOn w:val="Tablanormal"/>
+    <w:uiPriority w:val="52"/>
+    <w:rsid w:val="00C27950"/>
+    <w:pPr>
+      <w:spacing w:after="0" w:line="240" w:lineRule="auto"/>
+    </w:pPr>
+    <w:rPr>
+      <w:color w:val="538135" w:themeColor="accent6" w:themeShade="BF"/>
+    </w:rPr>
+    <w:tblPr>
+      <w:tblStyleRowBandSize w:val="1"/>
+      <w:tblStyleColBandSize w:val="1"/>
+      <w:tblInd w:w="0" w:type="dxa"/>
+      <w:tblCellMar>
+        <w:top w:w="0" w:type="dxa"/>
+        <w:left w:w="108" w:type="dxa"/>
+        <w:bottom w:w="0" w:type="dxa"/>
+        <w:right w:w="108" w:type="dxa"/>
+      </w:tblCellMar>
+    </w:tblPr>
+    <w:tblStylePr w:type="firstRow">
+      <w:rPr>
+        <w:rFonts w:asciiTheme="majorHAnsi" w:eastAsiaTheme="majorEastAsia" w:hAnsiTheme="majorHAnsi" w:cstheme="majorBidi"/>
+        <w:i/>
+        <w:iCs/>
+        <w:sz w:val="26"/>
+      </w:rPr>
+      <w:tblPr/>
+      <w:tcPr>
+        <w:tcBorders>
+          <w:bottom w:val="single" w:sz="4" w:space="0" w:color="70AD47" w:themeColor="accent6"/>
+        </w:tcBorders>
+        <w:shd w:val="clear" w:color="auto" w:fill="FFFFFF" w:themeFill="background1"/>
+      </w:tcPr>
+    </w:tblStylePr>
+    <w:tblStylePr w:type="lastRow">
+      <w:rPr>
+        <w:rFonts w:asciiTheme="majorHAnsi" w:eastAsiaTheme="majorEastAsia" w:hAnsiTheme="majorHAnsi" w:cstheme="majorBidi"/>
+        <w:i/>
+        <w:iCs/>
+        <w:sz w:val="26"/>
+      </w:rPr>
+      <w:tblPr/>
+      <w:tcPr>
+        <w:tcBorders>
+          <w:top w:val="single" w:sz="4" w:space="0" w:color="70AD47" w:themeColor="accent6"/>
+        </w:tcBorders>
+        <w:shd w:val="clear" w:color="auto" w:fill="FFFFFF" w:themeFill="background1"/>
+      </w:tcPr>
+    </w:tblStylePr>
+    <w:tblStylePr w:type="firstCol">
+      <w:pPr>
+        <w:jc w:val="right"/>
+      </w:pPr>
+      <w:rPr>
+        <w:rFonts w:asciiTheme="majorHAnsi" w:eastAsiaTheme="majorEastAsia" w:hAnsiTheme="majorHAnsi" w:cstheme="majorBidi"/>
+        <w:i/>
+        <w:iCs/>
+        <w:sz w:val="26"/>
+      </w:rPr>
+      <w:tblPr/>
+      <w:tcPr>
+        <w:tcBorders>
+          <w:right w:val="single" w:sz="4" w:space="0" w:color="70AD47" w:themeColor="accent6"/>
+        </w:tcBorders>
+        <w:shd w:val="clear" w:color="auto" w:fill="FFFFFF" w:themeFill="background1"/>
+      </w:tcPr>
+    </w:tblStylePr>
+    <w:tblStylePr w:type="lastCol">
+      <w:rPr>
+        <w:rFonts w:asciiTheme="majorHAnsi" w:eastAsiaTheme="majorEastAsia" w:hAnsiTheme="majorHAnsi" w:cstheme="majorBidi"/>
+        <w:i/>
+        <w:iCs/>
+        <w:sz w:val="26"/>
+      </w:rPr>
+      <w:tblPr/>
+      <w:tcPr>
+        <w:tcBorders>
+          <w:left w:val="single" w:sz="4" w:space="0" w:color="70AD47" w:themeColor="accent6"/>
+        </w:tcBorders>
+        <w:shd w:val="clear" w:color="auto" w:fill="FFFFFF" w:themeFill="background1"/>
+      </w:tcPr>
+    </w:tblStylePr>
+    <w:tblStylePr w:type="band1Vert">
+      <w:tblPr/>
+      <w:tcPr>
+        <w:shd w:val="clear" w:color="auto" w:fill="E2EFD9" w:themeFill="accent6" w:themeFillTint="33"/>
+      </w:tcPr>
+    </w:tblStylePr>
+    <w:tblStylePr w:type="band1Horz">
+      <w:tblPr/>
+      <w:tcPr>
+        <w:shd w:val="clear" w:color="auto" w:fill="E2EFD9" w:themeFill="accent6" w:themeFillTint="33"/>
+      </w:tcPr>
+    </w:tblStylePr>
+    <w:tblStylePr w:type="neCell">
+      <w:tblPr/>
+      <w:tcPr>
+        <w:tcBorders>
+          <w:left w:val="nil"/>
+        </w:tcBorders>
+      </w:tcPr>
+    </w:tblStylePr>
+    <w:tblStylePr w:type="nwCell">
+      <w:tblPr/>
+      <w:tcPr>
+        <w:tcBorders>
+          <w:right w:val="nil"/>
+        </w:tcBorders>
+      </w:tcPr>
+    </w:tblStylePr>
+    <w:tblStylePr w:type="seCell">
+      <w:tblPr/>
+      <w:tcPr>
+        <w:tcBorders>
+          <w:left w:val="nil"/>
+        </w:tcBorders>
+      </w:tcPr>
+    </w:tblStylePr>
+    <w:tblStylePr w:type="swCell">
+      <w:tblPr/>
+      <w:tcPr>
+        <w:tcBorders>
+          <w:right w:val="nil"/>
+        </w:tcBorders>
+      </w:tcPr>
+    </w:tblStylePr>
+  </w:style>
+  <w:style w:type="table" w:styleId="Tabladelista3-nfasis6">
+    <w:name w:val="List Table 3 Accent 6"/>
+    <w:basedOn w:val="Tablanormal"/>
+    <w:uiPriority w:val="48"/>
+    <w:rsid w:val="00C27950"/>
+    <w:pPr>
+      <w:spacing w:after="0" w:line="240" w:lineRule="auto"/>
+    </w:pPr>
+    <w:tblPr>
+      <w:tblStyleRowBandSize w:val="1"/>
+      <w:tblStyleColBandSize w:val="1"/>
+      <w:tblInd w:w="0" w:type="dxa"/>
+      <w:tblBorders>
+        <w:top w:val="single" w:sz="4" w:space="0" w:color="70AD47" w:themeColor="accent6"/>
+        <w:left w:val="single" w:sz="4" w:space="0" w:color="70AD47" w:themeColor="accent6"/>
+        <w:bottom w:val="single" w:sz="4" w:space="0" w:color="70AD47" w:themeColor="accent6"/>
+        <w:right w:val="single" w:sz="4" w:space="0" w:color="70AD47" w:themeColor="accent6"/>
+      </w:tblBorders>
+      <w:tblCellMar>
+        <w:top w:w="0" w:type="dxa"/>
+        <w:left w:w="108" w:type="dxa"/>
+        <w:bottom w:w="0" w:type="dxa"/>
+        <w:right w:w="108" w:type="dxa"/>
+      </w:tblCellMar>
+    </w:tblPr>
+    <w:tblStylePr w:type="firstRow">
+      <w:rPr>
+        <w:b/>
+        <w:bCs/>
+        <w:color w:val="FFFFFF" w:themeColor="background1"/>
+      </w:rPr>
+      <w:tblPr/>
+      <w:tcPr>
+        <w:shd w:val="clear" w:color="auto" w:fill="70AD47" w:themeFill="accent6"/>
+      </w:tcPr>
+    </w:tblStylePr>
+    <w:tblStylePr w:type="lastRow">
+      <w:rPr>
+        <w:b/>
+        <w:bCs/>
+      </w:rPr>
+      <w:tblPr/>
+      <w:tcPr>
+        <w:tcBorders>
+          <w:top w:val="double" w:sz="4" w:space="0" w:color="70AD47" w:themeColor="accent6"/>
+        </w:tcBorders>
+        <w:shd w:val="clear" w:color="auto" w:fill="FFFFFF" w:themeFill="background1"/>
+      </w:tcPr>
+    </w:tblStylePr>
+    <w:tblStylePr w:type="firstCol">
+      <w:rPr>
+        <w:b/>
+        <w:bCs/>
+      </w:rPr>
+      <w:tblPr/>
+      <w:tcPr>
+        <w:tcBorders>
+          <w:right w:val="nil"/>
+        </w:tcBorders>
+        <w:shd w:val="clear" w:color="auto" w:fill="FFFFFF" w:themeFill="background1"/>
+      </w:tcPr>
+    </w:tblStylePr>
+    <w:tblStylePr w:type="lastCol">
+      <w:rPr>
+        <w:b/>
+        <w:bCs/>
+      </w:rPr>
+      <w:tblPr/>
+      <w:tcPr>
+        <w:tcBorders>
+          <w:left w:val="nil"/>
+        </w:tcBorders>
+        <w:shd w:val="clear" w:color="auto" w:fill="FFFFFF" w:themeFill="background1"/>
+      </w:tcPr>
+    </w:tblStylePr>
+    <w:tblStylePr w:type="band1Vert">
+      <w:tblPr/>
+      <w:tcPr>
+        <w:tcBorders>
+          <w:left w:val="single" w:sz="4" w:space="0" w:color="70AD47" w:themeColor="accent6"/>
+          <w:right w:val="single" w:sz="4" w:space="0" w:color="70AD47" w:themeColor="accent6"/>
+        </w:tcBorders>
+      </w:tcPr>
+    </w:tblStylePr>
+    <w:tblStylePr w:type="band1Horz">
+      <w:tblPr/>
+      <w:tcPr>
+        <w:tcBorders>
+          <w:top w:val="single" w:sz="4" w:space="0" w:color="70AD47" w:themeColor="accent6"/>
+          <w:bottom w:val="single" w:sz="4" w:space="0" w:color="70AD47" w:themeColor="accent6"/>
+          <w:insideH w:val="nil"/>
+        </w:tcBorders>
+      </w:tcPr>
+    </w:tblStylePr>
+    <w:tblStylePr w:type="neCell">
+      <w:tblPr/>
+      <w:tcPr>
+        <w:tcBorders>
+          <w:left w:val="nil"/>
+          <w:bottom w:val="nil"/>
+        </w:tcBorders>
+      </w:tcPr>
+    </w:tblStylePr>
+    <w:tblStylePr w:type="nwCell">
+      <w:tblPr/>
+      <w:tcPr>
+        <w:tcBorders>
+          <w:bottom w:val="nil"/>
+          <w:right w:val="nil"/>
+        </w:tcBorders>
+      </w:tcPr>
+    </w:tblStylePr>
+    <w:tblStylePr w:type="seCell">
+      <w:tblPr/>
+      <w:tcPr>
+        <w:tcBorders>
+          <w:top w:val="double" w:sz="4" w:space="0" w:color="70AD47" w:themeColor="accent6"/>
+          <w:left w:val="nil"/>
+        </w:tcBorders>
+      </w:tcPr>
+    </w:tblStylePr>
+    <w:tblStylePr w:type="swCell">
+      <w:tblPr/>
+      <w:tcPr>
+        <w:tcBorders>
+          <w:top w:val="double" w:sz="4" w:space="0" w:color="70AD47" w:themeColor="accent6"/>
+          <w:right w:val="nil"/>
+        </w:tcBorders>
+      </w:tcPr>
+    </w:tblStylePr>
+  </w:style>
+  <w:style w:type="table" w:styleId="Tabladelista2-nfasis6">
+    <w:name w:val="List Table 2 Accent 6"/>
+    <w:basedOn w:val="Tablanormal"/>
+    <w:uiPriority w:val="47"/>
+    <w:rsid w:val="00C27950"/>
+    <w:pPr>
+      <w:spacing w:after="0" w:line="240" w:lineRule="auto"/>
+    </w:pPr>
+    <w:tblPr>
+      <w:tblStyleRowBandSize w:val="1"/>
+      <w:tblStyleColBandSize w:val="1"/>
+      <w:tblInd w:w="0" w:type="dxa"/>
+      <w:tblBorders>
+        <w:top w:val="single" w:sz="4" w:space="0" w:color="A8D08D" w:themeColor="accent6" w:themeTint="99"/>
+        <w:bottom w:val="single" w:sz="4" w:space="0" w:color="A8D08D" w:themeColor="accent6" w:themeTint="99"/>
+        <w:insideH w:val="single" w:sz="4" w:space="0" w:color="A8D08D" w:themeColor="accent6" w:themeTint="99"/>
+      </w:tblBorders>
+      <w:tblCellMar>
+        <w:top w:w="0" w:type="dxa"/>
+        <w:left w:w="108" w:type="dxa"/>
+        <w:bottom w:w="0" w:type="dxa"/>
+        <w:right w:w="108" w:type="dxa"/>
+      </w:tblCellMar>
+    </w:tblPr>
+    <w:tblStylePr w:type="firstRow">
+      <w:rPr>
+        <w:b/>
+        <w:bCs/>
+      </w:rPr>
+    </w:tblStylePr>
+    <w:tblStylePr w:type="lastRow">
+      <w:rPr>
+        <w:b/>
+        <w:bCs/>
+      </w:rPr>
+    </w:tblStylePr>
+    <w:tblStylePr w:type="firstCol">
+      <w:rPr>
+        <w:b/>
+        <w:bCs/>
+      </w:rPr>
+    </w:tblStylePr>
+    <w:tblStylePr w:type="lastCol">
+      <w:rPr>
+        <w:b/>
+        <w:bCs/>
+      </w:rPr>
+    </w:tblStylePr>
+    <w:tblStylePr w:type="band1Vert">
+      <w:tblPr/>
+      <w:tcPr>
+        <w:shd w:val="clear" w:color="auto" w:fill="E2EFD9" w:themeFill="accent6" w:themeFillTint="33"/>
+      </w:tcPr>
+    </w:tblStylePr>
+    <w:tblStylePr w:type="band1Horz">
+      <w:tblPr/>
+      <w:tcPr>
+        <w:shd w:val="clear" w:color="auto" w:fill="E2EFD9" w:themeFill="accent6" w:themeFillTint="33"/>
+      </w:tcPr>
+    </w:tblStylePr>
+  </w:style>
+  <w:style w:type="table" w:styleId="Tabladecuadrcula4-nfasis6">
+    <w:name w:val="Grid Table 4 Accent 6"/>
+    <w:basedOn w:val="Tablanormal"/>
+    <w:uiPriority w:val="49"/>
+    <w:rsid w:val="00C27950"/>
+    <w:pPr>
+      <w:spacing w:after="0" w:line="240" w:lineRule="auto"/>
+    </w:pPr>
+    <w:tblPr>
+      <w:tblStyleRowBandSize w:val="1"/>
+      <w:tblStyleColBandSize w:val="1"/>
+      <w:tblInd w:w="0" w:type="dxa"/>
+      <w:tblBorders>
+        <w:top w:val="single" w:sz="4" w:space="0" w:color="A8D08D" w:themeColor="accent6" w:themeTint="99"/>
+        <w:left w:val="single" w:sz="4" w:space="0" w:color="A8D08D" w:themeColor="accent6" w:themeTint="99"/>
+        <w:bottom w:val="single" w:sz="4" w:space="0" w:color="A8D08D" w:themeColor="accent6" w:themeTint="99"/>
+        <w:right w:val="single" w:sz="4" w:space="0" w:color="A8D08D" w:themeColor="accent6" w:themeTint="99"/>
+        <w:insideH w:val="single" w:sz="4" w:space="0" w:color="A8D08D" w:themeColor="accent6" w:themeTint="99"/>
+        <w:insideV w:val="single" w:sz="4" w:space="0" w:color="A8D08D" w:themeColor="accent6" w:themeTint="99"/>
+      </w:tblBorders>
+      <w:tblCellMar>
+        <w:top w:w="0" w:type="dxa"/>
+        <w:left w:w="108" w:type="dxa"/>
+        <w:bottom w:w="0" w:type="dxa"/>
+        <w:right w:w="108" w:type="dxa"/>
+      </w:tblCellMar>
+    </w:tblPr>
+    <w:tblStylePr w:type="firstRow">
+      <w:rPr>
+        <w:b/>
+        <w:bCs/>
+        <w:color w:val="FFFFFF" w:themeColor="background1"/>
+      </w:rPr>
+      <w:tblPr/>
+      <w:tcPr>
+        <w:tcBorders>
+          <w:top w:val="single" w:sz="4" w:space="0" w:color="70AD47" w:themeColor="accent6"/>
+          <w:left w:val="single" w:sz="4" w:space="0" w:color="70AD47" w:themeColor="accent6"/>
+          <w:bottom w:val="single" w:sz="4" w:space="0" w:color="70AD47" w:themeColor="accent6"/>
+          <w:right w:val="single" w:sz="4" w:space="0" w:color="70AD47" w:themeColor="accent6"/>
+          <w:insideH w:val="nil"/>
+          <w:insideV w:val="nil"/>
+        </w:tcBorders>
+        <w:shd w:val="clear" w:color="auto" w:fill="70AD47" w:themeFill="accent6"/>
+      </w:tcPr>
+    </w:tblStylePr>
+    <w:tblStylePr w:type="lastRow">
+      <w:rPr>
+        <w:b/>
+        <w:bCs/>
+      </w:rPr>
+      <w:tblPr/>
+      <w:tcPr>
+        <w:tcBorders>
+          <w:top w:val="double" w:sz="4" w:space="0" w:color="70AD47" w:themeColor="accent6"/>
+        </w:tcBorders>
+      </w:tcPr>
+    </w:tblStylePr>
+    <w:tblStylePr w:type="firstCol">
+      <w:rPr>
+        <w:b/>
+        <w:bCs/>
+      </w:rPr>
+    </w:tblStylePr>
+    <w:tblStylePr w:type="lastCol">
+      <w:rPr>
+        <w:b/>
+        <w:bCs/>
+      </w:rPr>
+    </w:tblStylePr>
+    <w:tblStylePr w:type="band1Vert">
+      <w:tblPr/>
+      <w:tcPr>
+        <w:shd w:val="clear" w:color="auto" w:fill="E2EFD9" w:themeFill="accent6" w:themeFillTint="33"/>
+      </w:tcPr>
+    </w:tblStylePr>
+    <w:tblStylePr w:type="band1Horz">
+      <w:tblPr/>
+      <w:tcPr>
+        <w:shd w:val="clear" w:color="auto" w:fill="E2EFD9" w:themeFill="accent6" w:themeFillTint="33"/>
+      </w:tcPr>
+    </w:tblStylePr>
+  </w:style>
 </w:styles>
 </file>
 
@@ -8019,7 +9880,7 @@
 </file>
 
 <file path=customXml/itemProps1.xml><?xml version="1.0" encoding="utf-8"?>
-<ds:datastoreItem xmlns:ds="http://schemas.openxmlformats.org/officeDocument/2006/customXml" ds:itemID="{C17C248A-6B30-4B33-B3BD-B336C138F7AE}">
+<ds:datastoreItem xmlns:ds="http://schemas.openxmlformats.org/officeDocument/2006/customXml" ds:itemID="{19F3A90E-D52B-4DA3-9EFD-05A1A505D2B4}">
   <ds:schemaRefs>
     <ds:schemaRef ds:uri="http://schemas.openxmlformats.org/officeDocument/2006/bibliography"/>
   </ds:schemaRefs>

</xml_diff>

<commit_message>
Cambios de 28 de nviembre (parte2)
se agregó el apartado de resultados y se completó el apartado de metodologías
</commit_message>
<xml_diff>
--- a/Reporte de estadia - Humberto Zapata León.docx
+++ b/Reporte de estadia - Humberto Zapata León.docx
@@ -3612,6 +3612,13 @@
         <w:tab/>
         <w:t>Programación Orientado a Objetos</w:t>
       </w:r>
+      <w:r>
+        <w:rPr>
+          <w:rFonts w:ascii="Arial" w:hAnsi="Arial" w:cs="Arial"/>
+          <w:sz w:val="24"/>
+        </w:rPr>
+        <w:t xml:space="preserve"> </w:t>
+      </w:r>
     </w:p>
     <w:p>
       <w:pPr>
@@ -5983,14 +5990,7 @@
                 <w:rFonts w:ascii="Arial" w:hAnsi="Arial" w:cs="Arial"/>
                 <w:sz w:val="24"/>
               </w:rPr>
-              <w:t xml:space="preserve"> que permite trabajar con etiquetas web específicas y separar el código java </w:t>
-            </w:r>
-            <w:r>
-              <w:rPr>
-                <w:rFonts w:ascii="Arial" w:hAnsi="Arial" w:cs="Arial"/>
-                <w:sz w:val="24"/>
-              </w:rPr>
-              <w:t xml:space="preserve">del lenguaje </w:t>
+              <w:t xml:space="preserve"> que permite trabajar con etiquetas web específicas y separar el código java del lenguaje </w:t>
             </w:r>
             <w:proofErr w:type="spellStart"/>
             <w:r>
@@ -6457,9 +6457,36 @@
           <w:rFonts w:ascii="Arial" w:hAnsi="Arial" w:cs="Arial"/>
           <w:sz w:val="24"/>
         </w:rPr>
-        <w:t xml:space="preserve">“, es un reporte requería mostrar los socios acreditados, mismos que no pudieron ser agregados en la implementación del sistema durante el año pasado. Esto se debió a que los archivos fuentes necesarios no estaban diseñados aún por el mismo sistema Kepler. Para finales de Agosto e inicios de septiembre se implementó la búsqueda de estos socios por medio de los archivos fuentes </w:t>
-      </w:r>
-      <w:proofErr w:type="gramStart"/>
+        <w:t>“, es un reporte requería mostrar los socios acreditados, mismos que no pudieron ser agregados en la implementación del sistema durante el año pasado. Esto se debió a que los archivos fuentes necesarios no estaban diseñados aún por el mismo s</w:t>
+      </w:r>
+      <w:r>
+        <w:rPr>
+          <w:rFonts w:ascii="Arial" w:hAnsi="Arial" w:cs="Arial"/>
+          <w:sz w:val="24"/>
+        </w:rPr>
+        <w:t>istema Kepler. Para finales de a</w:t>
+      </w:r>
+      <w:r>
+        <w:rPr>
+          <w:rFonts w:ascii="Arial" w:hAnsi="Arial" w:cs="Arial"/>
+          <w:sz w:val="24"/>
+        </w:rPr>
+        <w:t>gosto e inicios de septiembre se implementó la búsqueda de estos socios p</w:t>
+      </w:r>
+      <w:r>
+        <w:rPr>
+          <w:rFonts w:ascii="Arial" w:hAnsi="Arial" w:cs="Arial"/>
+          <w:sz w:val="24"/>
+        </w:rPr>
+        <w:t>or medio de los</w:t>
+      </w:r>
+      <w:r>
+        <w:rPr>
+          <w:rFonts w:ascii="Arial" w:hAnsi="Arial" w:cs="Arial"/>
+          <w:sz w:val="24"/>
+        </w:rPr>
+        <w:t xml:space="preserve"> </w:t>
+      </w:r>
       <w:r>
         <w:rPr>
           <w:rFonts w:ascii="Arial" w:hAnsi="Arial" w:cs="Arial"/>
@@ -6467,7 +6494,13 @@
         </w:rPr>
         <w:t>nuevos</w:t>
       </w:r>
-      <w:proofErr w:type="gramEnd"/>
+      <w:r>
+        <w:rPr>
+          <w:rFonts w:ascii="Arial" w:hAnsi="Arial" w:cs="Arial"/>
+          <w:sz w:val="24"/>
+        </w:rPr>
+        <w:t xml:space="preserve"> archivos fuentes</w:t>
+      </w:r>
       <w:r>
         <w:rPr>
           <w:rFonts w:ascii="Arial" w:hAnsi="Arial" w:cs="Arial"/>
@@ -6491,23 +6524,104 @@
         </w:rPr>
         <w:t xml:space="preserve">Este proceso se basa en </w:t>
       </w:r>
+      <w:r>
+        <w:rPr>
+          <w:rFonts w:ascii="Arial" w:hAnsi="Arial" w:cs="Arial"/>
+          <w:sz w:val="24"/>
+        </w:rPr>
+        <w:t>agregar los archivos fuente: 23020801 y el R04 del respectivo mes, de tal forma que se pueda comparar la cantidad de socios inversionistas entre los datos del 23020801 y los archivos de inversiones y grupos de inversión</w:t>
+      </w:r>
+      <w:r>
+        <w:rPr>
+          <w:rFonts w:ascii="Arial" w:hAnsi="Arial" w:cs="Arial"/>
+          <w:sz w:val="24"/>
+        </w:rPr>
+        <w:t>. Posteriormente se pueden comparar los socios con los que aparecen en el R04 para obtener los socios acreditados, al final basta con encontrar el residuo entre socios inversionistas y acreditados, de esta manera se valida por tres vías la veracidad de socios buscados.</w:t>
+      </w:r>
     </w:p>
     <w:p>
       <w:pPr>
         <w:jc w:val="both"/>
         <w:rPr>
           <w:rFonts w:ascii="Arial" w:hAnsi="Arial" w:cs="Arial"/>
-          <w:color w:val="FF0000"/>
-          <w:sz w:val="24"/>
-        </w:rPr>
-      </w:pPr>
-      <w:r>
-        <w:rPr>
-          <w:rFonts w:ascii="Arial" w:hAnsi="Arial" w:cs="Arial"/>
-          <w:color w:val="FF0000"/>
-          <w:sz w:val="24"/>
-        </w:rPr>
-        <w:t>//TODO</w:t>
+          <w:sz w:val="24"/>
+        </w:rPr>
+      </w:pPr>
+      <w:r>
+        <w:rPr>
+          <w:rFonts w:ascii="Arial" w:hAnsi="Arial" w:cs="Arial"/>
+          <w:sz w:val="24"/>
+        </w:rPr>
+        <w:t>Por último se implementó la mejora de algoritmos de automatización a los reportes de contabilidad que generaron la información de manera eficiente y con proyección a futuro.</w:t>
+      </w:r>
+    </w:p>
+    <w:p>
+      <w:pPr>
+        <w:jc w:val="both"/>
+        <w:rPr>
+          <w:rFonts w:ascii="Arial" w:hAnsi="Arial" w:cs="Arial"/>
+          <w:sz w:val="24"/>
+        </w:rPr>
+      </w:pPr>
+      <w:r>
+        <w:rPr>
+          <w:rFonts w:ascii="Arial" w:hAnsi="Arial" w:cs="Arial"/>
+          <w:sz w:val="24"/>
+        </w:rPr>
+        <w:t>Este proceso se enfoca en cargar el catálogo de cuentas con niveles que (a petición) genera Kepler cada vez que se desee generar un reporte, estos niveles son asignados por medio del código a las balanzas del respectivo mes y esto permite unas segmentación por jerarquía de cuentas y valores de estas.</w:t>
+      </w:r>
+    </w:p>
+    <w:p>
+      <w:pPr>
+        <w:jc w:val="both"/>
+        <w:rPr>
+          <w:rFonts w:ascii="Arial" w:hAnsi="Arial" w:cs="Arial"/>
+          <w:sz w:val="24"/>
+        </w:rPr>
+      </w:pPr>
+      <w:r>
+        <w:rPr>
+          <w:rFonts w:ascii="Arial" w:hAnsi="Arial" w:cs="Arial"/>
+          <w:sz w:val="24"/>
+        </w:rPr>
+        <w:t>De esta manera la información puede ser filtrada eficientemente por el usuario, ya que puede seleccionar, de forma dinámica, las cuentas que realmente necesita que incorporar al reporte final, y por lo tanto, los saldos finales de este.</w:t>
+      </w:r>
+    </w:p>
+    <w:p>
+      <w:pPr>
+        <w:jc w:val="both"/>
+        <w:rPr>
+          <w:rFonts w:ascii="Arial" w:hAnsi="Arial" w:cs="Arial"/>
+          <w:sz w:val="24"/>
+        </w:rPr>
+      </w:pPr>
+      <w:r>
+        <w:rPr>
+          <w:rFonts w:ascii="Arial" w:hAnsi="Arial" w:cs="Arial"/>
+          <w:sz w:val="24"/>
+        </w:rPr>
+        <w:t xml:space="preserve">Si bien es fácil pensar que este proceso </w:t>
+      </w:r>
+      <w:r>
+        <w:rPr>
+          <w:rFonts w:ascii="Arial" w:hAnsi="Arial" w:cs="Arial"/>
+          <w:sz w:val="24"/>
+        </w:rPr>
+        <w:t>es</w:t>
+      </w:r>
+      <w:r>
+        <w:rPr>
+          <w:rFonts w:ascii="Arial" w:hAnsi="Arial" w:cs="Arial"/>
+          <w:sz w:val="24"/>
+        </w:rPr>
+        <w:t xml:space="preserve"> sencillo, se necesita tomar en cuenta que cada reporte genera su propia información de manera específica y </w:t>
+      </w:r>
+      <w:r>
+        <w:rPr>
+          <w:rFonts w:ascii="Arial" w:hAnsi="Arial" w:cs="Arial"/>
+          <w:sz w:val="24"/>
+        </w:rPr>
+        <w:t>esta implementación aún necesita adaptarse por completo al resto de reportes, ya que cada uno de estos trabaja a diferentes niveles de dificultad para su generación, sin mencionar el proceso de presentación, que por supuesto aún está en desarrollo.</w:t>
       </w:r>
     </w:p>
     <w:p>
@@ -6558,6 +6672,7 @@
           <w:noProof/>
           <w:lang w:eastAsia="es-MX"/>
         </w:rPr>
+        <w:lastRenderedPageBreak/>
         <w:drawing>
           <wp:inline distT="0" distB="0" distL="0" distR="0" wp14:anchorId="03C7AFD2" wp14:editId="4A0DFB8C">
             <wp:extent cx="5829993" cy="3778528"/>
@@ -6614,7 +6729,6 @@
           <w:noProof/>
           <w:lang w:eastAsia="es-MX"/>
         </w:rPr>
-        <w:lastRenderedPageBreak/>
         <w:drawing>
           <wp:inline distT="0" distB="0" distL="0" distR="0" wp14:anchorId="65A592C2" wp14:editId="54EF6ECB">
             <wp:extent cx="5813367" cy="3587164"/>
@@ -6714,6 +6828,7 @@
           <w:rFonts w:ascii="Arial" w:hAnsi="Arial" w:cs="Arial"/>
           <w:sz w:val="24"/>
         </w:rPr>
+        <w:lastRenderedPageBreak/>
         <w:t>Recordar que los cambios de socios acreditados están en reportes anteriores a la fecha de estadía y pueden ser utilizados (copiar y pegar).</w:t>
       </w:r>
     </w:p>
@@ -6730,6 +6845,13 @@
           <w:sz w:val="24"/>
         </w:rPr>
         <w:t>Solo usar fechas, descripción de actividad y tal vez los resultados.</w:t>
+      </w:r>
+      <w:r>
+        <w:rPr>
+          <w:rFonts w:ascii="Arial" w:hAnsi="Arial" w:cs="Arial"/>
+          <w:sz w:val="24"/>
+        </w:rPr>
+        <w:t xml:space="preserve"> </w:t>
       </w:r>
       <w:bookmarkStart w:id="17" w:name="_GoBack"/>
       <w:bookmarkEnd w:id="17"/>
@@ -6761,11 +6883,105 @@
     </w:p>
     <w:p>
       <w:pPr>
-        <w:rPr>
-          <w:rFonts w:ascii="Arial" w:hAnsi="Arial" w:cs="Arial"/>
-          <w:sz w:val="24"/>
-        </w:rPr>
-      </w:pPr>
+        <w:jc w:val="both"/>
+        <w:rPr>
+          <w:rFonts w:ascii="Arial" w:hAnsi="Arial" w:cs="Arial"/>
+          <w:sz w:val="24"/>
+        </w:rPr>
+      </w:pPr>
+      <w:r>
+        <w:rPr>
+          <w:rFonts w:ascii="Arial" w:hAnsi="Arial" w:cs="Arial"/>
+          <w:sz w:val="24"/>
+        </w:rPr>
+        <w:t>Al final del periodo de estadía podemos contar con múltiples benéficos, tanto técnicos como de personal.</w:t>
+      </w:r>
+    </w:p>
+    <w:p>
+      <w:pPr>
+        <w:jc w:val="both"/>
+        <w:rPr>
+          <w:rFonts w:ascii="Arial" w:hAnsi="Arial" w:cs="Arial"/>
+          <w:sz w:val="24"/>
+        </w:rPr>
+      </w:pPr>
+      <w:r>
+        <w:rPr>
+          <w:rFonts w:ascii="Arial" w:hAnsi="Arial" w:cs="Arial"/>
+          <w:sz w:val="24"/>
+        </w:rPr>
+        <w:t xml:space="preserve">Por una parte tenemos las dos áreas operativas en donde se implementaron cambios en la estructura de los procesos de obtención de información y presentación de reportes. </w:t>
+      </w:r>
+    </w:p>
+    <w:p>
+      <w:pPr>
+        <w:jc w:val="both"/>
+        <w:rPr>
+          <w:rFonts w:ascii="Arial" w:hAnsi="Arial" w:cs="Arial"/>
+          <w:sz w:val="24"/>
+        </w:rPr>
+      </w:pPr>
+      <w:r>
+        <w:rPr>
+          <w:rFonts w:ascii="Arial" w:hAnsi="Arial" w:cs="Arial"/>
+          <w:sz w:val="24"/>
+        </w:rPr>
+        <w:t xml:space="preserve">El área de inversiones tiene en proceso validación el reporte “Desglose de operaciones por montos y plazos del mes”, el cual permite visualizar de manera confiable la cantidad de socios acreditados de un periodo determinado. </w:t>
+      </w:r>
+    </w:p>
+    <w:p>
+      <w:pPr>
+        <w:jc w:val="both"/>
+        <w:rPr>
+          <w:rFonts w:ascii="Arial" w:hAnsi="Arial" w:cs="Arial"/>
+          <w:sz w:val="24"/>
+        </w:rPr>
+      </w:pPr>
+      <w:r>
+        <w:rPr>
+          <w:rFonts w:ascii="Arial" w:hAnsi="Arial" w:cs="Arial"/>
+          <w:sz w:val="24"/>
+        </w:rPr>
+        <w:t>El área contable también está en proceso de validación de un reporte, sin embargo se están aplicando esfuerzos para avanzar con las modificaciones de reportes restantes. Las modificaciones de automatización para los algoritmos se siguen aplicando y los procesos de presentación dinámica de reportes se encuentran en continuo diseño.</w:t>
+      </w:r>
+    </w:p>
+    <w:p>
+      <w:pPr>
+        <w:jc w:val="both"/>
+        <w:rPr>
+          <w:rFonts w:ascii="Arial" w:hAnsi="Arial" w:cs="Arial"/>
+          <w:sz w:val="24"/>
+        </w:rPr>
+      </w:pPr>
+      <w:r>
+        <w:rPr>
+          <w:rFonts w:ascii="Arial" w:hAnsi="Arial" w:cs="Arial"/>
+          <w:sz w:val="24"/>
+        </w:rPr>
+        <w:t xml:space="preserve">También se puede incluir el hecho de que la documentación técnica tiene un buen avance, ya que se plantearon las bases para ser desarrollada posterior a la fecha de finalización de modificaciones, o incluso durante la segunda etapa de desarrollo, si esta logra concretarse. </w:t>
+      </w:r>
+    </w:p>
+    <w:p>
+      <w:pPr>
+        <w:jc w:val="both"/>
+        <w:rPr>
+          <w:b/>
+        </w:rPr>
+      </w:pPr>
+      <w:r>
+        <w:rPr>
+          <w:rFonts w:ascii="Arial" w:hAnsi="Arial" w:cs="Arial"/>
+          <w:sz w:val="24"/>
+        </w:rPr>
+        <w:t xml:space="preserve">Por otro lado </w:t>
+      </w:r>
+      <w:r>
+        <w:rPr>
+          <w:b/>
+          <w:color w:val="FF0000"/>
+        </w:rPr>
+        <w:t>//TODO</w:t>
+      </w:r>
     </w:p>
     <w:p>
       <w:pPr>
@@ -6794,6 +7010,7 @@
     </w:p>
     <w:p>
       <w:pPr>
+        <w:jc w:val="both"/>
         <w:rPr>
           <w:rFonts w:ascii="Arial" w:hAnsi="Arial" w:cs="Arial"/>
           <w:sz w:val="24"/>
@@ -6827,6 +7044,7 @@
     </w:p>
     <w:p>
       <w:pPr>
+        <w:jc w:val="both"/>
         <w:rPr>
           <w:rFonts w:ascii="Arial" w:hAnsi="Arial" w:cs="Arial"/>
           <w:sz w:val="24"/>
@@ -6859,8 +7077,24 @@
       <w:bookmarkEnd w:id="21"/>
     </w:p>
     <w:p>
+      <w:pPr>
+        <w:jc w:val="both"/>
+        <w:rPr>
+          <w:b/>
+        </w:rPr>
+      </w:pPr>
       <w:r>
         <w:t>TOMAR FOTOS AL CUADERNO DE DANIEL</w:t>
+      </w:r>
+      <w:r>
+        <w:t xml:space="preserve"> </w:t>
+      </w:r>
+      <w:r>
+        <w:rPr>
+          <w:b/>
+          <w:color w:val="FF0000"/>
+        </w:rPr>
+        <w:t>//TODO</w:t>
       </w:r>
     </w:p>
     <w:p>
@@ -7340,7 +7574,7 @@
                               <w:szCs w:val="28"/>
                               <w:lang w:val="es-ES"/>
                             </w:rPr>
-                            <w:t>8</w:t>
+                            <w:t>12</w:t>
                           </w:r>
                           <w:r>
                             <w:rPr>
@@ -7417,7 +7651,7 @@
                         <w:szCs w:val="28"/>
                         <w:lang w:val="es-ES"/>
                       </w:rPr>
-                      <w:t>8</w:t>
+                      <w:t>12</w:t>
                     </w:r>
                     <w:r>
                       <w:rPr>
@@ -9880,7 +10114,7 @@
 </file>
 
 <file path=customXml/itemProps1.xml><?xml version="1.0" encoding="utf-8"?>
-<ds:datastoreItem xmlns:ds="http://schemas.openxmlformats.org/officeDocument/2006/customXml" ds:itemID="{19F3A90E-D52B-4DA3-9EFD-05A1A505D2B4}">
+<ds:datastoreItem xmlns:ds="http://schemas.openxmlformats.org/officeDocument/2006/customXml" ds:itemID="{FC3182ED-EFD3-4925-8317-9E496B1A356B}">
   <ds:schemaRefs>
     <ds:schemaRef ds:uri="http://schemas.openxmlformats.org/officeDocument/2006/bibliography"/>
   </ds:schemaRefs>

</xml_diff>

<commit_message>
Cambios del 19- casi terminado
Se mejorò:

-Conclusiones
-Desarrollo capitular
-Resultados
</commit_message>
<xml_diff>
--- a/Reporte de estadia - Humberto Zapata León.docx
+++ b/Reporte de estadia - Humberto Zapata León.docx
@@ -1,6 +1,6 @@
 
 <file path=word/document.xml><?xml version="1.0" encoding="utf-8"?>
-<w:document xmlns:wpc="http://schemas.microsoft.com/office/word/2010/wordprocessingCanvas" xmlns:mc="http://schemas.openxmlformats.org/markup-compatibility/2006" xmlns:o="urn:schemas-microsoft-com:office:office" xmlns:r="http://schemas.openxmlformats.org/officeDocument/2006/relationships" xmlns:m="http://schemas.openxmlformats.org/officeDocument/2006/math" xmlns:v="urn:schemas-microsoft-com:vml" xmlns:wp14="http://schemas.microsoft.com/office/word/2010/wordprocessingDrawing" xmlns:wp="http://schemas.openxmlformats.org/drawingml/2006/wordprocessingDrawing" xmlns:w10="urn:schemas-microsoft-com:office:word" xmlns:w="http://schemas.openxmlformats.org/wordprocessingml/2006/main" xmlns:w14="http://schemas.microsoft.com/office/word/2010/wordml" xmlns:w15="http://schemas.microsoft.com/office/word/2012/wordml" xmlns:wpg="http://schemas.microsoft.com/office/word/2010/wordprocessingGroup" xmlns:wpi="http://schemas.microsoft.com/office/word/2010/wordprocessingInk" xmlns:wne="http://schemas.microsoft.com/office/word/2006/wordml" xmlns:wps="http://schemas.microsoft.com/office/word/2010/wordprocessingShape" mc:Ignorable="w14 w15 wp14">
+<w:document xmlns:wpc="http://schemas.microsoft.com/office/word/2010/wordprocessingCanvas" xmlns:cx="http://schemas.microsoft.com/office/drawing/2014/chartex" xmlns:cx1="http://schemas.microsoft.com/office/drawing/2015/9/8/chartex" xmlns:cx2="http://schemas.microsoft.com/office/drawing/2015/10/21/chartex" xmlns:cx3="http://schemas.microsoft.com/office/drawing/2016/5/9/chartex" xmlns:cx4="http://schemas.microsoft.com/office/drawing/2016/5/10/chartex" xmlns:cx5="http://schemas.microsoft.com/office/drawing/2016/5/11/chartex" xmlns:cx6="http://schemas.microsoft.com/office/drawing/2016/5/12/chartex" xmlns:cx7="http://schemas.microsoft.com/office/drawing/2016/5/13/chartex" xmlns:cx8="http://schemas.microsoft.com/office/drawing/2016/5/14/chartex" xmlns:mc="http://schemas.openxmlformats.org/markup-compatibility/2006" xmlns:aink="http://schemas.microsoft.com/office/drawing/2016/ink" xmlns:am3d="http://schemas.microsoft.com/office/drawing/2017/model3d" xmlns:o="urn:schemas-microsoft-com:office:office" xmlns:r="http://schemas.openxmlformats.org/officeDocument/2006/relationships" xmlns:m="http://schemas.openxmlformats.org/officeDocument/2006/math" xmlns:v="urn:schemas-microsoft-com:vml" xmlns:wp14="http://schemas.microsoft.com/office/word/2010/wordprocessingDrawing" xmlns:wp="http://schemas.openxmlformats.org/drawingml/2006/wordprocessingDrawing" xmlns:w10="urn:schemas-microsoft-com:office:word" xmlns:w="http://schemas.openxmlformats.org/wordprocessingml/2006/main" xmlns:w14="http://schemas.microsoft.com/office/word/2010/wordml" xmlns:w15="http://schemas.microsoft.com/office/word/2012/wordml" xmlns:w16cid="http://schemas.microsoft.com/office/word/2016/wordml/cid" xmlns:w16se="http://schemas.microsoft.com/office/word/2015/wordml/symex" xmlns:wpg="http://schemas.microsoft.com/office/word/2010/wordprocessingGroup" xmlns:wpi="http://schemas.microsoft.com/office/word/2010/wordprocessingInk" xmlns:wne="http://schemas.microsoft.com/office/word/2006/wordml" xmlns:wps="http://schemas.microsoft.com/office/word/2010/wordprocessingShape" mc:Ignorable="w14 w15 w16se w16cid wp14">
   <w:body>
     <w:p>
       <w:r>
@@ -121,7 +121,7 @@
                         <w:txbxContent>
                           <w:p>
                             <w:pPr>
-                              <w:pStyle w:val="TtulodeTDC"/>
+                              <w:pStyle w:val="TtuloTDC"/>
                               <w:spacing w:before="40" w:after="40" w:line="240" w:lineRule="auto"/>
                               <w:jc w:val="center"/>
                               <w:rPr>
@@ -557,7 +557,7 @@
                   <w:txbxContent>
                     <w:p>
                       <w:pPr>
-                        <w:pStyle w:val="TtulodeTDC"/>
+                        <w:pStyle w:val="TtuloTDC"/>
                         <w:spacing w:before="40" w:after="40" w:line="240" w:lineRule="auto"/>
                         <w:jc w:val="center"/>
                         <w:rPr>
@@ -1232,11 +1232,9 @@
           </wp:anchor>
         </w:drawing>
       </w:r>
-      <w:proofErr w:type="gramStart"/>
       <w:r>
         <w:t>r</w:t>
       </w:r>
-      <w:proofErr w:type="gramEnd"/>
     </w:p>
     <w:p>
       <w:pPr>
@@ -1599,7 +1597,7 @@
       <w:sdtContent>
         <w:p>
           <w:pPr>
-            <w:pStyle w:val="TtulodeTDC"/>
+            <w:pStyle w:val="TtuloTDC"/>
             <w:rPr>
               <w:b/>
               <w:color w:val="000000" w:themeColor="text1"/>
@@ -1628,7 +1626,7 @@
               <w:noProof/>
               <w:sz w:val="22"/>
               <w:szCs w:val="22"/>
-              <w:lang w:eastAsia="es-MX"/>
+              <w:lang w:val="es-ES" w:eastAsia="es-ES"/>
             </w:rPr>
           </w:pPr>
           <w:r>
@@ -1649,7 +1647,7 @@
             </w:rPr>
             <w:fldChar w:fldCharType="separate"/>
           </w:r>
-          <w:hyperlink w:anchor="_Toc499644474" w:history="1">
+          <w:hyperlink w:anchor="_Toc499736597" w:history="1">
             <w:r>
               <w:rPr>
                 <w:rStyle w:val="Hipervnculo"/>
@@ -1677,7 +1675,7 @@
                 <w:noProof/>
                 <w:webHidden/>
               </w:rPr>
-              <w:instrText xml:space="preserve"> PAGEREF _Toc499644474 \h </w:instrText>
+              <w:instrText xml:space="preserve"> PAGEREF _Toc499736597 \h </w:instrText>
             </w:r>
             <w:r>
               <w:rPr>
@@ -1722,10 +1720,10 @@
               <w:noProof/>
               <w:sz w:val="22"/>
               <w:szCs w:val="22"/>
-              <w:lang w:eastAsia="es-MX"/>
+              <w:lang w:val="es-ES" w:eastAsia="es-ES"/>
             </w:rPr>
           </w:pPr>
-          <w:hyperlink w:anchor="_Toc499644475" w:history="1">
+          <w:hyperlink w:anchor="_Toc499736598" w:history="1">
             <w:r>
               <w:rPr>
                 <w:rStyle w:val="Hipervnculo"/>
@@ -1753,7 +1751,7 @@
                 <w:noProof/>
                 <w:webHidden/>
               </w:rPr>
-              <w:instrText xml:space="preserve"> PAGEREF _Toc499644475 \h </w:instrText>
+              <w:instrText xml:space="preserve"> PAGEREF _Toc499736598 \h </w:instrText>
             </w:r>
             <w:r>
               <w:rPr>
@@ -1798,10 +1796,10 @@
               <w:noProof/>
               <w:sz w:val="22"/>
               <w:szCs w:val="22"/>
-              <w:lang w:eastAsia="es-MX"/>
+              <w:lang w:val="es-ES" w:eastAsia="es-ES"/>
             </w:rPr>
           </w:pPr>
-          <w:hyperlink w:anchor="_Toc499644476" w:history="1">
+          <w:hyperlink w:anchor="_Toc499736599" w:history="1">
             <w:r>
               <w:rPr>
                 <w:rStyle w:val="Hipervnculo"/>
@@ -1829,7 +1827,7 @@
                 <w:noProof/>
                 <w:webHidden/>
               </w:rPr>
-              <w:instrText xml:space="preserve"> PAGEREF _Toc499644476 \h </w:instrText>
+              <w:instrText xml:space="preserve"> PAGEREF _Toc499736599 \h </w:instrText>
             </w:r>
             <w:r>
               <w:rPr>
@@ -1874,10 +1872,10 @@
               <w:noProof/>
               <w:sz w:val="22"/>
               <w:szCs w:val="22"/>
-              <w:lang w:eastAsia="es-MX"/>
+              <w:lang w:val="es-ES" w:eastAsia="es-ES"/>
             </w:rPr>
           </w:pPr>
-          <w:hyperlink w:anchor="_Toc499644477" w:history="1">
+          <w:hyperlink w:anchor="_Toc499736600" w:history="1">
             <w:r>
               <w:rPr>
                 <w:rStyle w:val="Hipervnculo"/>
@@ -1905,7 +1903,7 @@
                 <w:noProof/>
                 <w:webHidden/>
               </w:rPr>
-              <w:instrText xml:space="preserve"> PAGEREF _Toc499644477 \h </w:instrText>
+              <w:instrText xml:space="preserve"> PAGEREF _Toc499736600 \h </w:instrText>
             </w:r>
             <w:r>
               <w:rPr>
@@ -1950,10 +1948,10 @@
               <w:noProof/>
               <w:sz w:val="22"/>
               <w:szCs w:val="22"/>
-              <w:lang w:eastAsia="es-MX"/>
+              <w:lang w:val="es-ES" w:eastAsia="es-ES"/>
             </w:rPr>
           </w:pPr>
-          <w:hyperlink w:anchor="_Toc499644478" w:history="1">
+          <w:hyperlink w:anchor="_Toc499736601" w:history="1">
             <w:r>
               <w:rPr>
                 <w:rStyle w:val="Hipervnculo"/>
@@ -1981,7 +1979,7 @@
                 <w:noProof/>
                 <w:webHidden/>
               </w:rPr>
-              <w:instrText xml:space="preserve"> PAGEREF _Toc499644478 \h </w:instrText>
+              <w:instrText xml:space="preserve"> PAGEREF _Toc499736601 \h </w:instrText>
             </w:r>
             <w:r>
               <w:rPr>
@@ -2024,15 +2022,14 @@
               <w:noProof/>
               <w:sz w:val="22"/>
               <w:szCs w:val="22"/>
-              <w:lang w:eastAsia="es-MX"/>
+              <w:lang w:val="es-ES" w:eastAsia="es-ES"/>
             </w:rPr>
           </w:pPr>
-          <w:hyperlink w:anchor="_Toc499644479" w:history="1">
+          <w:hyperlink w:anchor="_Toc499736602" w:history="1">
             <w:r>
               <w:rPr>
                 <w:rStyle w:val="Hipervnculo"/>
                 <w:rFonts w:ascii="Arial" w:hAnsi="Arial" w:cs="Arial"/>
-                <w:b/>
                 <w:noProof/>
               </w:rPr>
               <w:t>Descripción breve de la institución</w:t>
@@ -2056,7 +2053,7 @@
                 <w:noProof/>
                 <w:webHidden/>
               </w:rPr>
-              <w:instrText xml:space="preserve"> PAGEREF _Toc499644479 \h </w:instrText>
+              <w:instrText xml:space="preserve"> PAGEREF _Toc499736602 \h </w:instrText>
             </w:r>
             <w:r>
               <w:rPr>
@@ -2099,15 +2096,14 @@
               <w:noProof/>
               <w:sz w:val="22"/>
               <w:szCs w:val="22"/>
-              <w:lang w:eastAsia="es-MX"/>
+              <w:lang w:val="es-ES" w:eastAsia="es-ES"/>
             </w:rPr>
           </w:pPr>
-          <w:hyperlink w:anchor="_Toc499644480" w:history="1">
+          <w:hyperlink w:anchor="_Toc499736603" w:history="1">
             <w:r>
               <w:rPr>
                 <w:rStyle w:val="Hipervnculo"/>
                 <w:rFonts w:ascii="Arial" w:hAnsi="Arial" w:cs="Arial"/>
-                <w:b/>
                 <w:noProof/>
               </w:rPr>
               <w:t>Impacto del proyecto desarrollado en relación al área del programa educativo del alumno y la organización o institución</w:t>
@@ -2131,7 +2127,7 @@
                 <w:noProof/>
                 <w:webHidden/>
               </w:rPr>
-              <w:instrText xml:space="preserve"> PAGEREF _Toc499644480 \h </w:instrText>
+              <w:instrText xml:space="preserve"> PAGEREF _Toc499736603 \h </w:instrText>
             </w:r>
             <w:r>
               <w:rPr>
@@ -2176,10 +2172,10 @@
               <w:noProof/>
               <w:sz w:val="22"/>
               <w:szCs w:val="22"/>
-              <w:lang w:eastAsia="es-MX"/>
+              <w:lang w:val="es-ES" w:eastAsia="es-ES"/>
             </w:rPr>
           </w:pPr>
-          <w:hyperlink w:anchor="_Toc499644481" w:history="1">
+          <w:hyperlink w:anchor="_Toc499736604" w:history="1">
             <w:r>
               <w:rPr>
                 <w:rStyle w:val="Hipervnculo"/>
@@ -2207,7 +2203,7 @@
                 <w:noProof/>
                 <w:webHidden/>
               </w:rPr>
-              <w:instrText xml:space="preserve"> PAGEREF _Toc499644481 \h </w:instrText>
+              <w:instrText xml:space="preserve"> PAGEREF _Toc499736604 \h </w:instrText>
             </w:r>
             <w:r>
               <w:rPr>
@@ -2252,10 +2248,10 @@
               <w:noProof/>
               <w:sz w:val="22"/>
               <w:szCs w:val="22"/>
-              <w:lang w:eastAsia="es-MX"/>
+              <w:lang w:val="es-ES" w:eastAsia="es-ES"/>
             </w:rPr>
           </w:pPr>
-          <w:hyperlink w:anchor="_Toc499644482" w:history="1">
+          <w:hyperlink w:anchor="_Toc499736605" w:history="1">
             <w:r>
               <w:rPr>
                 <w:rStyle w:val="Hipervnculo"/>
@@ -2283,7 +2279,7 @@
                 <w:noProof/>
                 <w:webHidden/>
               </w:rPr>
-              <w:instrText xml:space="preserve"> PAGEREF _Toc499644482 \h </w:instrText>
+              <w:instrText xml:space="preserve"> PAGEREF _Toc499736605 \h </w:instrText>
             </w:r>
             <w:r>
               <w:rPr>
@@ -2328,10 +2324,10 @@
               <w:noProof/>
               <w:sz w:val="22"/>
               <w:szCs w:val="22"/>
-              <w:lang w:eastAsia="es-MX"/>
+              <w:lang w:val="es-ES" w:eastAsia="es-ES"/>
             </w:rPr>
           </w:pPr>
-          <w:hyperlink w:anchor="_Toc499644483" w:history="1">
+          <w:hyperlink w:anchor="_Toc499736606" w:history="1">
             <w:r>
               <w:rPr>
                 <w:rStyle w:val="Hipervnculo"/>
@@ -2359,7 +2355,7 @@
                 <w:noProof/>
                 <w:webHidden/>
               </w:rPr>
-              <w:instrText xml:space="preserve"> PAGEREF _Toc499644483 \h </w:instrText>
+              <w:instrText xml:space="preserve"> PAGEREF _Toc499736606 \h </w:instrText>
             </w:r>
             <w:r>
               <w:rPr>
@@ -2404,10 +2400,10 @@
               <w:noProof/>
               <w:sz w:val="22"/>
               <w:szCs w:val="22"/>
-              <w:lang w:eastAsia="es-MX"/>
+              <w:lang w:val="es-ES" w:eastAsia="es-ES"/>
             </w:rPr>
           </w:pPr>
-          <w:hyperlink w:anchor="_Toc499644484" w:history="1">
+          <w:hyperlink w:anchor="_Toc499736607" w:history="1">
             <w:r>
               <w:rPr>
                 <w:rStyle w:val="Hipervnculo"/>
@@ -2435,7 +2431,7 @@
                 <w:noProof/>
                 <w:webHidden/>
               </w:rPr>
-              <w:instrText xml:space="preserve"> PAGEREF _Toc499644484 \h </w:instrText>
+              <w:instrText xml:space="preserve"> PAGEREF _Toc499736607 \h </w:instrText>
             </w:r>
             <w:r>
               <w:rPr>
@@ -2480,10 +2476,10 @@
               <w:noProof/>
               <w:sz w:val="22"/>
               <w:szCs w:val="22"/>
-              <w:lang w:eastAsia="es-MX"/>
+              <w:lang w:val="es-ES" w:eastAsia="es-ES"/>
             </w:rPr>
           </w:pPr>
-          <w:hyperlink w:anchor="_Toc499644485" w:history="1">
+          <w:hyperlink w:anchor="_Toc499736608" w:history="1">
             <w:r>
               <w:rPr>
                 <w:rStyle w:val="Hipervnculo"/>
@@ -2511,7 +2507,7 @@
                 <w:noProof/>
                 <w:webHidden/>
               </w:rPr>
-              <w:instrText xml:space="preserve"> PAGEREF _Toc499644485 \h </w:instrText>
+              <w:instrText xml:space="preserve"> PAGEREF _Toc499736608 \h </w:instrText>
             </w:r>
             <w:r>
               <w:rPr>
@@ -2554,15 +2550,14 @@
               <w:noProof/>
               <w:sz w:val="22"/>
               <w:szCs w:val="22"/>
-              <w:lang w:eastAsia="es-MX"/>
+              <w:lang w:val="es-ES" w:eastAsia="es-ES"/>
             </w:rPr>
           </w:pPr>
-          <w:hyperlink w:anchor="_Toc499644486" w:history="1">
+          <w:hyperlink w:anchor="_Toc499736609" w:history="1">
             <w:r>
               <w:rPr>
                 <w:rStyle w:val="Hipervnculo"/>
                 <w:rFonts w:ascii="Arial" w:hAnsi="Arial" w:cs="Arial"/>
-                <w:b/>
                 <w:noProof/>
               </w:rPr>
               <w:t>General</w:t>
@@ -2586,7 +2581,7 @@
                 <w:noProof/>
                 <w:webHidden/>
               </w:rPr>
-              <w:instrText xml:space="preserve"> PAGEREF _Toc499644486 \h </w:instrText>
+              <w:instrText xml:space="preserve"> PAGEREF _Toc499736609 \h </w:instrText>
             </w:r>
             <w:r>
               <w:rPr>
@@ -2629,15 +2624,14 @@
               <w:noProof/>
               <w:sz w:val="22"/>
               <w:szCs w:val="22"/>
-              <w:lang w:eastAsia="es-MX"/>
+              <w:lang w:val="es-ES" w:eastAsia="es-ES"/>
             </w:rPr>
           </w:pPr>
-          <w:hyperlink w:anchor="_Toc499644487" w:history="1">
+          <w:hyperlink w:anchor="_Toc499736610" w:history="1">
             <w:r>
               <w:rPr>
                 <w:rStyle w:val="Hipervnculo"/>
                 <w:rFonts w:ascii="Arial" w:hAnsi="Arial" w:cs="Arial"/>
-                <w:b/>
                 <w:noProof/>
               </w:rPr>
               <w:t>Específicos</w:t>
@@ -2661,7 +2655,7 @@
                 <w:noProof/>
                 <w:webHidden/>
               </w:rPr>
-              <w:instrText xml:space="preserve"> PAGEREF _Toc499644487 \h </w:instrText>
+              <w:instrText xml:space="preserve"> PAGEREF _Toc499736610 \h </w:instrText>
             </w:r>
             <w:r>
               <w:rPr>
@@ -2706,10 +2700,10 @@
               <w:noProof/>
               <w:sz w:val="22"/>
               <w:szCs w:val="22"/>
-              <w:lang w:eastAsia="es-MX"/>
+              <w:lang w:val="es-ES" w:eastAsia="es-ES"/>
             </w:rPr>
           </w:pPr>
-          <w:hyperlink w:anchor="_Toc499644488" w:history="1">
+          <w:hyperlink w:anchor="_Toc499736611" w:history="1">
             <w:r>
               <w:rPr>
                 <w:rStyle w:val="Hipervnculo"/>
@@ -2737,7 +2731,7 @@
                 <w:noProof/>
                 <w:webHidden/>
               </w:rPr>
-              <w:instrText xml:space="preserve"> PAGEREF _Toc499644488 \h </w:instrText>
+              <w:instrText xml:space="preserve"> PAGEREF _Toc499736611 \h </w:instrText>
             </w:r>
             <w:r>
               <w:rPr>
@@ -2782,10 +2776,10 @@
               <w:noProof/>
               <w:sz w:val="22"/>
               <w:szCs w:val="22"/>
-              <w:lang w:eastAsia="es-MX"/>
+              <w:lang w:val="es-ES" w:eastAsia="es-ES"/>
             </w:rPr>
           </w:pPr>
-          <w:hyperlink w:anchor="_Toc499644489" w:history="1">
+          <w:hyperlink w:anchor="_Toc499736612" w:history="1">
             <w:r>
               <w:rPr>
                 <w:rStyle w:val="Hipervnculo"/>
@@ -2813,7 +2807,7 @@
                 <w:noProof/>
                 <w:webHidden/>
               </w:rPr>
-              <w:instrText xml:space="preserve"> PAGEREF _Toc499644489 \h </w:instrText>
+              <w:instrText xml:space="preserve"> PAGEREF _Toc499736612 \h </w:instrText>
             </w:r>
             <w:r>
               <w:rPr>
@@ -2833,7 +2827,7 @@
                 <w:noProof/>
                 <w:webHidden/>
               </w:rPr>
-              <w:t>8</w:t>
+              <w:t>9</w:t>
             </w:r>
             <w:r>
               <w:rPr>
@@ -2858,10 +2852,10 @@
               <w:noProof/>
               <w:sz w:val="22"/>
               <w:szCs w:val="22"/>
-              <w:lang w:eastAsia="es-MX"/>
+              <w:lang w:val="es-ES" w:eastAsia="es-ES"/>
             </w:rPr>
           </w:pPr>
-          <w:hyperlink w:anchor="_Toc499644490" w:history="1">
+          <w:hyperlink w:anchor="_Toc499736613" w:history="1">
             <w:r>
               <w:rPr>
                 <w:rStyle w:val="Hipervnculo"/>
@@ -2889,7 +2883,7 @@
                 <w:noProof/>
                 <w:webHidden/>
               </w:rPr>
-              <w:instrText xml:space="preserve"> PAGEREF _Toc499644490 \h </w:instrText>
+              <w:instrText xml:space="preserve"> PAGEREF _Toc499736613 \h </w:instrText>
             </w:r>
             <w:r>
               <w:rPr>
@@ -2909,7 +2903,7 @@
                 <w:noProof/>
                 <w:webHidden/>
               </w:rPr>
-              <w:t>9</w:t>
+              <w:t>10</w:t>
             </w:r>
             <w:r>
               <w:rPr>
@@ -2934,10 +2928,10 @@
               <w:noProof/>
               <w:sz w:val="22"/>
               <w:szCs w:val="22"/>
-              <w:lang w:eastAsia="es-MX"/>
+              <w:lang w:val="es-ES" w:eastAsia="es-ES"/>
             </w:rPr>
           </w:pPr>
-          <w:hyperlink w:anchor="_Toc499644491" w:history="1">
+          <w:hyperlink w:anchor="_Toc499736614" w:history="1">
             <w:r>
               <w:rPr>
                 <w:rStyle w:val="Hipervnculo"/>
@@ -2965,7 +2959,7 @@
                 <w:noProof/>
                 <w:webHidden/>
               </w:rPr>
-              <w:instrText xml:space="preserve"> PAGEREF _Toc499644491 \h </w:instrText>
+              <w:instrText xml:space="preserve"> PAGEREF _Toc499736614 \h </w:instrText>
             </w:r>
             <w:r>
               <w:rPr>
@@ -2985,7 +2979,7 @@
                 <w:noProof/>
                 <w:webHidden/>
               </w:rPr>
-              <w:t>9</w:t>
+              <w:t>13</w:t>
             </w:r>
             <w:r>
               <w:rPr>
@@ -3010,10 +3004,10 @@
               <w:noProof/>
               <w:sz w:val="22"/>
               <w:szCs w:val="22"/>
-              <w:lang w:eastAsia="es-MX"/>
+              <w:lang w:val="es-ES" w:eastAsia="es-ES"/>
             </w:rPr>
           </w:pPr>
-          <w:hyperlink w:anchor="_Toc499644492" w:history="1">
+          <w:hyperlink w:anchor="_Toc499736615" w:history="1">
             <w:r>
               <w:rPr>
                 <w:rStyle w:val="Hipervnculo"/>
@@ -3041,7 +3035,7 @@
                 <w:noProof/>
                 <w:webHidden/>
               </w:rPr>
-              <w:instrText xml:space="preserve"> PAGEREF _Toc499644492 \h </w:instrText>
+              <w:instrText xml:space="preserve"> PAGEREF _Toc499736615 \h </w:instrText>
             </w:r>
             <w:r>
               <w:rPr>
@@ -3061,7 +3055,7 @@
                 <w:noProof/>
                 <w:webHidden/>
               </w:rPr>
-              <w:t>9</w:t>
+              <w:t>13</w:t>
             </w:r>
             <w:r>
               <w:rPr>
@@ -3086,10 +3080,10 @@
               <w:noProof/>
               <w:sz w:val="22"/>
               <w:szCs w:val="22"/>
-              <w:lang w:eastAsia="es-MX"/>
+              <w:lang w:val="es-ES" w:eastAsia="es-ES"/>
             </w:rPr>
           </w:pPr>
-          <w:hyperlink w:anchor="_Toc499644493" w:history="1">
+          <w:hyperlink w:anchor="_Toc499736616" w:history="1">
             <w:r>
               <w:rPr>
                 <w:rStyle w:val="Hipervnculo"/>
@@ -3117,7 +3111,7 @@
                 <w:noProof/>
                 <w:webHidden/>
               </w:rPr>
-              <w:instrText xml:space="preserve"> PAGEREF _Toc499644493 \h </w:instrText>
+              <w:instrText xml:space="preserve"> PAGEREF _Toc499736616 \h </w:instrText>
             </w:r>
             <w:r>
               <w:rPr>
@@ -3137,7 +3131,7 @@
                 <w:noProof/>
                 <w:webHidden/>
               </w:rPr>
-              <w:t>9</w:t>
+              <w:t>14</w:t>
             </w:r>
             <w:r>
               <w:rPr>
@@ -3162,10 +3156,10 @@
               <w:noProof/>
               <w:sz w:val="22"/>
               <w:szCs w:val="22"/>
-              <w:lang w:eastAsia="es-MX"/>
+              <w:lang w:val="es-ES" w:eastAsia="es-ES"/>
             </w:rPr>
           </w:pPr>
-          <w:hyperlink w:anchor="_Toc499644494" w:history="1">
+          <w:hyperlink w:anchor="_Toc499736617" w:history="1">
             <w:r>
               <w:rPr>
                 <w:rStyle w:val="Hipervnculo"/>
@@ -3193,7 +3187,7 @@
                 <w:noProof/>
                 <w:webHidden/>
               </w:rPr>
-              <w:instrText xml:space="preserve"> PAGEREF _Toc499644494 \h </w:instrText>
+              <w:instrText xml:space="preserve"> PAGEREF _Toc499736617 \h </w:instrText>
             </w:r>
             <w:r>
               <w:rPr>
@@ -3213,7 +3207,7 @@
                 <w:noProof/>
                 <w:webHidden/>
               </w:rPr>
-              <w:t>9</w:t>
+              <w:t>14</w:t>
             </w:r>
             <w:r>
               <w:rPr>
@@ -3248,7 +3242,7 @@
           <w:szCs w:val="24"/>
         </w:rPr>
       </w:pPr>
-      <w:bookmarkStart w:id="0" w:name="_Toc499644474"/>
+      <w:bookmarkStart w:id="0" w:name="_Toc499736597"/>
       <w:r>
         <w:rPr>
           <w:rFonts w:ascii="Arial" w:hAnsi="Arial" w:cs="Arial"/>
@@ -3274,7 +3268,7 @@
           <w:szCs w:val="24"/>
         </w:rPr>
       </w:pPr>
-      <w:bookmarkStart w:id="1" w:name="_Toc499644475"/>
+      <w:bookmarkStart w:id="1" w:name="_Toc499736598"/>
       <w:r>
         <w:rPr>
           <w:rFonts w:ascii="Arial" w:hAnsi="Arial" w:cs="Arial"/>
@@ -3300,7 +3294,7 @@
           <w:szCs w:val="24"/>
         </w:rPr>
       </w:pPr>
-      <w:bookmarkStart w:id="2" w:name="_Toc499644476"/>
+      <w:bookmarkStart w:id="2" w:name="_Toc499736599"/>
       <w:r>
         <w:rPr>
           <w:rFonts w:ascii="Arial" w:hAnsi="Arial" w:cs="Arial"/>
@@ -3337,6 +3331,8 @@
           <w:sz w:val="24"/>
         </w:rPr>
       </w:pPr>
+      <w:bookmarkStart w:id="3" w:name="_GoBack"/>
+      <w:bookmarkEnd w:id="3"/>
     </w:p>
     <w:p>
       <w:pPr>
@@ -3366,7 +3362,7 @@
           <w:szCs w:val="24"/>
         </w:rPr>
       </w:pPr>
-      <w:bookmarkStart w:id="3" w:name="_Toc499644477"/>
+      <w:bookmarkStart w:id="4" w:name="_Toc499736600"/>
       <w:r>
         <w:rPr>
           <w:rFonts w:ascii="Arial" w:hAnsi="Arial" w:cs="Arial"/>
@@ -3377,7 +3373,7 @@
         </w:rPr>
         <w:t>Notación y/o simbología</w:t>
       </w:r>
-      <w:bookmarkEnd w:id="3"/>
+      <w:bookmarkEnd w:id="4"/>
       <w:r>
         <w:rPr>
           <w:rFonts w:ascii="Arial" w:hAnsi="Arial" w:cs="Arial"/>
@@ -3637,7 +3633,7 @@
           <w:szCs w:val="24"/>
         </w:rPr>
       </w:pPr>
-      <w:bookmarkStart w:id="4" w:name="_Toc499644478"/>
+      <w:bookmarkStart w:id="5" w:name="_Toc499736601"/>
       <w:r>
         <w:rPr>
           <w:rFonts w:ascii="Arial" w:hAnsi="Arial" w:cs="Arial"/>
@@ -3648,7 +3644,7 @@
         </w:rPr>
         <w:t>Introducción</w:t>
       </w:r>
-      <w:bookmarkEnd w:id="4"/>
+      <w:bookmarkEnd w:id="5"/>
     </w:p>
     <w:p>
       <w:pPr>
@@ -4033,25 +4029,7 @@
           <w:sz w:val="24"/>
           <w:szCs w:val="24"/>
         </w:rPr>
-        <w:t xml:space="preserve">fue necesario asesorar el aprendizaje del alumno José Daniel Bermúdez </w:t>
-      </w:r>
-      <w:proofErr w:type="spellStart"/>
-      <w:r>
-        <w:rPr>
-          <w:rFonts w:ascii="Arial" w:hAnsi="Arial" w:cs="Arial"/>
-          <w:sz w:val="24"/>
-          <w:szCs w:val="24"/>
-        </w:rPr>
-        <w:t>Aquiahuatl</w:t>
-      </w:r>
-      <w:proofErr w:type="spellEnd"/>
-      <w:r>
-        <w:rPr>
-          <w:rFonts w:ascii="Arial" w:hAnsi="Arial" w:cs="Arial"/>
-          <w:sz w:val="24"/>
-          <w:szCs w:val="24"/>
-        </w:rPr>
-        <w:t xml:space="preserve">, </w:t>
+        <w:t xml:space="preserve">fue necesario asesorar el aprendizaje del alumno José Daniel Bermúdez Aquiahuatl, </w:t>
       </w:r>
       <w:r>
         <w:rPr>
@@ -4137,7 +4115,7 @@
           <w:color w:val="000000" w:themeColor="text1"/>
         </w:rPr>
       </w:pPr>
-      <w:bookmarkStart w:id="5" w:name="_Toc499644479"/>
+      <w:bookmarkStart w:id="6" w:name="_Toc499736602"/>
       <w:r>
         <w:rPr>
           <w:rFonts w:ascii="Arial" w:hAnsi="Arial" w:cs="Arial"/>
@@ -4162,7 +4140,7 @@
         </w:rPr>
         <w:t xml:space="preserve"> institución</w:t>
       </w:r>
-      <w:bookmarkEnd w:id="5"/>
+      <w:bookmarkEnd w:id="6"/>
     </w:p>
     <w:p>
       <w:pPr>
@@ -4306,7 +4284,36 @@
           <w:sz w:val="24"/>
           <w:szCs w:val="26"/>
         </w:rPr>
-        <w:t xml:space="preserve"> exponencialmente tanto en el ámbito social como empresarial, sobre todo con el apoyo y visión del rector Dr. Gonzalo Vázquez </w:t>
+        <w:t xml:space="preserve"> exponencialmente tanto en el ámbito social como empresarial, sobre todo con el apoyo y visión del rector Dr. Gonzalo Vázquez Natar</w:t>
+      </w:r>
+      <w:r>
+        <w:rPr>
+          <w:rFonts w:ascii="Arial" w:hAnsi="Arial" w:cs="Arial"/>
+          <w:color w:val="000000" w:themeColor="text1"/>
+          <w:sz w:val="24"/>
+          <w:szCs w:val="26"/>
+        </w:rPr>
+        <w:t>én.</w:t>
+      </w:r>
+    </w:p>
+    <w:p>
+      <w:pPr>
+        <w:jc w:val="both"/>
+        <w:rPr>
+          <w:rFonts w:ascii="Arial" w:hAnsi="Arial" w:cs="Arial"/>
+          <w:color w:val="000000" w:themeColor="text1"/>
+          <w:sz w:val="24"/>
+          <w:szCs w:val="26"/>
+        </w:rPr>
+      </w:pPr>
+      <w:r>
+        <w:rPr>
+          <w:rFonts w:ascii="Arial" w:hAnsi="Arial" w:cs="Arial"/>
+          <w:color w:val="000000" w:themeColor="text1"/>
+          <w:sz w:val="24"/>
+          <w:szCs w:val="26"/>
+        </w:rPr>
+        <w:t xml:space="preserve">Gracias a esto fue posible la incorporación de estudiantes a proyectos de calidad empresarial bajo la supervisión de la directora de planeación de proyectos, MCC. Karina </w:t>
       </w:r>
       <w:proofErr w:type="spellStart"/>
       <w:r>
@@ -4316,8 +4323,9 @@
           <w:sz w:val="24"/>
           <w:szCs w:val="26"/>
         </w:rPr>
-        <w:t>Natar</w:t>
-      </w:r>
+        <w:t>Cancino</w:t>
+      </w:r>
+      <w:proofErr w:type="spellEnd"/>
       <w:r>
         <w:rPr>
           <w:rFonts w:ascii="Arial" w:hAnsi="Arial" w:cs="Arial"/>
@@ -4325,76 +4333,26 @@
           <w:sz w:val="24"/>
           <w:szCs w:val="26"/>
         </w:rPr>
-        <w:t>én</w:t>
-      </w:r>
-      <w:proofErr w:type="spellEnd"/>
-      <w:r>
+        <w:t xml:space="preserve"> Villatoro.</w:t>
+      </w:r>
+    </w:p>
+    <w:p>
+      <w:pPr>
+        <w:jc w:val="both"/>
         <w:rPr>
           <w:rFonts w:ascii="Arial" w:hAnsi="Arial" w:cs="Arial"/>
           <w:color w:val="000000" w:themeColor="text1"/>
           <w:sz w:val="24"/>
           <w:szCs w:val="26"/>
         </w:rPr>
-        <w:t>.</w:t>
-      </w:r>
-    </w:p>
-    <w:p>
-      <w:pPr>
-        <w:jc w:val="both"/>
+      </w:pPr>
+      <w:r>
         <w:rPr>
           <w:rFonts w:ascii="Arial" w:hAnsi="Arial" w:cs="Arial"/>
           <w:color w:val="000000" w:themeColor="text1"/>
           <w:sz w:val="24"/>
           <w:szCs w:val="26"/>
         </w:rPr>
-      </w:pPr>
-      <w:r>
-        <w:rPr>
-          <w:rFonts w:ascii="Arial" w:hAnsi="Arial" w:cs="Arial"/>
-          <w:color w:val="000000" w:themeColor="text1"/>
-          <w:sz w:val="24"/>
-          <w:szCs w:val="26"/>
-        </w:rPr>
-        <w:t xml:space="preserve">Gracias a esto fue posible la incorporación de estudiantes a proyectos de calidad empresarial bajo la supervisión de la directora de planeación de proyectos, MCC. Karina </w:t>
-      </w:r>
-      <w:proofErr w:type="spellStart"/>
-      <w:r>
-        <w:rPr>
-          <w:rFonts w:ascii="Arial" w:hAnsi="Arial" w:cs="Arial"/>
-          <w:color w:val="000000" w:themeColor="text1"/>
-          <w:sz w:val="24"/>
-          <w:szCs w:val="26"/>
-        </w:rPr>
-        <w:t>Cancino</w:t>
-      </w:r>
-      <w:proofErr w:type="spellEnd"/>
-      <w:r>
-        <w:rPr>
-          <w:rFonts w:ascii="Arial" w:hAnsi="Arial" w:cs="Arial"/>
-          <w:color w:val="000000" w:themeColor="text1"/>
-          <w:sz w:val="24"/>
-          <w:szCs w:val="26"/>
-        </w:rPr>
-        <w:t xml:space="preserve"> Villatoro.</w:t>
-      </w:r>
-    </w:p>
-    <w:p>
-      <w:pPr>
-        <w:jc w:val="both"/>
-        <w:rPr>
-          <w:rFonts w:ascii="Arial" w:hAnsi="Arial" w:cs="Arial"/>
-          <w:color w:val="000000" w:themeColor="text1"/>
-          <w:sz w:val="24"/>
-          <w:szCs w:val="26"/>
-        </w:rPr>
-      </w:pPr>
-      <w:r>
-        <w:rPr>
-          <w:rFonts w:ascii="Arial" w:hAnsi="Arial" w:cs="Arial"/>
-          <w:color w:val="000000" w:themeColor="text1"/>
-          <w:sz w:val="24"/>
-          <w:szCs w:val="26"/>
-        </w:rPr>
         <w:t>De esta manera nace el Sistema de Gestión de Conocimiento Corporativo (SICORP) bajo la colaboración entre la universidad y la Unión de Crédito del Soconusco (UCS) y de esta manera, a finales del año 2016 se implementa la primera versión dentro del servidor.</w:t>
       </w:r>
     </w:p>
@@ -4408,7 +4366,7 @@
           <w:color w:val="000000" w:themeColor="text1"/>
         </w:rPr>
       </w:pPr>
-      <w:bookmarkStart w:id="6" w:name="_Toc499644480"/>
+      <w:bookmarkStart w:id="7" w:name="_Toc499736603"/>
       <w:r>
         <w:rPr>
           <w:rFonts w:ascii="Arial" w:hAnsi="Arial" w:cs="Arial"/>
@@ -4417,7 +4375,7 @@
         </w:rPr>
         <w:t>Impacto del proyecto desarrollado en relación al área del programa educativo del alumno y la organización o institución</w:t>
       </w:r>
-      <w:bookmarkEnd w:id="6"/>
+      <w:bookmarkEnd w:id="7"/>
     </w:p>
     <w:p>
       <w:pPr>
@@ -4813,7 +4771,7 @@
           <w:szCs w:val="24"/>
         </w:rPr>
       </w:pPr>
-      <w:bookmarkStart w:id="7" w:name="_Toc499644481"/>
+      <w:bookmarkStart w:id="8" w:name="_Toc499736604"/>
       <w:r>
         <w:rPr>
           <w:rFonts w:ascii="Arial" w:hAnsi="Arial" w:cs="Arial"/>
@@ -4824,7 +4782,7 @@
         </w:rPr>
         <w:t>Marco teórico</w:t>
       </w:r>
-      <w:bookmarkEnd w:id="7"/>
+      <w:bookmarkEnd w:id="8"/>
     </w:p>
     <w:p>
       <w:pPr>
@@ -4886,7 +4844,7 @@
           <w:szCs w:val="24"/>
         </w:rPr>
       </w:pPr>
-      <w:bookmarkStart w:id="8" w:name="_Toc499644482"/>
+      <w:bookmarkStart w:id="9" w:name="_Toc499736605"/>
       <w:r>
         <w:rPr>
           <w:rFonts w:ascii="Arial" w:hAnsi="Arial" w:cs="Arial"/>
@@ -4897,7 +4855,7 @@
         </w:rPr>
         <w:t>Antecedentes</w:t>
       </w:r>
-      <w:bookmarkEnd w:id="8"/>
+      <w:bookmarkEnd w:id="9"/>
     </w:p>
     <w:p>
       <w:pPr>
@@ -4992,7 +4950,7 @@
           <w:szCs w:val="24"/>
         </w:rPr>
       </w:pPr>
-      <w:bookmarkStart w:id="9" w:name="_Toc499644483"/>
+      <w:bookmarkStart w:id="10" w:name="_Toc499736606"/>
       <w:r>
         <w:rPr>
           <w:rFonts w:ascii="Arial" w:hAnsi="Arial" w:cs="Arial"/>
@@ -5003,7 +4961,7 @@
         </w:rPr>
         <w:t>Planteamiento del problema</w:t>
       </w:r>
-      <w:bookmarkEnd w:id="9"/>
+      <w:bookmarkEnd w:id="10"/>
     </w:p>
     <w:p>
       <w:pPr>
@@ -5181,7 +5139,7 @@
           <w:szCs w:val="24"/>
         </w:rPr>
       </w:pPr>
-      <w:bookmarkStart w:id="10" w:name="_Toc499644484"/>
+      <w:bookmarkStart w:id="11" w:name="_Toc499736607"/>
       <w:r>
         <w:rPr>
           <w:rFonts w:ascii="Arial" w:hAnsi="Arial" w:cs="Arial"/>
@@ -5192,7 +5150,7 @@
         </w:rPr>
         <w:t>Justificación</w:t>
       </w:r>
-      <w:bookmarkEnd w:id="10"/>
+      <w:bookmarkEnd w:id="11"/>
     </w:p>
     <w:p>
       <w:pPr>
@@ -5325,7 +5283,7 @@
           <w:szCs w:val="26"/>
         </w:rPr>
       </w:pPr>
-      <w:bookmarkStart w:id="11" w:name="_Toc499644485"/>
+      <w:bookmarkStart w:id="12" w:name="_Toc499736608"/>
       <w:r>
         <w:rPr>
           <w:rFonts w:ascii="Arial" w:hAnsi="Arial" w:cs="Arial"/>
@@ -5336,7 +5294,7 @@
         </w:rPr>
         <w:t>Objetivos</w:t>
       </w:r>
-      <w:bookmarkEnd w:id="11"/>
+      <w:bookmarkEnd w:id="12"/>
     </w:p>
     <w:p>
       <w:pPr>
@@ -5348,7 +5306,7 @@
           <w:color w:val="000000" w:themeColor="text1"/>
         </w:rPr>
       </w:pPr>
-      <w:bookmarkStart w:id="12" w:name="_Toc499644486"/>
+      <w:bookmarkStart w:id="13" w:name="_Toc499736609"/>
       <w:r>
         <w:rPr>
           <w:rFonts w:ascii="Arial" w:hAnsi="Arial" w:cs="Arial"/>
@@ -5357,7 +5315,7 @@
         </w:rPr>
         <w:t>General</w:t>
       </w:r>
-      <w:bookmarkEnd w:id="12"/>
+      <w:bookmarkEnd w:id="13"/>
     </w:p>
     <w:p>
       <w:pPr>
@@ -5468,17 +5426,8 @@
           <w:rFonts w:ascii="Arial" w:hAnsi="Arial" w:cs="Arial"/>
           <w:sz w:val="24"/>
         </w:rPr>
-        <w:t xml:space="preserve">Asesoramiento en el proceso de aprendizaje y transferencia de responsabilidades con respecto al sistema hacia el alumno José Daniel Bermúdez </w:t>
-      </w:r>
-      <w:proofErr w:type="spellStart"/>
-      <w:r>
-        <w:rPr>
-          <w:rFonts w:ascii="Arial" w:hAnsi="Arial" w:cs="Arial"/>
-          <w:sz w:val="24"/>
-        </w:rPr>
-        <w:t>Aquiahuatl</w:t>
-      </w:r>
-      <w:proofErr w:type="spellEnd"/>
+        <w:t>Asesoramiento en el proceso de aprendizaje y transferencia de responsabilidades con respecto al sistema hacia el alumno José Daniel Bermúdez Aquiahuatl</w:t>
+      </w:r>
     </w:p>
     <w:p>
       <w:pPr>
@@ -5518,7 +5467,7 @@
           <w:color w:val="000000" w:themeColor="text1"/>
         </w:rPr>
       </w:pPr>
-      <w:bookmarkStart w:id="13" w:name="_Toc499644487"/>
+      <w:bookmarkStart w:id="14" w:name="_Toc499736610"/>
       <w:r>
         <w:rPr>
           <w:rFonts w:ascii="Arial" w:hAnsi="Arial" w:cs="Arial"/>
@@ -5527,7 +5476,7 @@
         </w:rPr>
         <w:t>Específicos</w:t>
       </w:r>
-      <w:bookmarkEnd w:id="13"/>
+      <w:bookmarkEnd w:id="14"/>
     </w:p>
     <w:p>
       <w:pPr>
@@ -5709,7 +5658,7 @@
           <w:szCs w:val="24"/>
         </w:rPr>
       </w:pPr>
-      <w:bookmarkStart w:id="14" w:name="_Toc499644488"/>
+      <w:bookmarkStart w:id="15" w:name="_Toc499736611"/>
       <w:r>
         <w:rPr>
           <w:rFonts w:ascii="Arial" w:hAnsi="Arial" w:cs="Arial"/>
@@ -5720,7 +5669,7 @@
         </w:rPr>
         <w:t>Metodología (procedimientos, técnicas y/o herramientas metodológicas utilizadas)</w:t>
       </w:r>
-      <w:bookmarkEnd w:id="14"/>
+      <w:bookmarkEnd w:id="15"/>
     </w:p>
     <w:p>
       <w:pPr>
@@ -6637,7 +6586,7 @@
           <w:szCs w:val="24"/>
         </w:rPr>
       </w:pPr>
-      <w:bookmarkStart w:id="15" w:name="_Toc499644489"/>
+      <w:bookmarkStart w:id="16" w:name="_Toc499736612"/>
       <w:r>
         <w:rPr>
           <w:rFonts w:ascii="Arial" w:hAnsi="Arial" w:cs="Arial"/>
@@ -6648,7 +6597,7 @@
         </w:rPr>
         <w:t>Plan de trabajo con cronograma</w:t>
       </w:r>
-      <w:bookmarkEnd w:id="15"/>
+      <w:bookmarkEnd w:id="16"/>
     </w:p>
     <w:p>
       <w:pPr>
@@ -6783,7 +6732,7 @@
           <w:szCs w:val="24"/>
         </w:rPr>
       </w:pPr>
-      <w:bookmarkStart w:id="16" w:name="_Toc499644490"/>
+      <w:bookmarkStart w:id="17" w:name="_Toc499736613"/>
       <w:r>
         <w:rPr>
           <w:rFonts w:ascii="Arial" w:hAnsi="Arial" w:cs="Arial"/>
@@ -6794,62 +6743,1112 @@
         </w:rPr>
         <w:t>Desarrollo capitular / descripción de las actividades realizadas</w:t>
       </w:r>
-      <w:bookmarkEnd w:id="16"/>
-    </w:p>
-    <w:p>
-      <w:pPr>
-        <w:jc w:val="both"/>
-        <w:rPr>
-          <w:rFonts w:ascii="Arial" w:hAnsi="Arial" w:cs="Arial"/>
-          <w:color w:val="FF0000"/>
-          <w:sz w:val="24"/>
-        </w:rPr>
-      </w:pPr>
-      <w:r>
-        <w:rPr>
-          <w:rFonts w:ascii="Arial" w:hAnsi="Arial" w:cs="Arial"/>
-          <w:color w:val="FF0000"/>
-          <w:sz w:val="24"/>
-        </w:rPr>
-        <w:t>//TODO</w:t>
-      </w:r>
-    </w:p>
-    <w:p>
-      <w:pPr>
-        <w:rPr>
-          <w:rFonts w:ascii="Arial" w:hAnsi="Arial" w:cs="Arial"/>
-          <w:sz w:val="24"/>
-        </w:rPr>
-      </w:pPr>
-      <w:r>
-        <w:rPr>
-          <w:rFonts w:ascii="Arial" w:hAnsi="Arial" w:cs="Arial"/>
+      <w:bookmarkEnd w:id="17"/>
+    </w:p>
+    <w:p>
+      <w:pPr>
+        <w:pStyle w:val="Prrafodelista"/>
+        <w:numPr>
+          <w:ilvl w:val="0"/>
+          <w:numId w:val="6"/>
+        </w:numPr>
+        <w:jc w:val="both"/>
+        <w:rPr>
+          <w:rFonts w:ascii="Arial" w:hAnsi="Arial" w:cs="Arial"/>
+          <w:color w:val="000000" w:themeColor="text1"/>
+          <w:sz w:val="24"/>
+        </w:rPr>
+      </w:pPr>
+      <w:r>
+        <w:rPr>
+          <w:rFonts w:ascii="Arial" w:hAnsi="Arial" w:cs="Arial"/>
+          <w:color w:val="000000" w:themeColor="text1"/>
+          <w:sz w:val="24"/>
+        </w:rPr>
+        <w:t>Inversiones: socios acreditados</w:t>
+      </w:r>
+    </w:p>
+    <w:p>
+      <w:pPr>
+        <w:pStyle w:val="Prrafodelista"/>
+        <w:jc w:val="both"/>
+        <w:rPr>
+          <w:rFonts w:ascii="Arial" w:hAnsi="Arial" w:cs="Arial"/>
+          <w:color w:val="000000" w:themeColor="text1"/>
+          <w:sz w:val="24"/>
+        </w:rPr>
+      </w:pPr>
+      <w:r>
+        <w:rPr>
+          <w:rFonts w:ascii="Arial" w:hAnsi="Arial" w:cs="Arial"/>
+          <w:color w:val="000000" w:themeColor="text1"/>
           <w:sz w:val="24"/>
         </w:rPr>
         <w:lastRenderedPageBreak/>
-        <w:t>Recordar que los cambios de socios acreditados están en reportes anteriores a la fecha de estadía y pueden ser utilizados (copiar y pegar).</w:t>
-      </w:r>
-    </w:p>
-    <w:p>
-      <w:pPr>
-        <w:rPr>
-          <w:rFonts w:ascii="Arial" w:hAnsi="Arial" w:cs="Arial"/>
-          <w:sz w:val="24"/>
-        </w:rPr>
-      </w:pPr>
-      <w:r>
-        <w:rPr>
-          <w:rFonts w:ascii="Arial" w:hAnsi="Arial" w:cs="Arial"/>
-          <w:sz w:val="24"/>
-        </w:rPr>
-        <w:t>Solo usar fechas, descripción de actividad y tal vez los resultados.</w:t>
-      </w:r>
-      <w:r>
-        <w:rPr>
-          <w:rFonts w:ascii="Arial" w:hAnsi="Arial" w:cs="Arial"/>
+        <w:t>Se enfoca en la obtención de socios acreditados por medio de una triple validación basada en 4 documentos: Inversiones, grupos de inversión, r04 y 23020801, los cuales son archivos Excel extraídos del sistema Kepler y modificados por el personal de inversiones de la UCS.</w:t>
+      </w:r>
+    </w:p>
+    <w:p>
+      <w:pPr>
+        <w:pStyle w:val="Prrafodelista"/>
+        <w:jc w:val="both"/>
+        <w:rPr>
+          <w:rFonts w:ascii="Arial" w:hAnsi="Arial" w:cs="Arial"/>
+          <w:color w:val="000000" w:themeColor="text1"/>
+          <w:sz w:val="24"/>
+        </w:rPr>
+      </w:pPr>
+    </w:p>
+    <w:p>
+      <w:pPr>
+        <w:pStyle w:val="Prrafodelista"/>
+        <w:jc w:val="both"/>
+        <w:rPr>
+          <w:rFonts w:ascii="Arial" w:hAnsi="Arial" w:cs="Arial"/>
+          <w:color w:val="000000" w:themeColor="text1"/>
+          <w:sz w:val="24"/>
+        </w:rPr>
+      </w:pPr>
+      <w:r>
+        <w:rPr>
+          <w:rFonts w:ascii="Arial" w:hAnsi="Arial" w:cs="Arial"/>
+          <w:color w:val="000000" w:themeColor="text1"/>
+          <w:sz w:val="24"/>
+        </w:rPr>
+        <w:t>Esta actividad se dividió en dos semanas ya que la segunda de estas incluyó una pequeña validación técnica.</w:t>
+      </w:r>
+    </w:p>
+    <w:p>
+      <w:pPr>
+        <w:pStyle w:val="Prrafodelista"/>
+        <w:jc w:val="both"/>
+        <w:rPr>
+          <w:rFonts w:ascii="Arial" w:hAnsi="Arial" w:cs="Arial"/>
+          <w:color w:val="000000" w:themeColor="text1"/>
+          <w:sz w:val="24"/>
+        </w:rPr>
+      </w:pPr>
+    </w:p>
+    <w:p>
+      <w:pPr>
+        <w:pStyle w:val="Prrafodelista"/>
+        <w:numPr>
+          <w:ilvl w:val="0"/>
+          <w:numId w:val="6"/>
+        </w:numPr>
+        <w:jc w:val="both"/>
+        <w:rPr>
+          <w:rFonts w:ascii="Arial" w:hAnsi="Arial" w:cs="Arial"/>
+          <w:color w:val="000000" w:themeColor="text1"/>
+          <w:sz w:val="24"/>
+        </w:rPr>
+      </w:pPr>
+      <w:r>
+        <w:rPr>
+          <w:rFonts w:ascii="Arial" w:hAnsi="Arial" w:cs="Arial"/>
+          <w:color w:val="000000" w:themeColor="text1"/>
+          <w:sz w:val="24"/>
+        </w:rPr>
+        <w:t>Explicación del funcionamiento de SICORP</w:t>
+      </w:r>
+    </w:p>
+    <w:p>
+      <w:pPr>
+        <w:pStyle w:val="Prrafodelista"/>
+        <w:jc w:val="both"/>
+        <w:rPr>
+          <w:rFonts w:ascii="Arial" w:hAnsi="Arial" w:cs="Arial"/>
+          <w:color w:val="000000" w:themeColor="text1"/>
+          <w:sz w:val="24"/>
+        </w:rPr>
+      </w:pPr>
+      <w:r>
+        <w:rPr>
+          <w:rFonts w:ascii="Arial" w:hAnsi="Arial" w:cs="Arial"/>
+          <w:color w:val="000000" w:themeColor="text1"/>
+          <w:sz w:val="24"/>
+        </w:rPr>
+        <w:t>Durante varias semanas se trabajó en una extensa explicación acerca del funcionamiento de SICORP, en sus diferentes módulos, por medio de múltiples diagramas y mapas mentales, que permitieron una mejor asimilación de información.</w:t>
+      </w:r>
+    </w:p>
+    <w:p>
+      <w:pPr>
+        <w:pStyle w:val="Prrafodelista"/>
+        <w:jc w:val="both"/>
+        <w:rPr>
+          <w:rFonts w:ascii="Arial" w:hAnsi="Arial" w:cs="Arial"/>
+          <w:color w:val="000000" w:themeColor="text1"/>
+          <w:sz w:val="24"/>
+        </w:rPr>
+      </w:pPr>
+    </w:p>
+    <w:p>
+      <w:pPr>
+        <w:pStyle w:val="Prrafodelista"/>
+        <w:jc w:val="both"/>
+        <w:rPr>
+          <w:rFonts w:ascii="Arial" w:hAnsi="Arial" w:cs="Arial"/>
+          <w:color w:val="000000" w:themeColor="text1"/>
+          <w:sz w:val="24"/>
+        </w:rPr>
+      </w:pPr>
+      <w:r>
+        <w:rPr>
+          <w:rFonts w:ascii="Arial" w:hAnsi="Arial" w:cs="Arial"/>
+          <w:color w:val="000000" w:themeColor="text1"/>
+          <w:sz w:val="24"/>
+        </w:rPr>
+        <w:t>Estas herramientas para el estudio del sistema quedan como evidencia para el desarrollo de la documentación técnica, ya que toman en cuenta apartados importantes de la aplicación.</w:t>
+      </w:r>
+    </w:p>
+    <w:p>
+      <w:pPr>
+        <w:pStyle w:val="Prrafodelista"/>
+        <w:jc w:val="both"/>
+        <w:rPr>
+          <w:rFonts w:ascii="Arial" w:hAnsi="Arial" w:cs="Arial"/>
+          <w:color w:val="000000" w:themeColor="text1"/>
+          <w:sz w:val="24"/>
+        </w:rPr>
+      </w:pPr>
+    </w:p>
+    <w:p>
+      <w:pPr>
+        <w:pStyle w:val="Prrafodelista"/>
+        <w:jc w:val="both"/>
+        <w:rPr>
+          <w:rFonts w:ascii="Arial" w:hAnsi="Arial" w:cs="Arial"/>
+          <w:color w:val="000000" w:themeColor="text1"/>
+          <w:sz w:val="24"/>
+        </w:rPr>
+      </w:pPr>
+      <w:r>
+        <w:rPr>
+          <w:rFonts w:ascii="Arial" w:hAnsi="Arial" w:cs="Arial"/>
+          <w:color w:val="000000" w:themeColor="text1"/>
+          <w:sz w:val="24"/>
+        </w:rPr>
+        <w:t>Por otro lado</w:t>
+      </w:r>
+      <w:r>
+        <w:rPr>
+          <w:rFonts w:ascii="Arial" w:hAnsi="Arial" w:cs="Arial"/>
+          <w:color w:val="000000" w:themeColor="text1"/>
+          <w:sz w:val="24"/>
+        </w:rPr>
+        <w:t>,</w:t>
+      </w:r>
+      <w:r>
+        <w:rPr>
+          <w:rFonts w:ascii="Arial" w:hAnsi="Arial" w:cs="Arial"/>
+          <w:color w:val="000000" w:themeColor="text1"/>
+          <w:sz w:val="24"/>
+        </w:rPr>
+        <w:t xml:space="preserve"> esta actividad fue de vital importancia pues no existió pérdida de tiempo en un análisis total del sistema para conocer su funcionamiento, pues al ser un sistema integral complejo, sus características toman tiempo en ser comprendidas.</w:t>
+      </w:r>
+    </w:p>
+    <w:p>
+      <w:pPr>
+        <w:pStyle w:val="Prrafodelista"/>
+        <w:jc w:val="both"/>
+        <w:rPr>
+          <w:rFonts w:ascii="Arial" w:hAnsi="Arial" w:cs="Arial"/>
+          <w:color w:val="000000" w:themeColor="text1"/>
+          <w:sz w:val="24"/>
+        </w:rPr>
+      </w:pPr>
+    </w:p>
+    <w:p>
+      <w:pPr>
+        <w:pStyle w:val="Prrafodelista"/>
+        <w:numPr>
+          <w:ilvl w:val="0"/>
+          <w:numId w:val="6"/>
+        </w:numPr>
+        <w:jc w:val="both"/>
+        <w:rPr>
+          <w:rFonts w:ascii="Arial" w:hAnsi="Arial" w:cs="Arial"/>
+          <w:color w:val="000000" w:themeColor="text1"/>
+          <w:sz w:val="24"/>
+        </w:rPr>
+      </w:pPr>
+      <w:r>
+        <w:rPr>
+          <w:rFonts w:ascii="Arial" w:hAnsi="Arial" w:cs="Arial"/>
+          <w:color w:val="000000" w:themeColor="text1"/>
+          <w:sz w:val="24"/>
+        </w:rPr>
+        <w:t>Proyecto de pruebas con persistencia</w:t>
+      </w:r>
+    </w:p>
+    <w:p>
+      <w:pPr>
+        <w:pStyle w:val="Prrafodelista"/>
+        <w:jc w:val="both"/>
+        <w:rPr>
+          <w:rFonts w:ascii="Arial" w:hAnsi="Arial" w:cs="Arial"/>
+          <w:color w:val="000000" w:themeColor="text1"/>
+          <w:sz w:val="24"/>
+        </w:rPr>
+      </w:pPr>
+      <w:r>
+        <w:rPr>
+          <w:rFonts w:ascii="Arial" w:hAnsi="Arial" w:cs="Arial"/>
+          <w:color w:val="000000" w:themeColor="text1"/>
+          <w:sz w:val="24"/>
+        </w:rPr>
+        <w:t>Este proyecto se enfocó en las características específicas de persistencia de datos, tal y como SICORP las implementa.</w:t>
+      </w:r>
+      <w:r>
+        <w:rPr>
+          <w:rFonts w:ascii="Arial" w:hAnsi="Arial" w:cs="Arial"/>
+          <w:color w:val="000000" w:themeColor="text1"/>
+          <w:sz w:val="24"/>
+        </w:rPr>
+        <w:t xml:space="preserve"> El uso y modificación del método JPA, además de la inclusión de la librería </w:t>
+      </w:r>
+      <w:proofErr w:type="spellStart"/>
+      <w:r>
+        <w:rPr>
+          <w:rFonts w:ascii="Arial" w:hAnsi="Arial" w:cs="Arial"/>
+          <w:color w:val="000000" w:themeColor="text1"/>
+          <w:sz w:val="24"/>
+        </w:rPr>
+        <w:t>Primefaces</w:t>
+      </w:r>
+      <w:proofErr w:type="spellEnd"/>
+      <w:r>
+        <w:rPr>
+          <w:rFonts w:ascii="Arial" w:hAnsi="Arial" w:cs="Arial"/>
+          <w:color w:val="000000" w:themeColor="text1"/>
+          <w:sz w:val="24"/>
+        </w:rPr>
+        <w:t xml:space="preserve"> y el </w:t>
+      </w:r>
+      <w:proofErr w:type="spellStart"/>
+      <w:r>
+        <w:rPr>
+          <w:rFonts w:ascii="Arial" w:hAnsi="Arial" w:cs="Arial"/>
+          <w:color w:val="000000" w:themeColor="text1"/>
+          <w:sz w:val="24"/>
+        </w:rPr>
+        <w:t>framework</w:t>
+      </w:r>
+      <w:proofErr w:type="spellEnd"/>
+      <w:r>
+        <w:rPr>
+          <w:rFonts w:ascii="Arial" w:hAnsi="Arial" w:cs="Arial"/>
+          <w:color w:val="000000" w:themeColor="text1"/>
+          <w:sz w:val="24"/>
+        </w:rPr>
+        <w:t xml:space="preserve"> JSF</w:t>
+      </w:r>
+    </w:p>
+    <w:p>
+      <w:pPr>
+        <w:pStyle w:val="Prrafodelista"/>
+        <w:jc w:val="both"/>
+        <w:rPr>
+          <w:rFonts w:ascii="Arial" w:hAnsi="Arial" w:cs="Arial"/>
+          <w:color w:val="000000" w:themeColor="text1"/>
+          <w:sz w:val="24"/>
+        </w:rPr>
+      </w:pPr>
+    </w:p>
+    <w:p>
+      <w:pPr>
+        <w:pStyle w:val="Prrafodelista"/>
+        <w:jc w:val="both"/>
+        <w:rPr>
+          <w:rFonts w:ascii="Arial" w:hAnsi="Arial" w:cs="Arial"/>
+          <w:color w:val="000000" w:themeColor="text1"/>
+          <w:sz w:val="24"/>
+        </w:rPr>
+      </w:pPr>
+      <w:r>
+        <w:rPr>
+          <w:rFonts w:ascii="Arial" w:hAnsi="Arial" w:cs="Arial"/>
+          <w:color w:val="000000" w:themeColor="text1"/>
+          <w:sz w:val="24"/>
+        </w:rPr>
+        <w:t xml:space="preserve">Java </w:t>
+      </w:r>
+      <w:proofErr w:type="spellStart"/>
+      <w:r>
+        <w:rPr>
+          <w:rFonts w:ascii="Arial" w:hAnsi="Arial" w:cs="Arial"/>
+          <w:color w:val="000000" w:themeColor="text1"/>
+          <w:sz w:val="24"/>
+        </w:rPr>
+        <w:t>Persistence</w:t>
+      </w:r>
+      <w:proofErr w:type="spellEnd"/>
+      <w:r>
+        <w:rPr>
+          <w:rFonts w:ascii="Arial" w:hAnsi="Arial" w:cs="Arial"/>
+          <w:color w:val="000000" w:themeColor="text1"/>
+          <w:sz w:val="24"/>
+        </w:rPr>
+        <w:t xml:space="preserve"> Api es un estándar que permite el manejo de métodos de comunicación con bases de datos, generan, guardan y leen datos de forma organizada.</w:t>
+      </w:r>
+    </w:p>
+    <w:p>
+      <w:pPr>
+        <w:pStyle w:val="Prrafodelista"/>
+        <w:jc w:val="both"/>
+        <w:rPr>
+          <w:rFonts w:ascii="Arial" w:hAnsi="Arial" w:cs="Arial"/>
+          <w:color w:val="000000" w:themeColor="text1"/>
+          <w:sz w:val="24"/>
+        </w:rPr>
+      </w:pPr>
+    </w:p>
+    <w:p>
+      <w:pPr>
+        <w:pStyle w:val="Prrafodelista"/>
+        <w:jc w:val="both"/>
+        <w:rPr>
+          <w:rFonts w:ascii="Arial" w:hAnsi="Arial" w:cs="Arial"/>
+          <w:color w:val="000000" w:themeColor="text1"/>
+          <w:sz w:val="24"/>
+        </w:rPr>
+      </w:pPr>
+      <w:r>
+        <w:rPr>
+          <w:rFonts w:ascii="Arial" w:hAnsi="Arial" w:cs="Arial"/>
+          <w:color w:val="000000" w:themeColor="text1"/>
+          <w:sz w:val="24"/>
+        </w:rPr>
+        <w:t xml:space="preserve">El </w:t>
+      </w:r>
+      <w:proofErr w:type="spellStart"/>
+      <w:r>
+        <w:rPr>
+          <w:rFonts w:ascii="Arial" w:hAnsi="Arial" w:cs="Arial"/>
+          <w:color w:val="000000" w:themeColor="text1"/>
+          <w:sz w:val="24"/>
+        </w:rPr>
+        <w:t>framework</w:t>
+      </w:r>
+      <w:proofErr w:type="spellEnd"/>
+      <w:r>
+        <w:rPr>
+          <w:rFonts w:ascii="Arial" w:hAnsi="Arial" w:cs="Arial"/>
+          <w:color w:val="000000" w:themeColor="text1"/>
+          <w:sz w:val="24"/>
+        </w:rPr>
+        <w:t xml:space="preserve"> JSF y la librería </w:t>
+      </w:r>
+      <w:proofErr w:type="spellStart"/>
+      <w:r>
+        <w:rPr>
+          <w:rFonts w:ascii="Arial" w:hAnsi="Arial" w:cs="Arial"/>
+          <w:color w:val="000000" w:themeColor="text1"/>
+          <w:sz w:val="24"/>
+        </w:rPr>
+        <w:t>primefaces</w:t>
+      </w:r>
+      <w:proofErr w:type="spellEnd"/>
+      <w:r>
+        <w:rPr>
+          <w:rFonts w:ascii="Arial" w:hAnsi="Arial" w:cs="Arial"/>
+          <w:color w:val="000000" w:themeColor="text1"/>
+          <w:sz w:val="24"/>
+        </w:rPr>
+        <w:t xml:space="preserve"> dentro de SICORP, permiten el desarrollo de interfaces visuales atractivas con una comunicación efectiva con los controladores y proporcionan múltiples herramientas para el desarrollo ágil.</w:t>
+      </w:r>
+    </w:p>
+    <w:p>
+      <w:pPr>
+        <w:pStyle w:val="Prrafodelista"/>
+        <w:jc w:val="both"/>
+        <w:rPr>
+          <w:rFonts w:ascii="Arial" w:hAnsi="Arial" w:cs="Arial"/>
+          <w:color w:val="000000" w:themeColor="text1"/>
+          <w:sz w:val="24"/>
+        </w:rPr>
+      </w:pPr>
+    </w:p>
+    <w:p>
+      <w:pPr>
+        <w:pStyle w:val="Prrafodelista"/>
+        <w:jc w:val="both"/>
+        <w:rPr>
+          <w:rFonts w:ascii="Arial" w:hAnsi="Arial" w:cs="Arial"/>
+          <w:color w:val="000000" w:themeColor="text1"/>
+          <w:sz w:val="24"/>
+        </w:rPr>
+      </w:pPr>
+      <w:r>
+        <w:rPr>
+          <w:rFonts w:ascii="Arial" w:hAnsi="Arial" w:cs="Arial"/>
+          <w:color w:val="000000" w:themeColor="text1"/>
+          <w:sz w:val="24"/>
+        </w:rPr>
+        <w:t>El proyecto de pruebas fue la culminación del estudio de varias semanas y es capaz de simular procesos e interfaces similares a las que se pueden encontrar en SICORP</w:t>
+      </w:r>
+    </w:p>
+    <w:p>
+      <w:pPr>
+        <w:pStyle w:val="Prrafodelista"/>
+        <w:jc w:val="both"/>
+        <w:rPr>
+          <w:rFonts w:ascii="Arial" w:hAnsi="Arial" w:cs="Arial"/>
+          <w:color w:val="000000" w:themeColor="text1"/>
+          <w:sz w:val="24"/>
+        </w:rPr>
+      </w:pPr>
+    </w:p>
+    <w:p>
+      <w:pPr>
+        <w:pStyle w:val="Prrafodelista"/>
+        <w:numPr>
+          <w:ilvl w:val="0"/>
+          <w:numId w:val="6"/>
+        </w:numPr>
+        <w:jc w:val="both"/>
+        <w:rPr>
+          <w:rFonts w:ascii="Arial" w:hAnsi="Arial" w:cs="Arial"/>
+          <w:color w:val="000000" w:themeColor="text1"/>
+          <w:sz w:val="24"/>
+        </w:rPr>
+      </w:pPr>
+      <w:r>
+        <w:rPr>
+          <w:rFonts w:ascii="Arial" w:hAnsi="Arial" w:cs="Arial"/>
+          <w:color w:val="000000" w:themeColor="text1"/>
+          <w:sz w:val="24"/>
+        </w:rPr>
+        <w:t>Proyecto de pruebas con lectura de archivos Excel</w:t>
+      </w:r>
+    </w:p>
+    <w:p>
+      <w:pPr>
+        <w:pStyle w:val="Prrafodelista"/>
+        <w:jc w:val="both"/>
+        <w:rPr>
+          <w:rFonts w:ascii="Arial" w:hAnsi="Arial" w:cs="Arial"/>
+          <w:color w:val="000000" w:themeColor="text1"/>
+          <w:sz w:val="24"/>
+        </w:rPr>
+      </w:pPr>
+      <w:r>
+        <w:rPr>
+          <w:rFonts w:ascii="Arial" w:hAnsi="Arial" w:cs="Arial"/>
+          <w:color w:val="000000" w:themeColor="text1"/>
+          <w:sz w:val="24"/>
+        </w:rPr>
+        <w:t>Este proyecto de pruebas fue el mas importante por dos motivos:</w:t>
+      </w:r>
+    </w:p>
+    <w:p>
+      <w:pPr>
+        <w:pStyle w:val="Prrafodelista"/>
+        <w:jc w:val="both"/>
+        <w:rPr>
+          <w:rFonts w:ascii="Arial" w:hAnsi="Arial" w:cs="Arial"/>
+          <w:color w:val="000000" w:themeColor="text1"/>
+          <w:sz w:val="24"/>
+        </w:rPr>
+      </w:pPr>
+      <w:r>
+        <w:rPr>
+          <w:rFonts w:ascii="Arial" w:hAnsi="Arial" w:cs="Arial"/>
+          <w:color w:val="000000" w:themeColor="text1"/>
+          <w:sz w:val="24"/>
+        </w:rPr>
+        <w:lastRenderedPageBreak/>
+        <w:t xml:space="preserve">Principalmente se enfocó a trabajar de la misma forma que SICORP respecto a la obtención de información, es decir, por medio de archivos fuente de formatos Excel, sobre todo con los métodos de lectura. </w:t>
+      </w:r>
+    </w:p>
+    <w:p>
+      <w:pPr>
+        <w:pStyle w:val="Prrafodelista"/>
+        <w:jc w:val="both"/>
+        <w:rPr>
+          <w:rFonts w:ascii="Arial" w:hAnsi="Arial" w:cs="Arial"/>
+          <w:color w:val="000000" w:themeColor="text1"/>
+          <w:sz w:val="24"/>
+        </w:rPr>
+      </w:pPr>
+    </w:p>
+    <w:p>
+      <w:pPr>
+        <w:pStyle w:val="Prrafodelista"/>
+        <w:jc w:val="both"/>
+        <w:rPr>
+          <w:rFonts w:ascii="Arial" w:hAnsi="Arial" w:cs="Arial"/>
+          <w:color w:val="000000" w:themeColor="text1"/>
+          <w:sz w:val="24"/>
+        </w:rPr>
+      </w:pPr>
+      <w:r>
+        <w:rPr>
+          <w:rFonts w:ascii="Arial" w:hAnsi="Arial" w:cs="Arial"/>
+          <w:color w:val="000000" w:themeColor="text1"/>
+          <w:sz w:val="24"/>
+        </w:rPr>
+        <w:t xml:space="preserve">De igual manera, se mejoró el </w:t>
+      </w:r>
+      <w:r>
+        <w:rPr>
+          <w:rFonts w:ascii="Arial" w:hAnsi="Arial" w:cs="Arial"/>
+          <w:color w:val="000000" w:themeColor="text1"/>
+          <w:sz w:val="24"/>
+        </w:rPr>
+        <w:t>m</w:t>
+      </w:r>
+      <w:r>
+        <w:rPr>
+          <w:rFonts w:ascii="Arial" w:hAnsi="Arial" w:cs="Arial"/>
+          <w:color w:val="000000" w:themeColor="text1"/>
+          <w:sz w:val="24"/>
+        </w:rPr>
+        <w:t>étodo de lectura a uno mucho más específico y eficiente que evitaba las posibilidades de errores en tiempo de ejecución.</w:t>
+      </w:r>
+    </w:p>
+    <w:p>
+      <w:pPr>
+        <w:pStyle w:val="Prrafodelista"/>
+        <w:jc w:val="both"/>
+        <w:rPr>
+          <w:rFonts w:ascii="Arial" w:hAnsi="Arial" w:cs="Arial"/>
+          <w:color w:val="000000" w:themeColor="text1"/>
+          <w:sz w:val="24"/>
+        </w:rPr>
+      </w:pPr>
+    </w:p>
+    <w:p>
+      <w:pPr>
+        <w:pStyle w:val="Prrafodelista"/>
+        <w:jc w:val="both"/>
+        <w:rPr>
+          <w:rFonts w:ascii="Arial" w:hAnsi="Arial" w:cs="Arial"/>
+          <w:color w:val="000000" w:themeColor="text1"/>
+          <w:sz w:val="24"/>
+        </w:rPr>
+      </w:pPr>
+      <w:r>
+        <w:rPr>
+          <w:rFonts w:ascii="Arial" w:hAnsi="Arial" w:cs="Arial"/>
+          <w:color w:val="000000" w:themeColor="text1"/>
+          <w:sz w:val="24"/>
+        </w:rPr>
+        <w:t xml:space="preserve">De la misma manera, se implementó una prueba para mejorar la clasificación de las cuentas dentro de las balanzas, </w:t>
+      </w:r>
+      <w:r>
+        <w:rPr>
+          <w:rFonts w:ascii="Arial" w:hAnsi="Arial" w:cs="Arial"/>
+          <w:color w:val="000000" w:themeColor="text1"/>
+          <w:sz w:val="24"/>
+        </w:rPr>
+        <w:t>es decir, la estrategia</w:t>
+      </w:r>
+      <w:r>
+        <w:rPr>
+          <w:rFonts w:ascii="Arial" w:hAnsi="Arial" w:cs="Arial"/>
+          <w:color w:val="000000" w:themeColor="text1"/>
           <w:sz w:val="24"/>
         </w:rPr>
         <w:t xml:space="preserve"> </w:t>
+      </w:r>
+      <w:r>
+        <w:rPr>
+          <w:rFonts w:ascii="Arial" w:hAnsi="Arial" w:cs="Arial"/>
+          <w:color w:val="000000" w:themeColor="text1"/>
+          <w:sz w:val="24"/>
+        </w:rPr>
+        <w:t>de</w:t>
+      </w:r>
+      <w:r>
+        <w:rPr>
+          <w:rFonts w:ascii="Arial" w:hAnsi="Arial" w:cs="Arial"/>
+          <w:color w:val="000000" w:themeColor="text1"/>
+          <w:sz w:val="24"/>
+        </w:rPr>
+        <w:t xml:space="preserve"> automatización de reportes </w:t>
+      </w:r>
+      <w:r>
+        <w:rPr>
+          <w:rFonts w:ascii="Arial" w:hAnsi="Arial" w:cs="Arial"/>
+          <w:color w:val="000000" w:themeColor="text1"/>
+          <w:sz w:val="24"/>
+        </w:rPr>
+        <w:t>por medio del uso del catálogo de cuentas.</w:t>
+      </w:r>
+    </w:p>
+    <w:p>
+      <w:pPr>
+        <w:pStyle w:val="Prrafodelista"/>
+        <w:jc w:val="both"/>
+        <w:rPr>
+          <w:rFonts w:ascii="Arial" w:hAnsi="Arial" w:cs="Arial"/>
+          <w:color w:val="000000" w:themeColor="text1"/>
+          <w:sz w:val="24"/>
+        </w:rPr>
+      </w:pPr>
+    </w:p>
+    <w:p>
+      <w:pPr>
+        <w:pStyle w:val="Prrafodelista"/>
+        <w:jc w:val="both"/>
+        <w:rPr>
+          <w:rFonts w:ascii="Arial" w:hAnsi="Arial" w:cs="Arial"/>
+          <w:color w:val="000000" w:themeColor="text1"/>
+          <w:sz w:val="24"/>
+        </w:rPr>
+      </w:pPr>
+      <w:r>
+        <w:rPr>
+          <w:rFonts w:ascii="Arial" w:hAnsi="Arial" w:cs="Arial"/>
+          <w:color w:val="000000" w:themeColor="text1"/>
+          <w:sz w:val="24"/>
+        </w:rPr>
+        <w:t>Este proyecto permitió una visualización funcional del trabajo de clasificación por medio de niveles por cada cuenta, el cual abrió puertas para la mejora del sistema completo.</w:t>
+      </w:r>
+    </w:p>
+    <w:p>
+      <w:pPr>
+        <w:pStyle w:val="Prrafodelista"/>
+        <w:jc w:val="both"/>
+        <w:rPr>
+          <w:rFonts w:ascii="Arial" w:hAnsi="Arial" w:cs="Arial"/>
+          <w:color w:val="000000" w:themeColor="text1"/>
+          <w:sz w:val="24"/>
+        </w:rPr>
+      </w:pPr>
+    </w:p>
+    <w:p>
+      <w:pPr>
+        <w:pStyle w:val="Prrafodelista"/>
+        <w:numPr>
+          <w:ilvl w:val="0"/>
+          <w:numId w:val="6"/>
+        </w:numPr>
+        <w:jc w:val="both"/>
+        <w:rPr>
+          <w:rFonts w:ascii="Arial" w:hAnsi="Arial" w:cs="Arial"/>
+          <w:color w:val="000000" w:themeColor="text1"/>
+          <w:sz w:val="24"/>
+        </w:rPr>
+      </w:pPr>
+      <w:r>
+        <w:rPr>
+          <w:rFonts w:ascii="Arial" w:hAnsi="Arial" w:cs="Arial"/>
+          <w:color w:val="000000" w:themeColor="text1"/>
+          <w:sz w:val="24"/>
+        </w:rPr>
+        <w:t>Macros para depuración de catálogo de cuentas</w:t>
+      </w:r>
+    </w:p>
+    <w:p>
+      <w:pPr>
+        <w:pStyle w:val="Prrafodelista"/>
+        <w:jc w:val="both"/>
+        <w:rPr>
+          <w:rFonts w:ascii="Arial" w:hAnsi="Arial" w:cs="Arial"/>
+          <w:color w:val="000000" w:themeColor="text1"/>
+          <w:sz w:val="24"/>
+        </w:rPr>
+      </w:pPr>
+      <w:r>
+        <w:rPr>
+          <w:rFonts w:ascii="Arial" w:hAnsi="Arial" w:cs="Arial"/>
+          <w:color w:val="000000" w:themeColor="text1"/>
+          <w:sz w:val="24"/>
+        </w:rPr>
+        <w:t xml:space="preserve">El desarrollo de instrucciones macros para archivos Excel es un apartado del sistema que no está desarrollado en java, sino en Visual Basic </w:t>
+      </w:r>
+      <w:proofErr w:type="spellStart"/>
+      <w:r>
+        <w:rPr>
+          <w:rFonts w:ascii="Arial" w:hAnsi="Arial" w:cs="Arial"/>
+          <w:color w:val="000000" w:themeColor="text1"/>
+          <w:sz w:val="24"/>
+        </w:rPr>
+        <w:t>for</w:t>
+      </w:r>
+      <w:proofErr w:type="spellEnd"/>
+      <w:r>
+        <w:rPr>
+          <w:rFonts w:ascii="Arial" w:hAnsi="Arial" w:cs="Arial"/>
+          <w:color w:val="000000" w:themeColor="text1"/>
+          <w:sz w:val="24"/>
+        </w:rPr>
+        <w:t xml:space="preserve"> </w:t>
+      </w:r>
+      <w:proofErr w:type="spellStart"/>
+      <w:r>
+        <w:rPr>
+          <w:rFonts w:ascii="Arial" w:hAnsi="Arial" w:cs="Arial"/>
+          <w:color w:val="000000" w:themeColor="text1"/>
+          <w:sz w:val="24"/>
+        </w:rPr>
+        <w:t>Aplication</w:t>
+      </w:r>
+      <w:proofErr w:type="spellEnd"/>
+      <w:r>
+        <w:rPr>
+          <w:rFonts w:ascii="Arial" w:hAnsi="Arial" w:cs="Arial"/>
+          <w:color w:val="000000" w:themeColor="text1"/>
+          <w:sz w:val="24"/>
+        </w:rPr>
+        <w:t>,</w:t>
+      </w:r>
+    </w:p>
+    <w:p>
+      <w:pPr>
+        <w:pStyle w:val="Prrafodelista"/>
+        <w:jc w:val="both"/>
+        <w:rPr>
+          <w:rFonts w:ascii="Arial" w:hAnsi="Arial" w:cs="Arial"/>
+          <w:color w:val="000000" w:themeColor="text1"/>
+          <w:sz w:val="24"/>
+        </w:rPr>
+      </w:pPr>
+    </w:p>
+    <w:p>
+      <w:pPr>
+        <w:pStyle w:val="Prrafodelista"/>
+        <w:jc w:val="both"/>
+        <w:rPr>
+          <w:rFonts w:ascii="Arial" w:hAnsi="Arial" w:cs="Arial"/>
+          <w:color w:val="000000" w:themeColor="text1"/>
+          <w:sz w:val="24"/>
+        </w:rPr>
+      </w:pPr>
+      <w:r>
+        <w:rPr>
+          <w:rFonts w:ascii="Arial" w:hAnsi="Arial" w:cs="Arial"/>
+          <w:color w:val="000000" w:themeColor="text1"/>
+          <w:sz w:val="24"/>
+        </w:rPr>
+        <w:t>Se necesitó un proceso automatizado para trabajar con el archivo de catalogo de cuentas, justo como los realizados anteriormente para las balanzas y socios acreditados.</w:t>
+      </w:r>
+    </w:p>
+    <w:p>
+      <w:pPr>
+        <w:pStyle w:val="Prrafodelista"/>
+        <w:jc w:val="both"/>
+        <w:rPr>
+          <w:rFonts w:ascii="Arial" w:hAnsi="Arial" w:cs="Arial"/>
+          <w:color w:val="000000" w:themeColor="text1"/>
+          <w:sz w:val="24"/>
+        </w:rPr>
+      </w:pPr>
+    </w:p>
+    <w:p>
+      <w:pPr>
+        <w:pStyle w:val="Prrafodelista"/>
+        <w:jc w:val="both"/>
+        <w:rPr>
+          <w:rFonts w:ascii="Arial" w:hAnsi="Arial" w:cs="Arial"/>
+          <w:color w:val="000000" w:themeColor="text1"/>
+          <w:sz w:val="24"/>
+        </w:rPr>
+      </w:pPr>
+      <w:r>
+        <w:rPr>
+          <w:rFonts w:ascii="Arial" w:hAnsi="Arial" w:cs="Arial"/>
+          <w:color w:val="000000" w:themeColor="text1"/>
+          <w:sz w:val="24"/>
+        </w:rPr>
+        <w:t>Esto permite eliminar patrones de 18 columnas con datos vacíos, guiones, palabras y números innecesarios para el análisis y posterior combinación con cada nueva balanza proveniente del usuario por medio del sistema SICORP.</w:t>
+      </w:r>
+    </w:p>
+    <w:p>
+      <w:pPr>
+        <w:pStyle w:val="Prrafodelista"/>
+        <w:jc w:val="both"/>
+        <w:rPr>
+          <w:rFonts w:ascii="Arial" w:hAnsi="Arial" w:cs="Arial"/>
+          <w:color w:val="000000" w:themeColor="text1"/>
+          <w:sz w:val="24"/>
+        </w:rPr>
+      </w:pPr>
+    </w:p>
+    <w:p>
+      <w:pPr>
+        <w:pStyle w:val="Prrafodelista"/>
+        <w:numPr>
+          <w:ilvl w:val="0"/>
+          <w:numId w:val="6"/>
+        </w:numPr>
+        <w:jc w:val="both"/>
+        <w:rPr>
+          <w:rFonts w:ascii="Arial" w:hAnsi="Arial" w:cs="Arial"/>
+          <w:color w:val="000000" w:themeColor="text1"/>
+          <w:sz w:val="24"/>
+        </w:rPr>
+      </w:pPr>
+      <w:r>
+        <w:rPr>
+          <w:rFonts w:ascii="Arial" w:hAnsi="Arial" w:cs="Arial"/>
+          <w:color w:val="000000" w:themeColor="text1"/>
+          <w:sz w:val="24"/>
+        </w:rPr>
+        <w:t>Modificación de algoritmos automáticos</w:t>
+      </w:r>
+    </w:p>
+    <w:p>
+      <w:pPr>
+        <w:pStyle w:val="Prrafodelista"/>
+        <w:jc w:val="both"/>
+        <w:rPr>
+          <w:rFonts w:ascii="Arial" w:hAnsi="Arial" w:cs="Arial"/>
+          <w:color w:val="000000" w:themeColor="text1"/>
+          <w:sz w:val="24"/>
+        </w:rPr>
+      </w:pPr>
+      <w:r>
+        <w:rPr>
+          <w:rFonts w:ascii="Arial" w:hAnsi="Arial" w:cs="Arial"/>
+          <w:color w:val="000000" w:themeColor="text1"/>
+          <w:sz w:val="24"/>
+        </w:rPr>
+        <w:t>Esta modificación se enfoca en la mejora de los algoritmos existentes para diversos reportes del área contable dentro del sistema, mismos que siguieron el mismo diseño aplicado en el proyecto de pruebas.</w:t>
+      </w:r>
+    </w:p>
+    <w:p>
+      <w:pPr>
+        <w:pStyle w:val="Prrafodelista"/>
+        <w:jc w:val="both"/>
+        <w:rPr>
+          <w:rFonts w:ascii="Arial" w:hAnsi="Arial" w:cs="Arial"/>
+          <w:color w:val="000000" w:themeColor="text1"/>
+          <w:sz w:val="24"/>
+        </w:rPr>
+      </w:pPr>
+    </w:p>
+    <w:p>
+      <w:pPr>
+        <w:pStyle w:val="Prrafodelista"/>
+        <w:jc w:val="both"/>
+        <w:rPr>
+          <w:rFonts w:ascii="Arial" w:hAnsi="Arial" w:cs="Arial"/>
+          <w:color w:val="000000" w:themeColor="text1"/>
+          <w:sz w:val="24"/>
+        </w:rPr>
+      </w:pPr>
+      <w:r>
+        <w:rPr>
+          <w:rFonts w:ascii="Arial" w:hAnsi="Arial" w:cs="Arial"/>
+          <w:color w:val="000000" w:themeColor="text1"/>
+          <w:sz w:val="24"/>
+        </w:rPr>
+        <w:t>Cabe mencionar que cada uno de los algoritmos modificados sigue un curso de ejecución distinto, por medio del reporte el cual representan. Esto implica que cada mejora de algoritmo es únic</w:t>
+      </w:r>
+      <w:r>
+        <w:rPr>
+          <w:rFonts w:ascii="Arial" w:hAnsi="Arial" w:cs="Arial"/>
+          <w:color w:val="000000" w:themeColor="text1"/>
+          <w:sz w:val="24"/>
+        </w:rPr>
+        <w:t>a</w:t>
+      </w:r>
+      <w:r>
+        <w:rPr>
+          <w:rFonts w:ascii="Arial" w:hAnsi="Arial" w:cs="Arial"/>
+          <w:color w:val="000000" w:themeColor="text1"/>
+          <w:sz w:val="24"/>
+        </w:rPr>
+        <w:t xml:space="preserve"> a pesar de encontrar similitudes entre cada reporte.</w:t>
+      </w:r>
+    </w:p>
+    <w:p>
+      <w:pPr>
+        <w:pStyle w:val="Prrafodelista"/>
+        <w:jc w:val="both"/>
+        <w:rPr>
+          <w:rFonts w:ascii="Arial" w:hAnsi="Arial" w:cs="Arial"/>
+          <w:color w:val="000000" w:themeColor="text1"/>
+          <w:sz w:val="24"/>
+        </w:rPr>
+      </w:pPr>
+    </w:p>
+    <w:p>
+      <w:pPr>
+        <w:pStyle w:val="Prrafodelista"/>
+        <w:jc w:val="both"/>
+        <w:rPr>
+          <w:rFonts w:ascii="Arial" w:hAnsi="Arial" w:cs="Arial"/>
+          <w:color w:val="000000" w:themeColor="text1"/>
+          <w:sz w:val="24"/>
+        </w:rPr>
+      </w:pPr>
+      <w:r>
+        <w:rPr>
+          <w:rFonts w:ascii="Arial" w:hAnsi="Arial" w:cs="Arial"/>
+          <w:color w:val="000000" w:themeColor="text1"/>
+          <w:sz w:val="24"/>
+        </w:rPr>
+        <w:t>También es importante aclarar que estos algoritmos solo reflejan cambios para la obtención de información y no el todo para su presentación para el usuario, ya que cada reporte cuenta con su proceso de presentación, también único.</w:t>
+      </w:r>
+    </w:p>
+    <w:p>
+      <w:pPr>
+        <w:pStyle w:val="Prrafodelista"/>
+        <w:jc w:val="both"/>
+        <w:rPr>
+          <w:rFonts w:ascii="Arial" w:hAnsi="Arial" w:cs="Arial"/>
+          <w:color w:val="000000" w:themeColor="text1"/>
+          <w:sz w:val="24"/>
+        </w:rPr>
+      </w:pPr>
+    </w:p>
+    <w:p>
+      <w:pPr>
+        <w:pStyle w:val="Prrafodelista"/>
+        <w:numPr>
+          <w:ilvl w:val="0"/>
+          <w:numId w:val="6"/>
+        </w:numPr>
+        <w:jc w:val="both"/>
+        <w:rPr>
+          <w:rFonts w:ascii="Arial" w:hAnsi="Arial" w:cs="Arial"/>
+          <w:color w:val="000000" w:themeColor="text1"/>
+          <w:sz w:val="24"/>
+        </w:rPr>
+      </w:pPr>
+      <w:r>
+        <w:rPr>
+          <w:rFonts w:ascii="Arial" w:hAnsi="Arial" w:cs="Arial"/>
+          <w:color w:val="000000" w:themeColor="text1"/>
+          <w:sz w:val="24"/>
+        </w:rPr>
+        <w:t>Implementación de algoritmos a los reportes</w:t>
+      </w:r>
+    </w:p>
+    <w:p>
+      <w:pPr>
+        <w:pStyle w:val="Prrafodelista"/>
+        <w:jc w:val="both"/>
+        <w:rPr>
+          <w:rFonts w:ascii="Arial" w:hAnsi="Arial" w:cs="Arial"/>
+          <w:color w:val="000000" w:themeColor="text1"/>
+          <w:sz w:val="24"/>
+        </w:rPr>
+      </w:pPr>
+      <w:r>
+        <w:rPr>
+          <w:rFonts w:ascii="Arial" w:hAnsi="Arial" w:cs="Arial"/>
+          <w:color w:val="000000" w:themeColor="text1"/>
+          <w:sz w:val="24"/>
+        </w:rPr>
+        <w:lastRenderedPageBreak/>
+        <w:t>Esta actividad está enfocada a la aplicación de los cambios realizados y realización de pruebas de funcionamiento previos a la conclusión de la modificación, es decir, solo se probó su correcto funcionamiento mas no la veracidad del resultado.</w:t>
+      </w:r>
+    </w:p>
+    <w:p>
+      <w:pPr>
+        <w:pStyle w:val="Prrafodelista"/>
+        <w:jc w:val="both"/>
+        <w:rPr>
+          <w:rFonts w:ascii="Arial" w:hAnsi="Arial" w:cs="Arial"/>
+          <w:color w:val="000000" w:themeColor="text1"/>
+          <w:sz w:val="24"/>
+        </w:rPr>
+      </w:pPr>
+    </w:p>
+    <w:p>
+      <w:pPr>
+        <w:pStyle w:val="Prrafodelista"/>
+        <w:jc w:val="both"/>
+        <w:rPr>
+          <w:rFonts w:ascii="Arial" w:hAnsi="Arial" w:cs="Arial"/>
+          <w:color w:val="000000" w:themeColor="text1"/>
+          <w:sz w:val="24"/>
+        </w:rPr>
+      </w:pPr>
+    </w:p>
+    <w:p>
+      <w:pPr>
+        <w:pStyle w:val="Prrafodelista"/>
+        <w:numPr>
+          <w:ilvl w:val="0"/>
+          <w:numId w:val="6"/>
+        </w:numPr>
+        <w:jc w:val="both"/>
+        <w:rPr>
+          <w:rFonts w:ascii="Arial" w:hAnsi="Arial" w:cs="Arial"/>
+          <w:color w:val="000000" w:themeColor="text1"/>
+          <w:sz w:val="24"/>
+        </w:rPr>
+      </w:pPr>
+      <w:r>
+        <w:rPr>
+          <w:rFonts w:ascii="Arial" w:hAnsi="Arial" w:cs="Arial"/>
+          <w:color w:val="000000" w:themeColor="text1"/>
+          <w:sz w:val="24"/>
+        </w:rPr>
+        <w:t>Validación de reportes</w:t>
+      </w:r>
+    </w:p>
+    <w:p>
+      <w:pPr>
+        <w:pStyle w:val="Prrafodelista"/>
+        <w:jc w:val="both"/>
+        <w:rPr>
+          <w:rFonts w:ascii="Arial" w:hAnsi="Arial" w:cs="Arial"/>
+          <w:color w:val="000000" w:themeColor="text1"/>
+          <w:sz w:val="24"/>
+        </w:rPr>
+      </w:pPr>
+      <w:r>
+        <w:rPr>
+          <w:rFonts w:ascii="Arial" w:hAnsi="Arial" w:cs="Arial"/>
+          <w:color w:val="000000" w:themeColor="text1"/>
+          <w:sz w:val="24"/>
+        </w:rPr>
+        <w:t>Por último, se realizó el proceso de validación de cada reporte con su información mejorada, por medio de los algoritmos modificados.</w:t>
+      </w:r>
+    </w:p>
+    <w:p>
+      <w:pPr>
+        <w:pStyle w:val="Prrafodelista"/>
+        <w:jc w:val="both"/>
+        <w:rPr>
+          <w:rFonts w:ascii="Arial" w:hAnsi="Arial" w:cs="Arial"/>
+          <w:color w:val="000000" w:themeColor="text1"/>
+          <w:sz w:val="24"/>
+        </w:rPr>
+      </w:pPr>
+    </w:p>
+    <w:p>
+      <w:pPr>
+        <w:pStyle w:val="Prrafodelista"/>
+        <w:jc w:val="both"/>
+        <w:rPr>
+          <w:rFonts w:ascii="Arial" w:hAnsi="Arial" w:cs="Arial"/>
+          <w:color w:val="000000" w:themeColor="text1"/>
+          <w:sz w:val="24"/>
+        </w:rPr>
+      </w:pPr>
+      <w:r>
+        <w:rPr>
+          <w:rFonts w:ascii="Arial" w:hAnsi="Arial" w:cs="Arial"/>
+          <w:color w:val="000000" w:themeColor="text1"/>
+          <w:sz w:val="24"/>
+        </w:rPr>
+        <w:t>En este apartado, se comprobó la veracidad de los datos obtenidos dentro del reporte “</w:t>
+      </w:r>
+      <w:proofErr w:type="spellStart"/>
+      <w:r>
+        <w:rPr>
+          <w:rFonts w:ascii="Arial" w:hAnsi="Arial" w:cs="Arial"/>
+          <w:color w:val="000000" w:themeColor="text1"/>
+          <w:sz w:val="24"/>
+        </w:rPr>
+        <w:t>reseder</w:t>
+      </w:r>
+      <w:proofErr w:type="spellEnd"/>
+      <w:r>
+        <w:rPr>
+          <w:rFonts w:ascii="Arial" w:hAnsi="Arial" w:cs="Arial"/>
+          <w:color w:val="000000" w:themeColor="text1"/>
+          <w:sz w:val="24"/>
+        </w:rPr>
+        <w:t xml:space="preserve"> global”, comparándolo con un reporte realizado manualmente que proviene de la Unión de Crédito.</w:t>
       </w:r>
     </w:p>
     <w:p>
@@ -6864,7 +7863,7 @@
           <w:szCs w:val="24"/>
         </w:rPr>
       </w:pPr>
-      <w:bookmarkStart w:id="17" w:name="_Toc499644491"/>
+      <w:bookmarkStart w:id="18" w:name="_Toc499736614"/>
       <w:r>
         <w:rPr>
           <w:rFonts w:ascii="Arial" w:hAnsi="Arial" w:cs="Arial"/>
@@ -6875,7 +7874,7 @@
         </w:rPr>
         <w:t>Resultados /productos obtenidos y discusión</w:t>
       </w:r>
-      <w:bookmarkEnd w:id="17"/>
+      <w:bookmarkEnd w:id="18"/>
     </w:p>
     <w:p>
       <w:pPr>
@@ -6990,17 +7989,29 @@
           <w:rFonts w:ascii="Arial" w:hAnsi="Arial" w:cs="Arial"/>
           <w:sz w:val="24"/>
         </w:rPr>
-        <w:t xml:space="preserve">ro lado se monitoreó el avance del alumno Daniel </w:t>
-      </w:r>
-      <w:proofErr w:type="spellStart"/>
-      <w:r>
-        <w:rPr>
-          <w:rFonts w:ascii="Arial" w:hAnsi="Arial" w:cs="Arial"/>
-          <w:sz w:val="24"/>
-        </w:rPr>
-        <w:t>Bermudez</w:t>
-      </w:r>
-      <w:proofErr w:type="spellEnd"/>
+        <w:t>ro lado</w:t>
+      </w:r>
+      <w:r>
+        <w:rPr>
+          <w:rFonts w:ascii="Arial" w:hAnsi="Arial" w:cs="Arial"/>
+          <w:sz w:val="24"/>
+        </w:rPr>
+        <w:t>.</w:t>
+      </w:r>
+      <w:r>
+        <w:rPr>
+          <w:rFonts w:ascii="Arial" w:hAnsi="Arial" w:cs="Arial"/>
+          <w:sz w:val="24"/>
+        </w:rPr>
+        <w:t xml:space="preserve"> se monitoreó el avance del alumno Daniel </w:t>
+      </w:r>
+      <w:r>
+        <w:rPr>
+          <w:rFonts w:ascii="Arial" w:hAnsi="Arial" w:cs="Arial"/>
+          <w:sz w:val="24"/>
+        </w:rPr>
+        <w:t>Bermúdez</w:t>
+      </w:r>
       <w:r>
         <w:rPr>
           <w:rFonts w:ascii="Arial" w:hAnsi="Arial" w:cs="Arial"/>
@@ -7021,7 +8032,7 @@
           <w:szCs w:val="24"/>
         </w:rPr>
       </w:pPr>
-      <w:bookmarkStart w:id="18" w:name="_Toc499644492"/>
+      <w:bookmarkStart w:id="19" w:name="_Toc499736615"/>
       <w:r>
         <w:rPr>
           <w:rFonts w:ascii="Arial" w:hAnsi="Arial" w:cs="Arial"/>
@@ -7032,7 +8043,7 @@
         </w:rPr>
         <w:t>Conclusiones</w:t>
       </w:r>
-      <w:bookmarkEnd w:id="18"/>
+      <w:bookmarkEnd w:id="19"/>
     </w:p>
     <w:p>
       <w:pPr>
@@ -7063,6 +8074,7 @@
           <w:rFonts w:ascii="Arial" w:hAnsi="Arial" w:cs="Arial"/>
           <w:sz w:val="24"/>
         </w:rPr>
+        <w:lastRenderedPageBreak/>
         <w:t xml:space="preserve">Considero que la incorporación del alumno Daniel Bermúdez al </w:t>
       </w:r>
       <w:r>
@@ -7167,11 +8179,40 @@
           <w:rFonts w:ascii="Arial" w:hAnsi="Arial" w:cs="Arial"/>
           <w:sz w:val="24"/>
         </w:rPr>
-        <w:lastRenderedPageBreak/>
         <w:t>Para una mayor comprensión del sistema para los nuevos integrantes al desarrollo del proyecto, es necesario implementar una documentación técnica. Esto ayuda a entender de manera rápida el funcionamiento de la aplicación y afortunadamente comenzó a desarrollarse durante este periodo y se plantaron buenas bases para su continuación.</w:t>
       </w:r>
-      <w:bookmarkStart w:id="19" w:name="_GoBack"/>
-      <w:bookmarkEnd w:id="19"/>
+    </w:p>
+    <w:p>
+      <w:pPr>
+        <w:jc w:val="both"/>
+        <w:rPr>
+          <w:rFonts w:ascii="Arial" w:hAnsi="Arial" w:cs="Arial"/>
+          <w:sz w:val="24"/>
+        </w:rPr>
+      </w:pPr>
+      <w:r>
+        <w:rPr>
+          <w:rFonts w:ascii="Arial" w:hAnsi="Arial" w:cs="Arial"/>
+          <w:sz w:val="24"/>
+        </w:rPr>
+        <w:t xml:space="preserve">Cabe mencionar que los proyectos de prueba son de suma importancia, pues desarrollar un sistema que implemente la lógica y el funcionamiento de otro sistema modelo, puede resultar muy estresante y tedioso, sin embargo, resulta eficaz durante el proceso de aprendizaje, ya que se evitan componentes y módulos que no son necesarios, por lo </w:t>
+      </w:r>
+      <w:proofErr w:type="gramStart"/>
+      <w:r>
+        <w:rPr>
+          <w:rFonts w:ascii="Arial" w:hAnsi="Arial" w:cs="Arial"/>
+          <w:sz w:val="24"/>
+        </w:rPr>
+        <w:t>tanto</w:t>
+      </w:r>
+      <w:proofErr w:type="gramEnd"/>
+      <w:r>
+        <w:rPr>
+          <w:rFonts w:ascii="Arial" w:hAnsi="Arial" w:cs="Arial"/>
+          <w:sz w:val="24"/>
+        </w:rPr>
+        <w:t xml:space="preserve"> general una rápida y eficiente comprensión.</w:t>
+      </w:r>
     </w:p>
     <w:p>
       <w:pPr>
@@ -7185,7 +8226,7 @@
           <w:szCs w:val="24"/>
         </w:rPr>
       </w:pPr>
-      <w:bookmarkStart w:id="20" w:name="_Toc499644493"/>
+      <w:bookmarkStart w:id="20" w:name="_Toc499736616"/>
       <w:r>
         <w:rPr>
           <w:rFonts w:ascii="Arial" w:hAnsi="Arial" w:cs="Arial"/>
@@ -7219,7 +8260,7 @@
           <w:szCs w:val="24"/>
         </w:rPr>
       </w:pPr>
-      <w:bookmarkStart w:id="21" w:name="_Toc499644494"/>
+      <w:bookmarkStart w:id="21" w:name="_Toc499736617"/>
       <w:r>
         <w:rPr>
           <w:rFonts w:ascii="Arial" w:hAnsi="Arial" w:cs="Arial"/>
@@ -7259,6 +8300,7 @@
           <w:noProof/>
           <w:lang w:eastAsia="es-MX"/>
         </w:rPr>
+        <w:lastRenderedPageBreak/>
         <w:drawing>
           <wp:inline distT="0" distB="0" distL="0" distR="0" wp14:anchorId="3E648D10" wp14:editId="32847834">
             <wp:extent cx="5605200" cy="4205964"/>
@@ -7313,9 +8355,62 @@
       <w:r>
         <w:rPr>
           <w:noProof/>
+        </w:rPr>
+        <w:lastRenderedPageBreak/>
+        <w:drawing>
+          <wp:inline distT="0" distB="0" distL="0" distR="0">
+            <wp:extent cx="3562985" cy="2726055"/>
+            <wp:effectExtent l="0" t="0" r="0" b="0"/>
+            <wp:docPr id="5" name="Imagen 5"/>
+            <wp:cNvGraphicFramePr>
+              <a:graphicFrameLocks xmlns:a="http://schemas.openxmlformats.org/drawingml/2006/main" noChangeAspect="1"/>
+            </wp:cNvGraphicFramePr>
+            <a:graphic xmlns:a="http://schemas.openxmlformats.org/drawingml/2006/main">
+              <a:graphicData uri="http://schemas.openxmlformats.org/drawingml/2006/picture">
+                <pic:pic xmlns:pic="http://schemas.openxmlformats.org/drawingml/2006/picture">
+                  <pic:nvPicPr>
+                    <pic:cNvPr id="0" name="Picture 1"/>
+                    <pic:cNvPicPr>
+                      <a:picLocks noChangeAspect="1" noChangeArrowheads="1"/>
+                    </pic:cNvPicPr>
+                  </pic:nvPicPr>
+                  <pic:blipFill>
+                    <a:blip r:embed="rId13">
+                      <a:extLst>
+                        <a:ext uri="{28A0092B-C50C-407E-A947-70E740481C1C}">
+                          <a14:useLocalDpi xmlns:a14="http://schemas.microsoft.com/office/drawing/2010/main" val="0"/>
+                        </a:ext>
+                      </a:extLst>
+                    </a:blip>
+                    <a:srcRect/>
+                    <a:stretch>
+                      <a:fillRect/>
+                    </a:stretch>
+                  </pic:blipFill>
+                  <pic:spPr bwMode="auto">
+                    <a:xfrm>
+                      <a:off x="0" y="0"/>
+                      <a:ext cx="3562985" cy="2726055"/>
+                    </a:xfrm>
+                    <a:prstGeom prst="rect">
+                      <a:avLst/>
+                    </a:prstGeom>
+                    <a:noFill/>
+                    <a:ln>
+                      <a:noFill/>
+                    </a:ln>
+                  </pic:spPr>
+                </pic:pic>
+              </a:graphicData>
+            </a:graphic>
+          </wp:inline>
+        </w:drawing>
+      </w:r>
+      <w:r>
+        <w:rPr>
+          <w:noProof/>
           <w:lang w:eastAsia="es-MX"/>
         </w:rPr>
-        <w:lastRenderedPageBreak/>
         <w:drawing>
           <wp:anchor distT="0" distB="0" distL="114300" distR="114300" simplePos="0" relativeHeight="251664384" behindDoc="0" locked="0" layoutInCell="1" allowOverlap="1">
             <wp:simplePos x="0" y="0"/>
@@ -7340,7 +8435,7 @@
                     <pic:cNvPicPr/>
                   </pic:nvPicPr>
                   <pic:blipFill rotWithShape="1">
-                    <a:blip r:embed="rId13" cstate="print">
+                    <a:blip r:embed="rId14" cstate="print">
                       <a:extLst>
                         <a:ext uri="{28A0092B-C50C-407E-A947-70E740481C1C}">
                           <a14:useLocalDpi xmlns:a14="http://schemas.microsoft.com/office/drawing/2010/main" val="0"/>
@@ -7375,7 +8470,7 @@
       </w:r>
     </w:p>
     <w:sectPr>
-      <w:footerReference w:type="default" r:id="rId14"/>
+      <w:footerReference w:type="default" r:id="rId15"/>
       <w:pgSz w:w="12240" w:h="15840"/>
       <w:pgMar w:top="1417" w:right="1701" w:bottom="1417" w:left="1701" w:header="708" w:footer="708" w:gutter="0"/>
       <w:pgNumType w:start="0"/>
@@ -7388,7 +8483,7 @@
 </file>
 
 <file path=word/endnotes.xml><?xml version="1.0" encoding="utf-8"?>
-<w:endnotes xmlns:wpc="http://schemas.microsoft.com/office/word/2010/wordprocessingCanvas" xmlns:mc="http://schemas.openxmlformats.org/markup-compatibility/2006" xmlns:o="urn:schemas-microsoft-com:office:office" xmlns:r="http://schemas.openxmlformats.org/officeDocument/2006/relationships" xmlns:m="http://schemas.openxmlformats.org/officeDocument/2006/math" xmlns:v="urn:schemas-microsoft-com:vml" xmlns:wp14="http://schemas.microsoft.com/office/word/2010/wordprocessingDrawing" xmlns:wp="http://schemas.openxmlformats.org/drawingml/2006/wordprocessingDrawing" xmlns:w10="urn:schemas-microsoft-com:office:word" xmlns:w="http://schemas.openxmlformats.org/wordprocessingml/2006/main" xmlns:w14="http://schemas.microsoft.com/office/word/2010/wordml" xmlns:w15="http://schemas.microsoft.com/office/word/2012/wordml" xmlns:wpg="http://schemas.microsoft.com/office/word/2010/wordprocessingGroup" xmlns:wpi="http://schemas.microsoft.com/office/word/2010/wordprocessingInk" xmlns:wne="http://schemas.microsoft.com/office/word/2006/wordml" xmlns:wps="http://schemas.microsoft.com/office/word/2010/wordprocessingShape" mc:Ignorable="w14 w15 wp14">
+<w:endnotes xmlns:wpc="http://schemas.microsoft.com/office/word/2010/wordprocessingCanvas" xmlns:cx="http://schemas.microsoft.com/office/drawing/2014/chartex" xmlns:cx1="http://schemas.microsoft.com/office/drawing/2015/9/8/chartex" xmlns:cx2="http://schemas.microsoft.com/office/drawing/2015/10/21/chartex" xmlns:cx3="http://schemas.microsoft.com/office/drawing/2016/5/9/chartex" xmlns:cx4="http://schemas.microsoft.com/office/drawing/2016/5/10/chartex" xmlns:cx5="http://schemas.microsoft.com/office/drawing/2016/5/11/chartex" xmlns:cx6="http://schemas.microsoft.com/office/drawing/2016/5/12/chartex" xmlns:cx7="http://schemas.microsoft.com/office/drawing/2016/5/13/chartex" xmlns:cx8="http://schemas.microsoft.com/office/drawing/2016/5/14/chartex" xmlns:mc="http://schemas.openxmlformats.org/markup-compatibility/2006" xmlns:aink="http://schemas.microsoft.com/office/drawing/2016/ink" xmlns:am3d="http://schemas.microsoft.com/office/drawing/2017/model3d" xmlns:o="urn:schemas-microsoft-com:office:office" xmlns:r="http://schemas.openxmlformats.org/officeDocument/2006/relationships" xmlns:m="http://schemas.openxmlformats.org/officeDocument/2006/math" xmlns:v="urn:schemas-microsoft-com:vml" xmlns:wp14="http://schemas.microsoft.com/office/word/2010/wordprocessingDrawing" xmlns:wp="http://schemas.openxmlformats.org/drawingml/2006/wordprocessingDrawing" xmlns:w10="urn:schemas-microsoft-com:office:word" xmlns:w="http://schemas.openxmlformats.org/wordprocessingml/2006/main" xmlns:w14="http://schemas.microsoft.com/office/word/2010/wordml" xmlns:w15="http://schemas.microsoft.com/office/word/2012/wordml" xmlns:w16cid="http://schemas.microsoft.com/office/word/2016/wordml/cid" xmlns:w16se="http://schemas.microsoft.com/office/word/2015/wordml/symex" xmlns:wpg="http://schemas.microsoft.com/office/word/2010/wordprocessingGroup" xmlns:wpi="http://schemas.microsoft.com/office/word/2010/wordprocessingInk" xmlns:wne="http://schemas.microsoft.com/office/word/2006/wordml" xmlns:wps="http://schemas.microsoft.com/office/word/2010/wordprocessingShape" mc:Ignorable="w14 w15 w16se w16cid wp14">
   <w:endnote w:type="separator" w:id="-1">
     <w:p>
       <w:pPr>
@@ -7413,7 +8508,7 @@
 </file>
 
 <file path=word/footer1.xml><?xml version="1.0" encoding="utf-8"?>
-<w:ftr xmlns:wpc="http://schemas.microsoft.com/office/word/2010/wordprocessingCanvas" xmlns:mc="http://schemas.openxmlformats.org/markup-compatibility/2006" xmlns:o="urn:schemas-microsoft-com:office:office" xmlns:r="http://schemas.openxmlformats.org/officeDocument/2006/relationships" xmlns:m="http://schemas.openxmlformats.org/officeDocument/2006/math" xmlns:v="urn:schemas-microsoft-com:vml" xmlns:wp14="http://schemas.microsoft.com/office/word/2010/wordprocessingDrawing" xmlns:wp="http://schemas.openxmlformats.org/drawingml/2006/wordprocessingDrawing" xmlns:w10="urn:schemas-microsoft-com:office:word" xmlns:w="http://schemas.openxmlformats.org/wordprocessingml/2006/main" xmlns:w14="http://schemas.microsoft.com/office/word/2010/wordml" xmlns:w15="http://schemas.microsoft.com/office/word/2012/wordml" xmlns:wpg="http://schemas.microsoft.com/office/word/2010/wordprocessingGroup" xmlns:wpi="http://schemas.microsoft.com/office/word/2010/wordprocessingInk" xmlns:wne="http://schemas.microsoft.com/office/word/2006/wordml" xmlns:wps="http://schemas.microsoft.com/office/word/2010/wordprocessingShape" mc:Ignorable="w14 w15 wp14">
+<w:ftr xmlns:wpc="http://schemas.microsoft.com/office/word/2010/wordprocessingCanvas" xmlns:cx="http://schemas.microsoft.com/office/drawing/2014/chartex" xmlns:cx1="http://schemas.microsoft.com/office/drawing/2015/9/8/chartex" xmlns:cx2="http://schemas.microsoft.com/office/drawing/2015/10/21/chartex" xmlns:cx3="http://schemas.microsoft.com/office/drawing/2016/5/9/chartex" xmlns:cx4="http://schemas.microsoft.com/office/drawing/2016/5/10/chartex" xmlns:cx5="http://schemas.microsoft.com/office/drawing/2016/5/11/chartex" xmlns:cx6="http://schemas.microsoft.com/office/drawing/2016/5/12/chartex" xmlns:cx7="http://schemas.microsoft.com/office/drawing/2016/5/13/chartex" xmlns:cx8="http://schemas.microsoft.com/office/drawing/2016/5/14/chartex" xmlns:mc="http://schemas.openxmlformats.org/markup-compatibility/2006" xmlns:aink="http://schemas.microsoft.com/office/drawing/2016/ink" xmlns:am3d="http://schemas.microsoft.com/office/drawing/2017/model3d" xmlns:o="urn:schemas-microsoft-com:office:office" xmlns:r="http://schemas.openxmlformats.org/officeDocument/2006/relationships" xmlns:m="http://schemas.openxmlformats.org/officeDocument/2006/math" xmlns:v="urn:schemas-microsoft-com:vml" xmlns:wp14="http://schemas.microsoft.com/office/word/2010/wordprocessingDrawing" xmlns:wp="http://schemas.openxmlformats.org/drawingml/2006/wordprocessingDrawing" xmlns:w10="urn:schemas-microsoft-com:office:word" xmlns:w="http://schemas.openxmlformats.org/wordprocessingml/2006/main" xmlns:w14="http://schemas.microsoft.com/office/word/2010/wordml" xmlns:w15="http://schemas.microsoft.com/office/word/2012/wordml" xmlns:w16cid="http://schemas.microsoft.com/office/word/2016/wordml/cid" xmlns:w16se="http://schemas.microsoft.com/office/word/2015/wordml/symex" xmlns:wpg="http://schemas.microsoft.com/office/word/2010/wordprocessingGroup" xmlns:wpi="http://schemas.microsoft.com/office/word/2010/wordprocessingInk" xmlns:wne="http://schemas.microsoft.com/office/word/2006/wordml" xmlns:wps="http://schemas.microsoft.com/office/word/2010/wordprocessingShape" mc:Ignorable="w14 w15 w16se w16cid wp14">
   <w:p>
     <w:pPr>
       <w:pStyle w:val="Piedepgina"/>
@@ -7582,12 +8677,12 @@
         <mc:Fallback>
           <w:pict>
             <v:group id="Grupo 37" o:spid="_x0000_s1027" style="position:absolute;margin-left:416.8pt;margin-top:0;width:468pt;height:25.2pt;z-index:251660288;mso-width-percent:1000;mso-top-percent:200;mso-wrap-distance-left:0;mso-wrap-distance-right:0;mso-position-horizontal:right;mso-position-horizontal-relative:margin;mso-position-vertical-relative:bottom-margin-area;mso-width-percent:1000;mso-top-percent:200;mso-width-relative:margin;mso-height-relative:margin" coordsize="59626,3238" o:gfxdata="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">
-              <v:rect id="Rectángulo 38" o:spid="_x0000_s1028" style="position:absolute;left:190;width:59436;height:188;visibility:visible;mso-wrap-style:square;v-text-anchor:middle" o:gfxdata="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" filled="f" stroked="f" strokeweight="1pt"/>
+              <v:rect id="Rectángulo 38" o:spid="_x0000_s1028" style="position:absolute;left:190;width:59436;height:188;visibility:visible;mso-wrap-style:square;v-text-anchor:middle" o:gfxdata="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" filled="f" stroked="f" strokeweight="1pt"/>
               <v:shapetype id="_x0000_t202" coordsize="21600,21600" o:spt="202" path="m,l,21600r21600,l21600,xe">
                 <v:stroke joinstyle="miter"/>
                 <v:path gradientshapeok="t" o:connecttype="rect"/>
               </v:shapetype>
-              <v:shape id="Cuadro de texto 39" o:spid="_x0000_s1029" type="#_x0000_t202" style="position:absolute;top:666;width:59436;height:2572;visibility:visible;mso-wrap-style:square;v-text-anchor:bottom" o:gfxdata="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" filled="f" stroked="f" strokeweight=".5pt">
+              <v:shape id="Cuadro de texto 39" o:spid="_x0000_s1029" type="#_x0000_t202" style="position:absolute;top:666;width:59436;height:2572;visibility:visible;mso-wrap-style:square;v-text-anchor:bottom" o:gfxdata="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" filled="f" stroked="f" strokeweight=".5pt">
                 <v:textbox inset=",,,0">
                   <w:txbxContent>
                     <w:p>
@@ -7730,7 +8825,7 @@
                               <w:szCs w:val="28"/>
                               <w:lang w:val="es-ES"/>
                             </w:rPr>
-                            <w:t>11</w:t>
+                            <w:t>3</w:t>
                           </w:r>
                           <w:r>
                             <w:rPr>
@@ -7807,7 +8902,7 @@
                         <w:szCs w:val="28"/>
                         <w:lang w:val="es-ES"/>
                       </w:rPr>
-                      <w:t>11</w:t>
+                      <w:t>3</w:t>
                     </w:r>
                     <w:r>
                       <w:rPr>
@@ -7831,7 +8926,7 @@
 </file>
 
 <file path=word/footnotes.xml><?xml version="1.0" encoding="utf-8"?>
-<w:footnotes xmlns:wpc="http://schemas.microsoft.com/office/word/2010/wordprocessingCanvas" xmlns:mc="http://schemas.openxmlformats.org/markup-compatibility/2006" xmlns:o="urn:schemas-microsoft-com:office:office" xmlns:r="http://schemas.openxmlformats.org/officeDocument/2006/relationships" xmlns:m="http://schemas.openxmlformats.org/officeDocument/2006/math" xmlns:v="urn:schemas-microsoft-com:vml" xmlns:wp14="http://schemas.microsoft.com/office/word/2010/wordprocessingDrawing" xmlns:wp="http://schemas.openxmlformats.org/drawingml/2006/wordprocessingDrawing" xmlns:w10="urn:schemas-microsoft-com:office:word" xmlns:w="http://schemas.openxmlformats.org/wordprocessingml/2006/main" xmlns:w14="http://schemas.microsoft.com/office/word/2010/wordml" xmlns:w15="http://schemas.microsoft.com/office/word/2012/wordml" xmlns:wpg="http://schemas.microsoft.com/office/word/2010/wordprocessingGroup" xmlns:wpi="http://schemas.microsoft.com/office/word/2010/wordprocessingInk" xmlns:wne="http://schemas.microsoft.com/office/word/2006/wordml" xmlns:wps="http://schemas.microsoft.com/office/word/2010/wordprocessingShape" mc:Ignorable="w14 w15 wp14">
+<w:footnotes xmlns:wpc="http://schemas.microsoft.com/office/word/2010/wordprocessingCanvas" xmlns:cx="http://schemas.microsoft.com/office/drawing/2014/chartex" xmlns:cx1="http://schemas.microsoft.com/office/drawing/2015/9/8/chartex" xmlns:cx2="http://schemas.microsoft.com/office/drawing/2015/10/21/chartex" xmlns:cx3="http://schemas.microsoft.com/office/drawing/2016/5/9/chartex" xmlns:cx4="http://schemas.microsoft.com/office/drawing/2016/5/10/chartex" xmlns:cx5="http://schemas.microsoft.com/office/drawing/2016/5/11/chartex" xmlns:cx6="http://schemas.microsoft.com/office/drawing/2016/5/12/chartex" xmlns:cx7="http://schemas.microsoft.com/office/drawing/2016/5/13/chartex" xmlns:cx8="http://schemas.microsoft.com/office/drawing/2016/5/14/chartex" xmlns:mc="http://schemas.openxmlformats.org/markup-compatibility/2006" xmlns:aink="http://schemas.microsoft.com/office/drawing/2016/ink" xmlns:am3d="http://schemas.microsoft.com/office/drawing/2017/model3d" xmlns:o="urn:schemas-microsoft-com:office:office" xmlns:r="http://schemas.openxmlformats.org/officeDocument/2006/relationships" xmlns:m="http://schemas.openxmlformats.org/officeDocument/2006/math" xmlns:v="urn:schemas-microsoft-com:vml" xmlns:wp14="http://schemas.microsoft.com/office/word/2010/wordprocessingDrawing" xmlns:wp="http://schemas.openxmlformats.org/drawingml/2006/wordprocessingDrawing" xmlns:w10="urn:schemas-microsoft-com:office:word" xmlns:w="http://schemas.openxmlformats.org/wordprocessingml/2006/main" xmlns:w14="http://schemas.microsoft.com/office/word/2010/wordml" xmlns:w15="http://schemas.microsoft.com/office/word/2012/wordml" xmlns:w16cid="http://schemas.microsoft.com/office/word/2016/wordml/cid" xmlns:w16se="http://schemas.microsoft.com/office/word/2015/wordml/symex" xmlns:wpg="http://schemas.microsoft.com/office/word/2010/wordprocessingGroup" xmlns:wpi="http://schemas.microsoft.com/office/word/2010/wordprocessingInk" xmlns:wne="http://schemas.microsoft.com/office/word/2006/wordml" xmlns:wps="http://schemas.microsoft.com/office/word/2010/wordprocessingShape" mc:Ignorable="w14 w15 w16se w16cid wp14">
   <w:footnote w:type="separator" w:id="-1">
     <w:p>
       <w:pPr>
@@ -7856,8 +8951,8 @@
 </file>
 
 <file path=word/numbering.xml><?xml version="1.0" encoding="utf-8"?>
-<w:numbering xmlns:wpc="http://schemas.microsoft.com/office/word/2010/wordprocessingCanvas" xmlns:mc="http://schemas.openxmlformats.org/markup-compatibility/2006" xmlns:o="urn:schemas-microsoft-com:office:office" xmlns:r="http://schemas.openxmlformats.org/officeDocument/2006/relationships" xmlns:m="http://schemas.openxmlformats.org/officeDocument/2006/math" xmlns:v="urn:schemas-microsoft-com:vml" xmlns:wp14="http://schemas.microsoft.com/office/word/2010/wordprocessingDrawing" xmlns:wp="http://schemas.openxmlformats.org/drawingml/2006/wordprocessingDrawing" xmlns:w10="urn:schemas-microsoft-com:office:word" xmlns:w="http://schemas.openxmlformats.org/wordprocessingml/2006/main" xmlns:w14="http://schemas.microsoft.com/office/word/2010/wordml" xmlns:w15="http://schemas.microsoft.com/office/word/2012/wordml" xmlns:wpg="http://schemas.microsoft.com/office/word/2010/wordprocessingGroup" xmlns:wpi="http://schemas.microsoft.com/office/word/2010/wordprocessingInk" xmlns:wne="http://schemas.microsoft.com/office/word/2006/wordml" xmlns:wps="http://schemas.microsoft.com/office/word/2010/wordprocessingShape" mc:Ignorable="w14 w15 wp14">
-  <w:abstractNum w:abstractNumId="0">
+<w:numbering xmlns:wpc="http://schemas.microsoft.com/office/word/2010/wordprocessingCanvas" xmlns:cx="http://schemas.microsoft.com/office/drawing/2014/chartex" xmlns:cx1="http://schemas.microsoft.com/office/drawing/2015/9/8/chartex" xmlns:cx2="http://schemas.microsoft.com/office/drawing/2015/10/21/chartex" xmlns:cx3="http://schemas.microsoft.com/office/drawing/2016/5/9/chartex" xmlns:cx4="http://schemas.microsoft.com/office/drawing/2016/5/10/chartex" xmlns:cx5="http://schemas.microsoft.com/office/drawing/2016/5/11/chartex" xmlns:cx6="http://schemas.microsoft.com/office/drawing/2016/5/12/chartex" xmlns:cx7="http://schemas.microsoft.com/office/drawing/2016/5/13/chartex" xmlns:cx8="http://schemas.microsoft.com/office/drawing/2016/5/14/chartex" xmlns:mc="http://schemas.openxmlformats.org/markup-compatibility/2006" xmlns:aink="http://schemas.microsoft.com/office/drawing/2016/ink" xmlns:am3d="http://schemas.microsoft.com/office/drawing/2017/model3d" xmlns:o="urn:schemas-microsoft-com:office:office" xmlns:r="http://schemas.openxmlformats.org/officeDocument/2006/relationships" xmlns:m="http://schemas.openxmlformats.org/officeDocument/2006/math" xmlns:v="urn:schemas-microsoft-com:vml" xmlns:wp14="http://schemas.microsoft.com/office/word/2010/wordprocessingDrawing" xmlns:wp="http://schemas.openxmlformats.org/drawingml/2006/wordprocessingDrawing" xmlns:w10="urn:schemas-microsoft-com:office:word" xmlns:w="http://schemas.openxmlformats.org/wordprocessingml/2006/main" xmlns:w14="http://schemas.microsoft.com/office/word/2010/wordml" xmlns:w15="http://schemas.microsoft.com/office/word/2012/wordml" xmlns:w16cid="http://schemas.microsoft.com/office/word/2016/wordml/cid" xmlns:w16se="http://schemas.microsoft.com/office/word/2015/wordml/symex" xmlns:wpg="http://schemas.microsoft.com/office/word/2010/wordprocessingGroup" xmlns:wpi="http://schemas.microsoft.com/office/word/2010/wordprocessingInk" xmlns:wne="http://schemas.microsoft.com/office/word/2006/wordml" xmlns:wps="http://schemas.microsoft.com/office/word/2010/wordprocessingShape" mc:Ignorable="w14 w15 w16se w16cid wp14">
+  <w:abstractNum w:abstractNumId="0" w15:restartNumberingAfterBreak="0">
     <w:nsid w:val="3EC01B9F"/>
     <w:multiLevelType w:val="hybridMultilevel"/>
     <w:tmpl w:val="97A4DA4A"/>
@@ -7970,7 +9065,120 @@
       </w:rPr>
     </w:lvl>
   </w:abstractNum>
-  <w:abstractNum w:abstractNumId="1">
+  <w:abstractNum w:abstractNumId="1" w15:restartNumberingAfterBreak="0">
+    <w:nsid w:val="4B0E14A3"/>
+    <w:multiLevelType w:val="hybridMultilevel"/>
+    <w:tmpl w:val="22B4DE82"/>
+    <w:lvl w:ilvl="0" w:tplc="0C0A0001">
+      <w:start w:val="1"/>
+      <w:numFmt w:val="bullet"/>
+      <w:lvlText w:val=""/>
+      <w:lvlJc w:val="left"/>
+      <w:pPr>
+        <w:ind w:left="720" w:hanging="360"/>
+      </w:pPr>
+      <w:rPr>
+        <w:rFonts w:ascii="Symbol" w:hAnsi="Symbol" w:hint="default"/>
+      </w:rPr>
+    </w:lvl>
+    <w:lvl w:ilvl="1" w:tplc="0C0A0003" w:tentative="1">
+      <w:start w:val="1"/>
+      <w:numFmt w:val="bullet"/>
+      <w:lvlText w:val="o"/>
+      <w:lvlJc w:val="left"/>
+      <w:pPr>
+        <w:ind w:left="1440" w:hanging="360"/>
+      </w:pPr>
+      <w:rPr>
+        <w:rFonts w:ascii="Courier New" w:hAnsi="Courier New" w:cs="Courier New" w:hint="default"/>
+      </w:rPr>
+    </w:lvl>
+    <w:lvl w:ilvl="2" w:tplc="0C0A0005" w:tentative="1">
+      <w:start w:val="1"/>
+      <w:numFmt w:val="bullet"/>
+      <w:lvlText w:val=""/>
+      <w:lvlJc w:val="left"/>
+      <w:pPr>
+        <w:ind w:left="2160" w:hanging="360"/>
+      </w:pPr>
+      <w:rPr>
+        <w:rFonts w:ascii="Wingdings" w:hAnsi="Wingdings" w:hint="default"/>
+      </w:rPr>
+    </w:lvl>
+    <w:lvl w:ilvl="3" w:tplc="0C0A0001" w:tentative="1">
+      <w:start w:val="1"/>
+      <w:numFmt w:val="bullet"/>
+      <w:lvlText w:val=""/>
+      <w:lvlJc w:val="left"/>
+      <w:pPr>
+        <w:ind w:left="2880" w:hanging="360"/>
+      </w:pPr>
+      <w:rPr>
+        <w:rFonts w:ascii="Symbol" w:hAnsi="Symbol" w:hint="default"/>
+      </w:rPr>
+    </w:lvl>
+    <w:lvl w:ilvl="4" w:tplc="0C0A0003" w:tentative="1">
+      <w:start w:val="1"/>
+      <w:numFmt w:val="bullet"/>
+      <w:lvlText w:val="o"/>
+      <w:lvlJc w:val="left"/>
+      <w:pPr>
+        <w:ind w:left="3600" w:hanging="360"/>
+      </w:pPr>
+      <w:rPr>
+        <w:rFonts w:ascii="Courier New" w:hAnsi="Courier New" w:cs="Courier New" w:hint="default"/>
+      </w:rPr>
+    </w:lvl>
+    <w:lvl w:ilvl="5" w:tplc="0C0A0005" w:tentative="1">
+      <w:start w:val="1"/>
+      <w:numFmt w:val="bullet"/>
+      <w:lvlText w:val=""/>
+      <w:lvlJc w:val="left"/>
+      <w:pPr>
+        <w:ind w:left="4320" w:hanging="360"/>
+      </w:pPr>
+      <w:rPr>
+        <w:rFonts w:ascii="Wingdings" w:hAnsi="Wingdings" w:hint="default"/>
+      </w:rPr>
+    </w:lvl>
+    <w:lvl w:ilvl="6" w:tplc="0C0A0001" w:tentative="1">
+      <w:start w:val="1"/>
+      <w:numFmt w:val="bullet"/>
+      <w:lvlText w:val=""/>
+      <w:lvlJc w:val="left"/>
+      <w:pPr>
+        <w:ind w:left="5040" w:hanging="360"/>
+      </w:pPr>
+      <w:rPr>
+        <w:rFonts w:ascii="Symbol" w:hAnsi="Symbol" w:hint="default"/>
+      </w:rPr>
+    </w:lvl>
+    <w:lvl w:ilvl="7" w:tplc="0C0A0003" w:tentative="1">
+      <w:start w:val="1"/>
+      <w:numFmt w:val="bullet"/>
+      <w:lvlText w:val="o"/>
+      <w:lvlJc w:val="left"/>
+      <w:pPr>
+        <w:ind w:left="5760" w:hanging="360"/>
+      </w:pPr>
+      <w:rPr>
+        <w:rFonts w:ascii="Courier New" w:hAnsi="Courier New" w:cs="Courier New" w:hint="default"/>
+      </w:rPr>
+    </w:lvl>
+    <w:lvl w:ilvl="8" w:tplc="0C0A0005" w:tentative="1">
+      <w:start w:val="1"/>
+      <w:numFmt w:val="bullet"/>
+      <w:lvlText w:val=""/>
+      <w:lvlJc w:val="left"/>
+      <w:pPr>
+        <w:ind w:left="6480" w:hanging="360"/>
+      </w:pPr>
+      <w:rPr>
+        <w:rFonts w:ascii="Wingdings" w:hAnsi="Wingdings" w:hint="default"/>
+      </w:rPr>
+    </w:lvl>
+  </w:abstractNum>
+  <w:abstractNum w:abstractNumId="2" w15:restartNumberingAfterBreak="0">
     <w:nsid w:val="50593F84"/>
     <w:multiLevelType w:val="hybridMultilevel"/>
     <w:tmpl w:val="E51E5D0A"/>
@@ -8083,7 +9291,7 @@
       </w:rPr>
     </w:lvl>
   </w:abstractNum>
-  <w:abstractNum w:abstractNumId="2">
+  <w:abstractNum w:abstractNumId="3" w15:restartNumberingAfterBreak="0">
     <w:nsid w:val="5F2D0D7E"/>
     <w:multiLevelType w:val="hybridMultilevel"/>
     <w:tmpl w:val="9E4A1F80"/>
@@ -8196,7 +9404,7 @@
       </w:rPr>
     </w:lvl>
   </w:abstractNum>
-  <w:abstractNum w:abstractNumId="3">
+  <w:abstractNum w:abstractNumId="4" w15:restartNumberingAfterBreak="0">
     <w:nsid w:val="64EE4965"/>
     <w:multiLevelType w:val="hybridMultilevel"/>
     <w:tmpl w:val="D1B0C7EC"/>
@@ -8309,7 +9517,7 @@
       </w:rPr>
     </w:lvl>
   </w:abstractNum>
-  <w:abstractNum w:abstractNumId="4">
+  <w:abstractNum w:abstractNumId="5" w15:restartNumberingAfterBreak="0">
     <w:nsid w:val="73C06BD2"/>
     <w:multiLevelType w:val="hybridMultilevel"/>
     <w:tmpl w:val="4296DA12"/>
@@ -8423,25 +9631,28 @@
     </w:lvl>
   </w:abstractNum>
   <w:num w:numId="1">
-    <w:abstractNumId w:val="3"/>
+    <w:abstractNumId w:val="4"/>
   </w:num>
   <w:num w:numId="2">
     <w:abstractNumId w:val="0"/>
   </w:num>
   <w:num w:numId="3">
-    <w:abstractNumId w:val="1"/>
+    <w:abstractNumId w:val="2"/>
   </w:num>
   <w:num w:numId="4">
-    <w:abstractNumId w:val="2"/>
+    <w:abstractNumId w:val="3"/>
   </w:num>
   <w:num w:numId="5">
-    <w:abstractNumId w:val="4"/>
+    <w:abstractNumId w:val="5"/>
+  </w:num>
+  <w:num w:numId="6">
+    <w:abstractNumId w:val="1"/>
   </w:num>
 </w:numbering>
 </file>
 
 <file path=word/styles.xml><?xml version="1.0" encoding="utf-8"?>
-<w:styles xmlns:mc="http://schemas.openxmlformats.org/markup-compatibility/2006" xmlns:r="http://schemas.openxmlformats.org/officeDocument/2006/relationships" xmlns:w="http://schemas.openxmlformats.org/wordprocessingml/2006/main" xmlns:w14="http://schemas.microsoft.com/office/word/2010/wordml" xmlns:w15="http://schemas.microsoft.com/office/word/2012/wordml" mc:Ignorable="w14 w15">
+<w:styles xmlns:mc="http://schemas.openxmlformats.org/markup-compatibility/2006" xmlns:r="http://schemas.openxmlformats.org/officeDocument/2006/relationships" xmlns:w="http://schemas.openxmlformats.org/wordprocessingml/2006/main" xmlns:w14="http://schemas.microsoft.com/office/word/2010/wordml" xmlns:w15="http://schemas.microsoft.com/office/word/2012/wordml" xmlns:w16cid="http://schemas.microsoft.com/office/word/2016/wordml/cid" xmlns:w16se="http://schemas.microsoft.com/office/word/2015/wordml/symex" mc:Ignorable="w14 w15 w16se w16cid">
   <w:docDefaults>
     <w:rPrDefault>
       <w:rPr>
@@ -8457,7 +9668,7 @@
       </w:pPr>
     </w:pPrDefault>
   </w:docDefaults>
-  <w:latentStyles w:defLockedState="0" w:defUIPriority="99" w:defSemiHidden="0" w:defUnhideWhenUsed="0" w:defQFormat="0" w:count="371">
+  <w:latentStyles w:defLockedState="0" w:defUIPriority="99" w:defSemiHidden="0" w:defUnhideWhenUsed="0" w:defQFormat="0" w:count="375">
     <w:lsdException w:name="Normal" w:uiPriority="0" w:qFormat="1"/>
     <w:lsdException w:name="heading 1" w:uiPriority="9" w:qFormat="1"/>
     <w:lsdException w:name="heading 2" w:semiHidden="1" w:uiPriority="9" w:unhideWhenUsed="1" w:qFormat="1"/>
@@ -8563,7 +9774,6 @@
     <w:lsdException w:name="HTML Sample" w:semiHidden="1" w:unhideWhenUsed="1"/>
     <w:lsdException w:name="HTML Typewriter" w:semiHidden="1" w:unhideWhenUsed="1"/>
     <w:lsdException w:name="HTML Variable" w:semiHidden="1" w:unhideWhenUsed="1"/>
-    <w:lsdException w:name="Normal Table" w:semiHidden="1" w:unhideWhenUsed="1"/>
     <w:lsdException w:name="annotation subject" w:semiHidden="1" w:unhideWhenUsed="1"/>
     <w:lsdException w:name="No List" w:semiHidden="1" w:unhideWhenUsed="1"/>
     <w:lsdException w:name="Outline List 1" w:semiHidden="1" w:unhideWhenUsed="1"/>
@@ -8607,10 +9817,8 @@
     <w:lsdException w:name="Table Elegant" w:semiHidden="1" w:unhideWhenUsed="1"/>
     <w:lsdException w:name="Table Professional" w:semiHidden="1" w:unhideWhenUsed="1"/>
     <w:lsdException w:name="Table Subtle 1" w:semiHidden="1" w:unhideWhenUsed="1"/>
-    <w:lsdException w:name="Table Subtle 2" w:semiHidden="1" w:unhideWhenUsed="1"/>
     <w:lsdException w:name="Table Web 1" w:semiHidden="1" w:unhideWhenUsed="1"/>
     <w:lsdException w:name="Table Web 2" w:semiHidden="1" w:unhideWhenUsed="1"/>
-    <w:lsdException w:name="Table Web 3" w:semiHidden="1" w:unhideWhenUsed="1"/>
     <w:lsdException w:name="Balloon Text" w:semiHidden="1" w:unhideWhenUsed="1"/>
     <w:lsdException w:name="Table Grid" w:uiPriority="39"/>
     <w:lsdException w:name="Table Theme" w:semiHidden="1" w:unhideWhenUsed="1"/>
@@ -8829,6 +10037,10 @@
     <w:lsdException w:name="List Table 5 Dark Accent 6" w:uiPriority="50"/>
     <w:lsdException w:name="List Table 6 Colorful Accent 6" w:uiPriority="51"/>
     <w:lsdException w:name="List Table 7 Colorful Accent 6" w:uiPriority="52"/>
+    <w:lsdException w:name="Mention" w:semiHidden="1" w:unhideWhenUsed="1"/>
+    <w:lsdException w:name="Smart Hyperlink" w:semiHidden="1" w:unhideWhenUsed="1"/>
+    <w:lsdException w:name="Hashtag" w:semiHidden="1" w:unhideWhenUsed="1"/>
+    <w:lsdException w:name="Unresolved Mention" w:semiHidden="1" w:unhideWhenUsed="1"/>
   </w:latentStyles>
   <w:style w:type="paragraph" w:default="1" w:styleId="Normal">
     <w:name w:val="Normal"/>
@@ -8918,7 +10130,7 @@
       <w:szCs w:val="32"/>
     </w:rPr>
   </w:style>
-  <w:style w:type="paragraph" w:styleId="TtulodeTDC">
+  <w:style w:type="paragraph" w:styleId="TtuloTDC">
     <w:name w:val="TOC Heading"/>
     <w:basedOn w:val="Ttulo1"/>
     <w:next w:val="Normal"/>
@@ -9207,7 +10419,6 @@
       <w:spacing w:after="0" w:line="240" w:lineRule="auto"/>
     </w:pPr>
     <w:tblPr>
-      <w:tblInd w:w="0" w:type="dxa"/>
       <w:tblBorders>
         <w:top w:val="single" w:sz="4" w:space="0" w:color="auto"/>
         <w:left w:val="single" w:sz="4" w:space="0" w:color="auto"/>
@@ -9216,12 +10427,6 @@
         <w:insideH w:val="single" w:sz="4" w:space="0" w:color="auto"/>
         <w:insideV w:val="single" w:sz="4" w:space="0" w:color="auto"/>
       </w:tblBorders>
-      <w:tblCellMar>
-        <w:top w:w="0" w:type="dxa"/>
-        <w:left w:w="108" w:type="dxa"/>
-        <w:bottom w:w="0" w:type="dxa"/>
-        <w:right w:w="108" w:type="dxa"/>
-      </w:tblCellMar>
     </w:tblPr>
   </w:style>
   <w:style w:type="table" w:styleId="Tabladelista4-nfasis6">
@@ -9235,7 +10440,6 @@
     <w:tblPr>
       <w:tblStyleRowBandSize w:val="1"/>
       <w:tblStyleColBandSize w:val="1"/>
-      <w:tblInd w:w="0" w:type="dxa"/>
       <w:tblBorders>
         <w:top w:val="single" w:sz="4" w:space="0" w:color="A8D08D" w:themeColor="accent6" w:themeTint="99"/>
         <w:left w:val="single" w:sz="4" w:space="0" w:color="A8D08D" w:themeColor="accent6" w:themeTint="99"/>
@@ -9243,12 +10447,6 @@
         <w:right w:val="single" w:sz="4" w:space="0" w:color="A8D08D" w:themeColor="accent6" w:themeTint="99"/>
         <w:insideH w:val="single" w:sz="4" w:space="0" w:color="A8D08D" w:themeColor="accent6" w:themeTint="99"/>
       </w:tblBorders>
-      <w:tblCellMar>
-        <w:top w:w="0" w:type="dxa"/>
-        <w:left w:w="108" w:type="dxa"/>
-        <w:bottom w:w="0" w:type="dxa"/>
-        <w:right w:w="108" w:type="dxa"/>
-      </w:tblCellMar>
     </w:tblPr>
     <w:tblStylePr w:type="firstRow">
       <w:rPr>
@@ -9319,17 +10517,10 @@
     <w:tblPr>
       <w:tblStyleRowBandSize w:val="1"/>
       <w:tblStyleColBandSize w:val="1"/>
-      <w:tblInd w:w="0" w:type="dxa"/>
       <w:tblBorders>
         <w:top w:val="single" w:sz="4" w:space="0" w:color="70AD47" w:themeColor="accent6"/>
         <w:bottom w:val="single" w:sz="4" w:space="0" w:color="70AD47" w:themeColor="accent6"/>
       </w:tblBorders>
-      <w:tblCellMar>
-        <w:top w:w="0" w:type="dxa"/>
-        <w:left w:w="108" w:type="dxa"/>
-        <w:bottom w:w="0" w:type="dxa"/>
-        <w:right w:w="108" w:type="dxa"/>
-      </w:tblCellMar>
     </w:tblPr>
     <w:tblStylePr w:type="firstRow">
       <w:rPr>
@@ -9394,17 +10585,10 @@
     <w:tblPr>
       <w:tblStyleRowBandSize w:val="1"/>
       <w:tblStyleColBandSize w:val="1"/>
-      <w:tblInd w:w="0" w:type="dxa"/>
       <w:tblBorders>
         <w:top w:val="single" w:sz="4" w:space="0" w:color="FFC000" w:themeColor="accent4"/>
         <w:bottom w:val="single" w:sz="4" w:space="0" w:color="FFC000" w:themeColor="accent4"/>
       </w:tblBorders>
-      <w:tblCellMar>
-        <w:top w:w="0" w:type="dxa"/>
-        <w:left w:w="108" w:type="dxa"/>
-        <w:bottom w:w="0" w:type="dxa"/>
-        <w:right w:w="108" w:type="dxa"/>
-      </w:tblCellMar>
     </w:tblPr>
     <w:tblStylePr w:type="firstRow">
       <w:rPr>
@@ -9469,19 +10653,12 @@
     <w:tblPr>
       <w:tblStyleRowBandSize w:val="1"/>
       <w:tblStyleColBandSize w:val="1"/>
-      <w:tblInd w:w="0" w:type="dxa"/>
       <w:tblBorders>
         <w:top w:val="single" w:sz="24" w:space="0" w:color="70AD47" w:themeColor="accent6"/>
         <w:left w:val="single" w:sz="24" w:space="0" w:color="70AD47" w:themeColor="accent6"/>
         <w:bottom w:val="single" w:sz="24" w:space="0" w:color="70AD47" w:themeColor="accent6"/>
         <w:right w:val="single" w:sz="24" w:space="0" w:color="70AD47" w:themeColor="accent6"/>
       </w:tblBorders>
-      <w:tblCellMar>
-        <w:top w:w="0" w:type="dxa"/>
-        <w:left w:w="108" w:type="dxa"/>
-        <w:bottom w:w="0" w:type="dxa"/>
-        <w:right w:w="108" w:type="dxa"/>
-      </w:tblCellMar>
     </w:tblPr>
     <w:tcPr>
       <w:shd w:val="clear" w:color="auto" w:fill="70AD47" w:themeFill="accent6"/>
@@ -9610,13 +10787,6 @@
     <w:tblPr>
       <w:tblStyleRowBandSize w:val="1"/>
       <w:tblStyleColBandSize w:val="1"/>
-      <w:tblInd w:w="0" w:type="dxa"/>
-      <w:tblCellMar>
-        <w:top w:w="0" w:type="dxa"/>
-        <w:left w:w="108" w:type="dxa"/>
-        <w:bottom w:w="0" w:type="dxa"/>
-        <w:right w:w="108" w:type="dxa"/>
-      </w:tblCellMar>
     </w:tblPr>
     <w:tblStylePr w:type="firstRow">
       <w:rPr>
@@ -9737,19 +10907,12 @@
     <w:tblPr>
       <w:tblStyleRowBandSize w:val="1"/>
       <w:tblStyleColBandSize w:val="1"/>
-      <w:tblInd w:w="0" w:type="dxa"/>
       <w:tblBorders>
         <w:top w:val="single" w:sz="4" w:space="0" w:color="70AD47" w:themeColor="accent6"/>
         <w:left w:val="single" w:sz="4" w:space="0" w:color="70AD47" w:themeColor="accent6"/>
         <w:bottom w:val="single" w:sz="4" w:space="0" w:color="70AD47" w:themeColor="accent6"/>
         <w:right w:val="single" w:sz="4" w:space="0" w:color="70AD47" w:themeColor="accent6"/>
       </w:tblBorders>
-      <w:tblCellMar>
-        <w:top w:w="0" w:type="dxa"/>
-        <w:left w:w="108" w:type="dxa"/>
-        <w:bottom w:w="0" w:type="dxa"/>
-        <w:right w:w="108" w:type="dxa"/>
-      </w:tblCellMar>
     </w:tblPr>
     <w:tblStylePr w:type="firstRow">
       <w:rPr>
@@ -9868,18 +11031,11 @@
     <w:tblPr>
       <w:tblStyleRowBandSize w:val="1"/>
       <w:tblStyleColBandSize w:val="1"/>
-      <w:tblInd w:w="0" w:type="dxa"/>
       <w:tblBorders>
         <w:top w:val="single" w:sz="4" w:space="0" w:color="A8D08D" w:themeColor="accent6" w:themeTint="99"/>
         <w:bottom w:val="single" w:sz="4" w:space="0" w:color="A8D08D" w:themeColor="accent6" w:themeTint="99"/>
         <w:insideH w:val="single" w:sz="4" w:space="0" w:color="A8D08D" w:themeColor="accent6" w:themeTint="99"/>
       </w:tblBorders>
-      <w:tblCellMar>
-        <w:top w:w="0" w:type="dxa"/>
-        <w:left w:w="108" w:type="dxa"/>
-        <w:bottom w:w="0" w:type="dxa"/>
-        <w:right w:w="108" w:type="dxa"/>
-      </w:tblCellMar>
     </w:tblPr>
     <w:tblStylePr w:type="firstRow">
       <w:rPr>
@@ -9929,7 +11085,6 @@
     <w:tblPr>
       <w:tblStyleRowBandSize w:val="1"/>
       <w:tblStyleColBandSize w:val="1"/>
-      <w:tblInd w:w="0" w:type="dxa"/>
       <w:tblBorders>
         <w:top w:val="single" w:sz="4" w:space="0" w:color="A8D08D" w:themeColor="accent6" w:themeTint="99"/>
         <w:left w:val="single" w:sz="4" w:space="0" w:color="A8D08D" w:themeColor="accent6" w:themeTint="99"/>
@@ -9938,12 +11093,6 @@
         <w:insideH w:val="single" w:sz="4" w:space="0" w:color="A8D08D" w:themeColor="accent6" w:themeTint="99"/>
         <w:insideV w:val="single" w:sz="4" w:space="0" w:color="A8D08D" w:themeColor="accent6" w:themeTint="99"/>
       </w:tblBorders>
-      <w:tblCellMar>
-        <w:top w:w="0" w:type="dxa"/>
-        <w:left w:w="108" w:type="dxa"/>
-        <w:bottom w:w="0" w:type="dxa"/>
-        <w:right w:w="108" w:type="dxa"/>
-      </w:tblCellMar>
     </w:tblPr>
     <w:tblStylePr w:type="firstRow">
       <w:rPr>
@@ -10270,7 +11419,7 @@
 </file>
 
 <file path=customXml/itemProps1.xml><?xml version="1.0" encoding="utf-8"?>
-<ds:datastoreItem xmlns:ds="http://schemas.openxmlformats.org/officeDocument/2006/customXml" ds:itemID="{98295103-DDCB-4F53-8EFB-5EF12F1CF2AE}">
+<ds:datastoreItem xmlns:ds="http://schemas.openxmlformats.org/officeDocument/2006/customXml" ds:itemID="{C4C931BE-D245-486D-B4D9-5A1F44D428C4}">
   <ds:schemaRefs>
     <ds:schemaRef ds:uri="http://schemas.openxmlformats.org/officeDocument/2006/bibliography"/>
   </ds:schemaRefs>

</xml_diff>